<commit_message>
prepforge Django (initial Django completed)
</commit_message>
<xml_diff>
--- a/PrepForge.docx
+++ b/PrepForge.docx
@@ -303,6 +303,2123 @@
         </w:rPr>
       </w:pPr>
     </w:p>
+    <w:p>
+      <w:pPr>
+        <w:rPr>
+          <w:rFonts w:ascii="Times New Roman" w:hAnsi="Times New Roman" w:cs="Times New Roman"/>
+        </w:rPr>
+      </w:pPr>
+    </w:p>
+    <w:p>
+      <w:pPr>
+        <w:rPr>
+          <w:rFonts w:ascii="Times New Roman" w:hAnsi="Times New Roman" w:cs="Times New Roman"/>
+        </w:rPr>
+      </w:pPr>
+    </w:p>
+    <w:p>
+      <w:pPr>
+        <w:rPr>
+          <w:rFonts w:ascii="Times New Roman" w:hAnsi="Times New Roman" w:cs="Times New Roman"/>
+        </w:rPr>
+      </w:pPr>
+    </w:p>
+    <w:p>
+      <w:pPr>
+        <w:rPr>
+          <w:rFonts w:ascii="Times New Roman" w:hAnsi="Times New Roman" w:cs="Times New Roman"/>
+        </w:rPr>
+      </w:pPr>
+      <w:r>
+        <w:rPr>
+          <w:rFonts w:ascii="Times New Roman" w:hAnsi="Times New Roman" w:cs="Times New Roman"/>
+          <w:b/>
+          <w:bCs/>
+        </w:rPr>
+        <w:lastRenderedPageBreak/>
+        <w:t>Models.py:</w:t>
+      </w:r>
+      <w:r>
+        <w:rPr>
+          <w:rFonts w:ascii="Times New Roman" w:hAnsi="Times New Roman" w:cs="Times New Roman"/>
+        </w:rPr>
+        <w:br/>
+      </w:r>
+      <w:r>
+        <w:rPr>
+          <w:rFonts w:ascii="Times New Roman" w:hAnsi="Times New Roman" w:cs="Times New Roman"/>
+        </w:rPr>
+        <w:t>This is used to create tables in the database.</w:t>
+      </w:r>
+    </w:p>
+    <w:p>
+      <w:pPr>
+        <w:rPr>
+          <w:rFonts w:ascii="Times New Roman" w:hAnsi="Times New Roman" w:cs="Times New Roman"/>
+        </w:rPr>
+      </w:pPr>
+      <w:r>
+        <w:rPr>
+          <w:rFonts w:ascii="Times New Roman" w:hAnsi="Times New Roman" w:cs="Times New Roman"/>
+        </w:rPr>
+        <w:t xml:space="preserve">By </w:t>
+      </w:r>
+      <w:r>
+        <w:rPr>
+          <w:rFonts w:ascii="Times New Roman" w:hAnsi="Times New Roman" w:cs="Times New Roman"/>
+        </w:rPr>
+        <w:t>applying commands:</w:t>
+      </w:r>
+    </w:p>
+    <w:p>
+      <w:pPr>
+        <w:pStyle w:val="ListParagraph"/>
+        <w:numPr>
+          <w:ilvl w:val="0"/>
+          <w:numId w:val="1"/>
+        </w:numPr>
+        <w:rPr>
+          <w:rFonts w:ascii="Times New Roman" w:hAnsi="Times New Roman" w:cs="Times New Roman"/>
+        </w:rPr>
+      </w:pPr>
+      <w:r>
+        <w:rPr>
+          <w:rFonts w:ascii="Times New Roman" w:hAnsi="Times New Roman" w:cs="Times New Roman"/>
+        </w:rPr>
+        <w:t xml:space="preserve">python manage.py </w:t>
+      </w:r>
+      <w:proofErr w:type="spellStart"/>
+      <w:r>
+        <w:rPr>
+          <w:rFonts w:ascii="Times New Roman" w:hAnsi="Times New Roman" w:cs="Times New Roman"/>
+        </w:rPr>
+        <w:t>makemigrations</w:t>
+      </w:r>
+      <w:proofErr w:type="spellEnd"/>
+    </w:p>
+    <w:p>
+      <w:pPr>
+        <w:pStyle w:val="ListParagraph"/>
+        <w:numPr>
+          <w:ilvl w:val="0"/>
+          <w:numId w:val="1"/>
+        </w:numPr>
+        <w:rPr>
+          <w:rFonts w:ascii="Times New Roman" w:hAnsi="Times New Roman" w:cs="Times New Roman"/>
+        </w:rPr>
+      </w:pPr>
+      <w:r>
+        <w:rPr>
+          <w:rFonts w:ascii="Times New Roman" w:hAnsi="Times New Roman" w:cs="Times New Roman"/>
+        </w:rPr>
+        <w:t>python manage.py migrate</w:t>
+      </w:r>
+    </w:p>
+    <w:p>
+      <w:pPr>
+        <w:rPr>
+          <w:rFonts w:ascii="Times New Roman" w:hAnsi="Times New Roman" w:cs="Times New Roman"/>
+        </w:rPr>
+      </w:pPr>
+    </w:p>
+    <w:p>
+      <w:pPr>
+        <w:rPr>
+          <w:rFonts w:ascii="Times New Roman" w:hAnsi="Times New Roman" w:cs="Times New Roman"/>
+        </w:rPr>
+      </w:pPr>
+      <w:r>
+        <w:rPr>
+          <w:rFonts w:ascii="Times New Roman" w:hAnsi="Times New Roman" w:cs="Times New Roman"/>
+        </w:rPr>
+        <w:t>The first command tells Django, that these are the tables in the models.py, which need to be created in the database (blueprint).</w:t>
+      </w:r>
+    </w:p>
+    <w:p>
+      <w:pPr>
+        <w:rPr>
+          <w:rFonts w:ascii="Times New Roman" w:hAnsi="Times New Roman" w:cs="Times New Roman"/>
+        </w:rPr>
+      </w:pPr>
+      <w:r>
+        <w:rPr>
+          <w:rFonts w:ascii="Times New Roman" w:hAnsi="Times New Roman" w:cs="Times New Roman"/>
+        </w:rPr>
+        <w:t>The second command</w:t>
+      </w:r>
+      <w:r>
+        <w:rPr>
+          <w:rFonts w:ascii="Times New Roman" w:hAnsi="Times New Roman" w:cs="Times New Roman"/>
+        </w:rPr>
+        <w:t xml:space="preserve"> </w:t>
+      </w:r>
+      <w:proofErr w:type="gramStart"/>
+      <w:r>
+        <w:rPr>
+          <w:rFonts w:ascii="Times New Roman" w:hAnsi="Times New Roman" w:cs="Times New Roman"/>
+        </w:rPr>
+        <w:t>actually applies</w:t>
+      </w:r>
+      <w:proofErr w:type="gramEnd"/>
+      <w:r>
+        <w:rPr>
+          <w:rFonts w:ascii="Times New Roman" w:hAnsi="Times New Roman" w:cs="Times New Roman"/>
+        </w:rPr>
+        <w:t xml:space="preserve"> these tables to the database (actual development).</w:t>
+      </w:r>
+    </w:p>
+    <w:p>
+      <w:pPr>
+        <w:rPr>
+          <w:rFonts w:ascii="Times New Roman" w:hAnsi="Times New Roman" w:cs="Times New Roman"/>
+        </w:rPr>
+      </w:pPr>
+    </w:p>
+    <w:p>
+      <w:pPr>
+        <w:spacing w:before="100" w:beforeAutospacing="1" w:after="100" w:afterAutospacing="1"/>
+        <w:rPr>
+          <w:rFonts w:ascii="Times New Roman" w:hAnsi="Times New Roman" w:cs="Times New Roman"/>
+          <w:b/>
+          <w:bCs/>
+        </w:rPr>
+      </w:pPr>
+      <w:r>
+        <w:rPr>
+          <w:rFonts w:ascii="Times New Roman" w:hAnsi="Times New Roman" w:cs="Times New Roman"/>
+          <w:b/>
+          <w:bCs/>
+        </w:rPr>
+        <w:t>Then we add a file serializers.py in interview folder:</w:t>
+      </w:r>
+    </w:p>
+    <w:p>
+      <w:pPr>
+        <w:spacing w:before="100" w:beforeAutospacing="1" w:after="100" w:afterAutospacing="1"/>
+        <w:rPr>
+          <w:rFonts w:ascii="Times New Roman" w:hAnsi="Times New Roman" w:cs="Times New Roman"/>
+          <w:b/>
+          <w:bCs/>
+        </w:rPr>
+      </w:pPr>
+      <w:r>
+        <w:rPr>
+          <w:rFonts w:ascii="Times New Roman" w:hAnsi="Times New Roman" w:cs="Times New Roman"/>
+        </w:rPr>
+        <w:t xml:space="preserve">This file, </w:t>
+      </w:r>
+      <w:proofErr w:type="gramStart"/>
+      <w:r>
+        <w:rPr>
+          <w:rFonts w:ascii="Times New Roman" w:hAnsi="Times New Roman" w:cs="Times New Roman"/>
+        </w:rPr>
+        <w:t>actually creates</w:t>
+      </w:r>
+      <w:proofErr w:type="gramEnd"/>
+      <w:r>
+        <w:rPr>
+          <w:rFonts w:ascii="Times New Roman" w:hAnsi="Times New Roman" w:cs="Times New Roman"/>
+        </w:rPr>
+        <w:t xml:space="preserve"> the data </w:t>
+      </w:r>
+      <w:proofErr w:type="gramStart"/>
+      <w:r>
+        <w:rPr>
+          <w:rFonts w:ascii="Times New Roman" w:hAnsi="Times New Roman" w:cs="Times New Roman"/>
+        </w:rPr>
+        <w:t xml:space="preserve">in </w:t>
+      </w:r>
+      <w:r>
+        <w:rPr>
+          <w:rFonts w:ascii="Times New Roman" w:hAnsi="Times New Roman" w:cs="Times New Roman"/>
+        </w:rPr>
+        <w:t>.</w:t>
+      </w:r>
+      <w:proofErr w:type="spellStart"/>
+      <w:r>
+        <w:rPr>
+          <w:rFonts w:ascii="Times New Roman" w:hAnsi="Times New Roman" w:cs="Times New Roman"/>
+        </w:rPr>
+        <w:t>json</w:t>
+      </w:r>
+      <w:proofErr w:type="spellEnd"/>
+      <w:proofErr w:type="gramEnd"/>
+      <w:r>
+        <w:rPr>
+          <w:rFonts w:ascii="Times New Roman" w:hAnsi="Times New Roman" w:cs="Times New Roman"/>
+        </w:rPr>
+        <w:t xml:space="preserve"> format, this helps the frontend to access the data when called from backend.</w:t>
+      </w:r>
+      <w:r>
+        <w:rPr>
+          <w:rFonts w:ascii="Times New Roman" w:eastAsia="Times New Roman" w:hAnsi="Times New Roman" w:cs="Times New Roman"/>
+          <w:color w:val="000000"/>
+          <w:kern w:val="0"/>
+          <w14:ligatures w14:val="none"/>
+        </w:rPr>
+        <w:br/>
+      </w:r>
+      <w:r>
+        <w:rPr>
+          <w:rFonts w:ascii="Times New Roman" w:eastAsia="Times New Roman" w:hAnsi="Times New Roman" w:cs="Times New Roman"/>
+          <w:color w:val="000000"/>
+          <w:kern w:val="0"/>
+          <w14:ligatures w14:val="none"/>
+        </w:rPr>
+        <w:t>You can think of serializers as:</w:t>
+      </w:r>
+    </w:p>
+    <w:p>
+      <w:pPr>
+        <w:spacing w:before="100" w:beforeAutospacing="1" w:after="100" w:afterAutospacing="1"/>
+        <w:rPr>
+          <w:rFonts w:ascii="Times New Roman" w:eastAsia="Times New Roman" w:hAnsi="Times New Roman" w:cs="Times New Roman"/>
+          <w:b/>
+          <w:bCs/>
+          <w:color w:val="000000"/>
+          <w:kern w:val="0"/>
+          <w14:ligatures w14:val="none"/>
+        </w:rPr>
+      </w:pPr>
+      <w:r>
+        <w:rPr>
+          <w:rFonts w:ascii="Times New Roman" w:eastAsia="Times New Roman" w:hAnsi="Times New Roman" w:cs="Times New Roman"/>
+          <w:b/>
+          <w:bCs/>
+          <w:color w:val="000000"/>
+          <w:kern w:val="0"/>
+          <w14:ligatures w14:val="none"/>
+        </w:rPr>
+        <w:t>Translator between Django models and HTTP API data.</w:t>
+      </w:r>
+    </w:p>
+    <w:p>
+      <w:pPr>
+        <w:spacing w:before="100" w:beforeAutospacing="1" w:after="100" w:afterAutospacing="1"/>
+        <w:rPr>
+          <w:rFonts w:ascii="Times New Roman" w:eastAsia="Times New Roman" w:hAnsi="Times New Roman" w:cs="Times New Roman"/>
+          <w:b/>
+          <w:bCs/>
+          <w:color w:val="000000"/>
+          <w:kern w:val="0"/>
+          <w14:ligatures w14:val="none"/>
+        </w:rPr>
+      </w:pPr>
+    </w:p>
+    <w:p>
+      <w:pPr>
+        <w:spacing w:before="100" w:beforeAutospacing="1" w:after="100" w:afterAutospacing="1"/>
+        <w:rPr>
+          <w:rFonts w:ascii="Times New Roman" w:eastAsia="Times New Roman" w:hAnsi="Times New Roman" w:cs="Times New Roman"/>
+          <w:b/>
+          <w:bCs/>
+          <w:color w:val="000000"/>
+          <w:kern w:val="0"/>
+          <w14:ligatures w14:val="none"/>
+        </w:rPr>
+      </w:pPr>
+      <w:r>
+        <w:rPr>
+          <w:rFonts w:ascii="Times New Roman" w:eastAsia="Times New Roman" w:hAnsi="Times New Roman" w:cs="Times New Roman"/>
+          <w:b/>
+          <w:bCs/>
+          <w:color w:val="000000"/>
+          <w:kern w:val="0"/>
+          <w14:ligatures w14:val="none"/>
+        </w:rPr>
+        <w:t>Views.py:</w:t>
+      </w:r>
+    </w:p>
+    <w:p>
+      <w:pPr>
+        <w:spacing w:before="100" w:beforeAutospacing="1" w:after="100" w:afterAutospacing="1"/>
+        <w:rPr>
+          <w:rFonts w:ascii="Times New Roman" w:eastAsia="Times New Roman" w:hAnsi="Times New Roman" w:cs="Times New Roman"/>
+          <w:color w:val="000000"/>
+          <w:kern w:val="0"/>
+          <w14:ligatures w14:val="none"/>
+        </w:rPr>
+      </w:pPr>
+      <w:r>
+        <w:rPr>
+          <w:rFonts w:ascii="Times New Roman" w:eastAsia="Times New Roman" w:hAnsi="Times New Roman" w:cs="Times New Roman"/>
+          <w:color w:val="000000"/>
+          <w:kern w:val="0"/>
+          <w14:ligatures w14:val="none"/>
+        </w:rPr>
+        <w:t xml:space="preserve">This creates different instances such as role list, question list, options to </w:t>
+      </w:r>
+      <w:r>
+        <w:rPr>
+          <w:rFonts w:ascii="Times New Roman" w:eastAsia="Times New Roman" w:hAnsi="Times New Roman" w:cs="Times New Roman"/>
+          <w:color w:val="000000"/>
+          <w:kern w:val="0"/>
+          <w14:ligatures w14:val="none"/>
+        </w:rPr>
+        <w:t xml:space="preserve">create, </w:t>
+      </w:r>
+      <w:r>
+        <w:rPr>
+          <w:rFonts w:ascii="Times New Roman" w:eastAsia="Times New Roman" w:hAnsi="Times New Roman" w:cs="Times New Roman"/>
+          <w:color w:val="000000"/>
+          <w:kern w:val="0"/>
+          <w14:ligatures w14:val="none"/>
+        </w:rPr>
+        <w:t>update</w:t>
+      </w:r>
+      <w:r>
+        <w:rPr>
+          <w:rFonts w:ascii="Times New Roman" w:eastAsia="Times New Roman" w:hAnsi="Times New Roman" w:cs="Times New Roman"/>
+          <w:color w:val="000000"/>
+          <w:kern w:val="0"/>
+          <w14:ligatures w14:val="none"/>
+        </w:rPr>
+        <w:t>, delete the data.</w:t>
+      </w:r>
+    </w:p>
+    <w:tbl>
+      <w:tblPr>
+        <w:tblStyle w:val="GridTable1Light"/>
+        <w:tblW w:w="0" w:type="auto"/>
+        <w:tblLook w:val="04A0" w:firstRow="1" w:lastRow="0" w:firstColumn="1" w:lastColumn="0" w:noHBand="0" w:noVBand="1"/>
+      </w:tblPr>
+      <w:tblGrid>
+        <w:gridCol w:w="3202"/>
+        <w:gridCol w:w="5844"/>
+      </w:tblGrid>
+      <w:tr>
+        <w:trPr>
+          <w:cnfStyle w:val="100000000000" w:firstRow="1" w:lastRow="0" w:firstColumn="0" w:lastColumn="0" w:oddVBand="0" w:evenVBand="0" w:oddHBand="0" w:evenHBand="0" w:firstRowFirstColumn="0" w:firstRowLastColumn="0" w:lastRowFirstColumn="0" w:lastRowLastColumn="0"/>
+        </w:trPr>
+        <w:tc>
+          <w:tcPr>
+            <w:cnfStyle w:val="001000000000" w:firstRow="0" w:lastRow="0" w:firstColumn="1" w:lastColumn="0" w:oddVBand="0" w:evenVBand="0" w:oddHBand="0" w:evenHBand="0" w:firstRowFirstColumn="0" w:firstRowLastColumn="0" w:lastRowFirstColumn="0" w:lastRowLastColumn="0"/>
+            <w:tcW w:w="0" w:type="auto"/>
+            <w:hideMark/>
+          </w:tcPr>
+          <w:p>
+            <w:pPr>
+              <w:spacing w:before="100" w:beforeAutospacing="1" w:after="100" w:afterAutospacing="1" w:line="278" w:lineRule="auto"/>
+              <w:rPr>
+                <w:rFonts w:ascii="Times New Roman" w:eastAsia="Times New Roman" w:hAnsi="Times New Roman" w:cs="Times New Roman"/>
+                <w:color w:val="000000"/>
+                <w:kern w:val="0"/>
+                <w14:ligatures w14:val="none"/>
+              </w:rPr>
+            </w:pPr>
+            <w:r>
+              <w:rPr>
+                <w:rFonts w:ascii="Times New Roman" w:eastAsia="Times New Roman" w:hAnsi="Times New Roman" w:cs="Times New Roman"/>
+                <w:color w:val="000000"/>
+                <w:kern w:val="0"/>
+                <w14:ligatures w14:val="none"/>
+              </w:rPr>
+              <w:t>View</w:t>
+            </w:r>
+          </w:p>
+        </w:tc>
+        <w:tc>
+          <w:tcPr>
+            <w:tcW w:w="0" w:type="auto"/>
+            <w:hideMark/>
+          </w:tcPr>
+          <w:p>
+            <w:pPr>
+              <w:spacing w:before="100" w:beforeAutospacing="1" w:after="100" w:afterAutospacing="1" w:line="278" w:lineRule="auto"/>
+              <w:cnfStyle w:val="100000000000" w:firstRow="1" w:lastRow="0" w:firstColumn="0" w:lastColumn="0" w:oddVBand="0" w:evenVBand="0" w:oddHBand="0" w:evenHBand="0" w:firstRowFirstColumn="0" w:firstRowLastColumn="0" w:lastRowFirstColumn="0" w:lastRowLastColumn="0"/>
+              <w:rPr>
+                <w:rFonts w:ascii="Times New Roman" w:eastAsia="Times New Roman" w:hAnsi="Times New Roman" w:cs="Times New Roman"/>
+                <w:color w:val="000000"/>
+                <w:kern w:val="0"/>
+                <w14:ligatures w14:val="none"/>
+              </w:rPr>
+            </w:pPr>
+            <w:r>
+              <w:rPr>
+                <w:rFonts w:ascii="Times New Roman" w:eastAsia="Times New Roman" w:hAnsi="Times New Roman" w:cs="Times New Roman"/>
+                <w:color w:val="000000"/>
+                <w:kern w:val="0"/>
+                <w14:ligatures w14:val="none"/>
+              </w:rPr>
+              <w:t>Purpose</w:t>
+            </w:r>
+          </w:p>
+        </w:tc>
+      </w:tr>
+      <w:tr>
+        <w:tc>
+          <w:tcPr>
+            <w:cnfStyle w:val="001000000000" w:firstRow="0" w:lastRow="0" w:firstColumn="1" w:lastColumn="0" w:oddVBand="0" w:evenVBand="0" w:oddHBand="0" w:evenHBand="0" w:firstRowFirstColumn="0" w:firstRowLastColumn="0" w:lastRowFirstColumn="0" w:lastRowLastColumn="0"/>
+            <w:tcW w:w="0" w:type="auto"/>
+            <w:hideMark/>
+          </w:tcPr>
+          <w:p>
+            <w:pPr>
+              <w:spacing w:before="100" w:beforeAutospacing="1" w:after="100" w:afterAutospacing="1" w:line="278" w:lineRule="auto"/>
+              <w:rPr>
+                <w:rFonts w:ascii="Times New Roman" w:eastAsia="Times New Roman" w:hAnsi="Times New Roman" w:cs="Times New Roman"/>
+                <w:color w:val="000000"/>
+                <w:kern w:val="0"/>
+                <w14:ligatures w14:val="none"/>
+              </w:rPr>
+            </w:pPr>
+            <w:proofErr w:type="spellStart"/>
+            <w:r>
+              <w:rPr>
+                <w:rFonts w:ascii="Times New Roman" w:eastAsia="Times New Roman" w:hAnsi="Times New Roman" w:cs="Times New Roman"/>
+                <w:color w:val="000000"/>
+                <w:kern w:val="0"/>
+                <w14:ligatures w14:val="none"/>
+              </w:rPr>
+              <w:t>RoleListView</w:t>
+            </w:r>
+            <w:proofErr w:type="spellEnd"/>
+          </w:p>
+        </w:tc>
+        <w:tc>
+          <w:tcPr>
+            <w:tcW w:w="0" w:type="auto"/>
+            <w:hideMark/>
+          </w:tcPr>
+          <w:p>
+            <w:pPr>
+              <w:spacing w:before="100" w:beforeAutospacing="1" w:after="100" w:afterAutospacing="1" w:line="278" w:lineRule="auto"/>
+              <w:cnfStyle w:val="000000000000" w:firstRow="0" w:lastRow="0" w:firstColumn="0" w:lastColumn="0" w:oddVBand="0" w:evenVBand="0" w:oddHBand="0" w:evenHBand="0" w:firstRowFirstColumn="0" w:firstRowLastColumn="0" w:lastRowFirstColumn="0" w:lastRowLastColumn="0"/>
+              <w:rPr>
+                <w:rFonts w:ascii="Times New Roman" w:eastAsia="Times New Roman" w:hAnsi="Times New Roman" w:cs="Times New Roman"/>
+                <w:color w:val="000000"/>
+                <w:kern w:val="0"/>
+                <w14:ligatures w14:val="none"/>
+              </w:rPr>
+            </w:pPr>
+            <w:r>
+              <w:rPr>
+                <w:rFonts w:ascii="Times New Roman" w:eastAsia="Times New Roman" w:hAnsi="Times New Roman" w:cs="Times New Roman"/>
+                <w:color w:val="000000"/>
+                <w:kern w:val="0"/>
+                <w14:ligatures w14:val="none"/>
+              </w:rPr>
+              <w:t>List all roles (Frontend Developer, SDE-1, etc.)</w:t>
+            </w:r>
+          </w:p>
+        </w:tc>
+      </w:tr>
+      <w:tr>
+        <w:tc>
+          <w:tcPr>
+            <w:cnfStyle w:val="001000000000" w:firstRow="0" w:lastRow="0" w:firstColumn="1" w:lastColumn="0" w:oddVBand="0" w:evenVBand="0" w:oddHBand="0" w:evenHBand="0" w:firstRowFirstColumn="0" w:firstRowLastColumn="0" w:lastRowFirstColumn="0" w:lastRowLastColumn="0"/>
+            <w:tcW w:w="0" w:type="auto"/>
+            <w:hideMark/>
+          </w:tcPr>
+          <w:p>
+            <w:pPr>
+              <w:spacing w:before="100" w:beforeAutospacing="1" w:after="100" w:afterAutospacing="1" w:line="278" w:lineRule="auto"/>
+              <w:rPr>
+                <w:rFonts w:ascii="Times New Roman" w:eastAsia="Times New Roman" w:hAnsi="Times New Roman" w:cs="Times New Roman"/>
+                <w:color w:val="000000"/>
+                <w:kern w:val="0"/>
+                <w14:ligatures w14:val="none"/>
+              </w:rPr>
+            </w:pPr>
+            <w:proofErr w:type="spellStart"/>
+            <w:r>
+              <w:rPr>
+                <w:rFonts w:ascii="Times New Roman" w:eastAsia="Times New Roman" w:hAnsi="Times New Roman" w:cs="Times New Roman"/>
+                <w:color w:val="000000"/>
+                <w:kern w:val="0"/>
+                <w14:ligatures w14:val="none"/>
+              </w:rPr>
+              <w:t>QuestionListView</w:t>
+            </w:r>
+            <w:proofErr w:type="spellEnd"/>
+          </w:p>
+        </w:tc>
+        <w:tc>
+          <w:tcPr>
+            <w:tcW w:w="0" w:type="auto"/>
+            <w:hideMark/>
+          </w:tcPr>
+          <w:p>
+            <w:pPr>
+              <w:spacing w:before="100" w:beforeAutospacing="1" w:after="100" w:afterAutospacing="1" w:line="278" w:lineRule="auto"/>
+              <w:cnfStyle w:val="000000000000" w:firstRow="0" w:lastRow="0" w:firstColumn="0" w:lastColumn="0" w:oddVBand="0" w:evenVBand="0" w:oddHBand="0" w:evenHBand="0" w:firstRowFirstColumn="0" w:firstRowLastColumn="0" w:lastRowFirstColumn="0" w:lastRowLastColumn="0"/>
+              <w:rPr>
+                <w:rFonts w:ascii="Times New Roman" w:eastAsia="Times New Roman" w:hAnsi="Times New Roman" w:cs="Times New Roman"/>
+                <w:color w:val="000000"/>
+                <w:kern w:val="0"/>
+                <w14:ligatures w14:val="none"/>
+              </w:rPr>
+            </w:pPr>
+            <w:r>
+              <w:rPr>
+                <w:rFonts w:ascii="Times New Roman" w:eastAsia="Times New Roman" w:hAnsi="Times New Roman" w:cs="Times New Roman"/>
+                <w:color w:val="000000"/>
+                <w:kern w:val="0"/>
+                <w14:ligatures w14:val="none"/>
+              </w:rPr>
+              <w:t>List all questions related to a specific role</w:t>
+            </w:r>
+          </w:p>
+        </w:tc>
+      </w:tr>
+      <w:tr>
+        <w:tc>
+          <w:tcPr>
+            <w:cnfStyle w:val="001000000000" w:firstRow="0" w:lastRow="0" w:firstColumn="1" w:lastColumn="0" w:oddVBand="0" w:evenVBand="0" w:oddHBand="0" w:evenHBand="0" w:firstRowFirstColumn="0" w:firstRowLastColumn="0" w:lastRowFirstColumn="0" w:lastRowLastColumn="0"/>
+            <w:tcW w:w="0" w:type="auto"/>
+            <w:hideMark/>
+          </w:tcPr>
+          <w:p>
+            <w:pPr>
+              <w:spacing w:before="100" w:beforeAutospacing="1" w:after="100" w:afterAutospacing="1" w:line="278" w:lineRule="auto"/>
+              <w:rPr>
+                <w:rFonts w:ascii="Times New Roman" w:eastAsia="Times New Roman" w:hAnsi="Times New Roman" w:cs="Times New Roman"/>
+                <w:color w:val="000000"/>
+                <w:kern w:val="0"/>
+                <w14:ligatures w14:val="none"/>
+              </w:rPr>
+            </w:pPr>
+            <w:proofErr w:type="spellStart"/>
+            <w:r>
+              <w:rPr>
+                <w:rFonts w:ascii="Times New Roman" w:eastAsia="Times New Roman" w:hAnsi="Times New Roman" w:cs="Times New Roman"/>
+                <w:color w:val="000000"/>
+                <w:kern w:val="0"/>
+                <w14:ligatures w14:val="none"/>
+              </w:rPr>
+              <w:t>UserProgressListCreateView</w:t>
+            </w:r>
+            <w:proofErr w:type="spellEnd"/>
+          </w:p>
+        </w:tc>
+        <w:tc>
+          <w:tcPr>
+            <w:tcW w:w="0" w:type="auto"/>
+            <w:hideMark/>
+          </w:tcPr>
+          <w:p>
+            <w:pPr>
+              <w:spacing w:before="100" w:beforeAutospacing="1" w:after="100" w:afterAutospacing="1" w:line="278" w:lineRule="auto"/>
+              <w:cnfStyle w:val="000000000000" w:firstRow="0" w:lastRow="0" w:firstColumn="0" w:lastColumn="0" w:oddVBand="0" w:evenVBand="0" w:oddHBand="0" w:evenHBand="0" w:firstRowFirstColumn="0" w:firstRowLastColumn="0" w:lastRowFirstColumn="0" w:lastRowLastColumn="0"/>
+              <w:rPr>
+                <w:rFonts w:ascii="Times New Roman" w:eastAsia="Times New Roman" w:hAnsi="Times New Roman" w:cs="Times New Roman"/>
+                <w:color w:val="000000"/>
+                <w:kern w:val="0"/>
+                <w14:ligatures w14:val="none"/>
+              </w:rPr>
+            </w:pPr>
+            <w:r>
+              <w:rPr>
+                <w:rFonts w:ascii="Times New Roman" w:eastAsia="Times New Roman" w:hAnsi="Times New Roman" w:cs="Times New Roman"/>
+                <w:color w:val="000000"/>
+                <w:kern w:val="0"/>
+                <w14:ligatures w14:val="none"/>
+              </w:rPr>
+              <w:t>See / Create user's progress (bookmarked, completed, etc.)</w:t>
+            </w:r>
+          </w:p>
+        </w:tc>
+      </w:tr>
+      <w:tr>
+        <w:tc>
+          <w:tcPr>
+            <w:cnfStyle w:val="001000000000" w:firstRow="0" w:lastRow="0" w:firstColumn="1" w:lastColumn="0" w:oddVBand="0" w:evenVBand="0" w:oddHBand="0" w:evenHBand="0" w:firstRowFirstColumn="0" w:firstRowLastColumn="0" w:lastRowFirstColumn="0" w:lastRowLastColumn="0"/>
+            <w:tcW w:w="0" w:type="auto"/>
+            <w:hideMark/>
+          </w:tcPr>
+          <w:p>
+            <w:pPr>
+              <w:spacing w:before="100" w:beforeAutospacing="1" w:after="100" w:afterAutospacing="1" w:line="278" w:lineRule="auto"/>
+              <w:rPr>
+                <w:rFonts w:ascii="Times New Roman" w:eastAsia="Times New Roman" w:hAnsi="Times New Roman" w:cs="Times New Roman"/>
+                <w:color w:val="000000"/>
+                <w:kern w:val="0"/>
+                <w14:ligatures w14:val="none"/>
+              </w:rPr>
+            </w:pPr>
+            <w:proofErr w:type="spellStart"/>
+            <w:r>
+              <w:rPr>
+                <w:rFonts w:ascii="Times New Roman" w:eastAsia="Times New Roman" w:hAnsi="Times New Roman" w:cs="Times New Roman"/>
+                <w:color w:val="000000"/>
+                <w:kern w:val="0"/>
+                <w14:ligatures w14:val="none"/>
+              </w:rPr>
+              <w:t>UserProgressDetailView</w:t>
+            </w:r>
+            <w:proofErr w:type="spellEnd"/>
+          </w:p>
+        </w:tc>
+        <w:tc>
+          <w:tcPr>
+            <w:tcW w:w="0" w:type="auto"/>
+            <w:hideMark/>
+          </w:tcPr>
+          <w:p>
+            <w:pPr>
+              <w:spacing w:before="100" w:beforeAutospacing="1" w:after="100" w:afterAutospacing="1" w:line="278" w:lineRule="auto"/>
+              <w:cnfStyle w:val="000000000000" w:firstRow="0" w:lastRow="0" w:firstColumn="0" w:lastColumn="0" w:oddVBand="0" w:evenVBand="0" w:oddHBand="0" w:evenHBand="0" w:firstRowFirstColumn="0" w:firstRowLastColumn="0" w:lastRowFirstColumn="0" w:lastRowLastColumn="0"/>
+              <w:rPr>
+                <w:rFonts w:ascii="Times New Roman" w:eastAsia="Times New Roman" w:hAnsi="Times New Roman" w:cs="Times New Roman"/>
+                <w:color w:val="000000"/>
+                <w:kern w:val="0"/>
+                <w14:ligatures w14:val="none"/>
+              </w:rPr>
+            </w:pPr>
+            <w:r>
+              <w:rPr>
+                <w:rFonts w:ascii="Times New Roman" w:eastAsia="Times New Roman" w:hAnsi="Times New Roman" w:cs="Times New Roman"/>
+                <w:color w:val="000000"/>
+                <w:kern w:val="0"/>
+                <w14:ligatures w14:val="none"/>
+              </w:rPr>
+              <w:t>Update / Delete user's progress</w:t>
+            </w:r>
+          </w:p>
+        </w:tc>
+      </w:tr>
+      <w:tr>
+        <w:tc>
+          <w:tcPr>
+            <w:cnfStyle w:val="001000000000" w:firstRow="0" w:lastRow="0" w:firstColumn="1" w:lastColumn="0" w:oddVBand="0" w:evenVBand="0" w:oddHBand="0" w:evenHBand="0" w:firstRowFirstColumn="0" w:firstRowLastColumn="0" w:lastRowFirstColumn="0" w:lastRowLastColumn="0"/>
+            <w:tcW w:w="0" w:type="auto"/>
+            <w:hideMark/>
+          </w:tcPr>
+          <w:p>
+            <w:pPr>
+              <w:spacing w:before="100" w:beforeAutospacing="1" w:after="100" w:afterAutospacing="1" w:line="278" w:lineRule="auto"/>
+              <w:rPr>
+                <w:rFonts w:ascii="Times New Roman" w:eastAsia="Times New Roman" w:hAnsi="Times New Roman" w:cs="Times New Roman"/>
+                <w:color w:val="000000"/>
+                <w:kern w:val="0"/>
+                <w14:ligatures w14:val="none"/>
+              </w:rPr>
+            </w:pPr>
+            <w:proofErr w:type="spellStart"/>
+            <w:r>
+              <w:rPr>
+                <w:rFonts w:ascii="Times New Roman" w:eastAsia="Times New Roman" w:hAnsi="Times New Roman" w:cs="Times New Roman"/>
+                <w:color w:val="000000"/>
+                <w:kern w:val="0"/>
+                <w14:ligatures w14:val="none"/>
+              </w:rPr>
+              <w:t>UserNoteListCreateView</w:t>
+            </w:r>
+            <w:proofErr w:type="spellEnd"/>
+          </w:p>
+        </w:tc>
+        <w:tc>
+          <w:tcPr>
+            <w:tcW w:w="0" w:type="auto"/>
+            <w:hideMark/>
+          </w:tcPr>
+          <w:p>
+            <w:pPr>
+              <w:spacing w:before="100" w:beforeAutospacing="1" w:after="100" w:afterAutospacing="1" w:line="278" w:lineRule="auto"/>
+              <w:cnfStyle w:val="000000000000" w:firstRow="0" w:lastRow="0" w:firstColumn="0" w:lastColumn="0" w:oddVBand="0" w:evenVBand="0" w:oddHBand="0" w:evenHBand="0" w:firstRowFirstColumn="0" w:firstRowLastColumn="0" w:lastRowFirstColumn="0" w:lastRowLastColumn="0"/>
+              <w:rPr>
+                <w:rFonts w:ascii="Times New Roman" w:eastAsia="Times New Roman" w:hAnsi="Times New Roman" w:cs="Times New Roman"/>
+                <w:color w:val="000000"/>
+                <w:kern w:val="0"/>
+                <w14:ligatures w14:val="none"/>
+              </w:rPr>
+            </w:pPr>
+            <w:r>
+              <w:rPr>
+                <w:rFonts w:ascii="Times New Roman" w:eastAsia="Times New Roman" w:hAnsi="Times New Roman" w:cs="Times New Roman"/>
+                <w:color w:val="000000"/>
+                <w:kern w:val="0"/>
+                <w14:ligatures w14:val="none"/>
+              </w:rPr>
+              <w:t>See / Create user's notes for questions</w:t>
+            </w:r>
+          </w:p>
+        </w:tc>
+      </w:tr>
+      <w:tr>
+        <w:tc>
+          <w:tcPr>
+            <w:cnfStyle w:val="001000000000" w:firstRow="0" w:lastRow="0" w:firstColumn="1" w:lastColumn="0" w:oddVBand="0" w:evenVBand="0" w:oddHBand="0" w:evenHBand="0" w:firstRowFirstColumn="0" w:firstRowLastColumn="0" w:lastRowFirstColumn="0" w:lastRowLastColumn="0"/>
+            <w:tcW w:w="0" w:type="auto"/>
+            <w:hideMark/>
+          </w:tcPr>
+          <w:p>
+            <w:pPr>
+              <w:spacing w:before="100" w:beforeAutospacing="1" w:after="100" w:afterAutospacing="1" w:line="278" w:lineRule="auto"/>
+              <w:rPr>
+                <w:rFonts w:ascii="Times New Roman" w:eastAsia="Times New Roman" w:hAnsi="Times New Roman" w:cs="Times New Roman"/>
+                <w:color w:val="000000"/>
+                <w:kern w:val="0"/>
+                <w14:ligatures w14:val="none"/>
+              </w:rPr>
+            </w:pPr>
+            <w:proofErr w:type="spellStart"/>
+            <w:r>
+              <w:rPr>
+                <w:rFonts w:ascii="Times New Roman" w:eastAsia="Times New Roman" w:hAnsi="Times New Roman" w:cs="Times New Roman"/>
+                <w:color w:val="000000"/>
+                <w:kern w:val="0"/>
+                <w14:ligatures w14:val="none"/>
+              </w:rPr>
+              <w:t>UserNoteDetailView</w:t>
+            </w:r>
+            <w:proofErr w:type="spellEnd"/>
+          </w:p>
+        </w:tc>
+        <w:tc>
+          <w:tcPr>
+            <w:tcW w:w="0" w:type="auto"/>
+            <w:hideMark/>
+          </w:tcPr>
+          <w:p>
+            <w:pPr>
+              <w:spacing w:before="100" w:beforeAutospacing="1" w:after="100" w:afterAutospacing="1" w:line="278" w:lineRule="auto"/>
+              <w:cnfStyle w:val="000000000000" w:firstRow="0" w:lastRow="0" w:firstColumn="0" w:lastColumn="0" w:oddVBand="0" w:evenVBand="0" w:oddHBand="0" w:evenHBand="0" w:firstRowFirstColumn="0" w:firstRowLastColumn="0" w:lastRowFirstColumn="0" w:lastRowLastColumn="0"/>
+              <w:rPr>
+                <w:rFonts w:ascii="Times New Roman" w:eastAsia="Times New Roman" w:hAnsi="Times New Roman" w:cs="Times New Roman"/>
+                <w:color w:val="000000"/>
+                <w:kern w:val="0"/>
+                <w14:ligatures w14:val="none"/>
+              </w:rPr>
+            </w:pPr>
+            <w:r>
+              <w:rPr>
+                <w:rFonts w:ascii="Times New Roman" w:eastAsia="Times New Roman" w:hAnsi="Times New Roman" w:cs="Times New Roman"/>
+                <w:color w:val="000000"/>
+                <w:kern w:val="0"/>
+                <w14:ligatures w14:val="none"/>
+              </w:rPr>
+              <w:t>Update / Delete user's notes</w:t>
+            </w:r>
+          </w:p>
+        </w:tc>
+      </w:tr>
+    </w:tbl>
+    <w:p>
+      <w:pPr>
+        <w:spacing w:before="100" w:beforeAutospacing="1" w:after="100" w:afterAutospacing="1"/>
+        <w:rPr>
+          <w:rFonts w:ascii="Times New Roman" w:eastAsia="Times New Roman" w:hAnsi="Times New Roman" w:cs="Times New Roman"/>
+          <w:color w:val="000000"/>
+          <w:kern w:val="0"/>
+          <w14:ligatures w14:val="none"/>
+        </w:rPr>
+      </w:pPr>
+    </w:p>
+    <w:p>
+      <w:pPr>
+        <w:rPr>
+          <w:rFonts w:ascii="Times New Roman" w:hAnsi="Times New Roman" w:cs="Times New Roman"/>
+        </w:rPr>
+      </w:pPr>
+    </w:p>
+    <w:p>
+      <w:pPr>
+        <w:rPr>
+          <w:rFonts w:ascii="Times New Roman" w:hAnsi="Times New Roman" w:cs="Times New Roman"/>
+          <w:b/>
+          <w:bCs/>
+        </w:rPr>
+      </w:pPr>
+      <w:r>
+        <w:rPr>
+          <w:rFonts w:ascii="Times New Roman" w:hAnsi="Times New Roman" w:cs="Times New Roman"/>
+          <w:b/>
+          <w:bCs/>
+        </w:rPr>
+        <w:lastRenderedPageBreak/>
+        <w:t>u</w:t>
+      </w:r>
+      <w:r>
+        <w:rPr>
+          <w:rFonts w:ascii="Times New Roman" w:hAnsi="Times New Roman" w:cs="Times New Roman"/>
+          <w:b/>
+          <w:bCs/>
+        </w:rPr>
+        <w:t>rls.py:</w:t>
+      </w:r>
+    </w:p>
+    <w:p>
+      <w:pPr>
+        <w:spacing w:before="100" w:beforeAutospacing="1" w:after="100" w:afterAutospacing="1" w:line="240" w:lineRule="auto"/>
+        <w:rPr>
+          <w:rFonts w:ascii="Times New Roman" w:eastAsia="Times New Roman" w:hAnsi="Times New Roman" w:cs="Times New Roman"/>
+          <w:color w:val="000000"/>
+          <w:kern w:val="0"/>
+          <w14:ligatures w14:val="none"/>
+        </w:rPr>
+      </w:pPr>
+      <w:r>
+        <w:rPr>
+          <w:rFonts w:ascii="Times New Roman" w:eastAsia="Times New Roman" w:hAnsi="Times New Roman" w:cs="Times New Roman"/>
+          <w:color w:val="000000"/>
+          <w:kern w:val="0"/>
+          <w14:ligatures w14:val="none"/>
+        </w:rPr>
+        <w:t>It </w:t>
+      </w:r>
+      <w:r>
+        <w:rPr>
+          <w:rFonts w:ascii="Times New Roman" w:eastAsia="Times New Roman" w:hAnsi="Times New Roman" w:cs="Times New Roman"/>
+          <w:b/>
+          <w:bCs/>
+          <w:color w:val="000000"/>
+          <w:kern w:val="0"/>
+          <w14:ligatures w14:val="none"/>
+        </w:rPr>
+        <w:t>maps URLs to views</w:t>
+      </w:r>
+      <w:r>
+        <w:rPr>
+          <w:rFonts w:ascii="Times New Roman" w:eastAsia="Times New Roman" w:hAnsi="Times New Roman" w:cs="Times New Roman"/>
+          <w:color w:val="000000"/>
+          <w:kern w:val="0"/>
+          <w14:ligatures w14:val="none"/>
+        </w:rPr>
+        <w:t> like this:</w:t>
+      </w:r>
+    </w:p>
+    <w:tbl>
+      <w:tblPr>
+        <w:tblW w:w="0" w:type="auto"/>
+        <w:tblCellSpacing w:w="15" w:type="dxa"/>
+        <w:tblCellMar>
+          <w:top w:w="15" w:type="dxa"/>
+          <w:left w:w="15" w:type="dxa"/>
+          <w:bottom w:w="15" w:type="dxa"/>
+          <w:right w:w="15" w:type="dxa"/>
+        </w:tblCellMar>
+        <w:tblLook w:val="04A0" w:firstRow="1" w:lastRow="0" w:firstColumn="1" w:lastColumn="0" w:noHBand="0" w:noVBand="1"/>
+      </w:tblPr>
+      <w:tblGrid>
+        <w:gridCol w:w="96"/>
+      </w:tblGrid>
+      <w:tr>
+        <w:trPr>
+          <w:tblHeader/>
+          <w:tblCellSpacing w:w="15" w:type="dxa"/>
+        </w:trPr>
+        <w:tc>
+          <w:tcPr>
+            <w:tcW w:w="0" w:type="auto"/>
+            <w:vAlign w:val="center"/>
+            <w:hideMark/>
+          </w:tcPr>
+          <w:p>
+            <w:pPr>
+              <w:spacing w:before="100" w:beforeAutospacing="1" w:after="100" w:afterAutospacing="1" w:line="240" w:lineRule="auto"/>
+              <w:rPr>
+                <w:rFonts w:ascii="Times New Roman" w:eastAsia="Times New Roman" w:hAnsi="Times New Roman" w:cs="Times New Roman"/>
+                <w:color w:val="000000"/>
+                <w:kern w:val="0"/>
+                <w14:ligatures w14:val="none"/>
+              </w:rPr>
+            </w:pPr>
+          </w:p>
+        </w:tc>
+      </w:tr>
+    </w:tbl>
+    <w:p>
+      <w:pPr>
+        <w:rPr>
+          <w:rFonts w:ascii="Times New Roman" w:hAnsi="Times New Roman" w:cs="Times New Roman"/>
+          <w:b/>
+          <w:bCs/>
+        </w:rPr>
+      </w:pPr>
+    </w:p>
+    <w:tbl>
+      <w:tblPr>
+        <w:tblStyle w:val="GridTable1Light"/>
+        <w:tblW w:w="0" w:type="auto"/>
+        <w:tblLook w:val="04A0" w:firstRow="1" w:lastRow="0" w:firstColumn="1" w:lastColumn="0" w:noHBand="0" w:noVBand="1"/>
+      </w:tblPr>
+      <w:tblGrid>
+        <w:gridCol w:w="2366"/>
+        <w:gridCol w:w="3001"/>
+        <w:gridCol w:w="3054"/>
+      </w:tblGrid>
+      <w:tr>
+        <w:trPr>
+          <w:cnfStyle w:val="100000000000" w:firstRow="1" w:lastRow="0" w:firstColumn="0" w:lastColumn="0" w:oddVBand="0" w:evenVBand="0" w:oddHBand="0" w:evenHBand="0" w:firstRowFirstColumn="0" w:firstRowLastColumn="0" w:lastRowFirstColumn="0" w:lastRowLastColumn="0"/>
+        </w:trPr>
+        <w:tc>
+          <w:tcPr>
+            <w:cnfStyle w:val="001000000000" w:firstRow="0" w:lastRow="0" w:firstColumn="1" w:lastColumn="0" w:oddVBand="0" w:evenVBand="0" w:oddHBand="0" w:evenHBand="0" w:firstRowFirstColumn="0" w:firstRowLastColumn="0" w:lastRowFirstColumn="0" w:lastRowLastColumn="0"/>
+            <w:tcW w:w="0" w:type="auto"/>
+            <w:hideMark/>
+          </w:tcPr>
+          <w:p>
+            <w:pPr>
+              <w:spacing w:after="160" w:line="278" w:lineRule="auto"/>
+              <w:rPr>
+                <w:rFonts w:ascii="Times New Roman" w:hAnsi="Times New Roman" w:cs="Times New Roman"/>
+              </w:rPr>
+            </w:pPr>
+            <w:r>
+              <w:rPr>
+                <w:rFonts w:ascii="Times New Roman" w:hAnsi="Times New Roman" w:cs="Times New Roman"/>
+              </w:rPr>
+              <w:t>URL</w:t>
+            </w:r>
+          </w:p>
+        </w:tc>
+        <w:tc>
+          <w:tcPr>
+            <w:tcW w:w="0" w:type="auto"/>
+            <w:hideMark/>
+          </w:tcPr>
+          <w:p>
+            <w:pPr>
+              <w:spacing w:after="160" w:line="278" w:lineRule="auto"/>
+              <w:cnfStyle w:val="100000000000" w:firstRow="1" w:lastRow="0" w:firstColumn="0" w:lastColumn="0" w:oddVBand="0" w:evenVBand="0" w:oddHBand="0" w:evenHBand="0" w:firstRowFirstColumn="0" w:firstRowLastColumn="0" w:lastRowFirstColumn="0" w:lastRowLastColumn="0"/>
+              <w:rPr>
+                <w:rFonts w:ascii="Times New Roman" w:hAnsi="Times New Roman" w:cs="Times New Roman"/>
+              </w:rPr>
+            </w:pPr>
+            <w:r>
+              <w:rPr>
+                <w:rFonts w:ascii="Times New Roman" w:hAnsi="Times New Roman" w:cs="Times New Roman"/>
+              </w:rPr>
+              <w:t>View</w:t>
+            </w:r>
+          </w:p>
+        </w:tc>
+        <w:tc>
+          <w:tcPr>
+            <w:tcW w:w="0" w:type="auto"/>
+            <w:hideMark/>
+          </w:tcPr>
+          <w:p>
+            <w:pPr>
+              <w:spacing w:after="160" w:line="278" w:lineRule="auto"/>
+              <w:cnfStyle w:val="100000000000" w:firstRow="1" w:lastRow="0" w:firstColumn="0" w:lastColumn="0" w:oddVBand="0" w:evenVBand="0" w:oddHBand="0" w:evenHBand="0" w:firstRowFirstColumn="0" w:firstRowLastColumn="0" w:lastRowFirstColumn="0" w:lastRowLastColumn="0"/>
+              <w:rPr>
+                <w:rFonts w:ascii="Times New Roman" w:hAnsi="Times New Roman" w:cs="Times New Roman"/>
+              </w:rPr>
+            </w:pPr>
+            <w:r>
+              <w:rPr>
+                <w:rFonts w:ascii="Times New Roman" w:hAnsi="Times New Roman" w:cs="Times New Roman"/>
+              </w:rPr>
+              <w:t>Purpose</w:t>
+            </w:r>
+          </w:p>
+        </w:tc>
+      </w:tr>
+      <w:tr>
+        <w:tc>
+          <w:tcPr>
+            <w:cnfStyle w:val="001000000000" w:firstRow="0" w:lastRow="0" w:firstColumn="1" w:lastColumn="0" w:oddVBand="0" w:evenVBand="0" w:oddHBand="0" w:evenHBand="0" w:firstRowFirstColumn="0" w:firstRowLastColumn="0" w:lastRowFirstColumn="0" w:lastRowLastColumn="0"/>
+            <w:tcW w:w="0" w:type="auto"/>
+            <w:hideMark/>
+          </w:tcPr>
+          <w:p>
+            <w:pPr>
+              <w:spacing w:after="160" w:line="278" w:lineRule="auto"/>
+              <w:rPr>
+                <w:rFonts w:ascii="Times New Roman" w:hAnsi="Times New Roman" w:cs="Times New Roman"/>
+              </w:rPr>
+            </w:pPr>
+            <w:r>
+              <w:rPr>
+                <w:rFonts w:ascii="Times New Roman" w:hAnsi="Times New Roman" w:cs="Times New Roman"/>
+              </w:rPr>
+              <w:t>/roles/</w:t>
+            </w:r>
+          </w:p>
+        </w:tc>
+        <w:tc>
+          <w:tcPr>
+            <w:tcW w:w="0" w:type="auto"/>
+            <w:hideMark/>
+          </w:tcPr>
+          <w:p>
+            <w:pPr>
+              <w:spacing w:after="160" w:line="278" w:lineRule="auto"/>
+              <w:cnfStyle w:val="000000000000" w:firstRow="0" w:lastRow="0" w:firstColumn="0" w:lastColumn="0" w:oddVBand="0" w:evenVBand="0" w:oddHBand="0" w:evenHBand="0" w:firstRowFirstColumn="0" w:firstRowLastColumn="0" w:lastRowFirstColumn="0" w:lastRowLastColumn="0"/>
+              <w:rPr>
+                <w:rFonts w:ascii="Times New Roman" w:hAnsi="Times New Roman" w:cs="Times New Roman"/>
+              </w:rPr>
+            </w:pPr>
+            <w:proofErr w:type="spellStart"/>
+            <w:r>
+              <w:rPr>
+                <w:rFonts w:ascii="Times New Roman" w:hAnsi="Times New Roman" w:cs="Times New Roman"/>
+              </w:rPr>
+              <w:t>RoleListView</w:t>
+            </w:r>
+            <w:proofErr w:type="spellEnd"/>
+          </w:p>
+        </w:tc>
+        <w:tc>
+          <w:tcPr>
+            <w:tcW w:w="0" w:type="auto"/>
+            <w:hideMark/>
+          </w:tcPr>
+          <w:p>
+            <w:pPr>
+              <w:spacing w:after="160" w:line="278" w:lineRule="auto"/>
+              <w:cnfStyle w:val="000000000000" w:firstRow="0" w:lastRow="0" w:firstColumn="0" w:lastColumn="0" w:oddVBand="0" w:evenVBand="0" w:oddHBand="0" w:evenHBand="0" w:firstRowFirstColumn="0" w:firstRowLastColumn="0" w:lastRowFirstColumn="0" w:lastRowLastColumn="0"/>
+              <w:rPr>
+                <w:rFonts w:ascii="Times New Roman" w:hAnsi="Times New Roman" w:cs="Times New Roman"/>
+              </w:rPr>
+            </w:pPr>
+            <w:r>
+              <w:rPr>
+                <w:rFonts w:ascii="Times New Roman" w:hAnsi="Times New Roman" w:cs="Times New Roman"/>
+              </w:rPr>
+              <w:t>Fetch list of roles</w:t>
+            </w:r>
+          </w:p>
+        </w:tc>
+      </w:tr>
+      <w:tr>
+        <w:tc>
+          <w:tcPr>
+            <w:cnfStyle w:val="001000000000" w:firstRow="0" w:lastRow="0" w:firstColumn="1" w:lastColumn="0" w:oddVBand="0" w:evenVBand="0" w:oddHBand="0" w:evenHBand="0" w:firstRowFirstColumn="0" w:firstRowLastColumn="0" w:lastRowFirstColumn="0" w:lastRowLastColumn="0"/>
+            <w:tcW w:w="0" w:type="auto"/>
+            <w:hideMark/>
+          </w:tcPr>
+          <w:p>
+            <w:pPr>
+              <w:spacing w:after="160" w:line="278" w:lineRule="auto"/>
+              <w:rPr>
+                <w:rFonts w:ascii="Times New Roman" w:hAnsi="Times New Roman" w:cs="Times New Roman"/>
+              </w:rPr>
+            </w:pPr>
+            <w:r>
+              <w:rPr>
+                <w:rFonts w:ascii="Times New Roman" w:hAnsi="Times New Roman" w:cs="Times New Roman"/>
+              </w:rPr>
+              <w:t>/questions/&lt;</w:t>
+            </w:r>
+            <w:proofErr w:type="spellStart"/>
+            <w:r>
+              <w:rPr>
+                <w:rFonts w:ascii="Times New Roman" w:hAnsi="Times New Roman" w:cs="Times New Roman"/>
+              </w:rPr>
+              <w:t>role_id</w:t>
+            </w:r>
+            <w:proofErr w:type="spellEnd"/>
+            <w:r>
+              <w:rPr>
+                <w:rFonts w:ascii="Times New Roman" w:hAnsi="Times New Roman" w:cs="Times New Roman"/>
+              </w:rPr>
+              <w:t>&gt;/</w:t>
+            </w:r>
+          </w:p>
+        </w:tc>
+        <w:tc>
+          <w:tcPr>
+            <w:tcW w:w="0" w:type="auto"/>
+            <w:hideMark/>
+          </w:tcPr>
+          <w:p>
+            <w:pPr>
+              <w:spacing w:after="160" w:line="278" w:lineRule="auto"/>
+              <w:cnfStyle w:val="000000000000" w:firstRow="0" w:lastRow="0" w:firstColumn="0" w:lastColumn="0" w:oddVBand="0" w:evenVBand="0" w:oddHBand="0" w:evenHBand="0" w:firstRowFirstColumn="0" w:firstRowLastColumn="0" w:lastRowFirstColumn="0" w:lastRowLastColumn="0"/>
+              <w:rPr>
+                <w:rFonts w:ascii="Times New Roman" w:hAnsi="Times New Roman" w:cs="Times New Roman"/>
+              </w:rPr>
+            </w:pPr>
+            <w:proofErr w:type="spellStart"/>
+            <w:r>
+              <w:rPr>
+                <w:rFonts w:ascii="Times New Roman" w:hAnsi="Times New Roman" w:cs="Times New Roman"/>
+              </w:rPr>
+              <w:t>QuestionListView</w:t>
+            </w:r>
+            <w:proofErr w:type="spellEnd"/>
+          </w:p>
+        </w:tc>
+        <w:tc>
+          <w:tcPr>
+            <w:tcW w:w="0" w:type="auto"/>
+            <w:hideMark/>
+          </w:tcPr>
+          <w:p>
+            <w:pPr>
+              <w:spacing w:after="160" w:line="278" w:lineRule="auto"/>
+              <w:cnfStyle w:val="000000000000" w:firstRow="0" w:lastRow="0" w:firstColumn="0" w:lastColumn="0" w:oddVBand="0" w:evenVBand="0" w:oddHBand="0" w:evenHBand="0" w:firstRowFirstColumn="0" w:firstRowLastColumn="0" w:lastRowFirstColumn="0" w:lastRowLastColumn="0"/>
+              <w:rPr>
+                <w:rFonts w:ascii="Times New Roman" w:hAnsi="Times New Roman" w:cs="Times New Roman"/>
+              </w:rPr>
+            </w:pPr>
+            <w:r>
+              <w:rPr>
+                <w:rFonts w:ascii="Times New Roman" w:hAnsi="Times New Roman" w:cs="Times New Roman"/>
+              </w:rPr>
+              <w:t>Fetch questions by role</w:t>
+            </w:r>
+          </w:p>
+        </w:tc>
+      </w:tr>
+      <w:tr>
+        <w:tc>
+          <w:tcPr>
+            <w:cnfStyle w:val="001000000000" w:firstRow="0" w:lastRow="0" w:firstColumn="1" w:lastColumn="0" w:oddVBand="0" w:evenVBand="0" w:oddHBand="0" w:evenHBand="0" w:firstRowFirstColumn="0" w:firstRowLastColumn="0" w:lastRowFirstColumn="0" w:lastRowLastColumn="0"/>
+            <w:tcW w:w="0" w:type="auto"/>
+            <w:hideMark/>
+          </w:tcPr>
+          <w:p>
+            <w:pPr>
+              <w:spacing w:after="160" w:line="278" w:lineRule="auto"/>
+              <w:rPr>
+                <w:rFonts w:ascii="Times New Roman" w:hAnsi="Times New Roman" w:cs="Times New Roman"/>
+              </w:rPr>
+            </w:pPr>
+            <w:r>
+              <w:rPr>
+                <w:rFonts w:ascii="Times New Roman" w:hAnsi="Times New Roman" w:cs="Times New Roman"/>
+              </w:rPr>
+              <w:t>/progress/</w:t>
+            </w:r>
+          </w:p>
+        </w:tc>
+        <w:tc>
+          <w:tcPr>
+            <w:tcW w:w="0" w:type="auto"/>
+            <w:hideMark/>
+          </w:tcPr>
+          <w:p>
+            <w:pPr>
+              <w:spacing w:after="160" w:line="278" w:lineRule="auto"/>
+              <w:cnfStyle w:val="000000000000" w:firstRow="0" w:lastRow="0" w:firstColumn="0" w:lastColumn="0" w:oddVBand="0" w:evenVBand="0" w:oddHBand="0" w:evenHBand="0" w:firstRowFirstColumn="0" w:firstRowLastColumn="0" w:lastRowFirstColumn="0" w:lastRowLastColumn="0"/>
+              <w:rPr>
+                <w:rFonts w:ascii="Times New Roman" w:hAnsi="Times New Roman" w:cs="Times New Roman"/>
+              </w:rPr>
+            </w:pPr>
+            <w:proofErr w:type="spellStart"/>
+            <w:r>
+              <w:rPr>
+                <w:rFonts w:ascii="Times New Roman" w:hAnsi="Times New Roman" w:cs="Times New Roman"/>
+              </w:rPr>
+              <w:t>UserProgressListCreateView</w:t>
+            </w:r>
+            <w:proofErr w:type="spellEnd"/>
+          </w:p>
+        </w:tc>
+        <w:tc>
+          <w:tcPr>
+            <w:tcW w:w="0" w:type="auto"/>
+            <w:hideMark/>
+          </w:tcPr>
+          <w:p>
+            <w:pPr>
+              <w:spacing w:after="160" w:line="278" w:lineRule="auto"/>
+              <w:cnfStyle w:val="000000000000" w:firstRow="0" w:lastRow="0" w:firstColumn="0" w:lastColumn="0" w:oddVBand="0" w:evenVBand="0" w:oddHBand="0" w:evenHBand="0" w:firstRowFirstColumn="0" w:firstRowLastColumn="0" w:lastRowFirstColumn="0" w:lastRowLastColumn="0"/>
+              <w:rPr>
+                <w:rFonts w:ascii="Times New Roman" w:hAnsi="Times New Roman" w:cs="Times New Roman"/>
+              </w:rPr>
+            </w:pPr>
+            <w:r>
+              <w:rPr>
+                <w:rFonts w:ascii="Times New Roman" w:hAnsi="Times New Roman" w:cs="Times New Roman"/>
+              </w:rPr>
+              <w:t>Create/View progress records</w:t>
+            </w:r>
+          </w:p>
+        </w:tc>
+      </w:tr>
+      <w:tr>
+        <w:tc>
+          <w:tcPr>
+            <w:cnfStyle w:val="001000000000" w:firstRow="0" w:lastRow="0" w:firstColumn="1" w:lastColumn="0" w:oddVBand="0" w:evenVBand="0" w:oddHBand="0" w:evenHBand="0" w:firstRowFirstColumn="0" w:firstRowLastColumn="0" w:lastRowFirstColumn="0" w:lastRowLastColumn="0"/>
+            <w:tcW w:w="0" w:type="auto"/>
+            <w:hideMark/>
+          </w:tcPr>
+          <w:p>
+            <w:pPr>
+              <w:spacing w:after="160" w:line="278" w:lineRule="auto"/>
+              <w:rPr>
+                <w:rFonts w:ascii="Times New Roman" w:hAnsi="Times New Roman" w:cs="Times New Roman"/>
+              </w:rPr>
+            </w:pPr>
+            <w:r>
+              <w:rPr>
+                <w:rFonts w:ascii="Times New Roman" w:hAnsi="Times New Roman" w:cs="Times New Roman"/>
+              </w:rPr>
+              <w:t>/progress/&lt;pk&gt;/</w:t>
+            </w:r>
+          </w:p>
+        </w:tc>
+        <w:tc>
+          <w:tcPr>
+            <w:tcW w:w="0" w:type="auto"/>
+            <w:hideMark/>
+          </w:tcPr>
+          <w:p>
+            <w:pPr>
+              <w:spacing w:after="160" w:line="278" w:lineRule="auto"/>
+              <w:cnfStyle w:val="000000000000" w:firstRow="0" w:lastRow="0" w:firstColumn="0" w:lastColumn="0" w:oddVBand="0" w:evenVBand="0" w:oddHBand="0" w:evenHBand="0" w:firstRowFirstColumn="0" w:firstRowLastColumn="0" w:lastRowFirstColumn="0" w:lastRowLastColumn="0"/>
+              <w:rPr>
+                <w:rFonts w:ascii="Times New Roman" w:hAnsi="Times New Roman" w:cs="Times New Roman"/>
+              </w:rPr>
+            </w:pPr>
+            <w:proofErr w:type="spellStart"/>
+            <w:r>
+              <w:rPr>
+                <w:rFonts w:ascii="Times New Roman" w:hAnsi="Times New Roman" w:cs="Times New Roman"/>
+              </w:rPr>
+              <w:t>UserProgressDetailView</w:t>
+            </w:r>
+            <w:proofErr w:type="spellEnd"/>
+          </w:p>
+        </w:tc>
+        <w:tc>
+          <w:tcPr>
+            <w:tcW w:w="0" w:type="auto"/>
+            <w:hideMark/>
+          </w:tcPr>
+          <w:p>
+            <w:pPr>
+              <w:spacing w:after="160" w:line="278" w:lineRule="auto"/>
+              <w:cnfStyle w:val="000000000000" w:firstRow="0" w:lastRow="0" w:firstColumn="0" w:lastColumn="0" w:oddVBand="0" w:evenVBand="0" w:oddHBand="0" w:evenHBand="0" w:firstRowFirstColumn="0" w:firstRowLastColumn="0" w:lastRowFirstColumn="0" w:lastRowLastColumn="0"/>
+              <w:rPr>
+                <w:rFonts w:ascii="Times New Roman" w:hAnsi="Times New Roman" w:cs="Times New Roman"/>
+              </w:rPr>
+            </w:pPr>
+            <w:r>
+              <w:rPr>
+                <w:rFonts w:ascii="Times New Roman" w:hAnsi="Times New Roman" w:cs="Times New Roman"/>
+              </w:rPr>
+              <w:t>Edit/Delete progress</w:t>
+            </w:r>
+          </w:p>
+        </w:tc>
+      </w:tr>
+      <w:tr>
+        <w:tc>
+          <w:tcPr>
+            <w:cnfStyle w:val="001000000000" w:firstRow="0" w:lastRow="0" w:firstColumn="1" w:lastColumn="0" w:oddVBand="0" w:evenVBand="0" w:oddHBand="0" w:evenHBand="0" w:firstRowFirstColumn="0" w:firstRowLastColumn="0" w:lastRowFirstColumn="0" w:lastRowLastColumn="0"/>
+            <w:tcW w:w="0" w:type="auto"/>
+            <w:hideMark/>
+          </w:tcPr>
+          <w:p>
+            <w:pPr>
+              <w:spacing w:after="160" w:line="278" w:lineRule="auto"/>
+              <w:rPr>
+                <w:rFonts w:ascii="Times New Roman" w:hAnsi="Times New Roman" w:cs="Times New Roman"/>
+              </w:rPr>
+            </w:pPr>
+            <w:r>
+              <w:rPr>
+                <w:rFonts w:ascii="Times New Roman" w:hAnsi="Times New Roman" w:cs="Times New Roman"/>
+              </w:rPr>
+              <w:t>/notes/</w:t>
+            </w:r>
+          </w:p>
+        </w:tc>
+        <w:tc>
+          <w:tcPr>
+            <w:tcW w:w="0" w:type="auto"/>
+            <w:hideMark/>
+          </w:tcPr>
+          <w:p>
+            <w:pPr>
+              <w:spacing w:after="160" w:line="278" w:lineRule="auto"/>
+              <w:cnfStyle w:val="000000000000" w:firstRow="0" w:lastRow="0" w:firstColumn="0" w:lastColumn="0" w:oddVBand="0" w:evenVBand="0" w:oddHBand="0" w:evenHBand="0" w:firstRowFirstColumn="0" w:firstRowLastColumn="0" w:lastRowFirstColumn="0" w:lastRowLastColumn="0"/>
+              <w:rPr>
+                <w:rFonts w:ascii="Times New Roman" w:hAnsi="Times New Roman" w:cs="Times New Roman"/>
+              </w:rPr>
+            </w:pPr>
+            <w:proofErr w:type="spellStart"/>
+            <w:r>
+              <w:rPr>
+                <w:rFonts w:ascii="Times New Roman" w:hAnsi="Times New Roman" w:cs="Times New Roman"/>
+              </w:rPr>
+              <w:t>UserNoteListCreateView</w:t>
+            </w:r>
+            <w:proofErr w:type="spellEnd"/>
+          </w:p>
+        </w:tc>
+        <w:tc>
+          <w:tcPr>
+            <w:tcW w:w="0" w:type="auto"/>
+            <w:hideMark/>
+          </w:tcPr>
+          <w:p>
+            <w:pPr>
+              <w:spacing w:after="160" w:line="278" w:lineRule="auto"/>
+              <w:cnfStyle w:val="000000000000" w:firstRow="0" w:lastRow="0" w:firstColumn="0" w:lastColumn="0" w:oddVBand="0" w:evenVBand="0" w:oddHBand="0" w:evenHBand="0" w:firstRowFirstColumn="0" w:firstRowLastColumn="0" w:lastRowFirstColumn="0" w:lastRowLastColumn="0"/>
+              <w:rPr>
+                <w:rFonts w:ascii="Times New Roman" w:hAnsi="Times New Roman" w:cs="Times New Roman"/>
+              </w:rPr>
+            </w:pPr>
+            <w:r>
+              <w:rPr>
+                <w:rFonts w:ascii="Times New Roman" w:hAnsi="Times New Roman" w:cs="Times New Roman"/>
+              </w:rPr>
+              <w:t>Create/View notes</w:t>
+            </w:r>
+          </w:p>
+        </w:tc>
+      </w:tr>
+      <w:tr>
+        <w:tc>
+          <w:tcPr>
+            <w:cnfStyle w:val="001000000000" w:firstRow="0" w:lastRow="0" w:firstColumn="1" w:lastColumn="0" w:oddVBand="0" w:evenVBand="0" w:oddHBand="0" w:evenHBand="0" w:firstRowFirstColumn="0" w:firstRowLastColumn="0" w:lastRowFirstColumn="0" w:lastRowLastColumn="0"/>
+            <w:tcW w:w="0" w:type="auto"/>
+            <w:hideMark/>
+          </w:tcPr>
+          <w:p>
+            <w:pPr>
+              <w:spacing w:after="160" w:line="278" w:lineRule="auto"/>
+              <w:rPr>
+                <w:rFonts w:ascii="Times New Roman" w:hAnsi="Times New Roman" w:cs="Times New Roman"/>
+              </w:rPr>
+            </w:pPr>
+            <w:r>
+              <w:rPr>
+                <w:rFonts w:ascii="Times New Roman" w:hAnsi="Times New Roman" w:cs="Times New Roman"/>
+              </w:rPr>
+              <w:t>/notes/&lt;pk&gt;/</w:t>
+            </w:r>
+          </w:p>
+        </w:tc>
+        <w:tc>
+          <w:tcPr>
+            <w:tcW w:w="0" w:type="auto"/>
+            <w:hideMark/>
+          </w:tcPr>
+          <w:p>
+            <w:pPr>
+              <w:spacing w:after="160" w:line="278" w:lineRule="auto"/>
+              <w:cnfStyle w:val="000000000000" w:firstRow="0" w:lastRow="0" w:firstColumn="0" w:lastColumn="0" w:oddVBand="0" w:evenVBand="0" w:oddHBand="0" w:evenHBand="0" w:firstRowFirstColumn="0" w:firstRowLastColumn="0" w:lastRowFirstColumn="0" w:lastRowLastColumn="0"/>
+              <w:rPr>
+                <w:rFonts w:ascii="Times New Roman" w:hAnsi="Times New Roman" w:cs="Times New Roman"/>
+              </w:rPr>
+            </w:pPr>
+            <w:proofErr w:type="spellStart"/>
+            <w:r>
+              <w:rPr>
+                <w:rFonts w:ascii="Times New Roman" w:hAnsi="Times New Roman" w:cs="Times New Roman"/>
+              </w:rPr>
+              <w:t>UserNoteDetailView</w:t>
+            </w:r>
+            <w:proofErr w:type="spellEnd"/>
+          </w:p>
+        </w:tc>
+        <w:tc>
+          <w:tcPr>
+            <w:tcW w:w="0" w:type="auto"/>
+            <w:hideMark/>
+          </w:tcPr>
+          <w:p>
+            <w:pPr>
+              <w:spacing w:after="160" w:line="278" w:lineRule="auto"/>
+              <w:cnfStyle w:val="000000000000" w:firstRow="0" w:lastRow="0" w:firstColumn="0" w:lastColumn="0" w:oddVBand="0" w:evenVBand="0" w:oddHBand="0" w:evenHBand="0" w:firstRowFirstColumn="0" w:firstRowLastColumn="0" w:lastRowFirstColumn="0" w:lastRowLastColumn="0"/>
+              <w:rPr>
+                <w:rFonts w:ascii="Times New Roman" w:hAnsi="Times New Roman" w:cs="Times New Roman"/>
+              </w:rPr>
+            </w:pPr>
+            <w:r>
+              <w:rPr>
+                <w:rFonts w:ascii="Times New Roman" w:hAnsi="Times New Roman" w:cs="Times New Roman"/>
+              </w:rPr>
+              <w:t>Edit/Delete notes</w:t>
+            </w:r>
+          </w:p>
+        </w:tc>
+      </w:tr>
+    </w:tbl>
+    <w:p>
+      <w:pPr>
+        <w:rPr>
+          <w:rFonts w:ascii="Times New Roman" w:hAnsi="Times New Roman" w:cs="Times New Roman"/>
+          <w:b/>
+          <w:bCs/>
+        </w:rPr>
+      </w:pPr>
+    </w:p>
+    <w:p>
+      <w:pPr>
+        <w:rPr>
+          <w:rFonts w:ascii="Times New Roman" w:hAnsi="Times New Roman" w:cs="Times New Roman"/>
+        </w:rPr>
+      </w:pPr>
+    </w:p>
+    <w:p>
+      <w:pPr>
+        <w:rPr>
+          <w:rFonts w:ascii="Times New Roman" w:hAnsi="Times New Roman" w:cs="Times New Roman"/>
+          <w:b/>
+          <w:bCs/>
+        </w:rPr>
+      </w:pPr>
+      <w:r>
+        <w:rPr>
+          <w:rFonts w:ascii="Times New Roman" w:hAnsi="Times New Roman" w:cs="Times New Roman"/>
+          <w:b/>
+          <w:bCs/>
+        </w:rPr>
+        <w:t>Creating Superuser for backend:</w:t>
+      </w:r>
+    </w:p>
+    <w:p>
+      <w:pPr>
+        <w:rPr>
+          <w:rFonts w:ascii="Times New Roman" w:hAnsi="Times New Roman" w:cs="Times New Roman"/>
+          <w:b/>
+          <w:bCs/>
+        </w:rPr>
+      </w:pPr>
+    </w:p>
+    <w:tbl>
+      <w:tblPr>
+        <w:tblW w:w="0" w:type="auto"/>
+        <w:tblCellSpacing w:w="15" w:type="dxa"/>
+        <w:tblCellMar>
+          <w:top w:w="15" w:type="dxa"/>
+          <w:left w:w="15" w:type="dxa"/>
+          <w:bottom w:w="15" w:type="dxa"/>
+          <w:right w:w="15" w:type="dxa"/>
+        </w:tblCellMar>
+        <w:tblLook w:val="04A0" w:firstRow="1" w:lastRow="0" w:firstColumn="1" w:lastColumn="0" w:noHBand="0" w:noVBand="1"/>
+      </w:tblPr>
+      <w:tblGrid>
+        <w:gridCol w:w="2351"/>
+      </w:tblGrid>
+      <w:tr>
+        <w:trPr>
+          <w:tblCellSpacing w:w="15" w:type="dxa"/>
+        </w:trPr>
+        <w:tc>
+          <w:tcPr>
+            <w:tcW w:w="0" w:type="auto"/>
+            <w:vAlign w:val="center"/>
+            <w:hideMark/>
+          </w:tcPr>
+          <w:p>
+            <w:pPr>
+              <w:spacing w:after="0" w:line="240" w:lineRule="auto"/>
+              <w:rPr>
+                <w:rFonts w:ascii="Times New Roman" w:eastAsia="Times New Roman" w:hAnsi="Times New Roman" w:cs="Times New Roman"/>
+                <w:b/>
+                <w:bCs/>
+                <w:color w:val="000000"/>
+                <w:kern w:val="0"/>
+                <w14:ligatures w14:val="none"/>
+              </w:rPr>
+            </w:pPr>
+            <w:r>
+              <w:rPr>
+                <w:rFonts w:ascii="Times New Roman" w:eastAsia="Times New Roman" w:hAnsi="Times New Roman" w:cs="Times New Roman"/>
+                <w:b/>
+                <w:bCs/>
+                <w:color w:val="000000"/>
+                <w:kern w:val="0"/>
+                <w14:ligatures w14:val="none"/>
+              </w:rPr>
+              <w:t>Login to Admin Panel</w:t>
+            </w:r>
+          </w:p>
+        </w:tc>
+      </w:tr>
+    </w:tbl>
+    <w:p>
+      <w:pPr>
+        <w:spacing w:after="0" w:line="240" w:lineRule="auto"/>
+        <w:rPr>
+          <w:rFonts w:ascii="Times New Roman" w:eastAsia="Times New Roman" w:hAnsi="Times New Roman" w:cs="Times New Roman"/>
+          <w:vanish/>
+          <w:kern w:val="0"/>
+          <w14:ligatures w14:val="none"/>
+        </w:rPr>
+      </w:pPr>
+    </w:p>
+    <w:tbl>
+      <w:tblPr>
+        <w:tblW w:w="0" w:type="auto"/>
+        <w:tblCellSpacing w:w="15" w:type="dxa"/>
+        <w:tblCellMar>
+          <w:top w:w="15" w:type="dxa"/>
+          <w:left w:w="15" w:type="dxa"/>
+          <w:bottom w:w="15" w:type="dxa"/>
+          <w:right w:w="15" w:type="dxa"/>
+        </w:tblCellMar>
+        <w:tblLook w:val="04A0" w:firstRow="1" w:lastRow="0" w:firstColumn="1" w:lastColumn="0" w:noHBand="0" w:noVBand="1"/>
+      </w:tblPr>
+      <w:tblGrid>
+        <w:gridCol w:w="2844"/>
+      </w:tblGrid>
+      <w:tr>
+        <w:trPr>
+          <w:tblCellSpacing w:w="15" w:type="dxa"/>
+        </w:trPr>
+        <w:tc>
+          <w:tcPr>
+            <w:tcW w:w="0" w:type="auto"/>
+            <w:vAlign w:val="center"/>
+            <w:hideMark/>
+          </w:tcPr>
+          <w:p>
+            <w:pPr>
+              <w:spacing w:after="0" w:line="240" w:lineRule="auto"/>
+              <w:rPr>
+                <w:rFonts w:ascii="Times New Roman" w:eastAsia="Times New Roman" w:hAnsi="Times New Roman" w:cs="Times New Roman"/>
+                <w:color w:val="000000"/>
+                <w:kern w:val="0"/>
+                <w14:ligatures w14:val="none"/>
+              </w:rPr>
+            </w:pPr>
+            <w:hyperlink r:id="rId5" w:tgtFrame="_new" w:history="1">
+              <w:r>
+                <w:rPr>
+                  <w:rFonts w:ascii="Times New Roman" w:eastAsia="Times New Roman" w:hAnsi="Times New Roman" w:cs="Times New Roman"/>
+                  <w:color w:val="0000FF"/>
+                  <w:kern w:val="0"/>
+                  <w:u w:val="single"/>
+                  <w14:ligatures w14:val="none"/>
+                </w:rPr>
+                <w:t>http://127.0.0.1:8000/admin/</w:t>
+              </w:r>
+            </w:hyperlink>
+          </w:p>
+        </w:tc>
+      </w:tr>
+    </w:tbl>
+    <w:p>
+      <w:pPr>
+        <w:rPr>
+          <w:rFonts w:ascii="Times New Roman" w:hAnsi="Times New Roman" w:cs="Times New Roman"/>
+          <w:b/>
+          <w:bCs/>
+        </w:rPr>
+      </w:pPr>
+    </w:p>
+    <w:p>
+      <w:pPr>
+        <w:rPr>
+          <w:rFonts w:ascii="Times New Roman" w:hAnsi="Times New Roman" w:cs="Times New Roman"/>
+          <w:b/>
+          <w:bCs/>
+        </w:rPr>
+      </w:pPr>
+      <w:r>
+        <w:rPr>
+          <w:rFonts w:ascii="Times New Roman" w:hAnsi="Times New Roman" w:cs="Times New Roman"/>
+          <w:b/>
+          <w:bCs/>
+        </w:rPr>
+        <w:t>Username: Vedant</w:t>
+      </w:r>
+    </w:p>
+    <w:p>
+      <w:pPr>
+        <w:rPr>
+          <w:rFonts w:ascii="Times New Roman" w:hAnsi="Times New Roman" w:cs="Times New Roman"/>
+          <w:b/>
+          <w:bCs/>
+        </w:rPr>
+      </w:pPr>
+      <w:r>
+        <w:rPr>
+          <w:rFonts w:ascii="Times New Roman" w:hAnsi="Times New Roman" w:cs="Times New Roman"/>
+          <w:b/>
+          <w:bCs/>
+        </w:rPr>
+        <w:t>Email: k18ved@</w:t>
+      </w:r>
+      <w:r>
+        <w:rPr>
+          <w:rFonts w:ascii="Times New Roman" w:hAnsi="Times New Roman" w:cs="Times New Roman"/>
+          <w:b/>
+          <w:bCs/>
+        </w:rPr>
+        <w:t>gmail.com</w:t>
+      </w:r>
+    </w:p>
+    <w:p>
+      <w:pPr>
+        <w:rPr>
+          <w:rFonts w:ascii="Times New Roman" w:hAnsi="Times New Roman" w:cs="Times New Roman"/>
+          <w:b/>
+          <w:bCs/>
+        </w:rPr>
+      </w:pPr>
+      <w:r>
+        <w:rPr>
+          <w:rFonts w:ascii="Times New Roman" w:hAnsi="Times New Roman" w:cs="Times New Roman"/>
+          <w:b/>
+          <w:bCs/>
+        </w:rPr>
+        <w:t>Pass: prepforge1806</w:t>
+      </w:r>
+    </w:p>
+    <w:p>
+      <w:pPr>
+        <w:rPr>
+          <w:rFonts w:ascii="Times New Roman" w:hAnsi="Times New Roman" w:cs="Times New Roman"/>
+        </w:rPr>
+      </w:pPr>
+    </w:p>
+    <w:p>
+      <w:pPr>
+        <w:rPr>
+          <w:rFonts w:ascii="Times New Roman" w:hAnsi="Times New Roman" w:cs="Times New Roman"/>
+        </w:rPr>
+      </w:pPr>
+    </w:p>
+    <w:p>
+      <w:pPr>
+        <w:rPr>
+          <w:rFonts w:ascii="Times New Roman" w:hAnsi="Times New Roman" w:cs="Times New Roman"/>
+        </w:rPr>
+      </w:pPr>
+    </w:p>
+    <w:p>
+      <w:pPr>
+        <w:rPr>
+          <w:rFonts w:ascii="Times New Roman" w:hAnsi="Times New Roman" w:cs="Times New Roman"/>
+        </w:rPr>
+      </w:pPr>
+    </w:p>
+    <w:p>
+      <w:pPr>
+        <w:rPr>
+          <w:rFonts w:ascii="Times New Roman" w:hAnsi="Times New Roman" w:cs="Times New Roman"/>
+        </w:rPr>
+      </w:pPr>
+    </w:p>
+    <w:p>
+      <w:pPr>
+        <w:rPr>
+          <w:rFonts w:ascii="Times New Roman" w:hAnsi="Times New Roman" w:cs="Times New Roman"/>
+        </w:rPr>
+      </w:pPr>
+    </w:p>
+    <w:p>
+      <w:pPr>
+        <w:rPr>
+          <w:rFonts w:ascii="Times New Roman" w:hAnsi="Times New Roman" w:cs="Times New Roman"/>
+        </w:rPr>
+      </w:pPr>
+    </w:p>
+    <w:p>
+      <w:pPr>
+        <w:rPr>
+          <w:rFonts w:ascii="Times New Roman" w:hAnsi="Times New Roman" w:cs="Times New Roman"/>
+          <w:b/>
+          <w:bCs/>
+        </w:rPr>
+      </w:pPr>
+      <w:r>
+        <w:rPr>
+          <w:rFonts w:ascii="Times New Roman" w:hAnsi="Times New Roman" w:cs="Times New Roman"/>
+          <w:b/>
+          <w:bCs/>
+        </w:rPr>
+        <w:lastRenderedPageBreak/>
+        <w:t xml:space="preserve">Quick Recap: What </w:t>
+      </w:r>
+      <w:r>
+        <w:rPr>
+          <w:rFonts w:ascii="Times New Roman" w:hAnsi="Times New Roman" w:cs="Times New Roman"/>
+          <w:b/>
+          <w:bCs/>
+        </w:rPr>
+        <w:t>I</w:t>
+      </w:r>
+      <w:r>
+        <w:rPr>
+          <w:rFonts w:ascii="Times New Roman" w:hAnsi="Times New Roman" w:cs="Times New Roman"/>
+          <w:b/>
+          <w:bCs/>
+        </w:rPr>
+        <w:t>'ve Built So Far</w:t>
+      </w:r>
+      <w:r>
+        <w:rPr>
+          <w:rFonts w:ascii="Times New Roman" w:hAnsi="Times New Roman" w:cs="Times New Roman"/>
+          <w:b/>
+          <w:bCs/>
+        </w:rPr>
+        <w:t>:</w:t>
+      </w:r>
+    </w:p>
+    <w:tbl>
+      <w:tblPr>
+        <w:tblW w:w="0" w:type="auto"/>
+        <w:tblCellSpacing w:w="15" w:type="dxa"/>
+        <w:tblCellMar>
+          <w:top w:w="15" w:type="dxa"/>
+          <w:left w:w="15" w:type="dxa"/>
+          <w:bottom w:w="15" w:type="dxa"/>
+          <w:right w:w="15" w:type="dxa"/>
+        </w:tblCellMar>
+        <w:tblLook w:val="04A0" w:firstRow="1" w:lastRow="0" w:firstColumn="1" w:lastColumn="0" w:noHBand="0" w:noVBand="1"/>
+      </w:tblPr>
+      <w:tblGrid>
+        <w:gridCol w:w="96"/>
+      </w:tblGrid>
+      <w:tr>
+        <w:trPr>
+          <w:tblHeader/>
+          <w:tblCellSpacing w:w="15" w:type="dxa"/>
+        </w:trPr>
+        <w:tc>
+          <w:tcPr>
+            <w:tcW w:w="0" w:type="auto"/>
+            <w:vAlign w:val="center"/>
+            <w:hideMark/>
+          </w:tcPr>
+          <w:p>
+            <w:pPr>
+              <w:rPr>
+                <w:rFonts w:ascii="Times New Roman" w:hAnsi="Times New Roman" w:cs="Times New Roman"/>
+              </w:rPr>
+            </w:pPr>
+          </w:p>
+        </w:tc>
+      </w:tr>
+    </w:tbl>
+    <w:p>
+      <w:pPr>
+        <w:rPr>
+          <w:rFonts w:ascii="Times New Roman" w:hAnsi="Times New Roman" w:cs="Times New Roman"/>
+        </w:rPr>
+      </w:pPr>
+    </w:p>
+    <w:tbl>
+      <w:tblPr>
+        <w:tblStyle w:val="GridTable1Light"/>
+        <w:tblW w:w="0" w:type="auto"/>
+        <w:tblLook w:val="04A0" w:firstRow="1" w:lastRow="0" w:firstColumn="1" w:lastColumn="0" w:noHBand="0" w:noVBand="1"/>
+      </w:tblPr>
+      <w:tblGrid>
+        <w:gridCol w:w="4396"/>
+        <w:gridCol w:w="857"/>
+      </w:tblGrid>
+      <w:tr>
+        <w:trPr>
+          <w:cnfStyle w:val="100000000000" w:firstRow="1" w:lastRow="0" w:firstColumn="0" w:lastColumn="0" w:oddVBand="0" w:evenVBand="0" w:oddHBand="0" w:evenHBand="0" w:firstRowFirstColumn="0" w:firstRowLastColumn="0" w:lastRowFirstColumn="0" w:lastRowLastColumn="0"/>
+        </w:trPr>
+        <w:tc>
+          <w:tcPr>
+            <w:cnfStyle w:val="001000000000" w:firstRow="0" w:lastRow="0" w:firstColumn="1" w:lastColumn="0" w:oddVBand="0" w:evenVBand="0" w:oddHBand="0" w:evenHBand="0" w:firstRowFirstColumn="0" w:firstRowLastColumn="0" w:lastRowFirstColumn="0" w:lastRowLastColumn="0"/>
+            <w:tcW w:w="0" w:type="auto"/>
+            <w:hideMark/>
+          </w:tcPr>
+          <w:p>
+            <w:pPr>
+              <w:rPr>
+                <w:rFonts w:ascii="Times New Roman" w:eastAsia="Times New Roman" w:hAnsi="Times New Roman" w:cs="Times New Roman"/>
+                <w:color w:val="000000"/>
+                <w:kern w:val="0"/>
+                <w14:ligatures w14:val="none"/>
+              </w:rPr>
+            </w:pPr>
+            <w:r>
+              <w:rPr>
+                <w:rFonts w:ascii="Times New Roman" w:eastAsia="Times New Roman" w:hAnsi="Times New Roman" w:cs="Times New Roman"/>
+                <w:color w:val="000000"/>
+                <w:kern w:val="0"/>
+                <w14:ligatures w14:val="none"/>
+              </w:rPr>
+              <w:t>Part</w:t>
+            </w:r>
+          </w:p>
+        </w:tc>
+        <w:tc>
+          <w:tcPr>
+            <w:tcW w:w="0" w:type="auto"/>
+            <w:hideMark/>
+          </w:tcPr>
+          <w:p>
+            <w:pPr>
+              <w:cnfStyle w:val="100000000000" w:firstRow="1" w:lastRow="0" w:firstColumn="0" w:lastColumn="0" w:oddVBand="0" w:evenVBand="0" w:oddHBand="0" w:evenHBand="0" w:firstRowFirstColumn="0" w:firstRowLastColumn="0" w:lastRowFirstColumn="0" w:lastRowLastColumn="0"/>
+              <w:rPr>
+                <w:rFonts w:ascii="Times New Roman" w:eastAsia="Times New Roman" w:hAnsi="Times New Roman" w:cs="Times New Roman"/>
+                <w:color w:val="000000"/>
+                <w:kern w:val="0"/>
+                <w14:ligatures w14:val="none"/>
+              </w:rPr>
+            </w:pPr>
+            <w:r>
+              <w:rPr>
+                <w:rFonts w:ascii="Times New Roman" w:eastAsia="Times New Roman" w:hAnsi="Times New Roman" w:cs="Times New Roman"/>
+                <w:color w:val="000000"/>
+                <w:kern w:val="0"/>
+                <w14:ligatures w14:val="none"/>
+              </w:rPr>
+              <w:t>Status</w:t>
+            </w:r>
+          </w:p>
+        </w:tc>
+      </w:tr>
+      <w:tr>
+        <w:tc>
+          <w:tcPr>
+            <w:cnfStyle w:val="001000000000" w:firstRow="0" w:lastRow="0" w:firstColumn="1" w:lastColumn="0" w:oddVBand="0" w:evenVBand="0" w:oddHBand="0" w:evenHBand="0" w:firstRowFirstColumn="0" w:firstRowLastColumn="0" w:lastRowFirstColumn="0" w:lastRowLastColumn="0"/>
+            <w:tcW w:w="0" w:type="auto"/>
+            <w:hideMark/>
+          </w:tcPr>
+          <w:p>
+            <w:pPr>
+              <w:rPr>
+                <w:rFonts w:ascii="Times New Roman" w:eastAsia="Times New Roman" w:hAnsi="Times New Roman" w:cs="Times New Roman"/>
+                <w:color w:val="000000"/>
+                <w:kern w:val="0"/>
+                <w14:ligatures w14:val="none"/>
+              </w:rPr>
+            </w:pPr>
+            <w:r>
+              <w:rPr>
+                <w:rFonts w:ascii="Times New Roman" w:eastAsia="Times New Roman" w:hAnsi="Times New Roman" w:cs="Times New Roman"/>
+                <w:color w:val="000000"/>
+                <w:kern w:val="0"/>
+                <w14:ligatures w14:val="none"/>
+              </w:rPr>
+              <w:t>Django Backend Setup</w:t>
+            </w:r>
+          </w:p>
+        </w:tc>
+        <w:tc>
+          <w:tcPr>
+            <w:tcW w:w="0" w:type="auto"/>
+            <w:hideMark/>
+          </w:tcPr>
+          <w:p>
+            <w:pPr>
+              <w:cnfStyle w:val="000000000000" w:firstRow="0" w:lastRow="0" w:firstColumn="0" w:lastColumn="0" w:oddVBand="0" w:evenVBand="0" w:oddHBand="0" w:evenHBand="0" w:firstRowFirstColumn="0" w:firstRowLastColumn="0" w:lastRowFirstColumn="0" w:lastRowLastColumn="0"/>
+              <w:rPr>
+                <w:rFonts w:ascii="Times New Roman" w:eastAsia="Times New Roman" w:hAnsi="Times New Roman" w:cs="Times New Roman"/>
+                <w:color w:val="000000"/>
+                <w:kern w:val="0"/>
+                <w14:ligatures w14:val="none"/>
+              </w:rPr>
+            </w:pPr>
+            <w:r>
+              <w:rPr>
+                <w:rFonts w:ascii="Apple Color Emoji" w:eastAsia="Times New Roman" w:hAnsi="Apple Color Emoji" w:cs="Apple Color Emoji"/>
+                <w:color w:val="000000"/>
+                <w:kern w:val="0"/>
+                <w14:ligatures w14:val="none"/>
+              </w:rPr>
+              <w:t>✅</w:t>
+            </w:r>
+          </w:p>
+        </w:tc>
+      </w:tr>
+      <w:tr>
+        <w:tc>
+          <w:tcPr>
+            <w:cnfStyle w:val="001000000000" w:firstRow="0" w:lastRow="0" w:firstColumn="1" w:lastColumn="0" w:oddVBand="0" w:evenVBand="0" w:oddHBand="0" w:evenHBand="0" w:firstRowFirstColumn="0" w:firstRowLastColumn="0" w:lastRowFirstColumn="0" w:lastRowLastColumn="0"/>
+            <w:tcW w:w="0" w:type="auto"/>
+            <w:hideMark/>
+          </w:tcPr>
+          <w:p>
+            <w:pPr>
+              <w:rPr>
+                <w:rFonts w:ascii="Times New Roman" w:eastAsia="Times New Roman" w:hAnsi="Times New Roman" w:cs="Times New Roman"/>
+                <w:color w:val="000000"/>
+                <w:kern w:val="0"/>
+                <w14:ligatures w14:val="none"/>
+              </w:rPr>
+            </w:pPr>
+            <w:r>
+              <w:rPr>
+                <w:rFonts w:ascii="Times New Roman" w:eastAsia="Times New Roman" w:hAnsi="Times New Roman" w:cs="Times New Roman"/>
+                <w:color w:val="000000"/>
+                <w:kern w:val="0"/>
+                <w14:ligatures w14:val="none"/>
+              </w:rPr>
+              <w:t>Models (Role, Question, Progress, Notes)</w:t>
+            </w:r>
+          </w:p>
+        </w:tc>
+        <w:tc>
+          <w:tcPr>
+            <w:tcW w:w="0" w:type="auto"/>
+            <w:hideMark/>
+          </w:tcPr>
+          <w:p>
+            <w:pPr>
+              <w:cnfStyle w:val="000000000000" w:firstRow="0" w:lastRow="0" w:firstColumn="0" w:lastColumn="0" w:oddVBand="0" w:evenVBand="0" w:oddHBand="0" w:evenHBand="0" w:firstRowFirstColumn="0" w:firstRowLastColumn="0" w:lastRowFirstColumn="0" w:lastRowLastColumn="0"/>
+              <w:rPr>
+                <w:rFonts w:ascii="Times New Roman" w:eastAsia="Times New Roman" w:hAnsi="Times New Roman" w:cs="Times New Roman"/>
+                <w:color w:val="000000"/>
+                <w:kern w:val="0"/>
+                <w14:ligatures w14:val="none"/>
+              </w:rPr>
+            </w:pPr>
+            <w:r>
+              <w:rPr>
+                <w:rFonts w:ascii="Apple Color Emoji" w:eastAsia="Times New Roman" w:hAnsi="Apple Color Emoji" w:cs="Apple Color Emoji"/>
+                <w:color w:val="000000"/>
+                <w:kern w:val="0"/>
+                <w14:ligatures w14:val="none"/>
+              </w:rPr>
+              <w:t>✅</w:t>
+            </w:r>
+          </w:p>
+        </w:tc>
+      </w:tr>
+      <w:tr>
+        <w:tc>
+          <w:tcPr>
+            <w:cnfStyle w:val="001000000000" w:firstRow="0" w:lastRow="0" w:firstColumn="1" w:lastColumn="0" w:oddVBand="0" w:evenVBand="0" w:oddHBand="0" w:evenHBand="0" w:firstRowFirstColumn="0" w:firstRowLastColumn="0" w:lastRowFirstColumn="0" w:lastRowLastColumn="0"/>
+            <w:tcW w:w="0" w:type="auto"/>
+            <w:hideMark/>
+          </w:tcPr>
+          <w:p>
+            <w:pPr>
+              <w:rPr>
+                <w:rFonts w:ascii="Times New Roman" w:eastAsia="Times New Roman" w:hAnsi="Times New Roman" w:cs="Times New Roman"/>
+                <w:color w:val="000000"/>
+                <w:kern w:val="0"/>
+                <w14:ligatures w14:val="none"/>
+              </w:rPr>
+            </w:pPr>
+            <w:r>
+              <w:rPr>
+                <w:rFonts w:ascii="Times New Roman" w:eastAsia="Times New Roman" w:hAnsi="Times New Roman" w:cs="Times New Roman"/>
+                <w:color w:val="000000"/>
+                <w:kern w:val="0"/>
+                <w14:ligatures w14:val="none"/>
+              </w:rPr>
+              <w:t>Admin Panel</w:t>
+            </w:r>
+          </w:p>
+        </w:tc>
+        <w:tc>
+          <w:tcPr>
+            <w:tcW w:w="0" w:type="auto"/>
+            <w:hideMark/>
+          </w:tcPr>
+          <w:p>
+            <w:pPr>
+              <w:cnfStyle w:val="000000000000" w:firstRow="0" w:lastRow="0" w:firstColumn="0" w:lastColumn="0" w:oddVBand="0" w:evenVBand="0" w:oddHBand="0" w:evenHBand="0" w:firstRowFirstColumn="0" w:firstRowLastColumn="0" w:lastRowFirstColumn="0" w:lastRowLastColumn="0"/>
+              <w:rPr>
+                <w:rFonts w:ascii="Times New Roman" w:eastAsia="Times New Roman" w:hAnsi="Times New Roman" w:cs="Times New Roman"/>
+                <w:color w:val="000000"/>
+                <w:kern w:val="0"/>
+                <w14:ligatures w14:val="none"/>
+              </w:rPr>
+            </w:pPr>
+            <w:r>
+              <w:rPr>
+                <w:rFonts w:ascii="Apple Color Emoji" w:eastAsia="Times New Roman" w:hAnsi="Apple Color Emoji" w:cs="Apple Color Emoji"/>
+                <w:color w:val="000000"/>
+                <w:kern w:val="0"/>
+                <w14:ligatures w14:val="none"/>
+              </w:rPr>
+              <w:t>✅</w:t>
+            </w:r>
+          </w:p>
+        </w:tc>
+      </w:tr>
+      <w:tr>
+        <w:tc>
+          <w:tcPr>
+            <w:cnfStyle w:val="001000000000" w:firstRow="0" w:lastRow="0" w:firstColumn="1" w:lastColumn="0" w:oddVBand="0" w:evenVBand="0" w:oddHBand="0" w:evenHBand="0" w:firstRowFirstColumn="0" w:firstRowLastColumn="0" w:lastRowFirstColumn="0" w:lastRowLastColumn="0"/>
+            <w:tcW w:w="0" w:type="auto"/>
+            <w:hideMark/>
+          </w:tcPr>
+          <w:p>
+            <w:pPr>
+              <w:rPr>
+                <w:rFonts w:ascii="Times New Roman" w:eastAsia="Times New Roman" w:hAnsi="Times New Roman" w:cs="Times New Roman"/>
+                <w:color w:val="000000"/>
+                <w:kern w:val="0"/>
+                <w14:ligatures w14:val="none"/>
+              </w:rPr>
+            </w:pPr>
+            <w:r>
+              <w:rPr>
+                <w:rFonts w:ascii="Times New Roman" w:eastAsia="Times New Roman" w:hAnsi="Times New Roman" w:cs="Times New Roman"/>
+                <w:color w:val="000000"/>
+                <w:kern w:val="0"/>
+                <w14:ligatures w14:val="none"/>
+              </w:rPr>
+              <w:t>APIs to fetch Roles/Questions</w:t>
+            </w:r>
+          </w:p>
+        </w:tc>
+        <w:tc>
+          <w:tcPr>
+            <w:tcW w:w="0" w:type="auto"/>
+            <w:hideMark/>
+          </w:tcPr>
+          <w:p>
+            <w:pPr>
+              <w:cnfStyle w:val="000000000000" w:firstRow="0" w:lastRow="0" w:firstColumn="0" w:lastColumn="0" w:oddVBand="0" w:evenVBand="0" w:oddHBand="0" w:evenHBand="0" w:firstRowFirstColumn="0" w:firstRowLastColumn="0" w:lastRowFirstColumn="0" w:lastRowLastColumn="0"/>
+              <w:rPr>
+                <w:rFonts w:ascii="Times New Roman" w:eastAsia="Times New Roman" w:hAnsi="Times New Roman" w:cs="Times New Roman"/>
+                <w:color w:val="000000"/>
+                <w:kern w:val="0"/>
+                <w14:ligatures w14:val="none"/>
+              </w:rPr>
+            </w:pPr>
+            <w:r>
+              <w:rPr>
+                <w:rFonts w:ascii="Apple Color Emoji" w:eastAsia="Times New Roman" w:hAnsi="Apple Color Emoji" w:cs="Apple Color Emoji"/>
+                <w:color w:val="000000"/>
+                <w:kern w:val="0"/>
+                <w14:ligatures w14:val="none"/>
+              </w:rPr>
+              <w:t>✅</w:t>
+            </w:r>
+          </w:p>
+        </w:tc>
+      </w:tr>
+      <w:tr>
+        <w:tc>
+          <w:tcPr>
+            <w:cnfStyle w:val="001000000000" w:firstRow="0" w:lastRow="0" w:firstColumn="1" w:lastColumn="0" w:oddVBand="0" w:evenVBand="0" w:oddHBand="0" w:evenHBand="0" w:firstRowFirstColumn="0" w:firstRowLastColumn="0" w:lastRowFirstColumn="0" w:lastRowLastColumn="0"/>
+            <w:tcW w:w="0" w:type="auto"/>
+            <w:hideMark/>
+          </w:tcPr>
+          <w:p>
+            <w:pPr>
+              <w:rPr>
+                <w:rFonts w:ascii="Times New Roman" w:eastAsia="Times New Roman" w:hAnsi="Times New Roman" w:cs="Times New Roman"/>
+                <w:color w:val="000000"/>
+                <w:kern w:val="0"/>
+                <w14:ligatures w14:val="none"/>
+              </w:rPr>
+            </w:pPr>
+            <w:r>
+              <w:rPr>
+                <w:rFonts w:ascii="Times New Roman" w:eastAsia="Times New Roman" w:hAnsi="Times New Roman" w:cs="Times New Roman"/>
+                <w:color w:val="000000"/>
+                <w:kern w:val="0"/>
+                <w14:ligatures w14:val="none"/>
+              </w:rPr>
+              <w:t>Server Running Locally</w:t>
+            </w:r>
+          </w:p>
+        </w:tc>
+        <w:tc>
+          <w:tcPr>
+            <w:tcW w:w="0" w:type="auto"/>
+            <w:hideMark/>
+          </w:tcPr>
+          <w:p>
+            <w:pPr>
+              <w:cnfStyle w:val="000000000000" w:firstRow="0" w:lastRow="0" w:firstColumn="0" w:lastColumn="0" w:oddVBand="0" w:evenVBand="0" w:oddHBand="0" w:evenHBand="0" w:firstRowFirstColumn="0" w:firstRowLastColumn="0" w:lastRowFirstColumn="0" w:lastRowLastColumn="0"/>
+              <w:rPr>
+                <w:rFonts w:ascii="Times New Roman" w:eastAsia="Times New Roman" w:hAnsi="Times New Roman" w:cs="Times New Roman"/>
+                <w:color w:val="000000"/>
+                <w:kern w:val="0"/>
+                <w14:ligatures w14:val="none"/>
+              </w:rPr>
+            </w:pPr>
+            <w:r>
+              <w:rPr>
+                <w:rFonts w:ascii="Apple Color Emoji" w:eastAsia="Times New Roman" w:hAnsi="Apple Color Emoji" w:cs="Apple Color Emoji"/>
+                <w:color w:val="000000"/>
+                <w:kern w:val="0"/>
+                <w14:ligatures w14:val="none"/>
+              </w:rPr>
+              <w:t>✅</w:t>
+            </w:r>
+          </w:p>
+        </w:tc>
+      </w:tr>
+    </w:tbl>
     <w:p>
       <w:pPr>
         <w:rPr>
@@ -318,6 +2435,126 @@
     </w:sectPr>
   </w:body>
 </w:document>
+</file>
+
+<file path=word/numbering.xml><?xml version="1.0" encoding="utf-8"?>
+<w:numbering xmlns:wpc="http://schemas.microsoft.com/office/word/2010/wordprocessingCanvas" xmlns:cx="http://schemas.microsoft.com/office/drawing/2014/chartex" xmlns:cx1="http://schemas.microsoft.com/office/drawing/2015/9/8/chartex" xmlns:cx2="http://schemas.microsoft.com/office/drawing/2015/10/21/chartex" xmlns:cx3="http://schemas.microsoft.com/office/drawing/2016/5/9/chartex" xmlns:cx4="http://schemas.microsoft.com/office/drawing/2016/5/10/chartex" xmlns:cx5="http://schemas.microsoft.com/office/drawing/2016/5/11/chartex" xmlns:cx6="http://schemas.microsoft.com/office/drawing/2016/5/12/chartex" xmlns:cx7="http://schemas.microsoft.com/office/drawing/2016/5/13/chartex" xmlns:cx8="http://schemas.microsoft.com/office/drawing/2016/5/14/chartex" xmlns:mc="http://schemas.openxmlformats.org/markup-compatibility/2006" xmlns:aink="http://schemas.microsoft.com/office/drawing/2016/ink" xmlns:am3d="http://schemas.microsoft.com/office/drawing/2017/model3d" xmlns:o="urn:schemas-microsoft-com:office:office" xmlns:oel="http://schemas.microsoft.com/office/2019/extlst" xmlns:r="http://schemas.openxmlformats.org/officeDocument/2006/relationships" xmlns:m="http://schemas.openxmlformats.org/officeDocument/2006/math" xmlns:v="urn:schemas-microsoft-com:vml" xmlns:wp14="http://schemas.microsoft.com/office/word/2010/wordprocessingDrawing" xmlns:wp="http://schemas.openxmlformats.org/drawingml/2006/wordprocessingDrawing" xmlns:w10="urn:schemas-microsoft-com:office:word" xmlns:w="http://schemas.openxmlformats.org/wordprocessingml/2006/main" xmlns:w14="http://schemas.microsoft.com/office/word/2010/wordml" xmlns:w15="http://schemas.microsoft.com/office/word/2012/wordml" xmlns:w16cex="http://schemas.microsoft.com/office/word/2018/wordml/cex" xmlns:w16cid="http://schemas.microsoft.com/office/word/2016/wordml/cid" xmlns:w16="http://schemas.microsoft.com/office/word/2018/wordml" xmlns:w16du="http://schemas.microsoft.com/office/word/2023/wordml/word16du" xmlns:w16sdtdh="http://schemas.microsoft.com/office/word/2020/wordml/sdtdatahash" xmlns:w16sdtfl="http://schemas.microsoft.com/office/word/2024/wordml/sdtformatlock" xmlns:w16se="http://schemas.microsoft.com/office/word/2015/wordml/symex" xmlns:wpg="http://schemas.microsoft.com/office/word/2010/wordprocessingGroup" xmlns:wpi="http://schemas.microsoft.com/office/word/2010/wordprocessingInk" xmlns:wne="http://schemas.microsoft.com/office/word/2006/wordml" xmlns:wps="http://schemas.microsoft.com/office/word/2010/wordprocessingShape" mc:Ignorable="w14 w15 w16se w16cid w16 w16cex w16sdtdh w16sdtfl w16du wp14">
+  <w:abstractNum w:abstractNumId="0" w15:restartNumberingAfterBreak="0">
+    <w:nsid w:val="669E0ACC"/>
+    <w:multiLevelType w:val="hybridMultilevel"/>
+    <w:tmpl w:val="C97AC698"/>
+    <w:lvl w:ilvl="0" w:tplc="4B321E10">
+      <w:numFmt w:val="bullet"/>
+      <w:lvlText w:val=""/>
+      <w:lvlJc w:val="left"/>
+      <w:pPr>
+        <w:ind w:left="720" w:hanging="360"/>
+      </w:pPr>
+      <w:rPr>
+        <w:rFonts w:ascii="Symbol" w:eastAsiaTheme="minorHAnsi" w:hAnsi="Symbol" w:cs="Times New Roman" w:hint="default"/>
+      </w:rPr>
+    </w:lvl>
+    <w:lvl w:ilvl="1" w:tplc="04090003" w:tentative="1">
+      <w:start w:val="1"/>
+      <w:numFmt w:val="bullet"/>
+      <w:lvlText w:val="o"/>
+      <w:lvlJc w:val="left"/>
+      <w:pPr>
+        <w:ind w:left="1440" w:hanging="360"/>
+      </w:pPr>
+      <w:rPr>
+        <w:rFonts w:ascii="Courier New" w:hAnsi="Courier New" w:cs="Courier New" w:hint="default"/>
+      </w:rPr>
+    </w:lvl>
+    <w:lvl w:ilvl="2" w:tplc="04090005" w:tentative="1">
+      <w:start w:val="1"/>
+      <w:numFmt w:val="bullet"/>
+      <w:lvlText w:val=""/>
+      <w:lvlJc w:val="left"/>
+      <w:pPr>
+        <w:ind w:left="2160" w:hanging="360"/>
+      </w:pPr>
+      <w:rPr>
+        <w:rFonts w:ascii="Wingdings" w:hAnsi="Wingdings" w:hint="default"/>
+      </w:rPr>
+    </w:lvl>
+    <w:lvl w:ilvl="3" w:tplc="04090001" w:tentative="1">
+      <w:start w:val="1"/>
+      <w:numFmt w:val="bullet"/>
+      <w:lvlText w:val=""/>
+      <w:lvlJc w:val="left"/>
+      <w:pPr>
+        <w:ind w:left="2880" w:hanging="360"/>
+      </w:pPr>
+      <w:rPr>
+        <w:rFonts w:ascii="Symbol" w:hAnsi="Symbol" w:hint="default"/>
+      </w:rPr>
+    </w:lvl>
+    <w:lvl w:ilvl="4" w:tplc="04090003" w:tentative="1">
+      <w:start w:val="1"/>
+      <w:numFmt w:val="bullet"/>
+      <w:lvlText w:val="o"/>
+      <w:lvlJc w:val="left"/>
+      <w:pPr>
+        <w:ind w:left="3600" w:hanging="360"/>
+      </w:pPr>
+      <w:rPr>
+        <w:rFonts w:ascii="Courier New" w:hAnsi="Courier New" w:cs="Courier New" w:hint="default"/>
+      </w:rPr>
+    </w:lvl>
+    <w:lvl w:ilvl="5" w:tplc="04090005" w:tentative="1">
+      <w:start w:val="1"/>
+      <w:numFmt w:val="bullet"/>
+      <w:lvlText w:val=""/>
+      <w:lvlJc w:val="left"/>
+      <w:pPr>
+        <w:ind w:left="4320" w:hanging="360"/>
+      </w:pPr>
+      <w:rPr>
+        <w:rFonts w:ascii="Wingdings" w:hAnsi="Wingdings" w:hint="default"/>
+      </w:rPr>
+    </w:lvl>
+    <w:lvl w:ilvl="6" w:tplc="04090001" w:tentative="1">
+      <w:start w:val="1"/>
+      <w:numFmt w:val="bullet"/>
+      <w:lvlText w:val=""/>
+      <w:lvlJc w:val="left"/>
+      <w:pPr>
+        <w:ind w:left="5040" w:hanging="360"/>
+      </w:pPr>
+      <w:rPr>
+        <w:rFonts w:ascii="Symbol" w:hAnsi="Symbol" w:hint="default"/>
+      </w:rPr>
+    </w:lvl>
+    <w:lvl w:ilvl="7" w:tplc="04090003" w:tentative="1">
+      <w:start w:val="1"/>
+      <w:numFmt w:val="bullet"/>
+      <w:lvlText w:val="o"/>
+      <w:lvlJc w:val="left"/>
+      <w:pPr>
+        <w:ind w:left="5760" w:hanging="360"/>
+      </w:pPr>
+      <w:rPr>
+        <w:rFonts w:ascii="Courier New" w:hAnsi="Courier New" w:cs="Courier New" w:hint="default"/>
+      </w:rPr>
+    </w:lvl>
+    <w:lvl w:ilvl="8" w:tplc="04090005" w:tentative="1">
+      <w:start w:val="1"/>
+      <w:numFmt w:val="bullet"/>
+      <w:lvlText w:val=""/>
+      <w:lvlJc w:val="left"/>
+      <w:pPr>
+        <w:ind w:left="6480" w:hanging="360"/>
+      </w:pPr>
+      <w:rPr>
+        <w:rFonts w:ascii="Wingdings" w:hAnsi="Wingdings" w:hint="default"/>
+      </w:rPr>
+    </w:lvl>
+  </w:abstractNum>
+  <w:num w:numId="1" w16cid:durableId="1633629424">
+    <w:abstractNumId w:val="0"/>
+  </w:num>
+</w:numbering>
 </file>
 
 <file path=word/styles.xml><?xml version="1.0" encoding="utf-8"?>
@@ -1236,6 +3473,585 @@
       <w:spacing w:val="5"/>
     </w:rPr>
   </w:style>
+  <w:style w:type="character" w:styleId="Strong">
+    <w:name w:val="Strong"/>
+    <w:basedOn w:val="DefaultParagraphFont"/>
+    <w:uiPriority w:val="22"/>
+    <w:qFormat/>
+    <w:rsid w:val="008044EE"/>
+    <w:rPr>
+      <w:b/>
+      <w:bCs/>
+    </w:rPr>
+  </w:style>
+  <w:style w:type="table" w:styleId="TableGrid">
+    <w:name w:val="Table Grid"/>
+    <w:basedOn w:val="TableNormal"/>
+    <w:uiPriority w:val="39"/>
+    <w:rsid w:val="0057452E"/>
+    <w:pPr>
+      <w:spacing w:after="0" w:line="240" w:lineRule="auto"/>
+    </w:pPr>
+    <w:tblPr>
+      <w:tblBorders>
+        <w:top w:val="single" w:sz="4" w:space="0" w:color="auto"/>
+        <w:left w:val="single" w:sz="4" w:space="0" w:color="auto"/>
+        <w:bottom w:val="single" w:sz="4" w:space="0" w:color="auto"/>
+        <w:right w:val="single" w:sz="4" w:space="0" w:color="auto"/>
+        <w:insideH w:val="single" w:sz="4" w:space="0" w:color="auto"/>
+        <w:insideV w:val="single" w:sz="4" w:space="0" w:color="auto"/>
+      </w:tblBorders>
+    </w:tblPr>
+  </w:style>
+  <w:style w:type="table" w:styleId="TableGridLight">
+    <w:name w:val="Grid Table Light"/>
+    <w:basedOn w:val="TableNormal"/>
+    <w:uiPriority w:val="40"/>
+    <w:rsid w:val="0057452E"/>
+    <w:pPr>
+      <w:spacing w:after="0" w:line="240" w:lineRule="auto"/>
+    </w:pPr>
+    <w:tblPr>
+      <w:tblBorders>
+        <w:top w:val="single" w:sz="4" w:space="0" w:color="BFBFBF" w:themeColor="background1" w:themeShade="BF"/>
+        <w:left w:val="single" w:sz="4" w:space="0" w:color="BFBFBF" w:themeColor="background1" w:themeShade="BF"/>
+        <w:bottom w:val="single" w:sz="4" w:space="0" w:color="BFBFBF" w:themeColor="background1" w:themeShade="BF"/>
+        <w:right w:val="single" w:sz="4" w:space="0" w:color="BFBFBF" w:themeColor="background1" w:themeShade="BF"/>
+        <w:insideH w:val="single" w:sz="4" w:space="0" w:color="BFBFBF" w:themeColor="background1" w:themeShade="BF"/>
+        <w:insideV w:val="single" w:sz="4" w:space="0" w:color="BFBFBF" w:themeColor="background1" w:themeShade="BF"/>
+      </w:tblBorders>
+    </w:tblPr>
+  </w:style>
+  <w:style w:type="table" w:styleId="PlainTable1">
+    <w:name w:val="Plain Table 1"/>
+    <w:basedOn w:val="TableNormal"/>
+    <w:uiPriority w:val="41"/>
+    <w:rsid w:val="0057452E"/>
+    <w:pPr>
+      <w:spacing w:after="0" w:line="240" w:lineRule="auto"/>
+    </w:pPr>
+    <w:tblPr>
+      <w:tblStyleRowBandSize w:val="1"/>
+      <w:tblStyleColBandSize w:val="1"/>
+      <w:tblBorders>
+        <w:top w:val="single" w:sz="4" w:space="0" w:color="BFBFBF" w:themeColor="background1" w:themeShade="BF"/>
+        <w:left w:val="single" w:sz="4" w:space="0" w:color="BFBFBF" w:themeColor="background1" w:themeShade="BF"/>
+        <w:bottom w:val="single" w:sz="4" w:space="0" w:color="BFBFBF" w:themeColor="background1" w:themeShade="BF"/>
+        <w:right w:val="single" w:sz="4" w:space="0" w:color="BFBFBF" w:themeColor="background1" w:themeShade="BF"/>
+        <w:insideH w:val="single" w:sz="4" w:space="0" w:color="BFBFBF" w:themeColor="background1" w:themeShade="BF"/>
+        <w:insideV w:val="single" w:sz="4" w:space="0" w:color="BFBFBF" w:themeColor="background1" w:themeShade="BF"/>
+      </w:tblBorders>
+    </w:tblPr>
+    <w:tblStylePr w:type="firstRow">
+      <w:rPr>
+        <w:b/>
+        <w:bCs/>
+      </w:rPr>
+    </w:tblStylePr>
+    <w:tblStylePr w:type="lastRow">
+      <w:rPr>
+        <w:b/>
+        <w:bCs/>
+      </w:rPr>
+      <w:tblPr/>
+      <w:tcPr>
+        <w:tcBorders>
+          <w:top w:val="double" w:sz="4" w:space="0" w:color="BFBFBF" w:themeColor="background1" w:themeShade="BF"/>
+        </w:tcBorders>
+      </w:tcPr>
+    </w:tblStylePr>
+    <w:tblStylePr w:type="firstCol">
+      <w:rPr>
+        <w:b/>
+        <w:bCs/>
+      </w:rPr>
+    </w:tblStylePr>
+    <w:tblStylePr w:type="lastCol">
+      <w:rPr>
+        <w:b/>
+        <w:bCs/>
+      </w:rPr>
+    </w:tblStylePr>
+    <w:tblStylePr w:type="band1Vert">
+      <w:tblPr/>
+      <w:tcPr>
+        <w:shd w:val="clear" w:color="auto" w:fill="F2F2F2" w:themeFill="background1" w:themeFillShade="F2"/>
+      </w:tcPr>
+    </w:tblStylePr>
+    <w:tblStylePr w:type="band1Horz">
+      <w:tblPr/>
+      <w:tcPr>
+        <w:shd w:val="clear" w:color="auto" w:fill="F2F2F2" w:themeFill="background1" w:themeFillShade="F2"/>
+      </w:tcPr>
+    </w:tblStylePr>
+  </w:style>
+  <w:style w:type="table" w:styleId="PlainTable2">
+    <w:name w:val="Plain Table 2"/>
+    <w:basedOn w:val="TableNormal"/>
+    <w:uiPriority w:val="42"/>
+    <w:rsid w:val="0057452E"/>
+    <w:pPr>
+      <w:spacing w:after="0" w:line="240" w:lineRule="auto"/>
+    </w:pPr>
+    <w:tblPr>
+      <w:tblStyleRowBandSize w:val="1"/>
+      <w:tblStyleColBandSize w:val="1"/>
+      <w:tblBorders>
+        <w:top w:val="single" w:sz="4" w:space="0" w:color="7F7F7F" w:themeColor="text1" w:themeTint="80"/>
+        <w:bottom w:val="single" w:sz="4" w:space="0" w:color="7F7F7F" w:themeColor="text1" w:themeTint="80"/>
+      </w:tblBorders>
+    </w:tblPr>
+    <w:tblStylePr w:type="firstRow">
+      <w:rPr>
+        <w:b/>
+        <w:bCs/>
+      </w:rPr>
+      <w:tblPr/>
+      <w:tcPr>
+        <w:tcBorders>
+          <w:bottom w:val="single" w:sz="4" w:space="0" w:color="7F7F7F" w:themeColor="text1" w:themeTint="80"/>
+        </w:tcBorders>
+      </w:tcPr>
+    </w:tblStylePr>
+    <w:tblStylePr w:type="lastRow">
+      <w:rPr>
+        <w:b/>
+        <w:bCs/>
+      </w:rPr>
+      <w:tblPr/>
+      <w:tcPr>
+        <w:tcBorders>
+          <w:top w:val="single" w:sz="4" w:space="0" w:color="7F7F7F" w:themeColor="text1" w:themeTint="80"/>
+        </w:tcBorders>
+      </w:tcPr>
+    </w:tblStylePr>
+    <w:tblStylePr w:type="firstCol">
+      <w:rPr>
+        <w:b/>
+        <w:bCs/>
+      </w:rPr>
+    </w:tblStylePr>
+    <w:tblStylePr w:type="lastCol">
+      <w:rPr>
+        <w:b/>
+        <w:bCs/>
+      </w:rPr>
+    </w:tblStylePr>
+    <w:tblStylePr w:type="band1Vert">
+      <w:tblPr/>
+      <w:tcPr>
+        <w:tcBorders>
+          <w:left w:val="single" w:sz="4" w:space="0" w:color="7F7F7F" w:themeColor="text1" w:themeTint="80"/>
+          <w:right w:val="single" w:sz="4" w:space="0" w:color="7F7F7F" w:themeColor="text1" w:themeTint="80"/>
+        </w:tcBorders>
+      </w:tcPr>
+    </w:tblStylePr>
+    <w:tblStylePr w:type="band2Vert">
+      <w:tblPr/>
+      <w:tcPr>
+        <w:tcBorders>
+          <w:left w:val="single" w:sz="4" w:space="0" w:color="7F7F7F" w:themeColor="text1" w:themeTint="80"/>
+          <w:right w:val="single" w:sz="4" w:space="0" w:color="7F7F7F" w:themeColor="text1" w:themeTint="80"/>
+        </w:tcBorders>
+      </w:tcPr>
+    </w:tblStylePr>
+    <w:tblStylePr w:type="band1Horz">
+      <w:tblPr/>
+      <w:tcPr>
+        <w:tcBorders>
+          <w:top w:val="single" w:sz="4" w:space="0" w:color="7F7F7F" w:themeColor="text1" w:themeTint="80"/>
+          <w:bottom w:val="single" w:sz="4" w:space="0" w:color="7F7F7F" w:themeColor="text1" w:themeTint="80"/>
+        </w:tcBorders>
+      </w:tcPr>
+    </w:tblStylePr>
+  </w:style>
+  <w:style w:type="table" w:styleId="PlainTable3">
+    <w:name w:val="Plain Table 3"/>
+    <w:basedOn w:val="TableNormal"/>
+    <w:uiPriority w:val="43"/>
+    <w:rsid w:val="0057452E"/>
+    <w:pPr>
+      <w:spacing w:after="0" w:line="240" w:lineRule="auto"/>
+    </w:pPr>
+    <w:tblPr>
+      <w:tblStyleRowBandSize w:val="1"/>
+      <w:tblStyleColBandSize w:val="1"/>
+    </w:tblPr>
+    <w:tblStylePr w:type="firstRow">
+      <w:rPr>
+        <w:b/>
+        <w:bCs/>
+        <w:caps/>
+      </w:rPr>
+      <w:tblPr/>
+      <w:tcPr>
+        <w:tcBorders>
+          <w:bottom w:val="single" w:sz="4" w:space="0" w:color="7F7F7F" w:themeColor="text1" w:themeTint="80"/>
+        </w:tcBorders>
+      </w:tcPr>
+    </w:tblStylePr>
+    <w:tblStylePr w:type="lastRow">
+      <w:rPr>
+        <w:b/>
+        <w:bCs/>
+        <w:caps/>
+      </w:rPr>
+      <w:tblPr/>
+      <w:tcPr>
+        <w:tcBorders>
+          <w:top w:val="nil"/>
+        </w:tcBorders>
+      </w:tcPr>
+    </w:tblStylePr>
+    <w:tblStylePr w:type="firstCol">
+      <w:rPr>
+        <w:b/>
+        <w:bCs/>
+        <w:caps/>
+      </w:rPr>
+      <w:tblPr/>
+      <w:tcPr>
+        <w:tcBorders>
+          <w:right w:val="single" w:sz="4" w:space="0" w:color="7F7F7F" w:themeColor="text1" w:themeTint="80"/>
+        </w:tcBorders>
+      </w:tcPr>
+    </w:tblStylePr>
+    <w:tblStylePr w:type="lastCol">
+      <w:rPr>
+        <w:b/>
+        <w:bCs/>
+        <w:caps/>
+      </w:rPr>
+      <w:tblPr/>
+      <w:tcPr>
+        <w:tcBorders>
+          <w:left w:val="nil"/>
+        </w:tcBorders>
+      </w:tcPr>
+    </w:tblStylePr>
+    <w:tblStylePr w:type="band1Vert">
+      <w:tblPr/>
+      <w:tcPr>
+        <w:shd w:val="clear" w:color="auto" w:fill="F2F2F2" w:themeFill="background1" w:themeFillShade="F2"/>
+      </w:tcPr>
+    </w:tblStylePr>
+    <w:tblStylePr w:type="band1Horz">
+      <w:tblPr/>
+      <w:tcPr>
+        <w:shd w:val="clear" w:color="auto" w:fill="F2F2F2" w:themeFill="background1" w:themeFillShade="F2"/>
+      </w:tcPr>
+    </w:tblStylePr>
+    <w:tblStylePr w:type="neCell">
+      <w:tblPr/>
+      <w:tcPr>
+        <w:tcBorders>
+          <w:left w:val="nil"/>
+        </w:tcBorders>
+      </w:tcPr>
+    </w:tblStylePr>
+    <w:tblStylePr w:type="nwCell">
+      <w:tblPr/>
+      <w:tcPr>
+        <w:tcBorders>
+          <w:right w:val="nil"/>
+        </w:tcBorders>
+      </w:tcPr>
+    </w:tblStylePr>
+  </w:style>
+  <w:style w:type="table" w:styleId="PlainTable4">
+    <w:name w:val="Plain Table 4"/>
+    <w:basedOn w:val="TableNormal"/>
+    <w:uiPriority w:val="44"/>
+    <w:rsid w:val="0057452E"/>
+    <w:pPr>
+      <w:spacing w:after="0" w:line="240" w:lineRule="auto"/>
+    </w:pPr>
+    <w:tblPr>
+      <w:tblStyleRowBandSize w:val="1"/>
+      <w:tblStyleColBandSize w:val="1"/>
+    </w:tblPr>
+    <w:tblStylePr w:type="firstRow">
+      <w:rPr>
+        <w:b/>
+        <w:bCs/>
+      </w:rPr>
+    </w:tblStylePr>
+    <w:tblStylePr w:type="lastRow">
+      <w:rPr>
+        <w:b/>
+        <w:bCs/>
+      </w:rPr>
+    </w:tblStylePr>
+    <w:tblStylePr w:type="firstCol">
+      <w:rPr>
+        <w:b/>
+        <w:bCs/>
+      </w:rPr>
+    </w:tblStylePr>
+    <w:tblStylePr w:type="lastCol">
+      <w:rPr>
+        <w:b/>
+        <w:bCs/>
+      </w:rPr>
+    </w:tblStylePr>
+    <w:tblStylePr w:type="band1Vert">
+      <w:tblPr/>
+      <w:tcPr>
+        <w:shd w:val="clear" w:color="auto" w:fill="F2F2F2" w:themeFill="background1" w:themeFillShade="F2"/>
+      </w:tcPr>
+    </w:tblStylePr>
+    <w:tblStylePr w:type="band1Horz">
+      <w:tblPr/>
+      <w:tcPr>
+        <w:shd w:val="clear" w:color="auto" w:fill="F2F2F2" w:themeFill="background1" w:themeFillShade="F2"/>
+      </w:tcPr>
+    </w:tblStylePr>
+  </w:style>
+  <w:style w:type="table" w:styleId="GridTable1Light">
+    <w:name w:val="Grid Table 1 Light"/>
+    <w:basedOn w:val="TableNormal"/>
+    <w:uiPriority w:val="46"/>
+    <w:rsid w:val="0057452E"/>
+    <w:pPr>
+      <w:spacing w:after="0" w:line="240" w:lineRule="auto"/>
+    </w:pPr>
+    <w:tblPr>
+      <w:tblStyleRowBandSize w:val="1"/>
+      <w:tblStyleColBandSize w:val="1"/>
+      <w:tblBorders>
+        <w:top w:val="single" w:sz="4" w:space="0" w:color="999999" w:themeColor="text1" w:themeTint="66"/>
+        <w:left w:val="single" w:sz="4" w:space="0" w:color="999999" w:themeColor="text1" w:themeTint="66"/>
+        <w:bottom w:val="single" w:sz="4" w:space="0" w:color="999999" w:themeColor="text1" w:themeTint="66"/>
+        <w:right w:val="single" w:sz="4" w:space="0" w:color="999999" w:themeColor="text1" w:themeTint="66"/>
+        <w:insideH w:val="single" w:sz="4" w:space="0" w:color="999999" w:themeColor="text1" w:themeTint="66"/>
+        <w:insideV w:val="single" w:sz="4" w:space="0" w:color="999999" w:themeColor="text1" w:themeTint="66"/>
+      </w:tblBorders>
+    </w:tblPr>
+    <w:tblStylePr w:type="firstRow">
+      <w:rPr>
+        <w:b/>
+        <w:bCs/>
+      </w:rPr>
+      <w:tblPr/>
+      <w:tcPr>
+        <w:tcBorders>
+          <w:bottom w:val="single" w:sz="12" w:space="0" w:color="666666" w:themeColor="text1" w:themeTint="99"/>
+        </w:tcBorders>
+      </w:tcPr>
+    </w:tblStylePr>
+    <w:tblStylePr w:type="lastRow">
+      <w:rPr>
+        <w:b/>
+        <w:bCs/>
+      </w:rPr>
+      <w:tblPr/>
+      <w:tcPr>
+        <w:tcBorders>
+          <w:top w:val="double" w:sz="2" w:space="0" w:color="666666" w:themeColor="text1" w:themeTint="99"/>
+        </w:tcBorders>
+      </w:tcPr>
+    </w:tblStylePr>
+    <w:tblStylePr w:type="firstCol">
+      <w:rPr>
+        <w:b/>
+        <w:bCs/>
+      </w:rPr>
+    </w:tblStylePr>
+    <w:tblStylePr w:type="lastCol">
+      <w:rPr>
+        <w:b/>
+        <w:bCs/>
+      </w:rPr>
+    </w:tblStylePr>
+  </w:style>
+  <w:style w:type="table" w:styleId="GridTable1Light-Accent1">
+    <w:name w:val="Grid Table 1 Light Accent 1"/>
+    <w:basedOn w:val="TableNormal"/>
+    <w:uiPriority w:val="46"/>
+    <w:rsid w:val="0057452E"/>
+    <w:pPr>
+      <w:spacing w:after="0" w:line="240" w:lineRule="auto"/>
+    </w:pPr>
+    <w:tblPr>
+      <w:tblStyleRowBandSize w:val="1"/>
+      <w:tblStyleColBandSize w:val="1"/>
+      <w:tblBorders>
+        <w:top w:val="single" w:sz="4" w:space="0" w:color="83CAEB" w:themeColor="accent1" w:themeTint="66"/>
+        <w:left w:val="single" w:sz="4" w:space="0" w:color="83CAEB" w:themeColor="accent1" w:themeTint="66"/>
+        <w:bottom w:val="single" w:sz="4" w:space="0" w:color="83CAEB" w:themeColor="accent1" w:themeTint="66"/>
+        <w:right w:val="single" w:sz="4" w:space="0" w:color="83CAEB" w:themeColor="accent1" w:themeTint="66"/>
+        <w:insideH w:val="single" w:sz="4" w:space="0" w:color="83CAEB" w:themeColor="accent1" w:themeTint="66"/>
+        <w:insideV w:val="single" w:sz="4" w:space="0" w:color="83CAEB" w:themeColor="accent1" w:themeTint="66"/>
+      </w:tblBorders>
+    </w:tblPr>
+    <w:tblStylePr w:type="firstRow">
+      <w:rPr>
+        <w:b/>
+        <w:bCs/>
+      </w:rPr>
+      <w:tblPr/>
+      <w:tcPr>
+        <w:tcBorders>
+          <w:bottom w:val="single" w:sz="12" w:space="0" w:color="45B0E1" w:themeColor="accent1" w:themeTint="99"/>
+        </w:tcBorders>
+      </w:tcPr>
+    </w:tblStylePr>
+    <w:tblStylePr w:type="lastRow">
+      <w:rPr>
+        <w:b/>
+        <w:bCs/>
+      </w:rPr>
+      <w:tblPr/>
+      <w:tcPr>
+        <w:tcBorders>
+          <w:top w:val="double" w:sz="2" w:space="0" w:color="45B0E1" w:themeColor="accent1" w:themeTint="99"/>
+        </w:tcBorders>
+      </w:tcPr>
+    </w:tblStylePr>
+    <w:tblStylePr w:type="firstCol">
+      <w:rPr>
+        <w:b/>
+        <w:bCs/>
+      </w:rPr>
+    </w:tblStylePr>
+    <w:tblStylePr w:type="lastCol">
+      <w:rPr>
+        <w:b/>
+        <w:bCs/>
+      </w:rPr>
+    </w:tblStylePr>
+  </w:style>
+  <w:style w:type="table" w:styleId="GridTable1Light-Accent2">
+    <w:name w:val="Grid Table 1 Light Accent 2"/>
+    <w:basedOn w:val="TableNormal"/>
+    <w:uiPriority w:val="46"/>
+    <w:rsid w:val="0057452E"/>
+    <w:pPr>
+      <w:spacing w:after="0" w:line="240" w:lineRule="auto"/>
+    </w:pPr>
+    <w:tblPr>
+      <w:tblStyleRowBandSize w:val="1"/>
+      <w:tblStyleColBandSize w:val="1"/>
+      <w:tblBorders>
+        <w:top w:val="single" w:sz="4" w:space="0" w:color="F6C5AC" w:themeColor="accent2" w:themeTint="66"/>
+        <w:left w:val="single" w:sz="4" w:space="0" w:color="F6C5AC" w:themeColor="accent2" w:themeTint="66"/>
+        <w:bottom w:val="single" w:sz="4" w:space="0" w:color="F6C5AC" w:themeColor="accent2" w:themeTint="66"/>
+        <w:right w:val="single" w:sz="4" w:space="0" w:color="F6C5AC" w:themeColor="accent2" w:themeTint="66"/>
+        <w:insideH w:val="single" w:sz="4" w:space="0" w:color="F6C5AC" w:themeColor="accent2" w:themeTint="66"/>
+        <w:insideV w:val="single" w:sz="4" w:space="0" w:color="F6C5AC" w:themeColor="accent2" w:themeTint="66"/>
+      </w:tblBorders>
+    </w:tblPr>
+    <w:tblStylePr w:type="firstRow">
+      <w:rPr>
+        <w:b/>
+        <w:bCs/>
+      </w:rPr>
+      <w:tblPr/>
+      <w:tcPr>
+        <w:tcBorders>
+          <w:bottom w:val="single" w:sz="12" w:space="0" w:color="F1A983" w:themeColor="accent2" w:themeTint="99"/>
+        </w:tcBorders>
+      </w:tcPr>
+    </w:tblStylePr>
+    <w:tblStylePr w:type="lastRow">
+      <w:rPr>
+        <w:b/>
+        <w:bCs/>
+      </w:rPr>
+      <w:tblPr/>
+      <w:tcPr>
+        <w:tcBorders>
+          <w:top w:val="double" w:sz="2" w:space="0" w:color="F1A983" w:themeColor="accent2" w:themeTint="99"/>
+        </w:tcBorders>
+      </w:tcPr>
+    </w:tblStylePr>
+    <w:tblStylePr w:type="firstCol">
+      <w:rPr>
+        <w:b/>
+        <w:bCs/>
+      </w:rPr>
+    </w:tblStylePr>
+    <w:tblStylePr w:type="lastCol">
+      <w:rPr>
+        <w:b/>
+        <w:bCs/>
+      </w:rPr>
+    </w:tblStylePr>
+  </w:style>
+  <w:style w:type="table" w:styleId="GridTable1Light-Accent3">
+    <w:name w:val="Grid Table 1 Light Accent 3"/>
+    <w:basedOn w:val="TableNormal"/>
+    <w:uiPriority w:val="46"/>
+    <w:rsid w:val="0057452E"/>
+    <w:pPr>
+      <w:spacing w:after="0" w:line="240" w:lineRule="auto"/>
+    </w:pPr>
+    <w:tblPr>
+      <w:tblStyleRowBandSize w:val="1"/>
+      <w:tblStyleColBandSize w:val="1"/>
+      <w:tblBorders>
+        <w:top w:val="single" w:sz="4" w:space="0" w:color="84E290" w:themeColor="accent3" w:themeTint="66"/>
+        <w:left w:val="single" w:sz="4" w:space="0" w:color="84E290" w:themeColor="accent3" w:themeTint="66"/>
+        <w:bottom w:val="single" w:sz="4" w:space="0" w:color="84E290" w:themeColor="accent3" w:themeTint="66"/>
+        <w:right w:val="single" w:sz="4" w:space="0" w:color="84E290" w:themeColor="accent3" w:themeTint="66"/>
+        <w:insideH w:val="single" w:sz="4" w:space="0" w:color="84E290" w:themeColor="accent3" w:themeTint="66"/>
+        <w:insideV w:val="single" w:sz="4" w:space="0" w:color="84E290" w:themeColor="accent3" w:themeTint="66"/>
+      </w:tblBorders>
+    </w:tblPr>
+    <w:tblStylePr w:type="firstRow">
+      <w:rPr>
+        <w:b/>
+        <w:bCs/>
+      </w:rPr>
+      <w:tblPr/>
+      <w:tcPr>
+        <w:tcBorders>
+          <w:bottom w:val="single" w:sz="12" w:space="0" w:color="47D459" w:themeColor="accent3" w:themeTint="99"/>
+        </w:tcBorders>
+      </w:tcPr>
+    </w:tblStylePr>
+    <w:tblStylePr w:type="lastRow">
+      <w:rPr>
+        <w:b/>
+        <w:bCs/>
+      </w:rPr>
+      <w:tblPr/>
+      <w:tcPr>
+        <w:tcBorders>
+          <w:top w:val="double" w:sz="2" w:space="0" w:color="47D459" w:themeColor="accent3" w:themeTint="99"/>
+        </w:tcBorders>
+      </w:tcPr>
+    </w:tblStylePr>
+    <w:tblStylePr w:type="firstCol">
+      <w:rPr>
+        <w:b/>
+        <w:bCs/>
+      </w:rPr>
+    </w:tblStylePr>
+    <w:tblStylePr w:type="lastCol">
+      <w:rPr>
+        <w:b/>
+        <w:bCs/>
+      </w:rPr>
+    </w:tblStylePr>
+  </w:style>
+  <w:style w:type="character" w:customStyle="1" w:styleId="apple-converted-space">
+    <w:name w:val="apple-converted-space"/>
+    <w:basedOn w:val="DefaultParagraphFont"/>
+    <w:rsid w:val="0057452E"/>
+  </w:style>
+  <w:style w:type="character" w:styleId="Hyperlink">
+    <w:name w:val="Hyperlink"/>
+    <w:basedOn w:val="DefaultParagraphFont"/>
+    <w:uiPriority w:val="99"/>
+    <w:semiHidden/>
+    <w:unhideWhenUsed/>
+    <w:rsid w:val="004365EE"/>
+    <w:rPr>
+      <w:color w:val="0000FF"/>
+      <w:u w:val="single"/>
+    </w:rPr>
+  </w:style>
 </w:styles>
 </file>
 

</xml_diff>

<commit_message>
Conntected backend and frontend through Axios
</commit_message>
<xml_diff>
--- a/PrepForge.docx
+++ b/PrepForge.docx
@@ -1961,27 +1961,183 @@
           <w:rFonts w:ascii="Times New Roman" w:hAnsi="Times New Roman" w:cs="Times New Roman"/>
         </w:rPr>
       </w:pPr>
-    </w:p>
-    <w:p>
-      <w:pPr>
-        <w:rPr>
-          <w:rFonts w:ascii="Times New Roman" w:hAnsi="Times New Roman" w:cs="Times New Roman"/>
-        </w:rPr>
-      </w:pPr>
-    </w:p>
-    <w:p>
-      <w:pPr>
-        <w:rPr>
-          <w:rFonts w:ascii="Times New Roman" w:hAnsi="Times New Roman" w:cs="Times New Roman"/>
-        </w:rPr>
-      </w:pPr>
-    </w:p>
-    <w:p>
-      <w:pPr>
-        <w:rPr>
-          <w:rFonts w:ascii="Times New Roman" w:hAnsi="Times New Roman" w:cs="Times New Roman"/>
-        </w:rPr>
-      </w:pPr>
+      <w:r>
+        <w:rPr>
+          <w:rFonts w:ascii="Times New Roman" w:hAnsi="Times New Roman" w:cs="Times New Roman"/>
+        </w:rPr>
+        <w:lastRenderedPageBreak/>
+        <w:drawing>
+          <wp:inline distT="0" distB="0" distL="0" distR="0" wp14:anchorId="0366E4F6" wp14:editId="365331F8">
+            <wp:extent cx="5943600" cy="2099462"/>
+            <wp:effectExtent l="0" t="0" r="0" b="0"/>
+            <wp:docPr id="1284899122" name="Picture 1" descr="A screenshot of a computer&#10;&#10;AI-generated content may be incorrect."/>
+            <wp:cNvGraphicFramePr>
+              <a:graphicFrameLocks xmlns:a="http://schemas.openxmlformats.org/drawingml/2006/main" noChangeAspect="1"/>
+            </wp:cNvGraphicFramePr>
+            <a:graphic xmlns:a="http://schemas.openxmlformats.org/drawingml/2006/main">
+              <a:graphicData uri="http://schemas.openxmlformats.org/drawingml/2006/picture">
+                <pic:pic xmlns:pic="http://schemas.openxmlformats.org/drawingml/2006/picture">
+                  <pic:nvPicPr>
+                    <pic:cNvPr id="1284899122" name="Picture 1" descr="A screenshot of a computer&#10;&#10;AI-generated content may be incorrect."/>
+                    <pic:cNvPicPr/>
+                  </pic:nvPicPr>
+                  <pic:blipFill rotWithShape="1">
+                    <a:blip r:embed="rId6"/>
+                    <a:srcRect b="41243"/>
+                    <a:stretch/>
+                  </pic:blipFill>
+                  <pic:spPr bwMode="auto">
+                    <a:xfrm>
+                      <a:off x="0" y="0"/>
+                      <a:ext cx="5943600" cy="2099462"/>
+                    </a:xfrm>
+                    <a:prstGeom prst="rect">
+                      <a:avLst/>
+                    </a:prstGeom>
+                    <a:ln>
+                      <a:noFill/>
+                    </a:ln>
+                    <a:extLst>
+                      <a:ext uri="{53640926-AAD7-44D8-BBD7-CCE9431645EC}">
+                        <a14:shadowObscured xmlns:a14="http://schemas.microsoft.com/office/drawing/2010/main"/>
+                      </a:ext>
+                    </a:extLst>
+                  </pic:spPr>
+                </pic:pic>
+              </a:graphicData>
+            </a:graphic>
+          </wp:inline>
+        </w:drawing>
+      </w:r>
+    </w:p>
+    <w:p>
+      <w:pPr>
+        <w:rPr>
+          <w:rFonts w:ascii="Times New Roman" w:hAnsi="Times New Roman" w:cs="Times New Roman"/>
+        </w:rPr>
+      </w:pPr>
+    </w:p>
+    <w:p>
+      <w:pPr>
+        <w:rPr>
+          <w:rFonts w:ascii="Times New Roman" w:hAnsi="Times New Roman" w:cs="Times New Roman"/>
+        </w:rPr>
+      </w:pPr>
+      <w:r>
+        <w:rPr>
+          <w:rFonts w:ascii="Times New Roman" w:hAnsi="Times New Roman" w:cs="Times New Roman"/>
+        </w:rPr>
+        <w:drawing>
+          <wp:inline distT="0" distB="0" distL="0" distR="0" wp14:anchorId="62618A81" wp14:editId="2F12B49D">
+            <wp:extent cx="5943600" cy="2055571"/>
+            <wp:effectExtent l="0" t="0" r="0" b="1905"/>
+            <wp:docPr id="2006544833" name="Picture 1" descr="A screenshot of a computer&#10;&#10;AI-generated content may be incorrect."/>
+            <wp:cNvGraphicFramePr>
+              <a:graphicFrameLocks xmlns:a="http://schemas.openxmlformats.org/drawingml/2006/main" noChangeAspect="1"/>
+            </wp:cNvGraphicFramePr>
+            <a:graphic xmlns:a="http://schemas.openxmlformats.org/drawingml/2006/main">
+              <a:graphicData uri="http://schemas.openxmlformats.org/drawingml/2006/picture">
+                <pic:pic xmlns:pic="http://schemas.openxmlformats.org/drawingml/2006/picture">
+                  <pic:nvPicPr>
+                    <pic:cNvPr id="2006544833" name="Picture 1" descr="A screenshot of a computer&#10;&#10;AI-generated content may be incorrect."/>
+                    <pic:cNvPicPr/>
+                  </pic:nvPicPr>
+                  <pic:blipFill rotWithShape="1">
+                    <a:blip r:embed="rId7"/>
+                    <a:srcRect b="42472"/>
+                    <a:stretch/>
+                  </pic:blipFill>
+                  <pic:spPr bwMode="auto">
+                    <a:xfrm>
+                      <a:off x="0" y="0"/>
+                      <a:ext cx="5943600" cy="2055571"/>
+                    </a:xfrm>
+                    <a:prstGeom prst="rect">
+                      <a:avLst/>
+                    </a:prstGeom>
+                    <a:ln>
+                      <a:noFill/>
+                    </a:ln>
+                    <a:extLst>
+                      <a:ext uri="{53640926-AAD7-44D8-BBD7-CCE9431645EC}">
+                        <a14:shadowObscured xmlns:a14="http://schemas.microsoft.com/office/drawing/2010/main"/>
+                      </a:ext>
+                    </a:extLst>
+                  </pic:spPr>
+                </pic:pic>
+              </a:graphicData>
+            </a:graphic>
+          </wp:inline>
+        </w:drawing>
+      </w:r>
+    </w:p>
+    <w:p>
+      <w:pPr>
+        <w:rPr>
+          <w:rFonts w:ascii="Times New Roman" w:hAnsi="Times New Roman" w:cs="Times New Roman"/>
+        </w:rPr>
+      </w:pPr>
+    </w:p>
+    <w:p>
+      <w:pPr>
+        <w:rPr>
+          <w:rFonts w:ascii="Times New Roman" w:hAnsi="Times New Roman" w:cs="Times New Roman"/>
+        </w:rPr>
+      </w:pPr>
+    </w:p>
+    <w:p>
+      <w:pPr>
+        <w:rPr>
+          <w:rFonts w:ascii="Times New Roman" w:hAnsi="Times New Roman" w:cs="Times New Roman"/>
+        </w:rPr>
+      </w:pPr>
+      <w:r>
+        <w:rPr>
+          <w:rFonts w:ascii="Times New Roman" w:hAnsi="Times New Roman" w:cs="Times New Roman"/>
+        </w:rPr>
+        <w:drawing>
+          <wp:inline distT="0" distB="0" distL="0" distR="0" wp14:anchorId="4A4715BA" wp14:editId="1E1A7F83">
+            <wp:extent cx="5943600" cy="2033626"/>
+            <wp:effectExtent l="0" t="0" r="0" b="0"/>
+            <wp:docPr id="1175672788" name="Picture 1" descr="A screenshot of a computer&#10;&#10;AI-generated content may be incorrect."/>
+            <wp:cNvGraphicFramePr>
+              <a:graphicFrameLocks xmlns:a="http://schemas.openxmlformats.org/drawingml/2006/main" noChangeAspect="1"/>
+            </wp:cNvGraphicFramePr>
+            <a:graphic xmlns:a="http://schemas.openxmlformats.org/drawingml/2006/main">
+              <a:graphicData uri="http://schemas.openxmlformats.org/drawingml/2006/picture">
+                <pic:pic xmlns:pic="http://schemas.openxmlformats.org/drawingml/2006/picture">
+                  <pic:nvPicPr>
+                    <pic:cNvPr id="1175672788" name="Picture 1" descr="A screenshot of a computer&#10;&#10;AI-generated content may be incorrect."/>
+                    <pic:cNvPicPr/>
+                  </pic:nvPicPr>
+                  <pic:blipFill rotWithShape="1">
+                    <a:blip r:embed="rId8"/>
+                    <a:srcRect b="43086"/>
+                    <a:stretch/>
+                  </pic:blipFill>
+                  <pic:spPr bwMode="auto">
+                    <a:xfrm>
+                      <a:off x="0" y="0"/>
+                      <a:ext cx="5943600" cy="2033626"/>
+                    </a:xfrm>
+                    <a:prstGeom prst="rect">
+                      <a:avLst/>
+                    </a:prstGeom>
+                    <a:ln>
+                      <a:noFill/>
+                    </a:ln>
+                    <a:extLst>
+                      <a:ext uri="{53640926-AAD7-44D8-BBD7-CCE9431645EC}">
+                        <a14:shadowObscured xmlns:a14="http://schemas.microsoft.com/office/drawing/2010/main"/>
+                      </a:ext>
+                    </a:extLst>
+                  </pic:spPr>
+                </pic:pic>
+              </a:graphicData>
+            </a:graphic>
+          </wp:inline>
+        </w:drawing>
+      </w:r>
     </w:p>
     <w:p>
       <w:pPr>
@@ -2420,6 +2576,669 @@
         </w:tc>
       </w:tr>
     </w:tbl>
+    <w:p>
+      <w:pPr>
+        <w:rPr>
+          <w:rFonts w:ascii="Times New Roman" w:hAnsi="Times New Roman" w:cs="Times New Roman"/>
+        </w:rPr>
+      </w:pPr>
+    </w:p>
+    <w:p>
+      <w:pPr>
+        <w:rPr>
+          <w:rFonts w:ascii="Times New Roman" w:hAnsi="Times New Roman" w:cs="Times New Roman"/>
+        </w:rPr>
+      </w:pPr>
+    </w:p>
+    <w:p>
+      <w:pPr>
+        <w:rPr>
+          <w:rFonts w:ascii="Times New Roman" w:hAnsi="Times New Roman" w:cs="Times New Roman"/>
+        </w:rPr>
+      </w:pPr>
+    </w:p>
+    <w:p>
+      <w:pPr>
+        <w:rPr>
+          <w:rFonts w:ascii="Times New Roman" w:hAnsi="Times New Roman" w:cs="Times New Roman"/>
+          <w:b/>
+          <w:bCs/>
+          <w:sz w:val="36"/>
+          <w:szCs w:val="36"/>
+        </w:rPr>
+      </w:pPr>
+      <w:r>
+        <w:rPr>
+          <w:rFonts w:ascii="Times New Roman" w:hAnsi="Times New Roman" w:cs="Times New Roman"/>
+          <w:b/>
+          <w:bCs/>
+          <w:sz w:val="36"/>
+          <w:szCs w:val="36"/>
+        </w:rPr>
+        <w:t>For Frontend:</w:t>
+      </w:r>
+    </w:p>
+    <w:p>
+      <w:pPr>
+        <w:rPr>
+          <w:rFonts w:ascii="Times New Roman" w:hAnsi="Times New Roman" w:cs="Times New Roman"/>
+        </w:rPr>
+      </w:pPr>
+      <w:r>
+        <w:rPr>
+          <w:rFonts w:ascii="Times New Roman" w:hAnsi="Times New Roman" w:cs="Times New Roman"/>
+        </w:rPr>
+        <w:t xml:space="preserve">Had option of selecting </w:t>
+      </w:r>
+      <w:r>
+        <w:rPr>
+          <w:rFonts w:ascii="Times New Roman" w:hAnsi="Times New Roman" w:cs="Times New Roman"/>
+        </w:rPr>
+        <w:t>Vite</w:t>
+      </w:r>
+      <w:r>
+        <w:rPr>
+          <w:rFonts w:ascii="Times New Roman" w:hAnsi="Times New Roman" w:cs="Times New Roman"/>
+        </w:rPr>
+        <w:t xml:space="preserve"> or React, and after researching I selected Vite, as it is the latest technology, faster server speed than normal React</w:t>
+      </w:r>
+      <w:r>
+        <w:rPr>
+          <w:rFonts w:ascii="Times New Roman" w:hAnsi="Times New Roman" w:cs="Times New Roman"/>
+        </w:rPr>
+        <w:t>, and would also help by getting highlighted.</w:t>
+      </w:r>
+    </w:p>
+    <w:p>
+      <w:pPr>
+        <w:rPr>
+          <w:rFonts w:ascii="Times New Roman" w:hAnsi="Times New Roman" w:cs="Times New Roman"/>
+        </w:rPr>
+      </w:pPr>
+    </w:p>
+    <w:tbl>
+      <w:tblPr>
+        <w:tblStyle w:val="GridTable1Light"/>
+        <w:tblW w:w="0" w:type="auto"/>
+        <w:tblLook w:val="04A0" w:firstRow="1" w:lastRow="0" w:firstColumn="1" w:lastColumn="0" w:noHBand="0" w:noVBand="1"/>
+      </w:tblPr>
+      <w:tblGrid>
+        <w:gridCol w:w="3195"/>
+        <w:gridCol w:w="4182"/>
+      </w:tblGrid>
+      <w:tr>
+        <w:trPr>
+          <w:cnfStyle w:val="100000000000" w:firstRow="1" w:lastRow="0" w:firstColumn="0" w:lastColumn="0" w:oddVBand="0" w:evenVBand="0" w:oddHBand="0" w:evenHBand="0" w:firstRowFirstColumn="0" w:firstRowLastColumn="0" w:lastRowFirstColumn="0" w:lastRowLastColumn="0"/>
+        </w:trPr>
+        <w:tc>
+          <w:tcPr>
+            <w:cnfStyle w:val="001000000000" w:firstRow="0" w:lastRow="0" w:firstColumn="1" w:lastColumn="0" w:oddVBand="0" w:evenVBand="0" w:oddHBand="0" w:evenHBand="0" w:firstRowFirstColumn="0" w:firstRowLastColumn="0" w:lastRowFirstColumn="0" w:lastRowLastColumn="0"/>
+            <w:tcW w:w="0" w:type="auto"/>
+            <w:hideMark/>
+          </w:tcPr>
+          <w:p>
+            <w:pPr>
+              <w:spacing w:after="160" w:line="278" w:lineRule="auto"/>
+              <w:rPr>
+                <w:rFonts w:ascii="Times New Roman" w:hAnsi="Times New Roman" w:cs="Times New Roman"/>
+              </w:rPr>
+            </w:pPr>
+            <w:r>
+              <w:rPr>
+                <w:rFonts w:ascii="Times New Roman" w:hAnsi="Times New Roman" w:cs="Times New Roman"/>
+              </w:rPr>
+              <w:t>Part</w:t>
+            </w:r>
+          </w:p>
+        </w:tc>
+        <w:tc>
+          <w:tcPr>
+            <w:tcW w:w="0" w:type="auto"/>
+            <w:hideMark/>
+          </w:tcPr>
+          <w:p>
+            <w:pPr>
+              <w:spacing w:after="160" w:line="278" w:lineRule="auto"/>
+              <w:cnfStyle w:val="100000000000" w:firstRow="1" w:lastRow="0" w:firstColumn="0" w:lastColumn="0" w:oddVBand="0" w:evenVBand="0" w:oddHBand="0" w:evenHBand="0" w:firstRowFirstColumn="0" w:firstRowLastColumn="0" w:lastRowFirstColumn="0" w:lastRowLastColumn="0"/>
+              <w:rPr>
+                <w:rFonts w:ascii="Times New Roman" w:hAnsi="Times New Roman" w:cs="Times New Roman"/>
+              </w:rPr>
+            </w:pPr>
+            <w:r>
+              <w:rPr>
+                <w:rFonts w:ascii="Times New Roman" w:hAnsi="Times New Roman" w:cs="Times New Roman"/>
+              </w:rPr>
+              <w:t>Status</w:t>
+            </w:r>
+          </w:p>
+        </w:tc>
+      </w:tr>
+      <w:tr>
+        <w:tc>
+          <w:tcPr>
+            <w:cnfStyle w:val="001000000000" w:firstRow="0" w:lastRow="0" w:firstColumn="1" w:lastColumn="0" w:oddVBand="0" w:evenVBand="0" w:oddHBand="0" w:evenHBand="0" w:firstRowFirstColumn="0" w:firstRowLastColumn="0" w:lastRowFirstColumn="0" w:lastRowLastColumn="0"/>
+            <w:tcW w:w="0" w:type="auto"/>
+            <w:hideMark/>
+          </w:tcPr>
+          <w:p>
+            <w:pPr>
+              <w:spacing w:after="160" w:line="278" w:lineRule="auto"/>
+              <w:rPr>
+                <w:rFonts w:ascii="Times New Roman" w:hAnsi="Times New Roman" w:cs="Times New Roman"/>
+              </w:rPr>
+            </w:pPr>
+            <w:r>
+              <w:rPr>
+                <w:rFonts w:ascii="Times New Roman" w:hAnsi="Times New Roman" w:cs="Times New Roman"/>
+              </w:rPr>
+              <w:t>Backend Django Server</w:t>
+            </w:r>
+          </w:p>
+        </w:tc>
+        <w:tc>
+          <w:tcPr>
+            <w:tcW w:w="0" w:type="auto"/>
+            <w:hideMark/>
+          </w:tcPr>
+          <w:p>
+            <w:pPr>
+              <w:spacing w:after="160" w:line="278" w:lineRule="auto"/>
+              <w:cnfStyle w:val="000000000000" w:firstRow="0" w:lastRow="0" w:firstColumn="0" w:lastColumn="0" w:oddVBand="0" w:evenVBand="0" w:oddHBand="0" w:evenHBand="0" w:firstRowFirstColumn="0" w:firstRowLastColumn="0" w:lastRowFirstColumn="0" w:lastRowLastColumn="0"/>
+              <w:rPr>
+                <w:rFonts w:ascii="Times New Roman" w:hAnsi="Times New Roman" w:cs="Times New Roman"/>
+              </w:rPr>
+            </w:pPr>
+            <w:r>
+              <w:rPr>
+                <w:rFonts w:ascii="Times New Roman" w:hAnsi="Times New Roman" w:cs="Times New Roman"/>
+              </w:rPr>
+              <w:t>Running on port 8000</w:t>
+            </w:r>
+          </w:p>
+        </w:tc>
+      </w:tr>
+      <w:tr>
+        <w:tc>
+          <w:tcPr>
+            <w:cnfStyle w:val="001000000000" w:firstRow="0" w:lastRow="0" w:firstColumn="1" w:lastColumn="0" w:oddVBand="0" w:evenVBand="0" w:oddHBand="0" w:evenHBand="0" w:firstRowFirstColumn="0" w:firstRowLastColumn="0" w:lastRowFirstColumn="0" w:lastRowLastColumn="0"/>
+            <w:tcW w:w="0" w:type="auto"/>
+            <w:hideMark/>
+          </w:tcPr>
+          <w:p>
+            <w:pPr>
+              <w:spacing w:after="160" w:line="278" w:lineRule="auto"/>
+              <w:rPr>
+                <w:rFonts w:ascii="Times New Roman" w:hAnsi="Times New Roman" w:cs="Times New Roman"/>
+              </w:rPr>
+            </w:pPr>
+            <w:r>
+              <w:rPr>
+                <w:rFonts w:ascii="Times New Roman" w:hAnsi="Times New Roman" w:cs="Times New Roman"/>
+              </w:rPr>
+              <w:t>Frontend React (Vite) Server</w:t>
+            </w:r>
+          </w:p>
+        </w:tc>
+        <w:tc>
+          <w:tcPr>
+            <w:tcW w:w="0" w:type="auto"/>
+            <w:hideMark/>
+          </w:tcPr>
+          <w:p>
+            <w:pPr>
+              <w:spacing w:after="160" w:line="278" w:lineRule="auto"/>
+              <w:cnfStyle w:val="000000000000" w:firstRow="0" w:lastRow="0" w:firstColumn="0" w:lastColumn="0" w:oddVBand="0" w:evenVBand="0" w:oddHBand="0" w:evenHBand="0" w:firstRowFirstColumn="0" w:firstRowLastColumn="0" w:lastRowFirstColumn="0" w:lastRowLastColumn="0"/>
+              <w:rPr>
+                <w:rFonts w:ascii="Times New Roman" w:hAnsi="Times New Roman" w:cs="Times New Roman"/>
+              </w:rPr>
+            </w:pPr>
+            <w:r>
+              <w:rPr>
+                <w:rFonts w:ascii="Times New Roman" w:hAnsi="Times New Roman" w:cs="Times New Roman"/>
+              </w:rPr>
+              <w:t>Running on port 5173</w:t>
+            </w:r>
+          </w:p>
+        </w:tc>
+      </w:tr>
+      <w:tr>
+        <w:tc>
+          <w:tcPr>
+            <w:cnfStyle w:val="001000000000" w:firstRow="0" w:lastRow="0" w:firstColumn="1" w:lastColumn="0" w:oddVBand="0" w:evenVBand="0" w:oddHBand="0" w:evenHBand="0" w:firstRowFirstColumn="0" w:firstRowLastColumn="0" w:lastRowFirstColumn="0" w:lastRowLastColumn="0"/>
+            <w:tcW w:w="0" w:type="auto"/>
+            <w:hideMark/>
+          </w:tcPr>
+          <w:p>
+            <w:pPr>
+              <w:spacing w:after="160" w:line="278" w:lineRule="auto"/>
+              <w:rPr>
+                <w:rFonts w:ascii="Times New Roman" w:hAnsi="Times New Roman" w:cs="Times New Roman"/>
+              </w:rPr>
+            </w:pPr>
+            <w:r>
+              <w:rPr>
+                <w:rFonts w:ascii="Times New Roman" w:hAnsi="Times New Roman" w:cs="Times New Roman"/>
+              </w:rPr>
+              <w:t>GitHub Repo</w:t>
+            </w:r>
+          </w:p>
+        </w:tc>
+        <w:tc>
+          <w:tcPr>
+            <w:tcW w:w="0" w:type="auto"/>
+            <w:hideMark/>
+          </w:tcPr>
+          <w:p>
+            <w:pPr>
+              <w:spacing w:after="160" w:line="278" w:lineRule="auto"/>
+              <w:cnfStyle w:val="000000000000" w:firstRow="0" w:lastRow="0" w:firstColumn="0" w:lastColumn="0" w:oddVBand="0" w:evenVBand="0" w:oddHBand="0" w:evenHBand="0" w:firstRowFirstColumn="0" w:firstRowLastColumn="0" w:lastRowFirstColumn="0" w:lastRowLastColumn="0"/>
+              <w:rPr>
+                <w:rFonts w:ascii="Times New Roman" w:hAnsi="Times New Roman" w:cs="Times New Roman"/>
+              </w:rPr>
+            </w:pPr>
+            <w:r>
+              <w:rPr>
+                <w:rFonts w:ascii="Times New Roman" w:hAnsi="Times New Roman" w:cs="Times New Roman"/>
+              </w:rPr>
+              <w:t>Clean — backend and frontend separated</w:t>
+            </w:r>
+          </w:p>
+        </w:tc>
+      </w:tr>
+      <w:tr>
+        <w:tc>
+          <w:tcPr>
+            <w:cnfStyle w:val="001000000000" w:firstRow="0" w:lastRow="0" w:firstColumn="1" w:lastColumn="0" w:oddVBand="0" w:evenVBand="0" w:oddHBand="0" w:evenHBand="0" w:firstRowFirstColumn="0" w:firstRowLastColumn="0" w:lastRowFirstColumn="0" w:lastRowLastColumn="0"/>
+            <w:tcW w:w="0" w:type="auto"/>
+            <w:hideMark/>
+          </w:tcPr>
+          <w:p>
+            <w:pPr>
+              <w:spacing w:after="160" w:line="278" w:lineRule="auto"/>
+              <w:rPr>
+                <w:rFonts w:ascii="Times New Roman" w:hAnsi="Times New Roman" w:cs="Times New Roman"/>
+              </w:rPr>
+            </w:pPr>
+            <w:r>
+              <w:rPr>
+                <w:rFonts w:ascii="Times New Roman" w:hAnsi="Times New Roman" w:cs="Times New Roman"/>
+              </w:rPr>
+              <w:t>Localhost Frontend</w:t>
+            </w:r>
+          </w:p>
+        </w:tc>
+        <w:tc>
+          <w:tcPr>
+            <w:tcW w:w="0" w:type="auto"/>
+            <w:hideMark/>
+          </w:tcPr>
+          <w:p>
+            <w:pPr>
+              <w:spacing w:after="160" w:line="278" w:lineRule="auto"/>
+              <w:cnfStyle w:val="000000000000" w:firstRow="0" w:lastRow="0" w:firstColumn="0" w:lastColumn="0" w:oddVBand="0" w:evenVBand="0" w:oddHBand="0" w:evenHBand="0" w:firstRowFirstColumn="0" w:firstRowLastColumn="0" w:lastRowFirstColumn="0" w:lastRowLastColumn="0"/>
+              <w:rPr>
+                <w:rFonts w:ascii="Times New Roman" w:hAnsi="Times New Roman" w:cs="Times New Roman"/>
+              </w:rPr>
+            </w:pPr>
+            <w:r>
+              <w:rPr>
+                <w:rFonts w:ascii="Apple Color Emoji" w:hAnsi="Apple Color Emoji" w:cs="Apple Color Emoji"/>
+              </w:rPr>
+              <w:t>✅</w:t>
+            </w:r>
+            <w:r>
+              <w:rPr>
+                <w:rFonts w:ascii="Times New Roman" w:hAnsi="Times New Roman" w:cs="Times New Roman"/>
+              </w:rPr>
+              <w:t xml:space="preserve"> Live and ready</w:t>
+            </w:r>
+          </w:p>
+        </w:tc>
+      </w:tr>
+      <w:tr>
+        <w:tc>
+          <w:tcPr>
+            <w:cnfStyle w:val="001000000000" w:firstRow="0" w:lastRow="0" w:firstColumn="1" w:lastColumn="0" w:oddVBand="0" w:evenVBand="0" w:oddHBand="0" w:evenHBand="0" w:firstRowFirstColumn="0" w:firstRowLastColumn="0" w:lastRowFirstColumn="0" w:lastRowLastColumn="0"/>
+            <w:tcW w:w="0" w:type="auto"/>
+            <w:hideMark/>
+          </w:tcPr>
+          <w:p>
+            <w:pPr>
+              <w:spacing w:after="160" w:line="278" w:lineRule="auto"/>
+              <w:rPr>
+                <w:rFonts w:ascii="Times New Roman" w:hAnsi="Times New Roman" w:cs="Times New Roman"/>
+              </w:rPr>
+            </w:pPr>
+            <w:r>
+              <w:rPr>
+                <w:rFonts w:ascii="Times New Roman" w:hAnsi="Times New Roman" w:cs="Times New Roman"/>
+              </w:rPr>
+              <w:t>Localhost Backend API</w:t>
+            </w:r>
+          </w:p>
+        </w:tc>
+        <w:tc>
+          <w:tcPr>
+            <w:tcW w:w="0" w:type="auto"/>
+            <w:hideMark/>
+          </w:tcPr>
+          <w:p>
+            <w:pPr>
+              <w:spacing w:after="160" w:line="278" w:lineRule="auto"/>
+              <w:cnfStyle w:val="000000000000" w:firstRow="0" w:lastRow="0" w:firstColumn="0" w:lastColumn="0" w:oddVBand="0" w:evenVBand="0" w:oddHBand="0" w:evenHBand="0" w:firstRowFirstColumn="0" w:firstRowLastColumn="0" w:lastRowFirstColumn="0" w:lastRowLastColumn="0"/>
+              <w:rPr>
+                <w:rFonts w:ascii="Times New Roman" w:hAnsi="Times New Roman" w:cs="Times New Roman"/>
+              </w:rPr>
+            </w:pPr>
+            <w:r>
+              <w:rPr>
+                <w:rFonts w:ascii="Apple Color Emoji" w:hAnsi="Apple Color Emoji" w:cs="Apple Color Emoji"/>
+              </w:rPr>
+              <w:t>✅</w:t>
+            </w:r>
+            <w:r>
+              <w:rPr>
+                <w:rFonts w:ascii="Times New Roman" w:hAnsi="Times New Roman" w:cs="Times New Roman"/>
+              </w:rPr>
+              <w:t xml:space="preserve"> Live and returning real data</w:t>
+            </w:r>
+          </w:p>
+        </w:tc>
+      </w:tr>
+    </w:tbl>
+    <w:p>
+      <w:pPr>
+        <w:rPr>
+          <w:rFonts w:ascii="Times New Roman" w:hAnsi="Times New Roman" w:cs="Times New Roman"/>
+        </w:rPr>
+      </w:pPr>
+    </w:p>
+    <w:p>
+      <w:pPr>
+        <w:rPr>
+          <w:rFonts w:ascii="Times New Roman" w:hAnsi="Times New Roman" w:cs="Times New Roman"/>
+        </w:rPr>
+      </w:pPr>
+    </w:p>
+    <w:p>
+      <w:pPr>
+        <w:rPr>
+          <w:rFonts w:ascii="Times New Roman" w:hAnsi="Times New Roman" w:cs="Times New Roman"/>
+        </w:rPr>
+      </w:pPr>
+    </w:p>
+    <w:p>
+      <w:pPr>
+        <w:rPr>
+          <w:rFonts w:ascii="Times New Roman" w:hAnsi="Times New Roman" w:cs="Times New Roman"/>
+        </w:rPr>
+      </w:pPr>
+      <w:r>
+        <w:rPr>
+          <w:rFonts w:ascii="Times New Roman" w:hAnsi="Times New Roman" w:cs="Times New Roman"/>
+        </w:rPr>
+        <w:t>When getting the following error:</w:t>
+      </w:r>
+    </w:p>
+    <w:p>
+      <w:pPr>
+        <w:pStyle w:val="ListParagraph"/>
+        <w:numPr>
+          <w:ilvl w:val="0"/>
+          <w:numId w:val="1"/>
+        </w:numPr>
+        <w:rPr>
+          <w:rFonts w:ascii="Times New Roman" w:hAnsi="Times New Roman" w:cs="Times New Roman"/>
+          <w:b/>
+          <w:bCs/>
+        </w:rPr>
+      </w:pPr>
+      <w:r>
+        <w:rPr>
+          <w:rFonts w:ascii="Times New Roman" w:hAnsi="Times New Roman" w:cs="Times New Roman"/>
+          <w:b/>
+          <w:bCs/>
+        </w:rPr>
+        <w:t>cd frontend</w:t>
+      </w:r>
+    </w:p>
+    <w:p>
+      <w:pPr>
+        <w:pStyle w:val="ListParagraph"/>
+        <w:numPr>
+          <w:ilvl w:val="0"/>
+          <w:numId w:val="1"/>
+        </w:numPr>
+        <w:rPr>
+          <w:rFonts w:ascii="Times New Roman" w:hAnsi="Times New Roman" w:cs="Times New Roman"/>
+        </w:rPr>
+      </w:pPr>
+      <w:r>
+        <w:rPr>
+          <w:rFonts w:ascii="Times New Roman" w:hAnsi="Times New Roman" w:cs="Times New Roman"/>
+        </w:rPr>
+        <w:t>cd: no such file or directory: frontend</w:t>
+      </w:r>
+    </w:p>
+    <w:p>
+      <w:pPr>
+        <w:pStyle w:val="ListParagraph"/>
+        <w:rPr>
+          <w:rFonts w:ascii="Times New Roman" w:hAnsi="Times New Roman" w:cs="Times New Roman"/>
+        </w:rPr>
+      </w:pPr>
+      <w:r>
+        <w:rPr>
+          <w:rFonts w:ascii="Times New Roman" w:hAnsi="Times New Roman" w:cs="Times New Roman"/>
+        </w:rPr>
+        <w:t>This most of the times, simply means you are in the same directory and don’t need to cd.</w:t>
+      </w:r>
+    </w:p>
+    <w:p>
+      <w:pPr>
+        <w:rPr>
+          <w:rFonts w:ascii="Times New Roman" w:hAnsi="Times New Roman" w:cs="Times New Roman"/>
+        </w:rPr>
+      </w:pPr>
+    </w:p>
+    <w:p>
+      <w:pPr>
+        <w:rPr>
+          <w:rFonts w:ascii="Times New Roman" w:hAnsi="Times New Roman" w:cs="Times New Roman"/>
+          <w:b/>
+          <w:bCs/>
+        </w:rPr>
+      </w:pPr>
+      <w:r>
+        <w:rPr>
+          <w:rFonts w:ascii="Times New Roman" w:hAnsi="Times New Roman" w:cs="Times New Roman"/>
+          <w:b/>
+          <w:bCs/>
+        </w:rPr>
+        <w:lastRenderedPageBreak/>
+        <w:t>Solve CORS</w:t>
+      </w:r>
+      <w:r>
+        <w:rPr>
+          <w:rFonts w:ascii="Times New Roman" w:hAnsi="Times New Roman" w:cs="Times New Roman"/>
+          <w:b/>
+          <w:bCs/>
+        </w:rPr>
+        <w:t xml:space="preserve"> (Cross Origin Request)</w:t>
+      </w:r>
+      <w:r>
+        <w:rPr>
+          <w:rFonts w:ascii="Times New Roman" w:hAnsi="Times New Roman" w:cs="Times New Roman"/>
+          <w:b/>
+          <w:bCs/>
+        </w:rPr>
+        <w:t xml:space="preserve"> Issue in Django (Backend)</w:t>
+      </w:r>
+      <w:r>
+        <w:rPr>
+          <w:rFonts w:ascii="Times New Roman" w:hAnsi="Times New Roman" w:cs="Times New Roman"/>
+          <w:b/>
+          <w:bCs/>
+        </w:rPr>
+        <w:t>:</w:t>
+      </w:r>
+    </w:p>
+    <w:p>
+      <w:pPr>
+        <w:rPr>
+          <w:rFonts w:ascii="Times New Roman" w:hAnsi="Times New Roman" w:cs="Times New Roman"/>
+        </w:rPr>
+      </w:pPr>
+      <w:r>
+        <w:rPr>
+          <w:rFonts w:ascii="Times New Roman" w:hAnsi="Times New Roman" w:cs="Times New Roman"/>
+        </w:rPr>
+        <w:t xml:space="preserve">This issue arises, because </w:t>
+      </w:r>
+      <w:r>
+        <w:rPr>
+          <w:rFonts w:ascii="Times New Roman" w:hAnsi="Times New Roman" w:cs="Times New Roman"/>
+        </w:rPr>
+        <w:t>backend is live on one host: 8000</w:t>
+      </w:r>
+    </w:p>
+    <w:p>
+      <w:pPr>
+        <w:rPr>
+          <w:rFonts w:ascii="Times New Roman" w:hAnsi="Times New Roman" w:cs="Times New Roman"/>
+        </w:rPr>
+      </w:pPr>
+      <w:r>
+        <w:rPr>
+          <w:rFonts w:ascii="Times New Roman" w:hAnsi="Times New Roman" w:cs="Times New Roman"/>
+        </w:rPr>
+        <w:t>And frontend is live on another host: 5173</w:t>
+      </w:r>
+    </w:p>
+    <w:p>
+      <w:pPr>
+        <w:rPr>
+          <w:rFonts w:ascii="Times New Roman" w:hAnsi="Times New Roman" w:cs="Times New Roman"/>
+        </w:rPr>
+      </w:pPr>
+    </w:p>
+    <w:p>
+      <w:pPr>
+        <w:rPr>
+          <w:rFonts w:ascii="Times New Roman" w:hAnsi="Times New Roman" w:cs="Times New Roman"/>
+        </w:rPr>
+      </w:pPr>
+      <w:r>
+        <w:rPr>
+          <w:rFonts w:ascii="Times New Roman" w:hAnsi="Times New Roman" w:cs="Times New Roman"/>
+        </w:rPr>
+        <w:t xml:space="preserve">So, the browser blocks them, so using </w:t>
+      </w:r>
+      <w:r>
+        <w:rPr>
+          <w:rFonts w:ascii="Times New Roman" w:hAnsi="Times New Roman" w:cs="Times New Roman"/>
+          <w:b/>
+          <w:bCs/>
+        </w:rPr>
+        <w:t>django-cors-headers</w:t>
+      </w:r>
+      <w:r>
+        <w:rPr>
+          <w:rFonts w:ascii="Times New Roman" w:hAnsi="Times New Roman" w:cs="Times New Roman"/>
+        </w:rPr>
+        <w:t xml:space="preserve"> helps resolve this issue.</w:t>
+      </w:r>
+    </w:p>
+    <w:p>
+      <w:pPr>
+        <w:rPr>
+          <w:rFonts w:ascii="Times New Roman" w:hAnsi="Times New Roman" w:cs="Times New Roman"/>
+        </w:rPr>
+      </w:pPr>
+      <w:r>
+        <w:rPr>
+          <w:rFonts w:ascii="Times New Roman" w:hAnsi="Times New Roman" w:cs="Times New Roman"/>
+        </w:rPr>
+        <w:drawing>
+          <wp:inline distT="0" distB="0" distL="0" distR="0" wp14:anchorId="608E43F5" wp14:editId="741CDF7F">
+            <wp:extent cx="5943600" cy="3573145"/>
+            <wp:effectExtent l="0" t="0" r="0" b="0"/>
+            <wp:docPr id="1140401542" name="Picture 1" descr="A screenshot of a computer&#10;&#10;AI-generated content may be incorrect."/>
+            <wp:cNvGraphicFramePr>
+              <a:graphicFrameLocks xmlns:a="http://schemas.openxmlformats.org/drawingml/2006/main" noChangeAspect="1"/>
+            </wp:cNvGraphicFramePr>
+            <a:graphic xmlns:a="http://schemas.openxmlformats.org/drawingml/2006/main">
+              <a:graphicData uri="http://schemas.openxmlformats.org/drawingml/2006/picture">
+                <pic:pic xmlns:pic="http://schemas.openxmlformats.org/drawingml/2006/picture">
+                  <pic:nvPicPr>
+                    <pic:cNvPr id="1140401542" name="Picture 1" descr="A screenshot of a computer&#10;&#10;AI-generated content may be incorrect."/>
+                    <pic:cNvPicPr/>
+                  </pic:nvPicPr>
+                  <pic:blipFill>
+                    <a:blip r:embed="rId9"/>
+                    <a:stretch>
+                      <a:fillRect/>
+                    </a:stretch>
+                  </pic:blipFill>
+                  <pic:spPr>
+                    <a:xfrm>
+                      <a:off x="0" y="0"/>
+                      <a:ext cx="5943600" cy="3573145"/>
+                    </a:xfrm>
+                    <a:prstGeom prst="rect">
+                      <a:avLst/>
+                    </a:prstGeom>
+                  </pic:spPr>
+                </pic:pic>
+              </a:graphicData>
+            </a:graphic>
+          </wp:inline>
+        </w:drawing>
+      </w:r>
+    </w:p>
+    <w:p>
+      <w:pPr>
+        <w:spacing w:beforeAutospacing="1" w:after="100" w:afterAutospacing="1" w:line="240" w:lineRule="auto"/>
+        <w:rPr>
+          <w:rFonts w:ascii="Times New Roman" w:eastAsia="Times New Roman" w:hAnsi="Times New Roman" w:cs="Times New Roman"/>
+          <w:color w:val="000000"/>
+          <w:kern w:val="0"/>
+          <w14:ligatures w14:val="none"/>
+        </w:rPr>
+      </w:pPr>
+      <w:r>
+        <w:rPr>
+          <w:rFonts w:ascii="Times New Roman" w:eastAsia="Times New Roman" w:hAnsi="Times New Roman" w:cs="Times New Roman"/>
+          <w:b/>
+          <w:bCs/>
+          <w:color w:val="000000"/>
+          <w:kern w:val="0"/>
+          <w14:ligatures w14:val="none"/>
+        </w:rPr>
+        <w:t>"Back — let's continue from Questions Page!"</w:t>
+      </w:r>
+    </w:p>
+    <w:p>
+      <w:pPr>
+        <w:rPr>
+          <w:rFonts w:ascii="Times New Roman" w:hAnsi="Times New Roman" w:cs="Times New Roman"/>
+        </w:rPr>
+      </w:pPr>
+    </w:p>
+    <w:p>
+      <w:pPr>
+        <w:rPr>
+          <w:rFonts w:ascii="Times New Roman" w:hAnsi="Times New Roman" w:cs="Times New Roman"/>
+        </w:rPr>
+      </w:pPr>
+    </w:p>
+    <w:p>
+      <w:pPr>
+        <w:rPr>
+          <w:rFonts w:ascii="Times New Roman" w:hAnsi="Times New Roman" w:cs="Times New Roman"/>
+        </w:rPr>
+      </w:pPr>
+    </w:p>
     <w:p>
       <w:pPr>
         <w:rPr>

</xml_diff>

<commit_message>
Added Bookmark and Mark Completed features
</commit_message>
<xml_diff>
--- a/PrepForge.docx
+++ b/PrepForge.docx
@@ -6,7 +6,6 @@
       <w:pPr>
         <w:jc w:val="center"/>
         <w:rPr>
-          <w:rFonts w:ascii="Times New Roman" w:hAnsi="Times New Roman" w:cs="Times New Roman"/>
           <w:b/>
           <w:bCs/>
           <w:sz w:val="36"/>
@@ -16,7 +15,6 @@
       </w:pPr>
       <w:r>
         <w:rPr>
-          <w:rFonts w:ascii="Times New Roman" w:hAnsi="Times New Roman" w:cs="Times New Roman"/>
           <w:b/>
           <w:bCs/>
           <w:sz w:val="36"/>
@@ -30,7 +28,6 @@
       <w:pPr>
         <w:jc w:val="center"/>
         <w:rPr>
-          <w:rFonts w:ascii="Times New Roman" w:hAnsi="Times New Roman" w:cs="Times New Roman"/>
           <w:b/>
           <w:bCs/>
           <w:sz w:val="36"/>
@@ -42,7 +39,6 @@
     <w:p>
       <w:pPr>
         <w:rPr>
-          <w:rFonts w:ascii="Times New Roman" w:hAnsi="Times New Roman" w:cs="Times New Roman"/>
           <w:b/>
           <w:bCs/>
           <w:sz w:val="36"/>
@@ -51,7 +47,6 @@
       </w:pPr>
       <w:r>
         <w:rPr>
-          <w:rFonts w:ascii="Times New Roman" w:hAnsi="Times New Roman" w:cs="Times New Roman"/>
           <w:b/>
           <w:bCs/>
           <w:sz w:val="36"/>
@@ -61,53 +56,21 @@
       </w:r>
     </w:p>
     <w:p>
-      <w:pPr>
-        <w:rPr>
-          <w:rFonts w:ascii="Times New Roman" w:hAnsi="Times New Roman" w:cs="Times New Roman"/>
-        </w:rPr>
-      </w:pPr>
-      <w:r>
-        <w:rPr>
-          <w:rFonts w:ascii="Times New Roman" w:hAnsi="Times New Roman" w:cs="Times New Roman"/>
-        </w:rPr>
+      <w:r>
         <w:t>Ace your next tech interview with a personalized, AI-powered preparation journey</w:t>
       </w:r>
       <w:r>
-        <w:rPr>
-          <w:rFonts w:ascii="Times New Roman" w:hAnsi="Times New Roman" w:cs="Times New Roman"/>
-        </w:rPr>
         <w:t xml:space="preserve">, </w:t>
       </w:r>
       <w:r>
-        <w:rPr>
-          <w:rFonts w:ascii="Times New Roman" w:hAnsi="Times New Roman" w:cs="Times New Roman"/>
-        </w:rPr>
         <w:t>curated questions, real-time progress tracking, and structured study paths, all in one seamless portal.</w:t>
       </w:r>
     </w:p>
-    <w:p>
-      <w:pPr>
-        <w:rPr>
-          <w:rFonts w:ascii="Times New Roman" w:hAnsi="Times New Roman" w:cs="Times New Roman"/>
-        </w:rPr>
-      </w:pPr>
-    </w:p>
-    <w:p>
-      <w:pPr>
-        <w:rPr>
-          <w:rFonts w:ascii="Times New Roman" w:hAnsi="Times New Roman" w:cs="Times New Roman"/>
-        </w:rPr>
-      </w:pPr>
-    </w:p>
-    <w:p>
-      <w:pPr>
-        <w:rPr>
-          <w:rFonts w:ascii="Times New Roman" w:hAnsi="Times New Roman" w:cs="Times New Roman"/>
-        </w:rPr>
-      </w:pPr>
-      <w:r>
-        <w:rPr>
-          <w:rFonts w:ascii="Times New Roman" w:hAnsi="Times New Roman" w:cs="Times New Roman"/>
+    <w:p/>
+    <w:p/>
+    <w:p>
+      <w:r>
+        <w:rPr>
           <w:b/>
           <w:bCs/>
         </w:rPr>
@@ -115,21 +78,23 @@
       </w:r>
       <w:r>
         <w:rPr>
-          <w:rFonts w:ascii="Times New Roman" w:hAnsi="Times New Roman" w:cs="Times New Roman"/>
           <w:b/>
           <w:bCs/>
         </w:rPr>
         <w:br/>
       </w:r>
       <w:r>
-        <w:rPr>
-          <w:rFonts w:ascii="Times New Roman" w:hAnsi="Times New Roman" w:cs="Times New Roman"/>
-        </w:rPr>
-        <w:t>There are portals that </w:t>
-      </w:r>
-      <w:r>
-        <w:rPr>
-          <w:rFonts w:ascii="Times New Roman" w:hAnsi="Times New Roman" w:cs="Times New Roman"/>
+        <w:t>There are portals that</w:t>
+      </w:r>
+      <w:r>
+        <w:rPr>
+          <w:rFonts w:eastAsiaTheme="majorEastAsia"/>
+        </w:rPr>
+        <w:t> </w:t>
+      </w:r>
+      <w:r>
+        <w:rPr>
+          <w:rFonts w:eastAsiaTheme="majorEastAsia"/>
           <w:i/>
           <w:iCs/>
         </w:rPr>
@@ -137,41 +102,45 @@
       </w:r>
       <w:r>
         <w:rPr>
-          <w:rFonts w:ascii="Times New Roman" w:hAnsi="Times New Roman" w:cs="Times New Roman"/>
-        </w:rPr>
-        <w:t xml:space="preserve"> overlap what you’re thinking, but none that match exactly what </w:t>
-      </w:r>
-      <w:r>
-        <w:rPr>
-          <w:rFonts w:ascii="Times New Roman" w:hAnsi="Times New Roman" w:cs="Times New Roman"/>
-        </w:rPr>
+          <w:rFonts w:eastAsiaTheme="majorEastAsia"/>
+        </w:rPr>
+        <w:t> </w:t>
+      </w:r>
+      <w:r>
+        <w:t>overlap what you’re thinking, but</w:t>
+      </w:r>
+      <w:r>
+        <w:rPr>
+          <w:rFonts w:eastAsiaTheme="majorEastAsia"/>
+        </w:rPr>
+        <w:t> none that match exactly </w:t>
+      </w:r>
+      <w:r>
+        <w:t xml:space="preserve">what </w:t>
+      </w:r>
+      <w:r>
         <w:t xml:space="preserve">this portal provides, </w:t>
       </w:r>
       <w:r>
         <w:rPr>
-          <w:rFonts w:ascii="Times New Roman" w:hAnsi="Times New Roman" w:cs="Times New Roman"/>
-        </w:rPr>
-        <w:t>especially not with the "AI + personal journey + progress tracking" combo.</w:t>
-      </w:r>
-    </w:p>
-    <w:p>
-      <w:pPr>
-        <w:rPr>
-          <w:rFonts w:ascii="Times New Roman" w:hAnsi="Times New Roman" w:cs="Times New Roman"/>
-        </w:rPr>
-      </w:pPr>
-    </w:p>
-    <w:p>
-      <w:pPr>
-        <w:rPr>
-          <w:rFonts w:ascii="Times New Roman" w:hAnsi="Times New Roman" w:cs="Times New Roman"/>
-          <w:b/>
-          <w:bCs/>
-        </w:rPr>
-      </w:pPr>
-      <w:r>
-        <w:rPr>
-          <w:rFonts w:ascii="Times New Roman" w:hAnsi="Times New Roman" w:cs="Times New Roman"/>
+          <w:rFonts w:eastAsiaTheme="majorEastAsia"/>
+        </w:rPr>
+        <w:t>especially not with the "AI + personal journey + progress tracking" combo</w:t>
+      </w:r>
+      <w:r>
+        <w:t>.</w:t>
+      </w:r>
+    </w:p>
+    <w:p/>
+    <w:p>
+      <w:pPr>
+        <w:rPr>
+          <w:b/>
+          <w:bCs/>
+        </w:rPr>
+      </w:pPr>
+      <w:r>
+        <w:rPr>
           <w:b/>
           <w:bCs/>
         </w:rPr>
@@ -179,58 +148,35 @@
       </w:r>
     </w:p>
     <w:p>
-      <w:pPr>
-        <w:rPr>
-          <w:rFonts w:ascii="Times New Roman" w:hAnsi="Times New Roman" w:cs="Times New Roman"/>
-        </w:rPr>
-      </w:pPr>
-      <w:r>
-        <w:rPr>
-          <w:rFonts w:ascii="Times New Roman" w:hAnsi="Times New Roman" w:cs="Times New Roman"/>
+      <w:r>
+        <w:rPr>
           <w:b/>
           <w:bCs/>
         </w:rPr>
         <w:t xml:space="preserve">No, </w:t>
       </w:r>
       <w:r>
-        <w:rPr>
-          <w:rFonts w:ascii="Times New Roman" w:hAnsi="Times New Roman" w:cs="Times New Roman"/>
-        </w:rPr>
         <w:t xml:space="preserve">GPT is a great tool but it </w:t>
       </w:r>
       <w:proofErr w:type="gramStart"/>
       <w:r>
-        <w:rPr>
-          <w:rFonts w:ascii="Times New Roman" w:hAnsi="Times New Roman" w:cs="Times New Roman"/>
-        </w:rPr>
         <w:t>wont</w:t>
       </w:r>
       <w:proofErr w:type="gramEnd"/>
       <w:r>
-        <w:rPr>
-          <w:rFonts w:ascii="Times New Roman" w:hAnsi="Times New Roman" w:cs="Times New Roman"/>
-        </w:rPr>
         <w:t xml:space="preserve"> provide a dashboard, or checklist, or even download the progress report of a particular user. The portal uses GPT (AI), to get the required questions, based on the specific role asked by the user, but rest of the features are provided by the portal, which helps job seekers to prep in a good way.</w:t>
       </w:r>
     </w:p>
-    <w:p>
-      <w:pPr>
-        <w:rPr>
-          <w:rFonts w:ascii="Times New Roman" w:hAnsi="Times New Roman" w:cs="Times New Roman"/>
-        </w:rPr>
-      </w:pPr>
-    </w:p>
-    <w:p>
-      <w:pPr>
-        <w:rPr>
-          <w:rFonts w:ascii="Times New Roman" w:hAnsi="Times New Roman" w:cs="Times New Roman"/>
-          <w:b/>
-          <w:bCs/>
-        </w:rPr>
-      </w:pPr>
-      <w:r>
-        <w:rPr>
-          <w:rFonts w:ascii="Times New Roman" w:hAnsi="Times New Roman" w:cs="Times New Roman"/>
+    <w:p/>
+    <w:p>
+      <w:pPr>
+        <w:rPr>
+          <w:b/>
+          <w:bCs/>
+        </w:rPr>
+      </w:pPr>
+      <w:r>
+        <w:rPr>
           <w:b/>
           <w:bCs/>
         </w:rPr>
@@ -238,136 +184,50 @@
       </w:r>
     </w:p>
     <w:p>
-      <w:pPr>
-        <w:rPr>
-          <w:rFonts w:ascii="Times New Roman" w:hAnsi="Times New Roman" w:cs="Times New Roman"/>
-        </w:rPr>
-      </w:pPr>
-      <w:r>
-        <w:rPr>
-          <w:rFonts w:ascii="Times New Roman" w:hAnsi="Times New Roman" w:cs="Times New Roman"/>
-        </w:rPr>
+      <w:r>
         <w:t>Django + Django Framework</w:t>
       </w:r>
     </w:p>
     <w:p>
-      <w:pPr>
-        <w:rPr>
-          <w:rFonts w:ascii="Times New Roman" w:hAnsi="Times New Roman" w:cs="Times New Roman"/>
-        </w:rPr>
-      </w:pPr>
-      <w:r>
-        <w:rPr>
-          <w:rFonts w:ascii="Times New Roman" w:hAnsi="Times New Roman" w:cs="Times New Roman"/>
-        </w:rPr>
+      <w:r>
         <w:t>React.js</w:t>
       </w:r>
     </w:p>
     <w:p>
-      <w:pPr>
-        <w:rPr>
-          <w:rFonts w:ascii="Times New Roman" w:hAnsi="Times New Roman" w:cs="Times New Roman"/>
-        </w:rPr>
-      </w:pPr>
-      <w:r>
-        <w:rPr>
-          <w:rFonts w:ascii="Times New Roman" w:hAnsi="Times New Roman" w:cs="Times New Roman"/>
-        </w:rPr>
+      <w:r>
         <w:t>PostgreSQL</w:t>
       </w:r>
     </w:p>
     <w:p>
-      <w:pPr>
-        <w:rPr>
-          <w:rFonts w:ascii="Times New Roman" w:hAnsi="Times New Roman" w:cs="Times New Roman"/>
-        </w:rPr>
-      </w:pPr>
-      <w:r>
-        <w:rPr>
-          <w:rFonts w:ascii="Times New Roman" w:hAnsi="Times New Roman" w:cs="Times New Roman"/>
-        </w:rPr>
+      <w:r>
         <w:t>AWS</w:t>
       </w:r>
     </w:p>
-    <w:p>
-      <w:pPr>
-        <w:rPr>
-          <w:rFonts w:ascii="Times New Roman" w:hAnsi="Times New Roman" w:cs="Times New Roman"/>
-        </w:rPr>
-      </w:pPr>
-    </w:p>
-    <w:p>
-      <w:pPr>
-        <w:rPr>
-          <w:rFonts w:ascii="Times New Roman" w:hAnsi="Times New Roman" w:cs="Times New Roman"/>
-        </w:rPr>
-      </w:pPr>
-    </w:p>
-    <w:p>
-      <w:pPr>
-        <w:rPr>
-          <w:rFonts w:ascii="Times New Roman" w:hAnsi="Times New Roman" w:cs="Times New Roman"/>
-        </w:rPr>
-      </w:pPr>
-    </w:p>
-    <w:p>
-      <w:pPr>
-        <w:rPr>
-          <w:rFonts w:ascii="Times New Roman" w:hAnsi="Times New Roman" w:cs="Times New Roman"/>
-        </w:rPr>
-      </w:pPr>
-    </w:p>
-    <w:p>
-      <w:pPr>
-        <w:rPr>
-          <w:rFonts w:ascii="Times New Roman" w:hAnsi="Times New Roman" w:cs="Times New Roman"/>
-        </w:rPr>
-      </w:pPr>
-    </w:p>
-    <w:p>
-      <w:pPr>
-        <w:rPr>
-          <w:rFonts w:ascii="Times New Roman" w:hAnsi="Times New Roman" w:cs="Times New Roman"/>
-        </w:rPr>
-      </w:pPr>
-      <w:r>
-        <w:rPr>
-          <w:rFonts w:ascii="Times New Roman" w:hAnsi="Times New Roman" w:cs="Times New Roman"/>
-          <w:b/>
-          <w:bCs/>
-        </w:rPr>
-        <w:lastRenderedPageBreak/>
+    <w:p/>
+    <w:p/>
+    <w:p/>
+    <w:p/>
+    <w:p/>
+    <w:p>
+      <w:r>
+        <w:rPr>
+          <w:b/>
+          <w:bCs/>
+        </w:rPr>
         <w:t>Models.py:</w:t>
       </w:r>
       <w:r>
-        <w:rPr>
-          <w:rFonts w:ascii="Times New Roman" w:hAnsi="Times New Roman" w:cs="Times New Roman"/>
-        </w:rPr>
         <w:br/>
       </w:r>
       <w:r>
-        <w:rPr>
-          <w:rFonts w:ascii="Times New Roman" w:hAnsi="Times New Roman" w:cs="Times New Roman"/>
-        </w:rPr>
         <w:t>This is used to create tables in the database.</w:t>
       </w:r>
     </w:p>
     <w:p>
-      <w:pPr>
-        <w:rPr>
-          <w:rFonts w:ascii="Times New Roman" w:hAnsi="Times New Roman" w:cs="Times New Roman"/>
-        </w:rPr>
-      </w:pPr>
-      <w:r>
-        <w:rPr>
-          <w:rFonts w:ascii="Times New Roman" w:hAnsi="Times New Roman" w:cs="Times New Roman"/>
-        </w:rPr>
+      <w:r>
         <w:t xml:space="preserve">By </w:t>
       </w:r>
       <w:r>
-        <w:rPr>
-          <w:rFonts w:ascii="Times New Roman" w:hAnsi="Times New Roman" w:cs="Times New Roman"/>
-        </w:rPr>
         <w:t>applying commands:</w:t>
       </w:r>
     </w:p>
@@ -415,78 +275,39 @@
         <w:t>python manage.py migrate</w:t>
       </w:r>
     </w:p>
-    <w:p>
-      <w:pPr>
-        <w:rPr>
-          <w:rFonts w:ascii="Times New Roman" w:hAnsi="Times New Roman" w:cs="Times New Roman"/>
-        </w:rPr>
-      </w:pPr>
-    </w:p>
-    <w:p>
-      <w:pPr>
-        <w:rPr>
-          <w:rFonts w:ascii="Times New Roman" w:hAnsi="Times New Roman" w:cs="Times New Roman"/>
-        </w:rPr>
-      </w:pPr>
-      <w:r>
-        <w:rPr>
-          <w:rFonts w:ascii="Times New Roman" w:hAnsi="Times New Roman" w:cs="Times New Roman"/>
-        </w:rPr>
+    <w:p/>
+    <w:p>
+      <w:r>
         <w:t>The first command tells Django, that these are the tables in the models.py, which need to be created in the database (blueprint).</w:t>
       </w:r>
     </w:p>
     <w:p>
-      <w:pPr>
-        <w:rPr>
-          <w:rFonts w:ascii="Times New Roman" w:hAnsi="Times New Roman" w:cs="Times New Roman"/>
-        </w:rPr>
-      </w:pPr>
-      <w:r>
-        <w:rPr>
-          <w:rFonts w:ascii="Times New Roman" w:hAnsi="Times New Roman" w:cs="Times New Roman"/>
-        </w:rPr>
+      <w:r>
         <w:t>The second command</w:t>
       </w:r>
       <w:r>
-        <w:rPr>
-          <w:rFonts w:ascii="Times New Roman" w:hAnsi="Times New Roman" w:cs="Times New Roman"/>
-        </w:rPr>
         <w:t xml:space="preserve"> </w:t>
       </w:r>
       <w:proofErr w:type="gramStart"/>
       <w:r>
-        <w:rPr>
-          <w:rFonts w:ascii="Times New Roman" w:hAnsi="Times New Roman" w:cs="Times New Roman"/>
-        </w:rPr>
         <w:t>actually applies</w:t>
       </w:r>
       <w:proofErr w:type="gramEnd"/>
       <w:r>
-        <w:rPr>
-          <w:rFonts w:ascii="Times New Roman" w:hAnsi="Times New Roman" w:cs="Times New Roman"/>
-        </w:rPr>
         <w:t xml:space="preserve"> these tables to the database (actual development).</w:t>
       </w:r>
     </w:p>
-    <w:p>
-      <w:pPr>
-        <w:rPr>
-          <w:rFonts w:ascii="Times New Roman" w:hAnsi="Times New Roman" w:cs="Times New Roman"/>
-        </w:rPr>
-      </w:pPr>
-    </w:p>
+    <w:p/>
     <w:p>
       <w:pPr>
         <w:spacing w:before="100" w:beforeAutospacing="1" w:after="100" w:afterAutospacing="1"/>
         <w:rPr>
-          <w:rFonts w:ascii="Times New Roman" w:hAnsi="Times New Roman" w:cs="Times New Roman"/>
-          <w:b/>
-          <w:bCs/>
-        </w:rPr>
-      </w:pPr>
-      <w:r>
-        <w:rPr>
-          <w:rFonts w:ascii="Times New Roman" w:hAnsi="Times New Roman" w:cs="Times New Roman"/>
+          <w:b/>
+          <w:bCs/>
+        </w:rPr>
+      </w:pPr>
+      <w:r>
+        <w:rPr>
           <w:b/>
           <w:bCs/>
         </w:rPr>
@@ -497,74 +318,49 @@
       <w:pPr>
         <w:spacing w:before="100" w:beforeAutospacing="1" w:after="100" w:afterAutospacing="1"/>
         <w:rPr>
-          <w:rFonts w:ascii="Times New Roman" w:hAnsi="Times New Roman" w:cs="Times New Roman"/>
-          <w:b/>
-          <w:bCs/>
-        </w:rPr>
-      </w:pPr>
-      <w:r>
-        <w:rPr>
-          <w:rFonts w:ascii="Times New Roman" w:hAnsi="Times New Roman" w:cs="Times New Roman"/>
-        </w:rPr>
+          <w:rFonts w:eastAsiaTheme="minorHAnsi"/>
+          <w:b/>
+          <w:bCs/>
+          <w:kern w:val="2"/>
+          <w14:ligatures w14:val="standardContextual"/>
+        </w:rPr>
+      </w:pPr>
+      <w:r>
         <w:t xml:space="preserve">This file, </w:t>
       </w:r>
       <w:proofErr w:type="gramStart"/>
       <w:r>
-        <w:rPr>
-          <w:rFonts w:ascii="Times New Roman" w:hAnsi="Times New Roman" w:cs="Times New Roman"/>
-        </w:rPr>
         <w:t>actually creates</w:t>
       </w:r>
       <w:proofErr w:type="gramEnd"/>
       <w:r>
-        <w:rPr>
-          <w:rFonts w:ascii="Times New Roman" w:hAnsi="Times New Roman" w:cs="Times New Roman"/>
-        </w:rPr>
         <w:t xml:space="preserve"> the data </w:t>
       </w:r>
       <w:proofErr w:type="gramStart"/>
       <w:r>
-        <w:rPr>
-          <w:rFonts w:ascii="Times New Roman" w:hAnsi="Times New Roman" w:cs="Times New Roman"/>
-        </w:rPr>
         <w:t xml:space="preserve">in </w:t>
       </w:r>
       <w:r>
-        <w:rPr>
-          <w:rFonts w:ascii="Times New Roman" w:hAnsi="Times New Roman" w:cs="Times New Roman"/>
-        </w:rPr>
         <w:t>.</w:t>
       </w:r>
       <w:proofErr w:type="spellStart"/>
       <w:r>
-        <w:rPr>
-          <w:rFonts w:ascii="Times New Roman" w:hAnsi="Times New Roman" w:cs="Times New Roman"/>
-        </w:rPr>
         <w:t>json</w:t>
       </w:r>
       <w:proofErr w:type="spellEnd"/>
       <w:proofErr w:type="gramEnd"/>
       <w:r>
-        <w:rPr>
-          <w:rFonts w:ascii="Times New Roman" w:hAnsi="Times New Roman" w:cs="Times New Roman"/>
-        </w:rPr>
         <w:t xml:space="preserve"> format, this helps the frontend to access the data when called from backend.</w:t>
       </w:r>
       <w:r>
         <w:rPr>
-          <w:rFonts w:ascii="Times New Roman" w:eastAsia="Times New Roman" w:hAnsi="Times New Roman" w:cs="Times New Roman"/>
           <w:color w:val="000000"/>
-          <w:kern w:val="0"/>
-          <w14:ligatures w14:val="none"/>
         </w:rPr>
         <w:br/>
       </w:r>
       <w:r>
         <w:rPr>
-          <w:rFonts w:ascii="Times New Roman" w:eastAsia="Times New Roman" w:hAnsi="Times New Roman" w:cs="Times New Roman"/>
           <w:color w:val="000000"/>
-          <w:kern w:val="0"/>
-          <w14:ligatures w14:val="none"/>
         </w:rPr>
         <w:t>You can think of serializers as:</w:t>
       </w:r>
@@ -573,23 +369,18 @@
       <w:pPr>
         <w:spacing w:before="100" w:beforeAutospacing="1" w:after="100" w:afterAutospacing="1"/>
         <w:rPr>
-          <w:rFonts w:ascii="Times New Roman" w:eastAsia="Times New Roman" w:hAnsi="Times New Roman" w:cs="Times New Roman"/>
           <w:b/>
           <w:bCs/>
           <w:color w:val="000000"/>
-          <w:kern w:val="0"/>
-          <w14:ligatures w14:val="none"/>
-        </w:rPr>
-      </w:pPr>
-      <w:r>
-        <w:rPr>
-          <w:rFonts w:ascii="Times New Roman" w:eastAsia="Times New Roman" w:hAnsi="Times New Roman" w:cs="Times New Roman"/>
+        </w:rPr>
+      </w:pPr>
+      <w:r>
+        <w:rPr>
           <w:b/>
           <w:bCs/>
           <w:color w:val="000000"/>
-          <w:kern w:val="0"/>
-          <w14:ligatures w14:val="none"/>
-        </w:rPr>
+        </w:rPr>
+        <w:lastRenderedPageBreak/>
         <w:t>Translator between Django models and HTTP API data.</w:t>
       </w:r>
     </w:p>
@@ -597,12 +388,9 @@
       <w:pPr>
         <w:spacing w:before="100" w:beforeAutospacing="1" w:after="100" w:afterAutospacing="1"/>
         <w:rPr>
-          <w:rFonts w:ascii="Times New Roman" w:eastAsia="Times New Roman" w:hAnsi="Times New Roman" w:cs="Times New Roman"/>
           <w:b/>
           <w:bCs/>
           <w:color w:val="000000"/>
-          <w:kern w:val="0"/>
-          <w14:ligatures w14:val="none"/>
         </w:rPr>
       </w:pPr>
     </w:p>
@@ -610,22 +398,16 @@
       <w:pPr>
         <w:spacing w:before="100" w:beforeAutospacing="1" w:after="100" w:afterAutospacing="1"/>
         <w:rPr>
-          <w:rFonts w:ascii="Times New Roman" w:eastAsia="Times New Roman" w:hAnsi="Times New Roman" w:cs="Times New Roman"/>
           <w:b/>
           <w:bCs/>
           <w:color w:val="000000"/>
-          <w:kern w:val="0"/>
-          <w14:ligatures w14:val="none"/>
-        </w:rPr>
-      </w:pPr>
-      <w:r>
-        <w:rPr>
-          <w:rFonts w:ascii="Times New Roman" w:eastAsia="Times New Roman" w:hAnsi="Times New Roman" w:cs="Times New Roman"/>
+        </w:rPr>
+      </w:pPr>
+      <w:r>
+        <w:rPr>
           <w:b/>
           <w:bCs/>
           <w:color w:val="000000"/>
-          <w:kern w:val="0"/>
-          <w14:ligatures w14:val="none"/>
         </w:rPr>
         <w:t>Views.py:</w:t>
       </w:r>
@@ -634,45 +416,30 @@
       <w:pPr>
         <w:spacing w:before="100" w:beforeAutospacing="1" w:after="100" w:afterAutospacing="1"/>
         <w:rPr>
-          <w:rFonts w:ascii="Times New Roman" w:eastAsia="Times New Roman" w:hAnsi="Times New Roman" w:cs="Times New Roman"/>
           <w:color w:val="000000"/>
-          <w:kern w:val="0"/>
-          <w14:ligatures w14:val="none"/>
-        </w:rPr>
-      </w:pPr>
-      <w:r>
-        <w:rPr>
-          <w:rFonts w:ascii="Times New Roman" w:eastAsia="Times New Roman" w:hAnsi="Times New Roman" w:cs="Times New Roman"/>
+        </w:rPr>
+      </w:pPr>
+      <w:r>
+        <w:rPr>
           <w:color w:val="000000"/>
-          <w:kern w:val="0"/>
-          <w14:ligatures w14:val="none"/>
         </w:rPr>
         <w:t xml:space="preserve">This creates different instances such as role list, question list, options to </w:t>
       </w:r>
       <w:r>
         <w:rPr>
-          <w:rFonts w:ascii="Times New Roman" w:eastAsia="Times New Roman" w:hAnsi="Times New Roman" w:cs="Times New Roman"/>
           <w:color w:val="000000"/>
-          <w:kern w:val="0"/>
-          <w14:ligatures w14:val="none"/>
         </w:rPr>
         <w:t xml:space="preserve">create, </w:t>
       </w:r>
       <w:r>
         <w:rPr>
-          <w:rFonts w:ascii="Times New Roman" w:eastAsia="Times New Roman" w:hAnsi="Times New Roman" w:cs="Times New Roman"/>
           <w:color w:val="000000"/>
-          <w:kern w:val="0"/>
-          <w14:ligatures w14:val="none"/>
         </w:rPr>
         <w:t>update</w:t>
       </w:r>
       <w:r>
         <w:rPr>
-          <w:rFonts w:ascii="Times New Roman" w:eastAsia="Times New Roman" w:hAnsi="Times New Roman" w:cs="Times New Roman"/>
           <w:color w:val="000000"/>
-          <w:kern w:val="0"/>
-          <w14:ligatures w14:val="none"/>
         </w:rPr>
         <w:t>, delete the data.</w:t>
       </w:r>
@@ -701,18 +468,12 @@
             <w:pPr>
               <w:spacing w:before="100" w:beforeAutospacing="1" w:after="100" w:afterAutospacing="1" w:line="278" w:lineRule="auto"/>
               <w:rPr>
-                <w:rFonts w:ascii="Times New Roman" w:eastAsia="Times New Roman" w:hAnsi="Times New Roman" w:cs="Times New Roman"/>
-                <w:color w:val="000000"/>
-                <w:kern w:val="0"/>
-                <w14:ligatures w14:val="none"/>
-              </w:rPr>
-            </w:pPr>
-            <w:r>
-              <w:rPr>
-                <w:rFonts w:ascii="Times New Roman" w:eastAsia="Times New Roman" w:hAnsi="Times New Roman" w:cs="Times New Roman"/>
-                <w:color w:val="000000"/>
-                <w:kern w:val="0"/>
-                <w14:ligatures w14:val="none"/>
+                <w:color w:val="000000"/>
+              </w:rPr>
+            </w:pPr>
+            <w:r>
+              <w:rPr>
+                <w:color w:val="000000"/>
               </w:rPr>
               <w:t>View</w:t>
             </w:r>
@@ -728,18 +489,12 @@
               <w:spacing w:before="100" w:beforeAutospacing="1" w:after="100" w:afterAutospacing="1" w:line="278" w:lineRule="auto"/>
               <w:cnfStyle w:val="100000000000" w:firstRow="1" w:lastRow="0" w:firstColumn="0" w:lastColumn="0" w:oddVBand="0" w:evenVBand="0" w:oddHBand="0" w:evenHBand="0" w:firstRowFirstColumn="0" w:firstRowLastColumn="0" w:lastRowFirstColumn="0" w:lastRowLastColumn="0"/>
               <w:rPr>
-                <w:rFonts w:ascii="Times New Roman" w:eastAsia="Times New Roman" w:hAnsi="Times New Roman" w:cs="Times New Roman"/>
-                <w:color w:val="000000"/>
-                <w:kern w:val="0"/>
-                <w14:ligatures w14:val="none"/>
-              </w:rPr>
-            </w:pPr>
-            <w:r>
-              <w:rPr>
-                <w:rFonts w:ascii="Times New Roman" w:eastAsia="Times New Roman" w:hAnsi="Times New Roman" w:cs="Times New Roman"/>
-                <w:color w:val="000000"/>
-                <w:kern w:val="0"/>
-                <w14:ligatures w14:val="none"/>
+                <w:color w:val="000000"/>
+              </w:rPr>
+            </w:pPr>
+            <w:r>
+              <w:rPr>
+                <w:color w:val="000000"/>
               </w:rPr>
               <w:t>Purpose</w:t>
             </w:r>
@@ -757,19 +512,13 @@
             <w:pPr>
               <w:spacing w:before="100" w:beforeAutospacing="1" w:after="100" w:afterAutospacing="1" w:line="278" w:lineRule="auto"/>
               <w:rPr>
-                <w:rFonts w:ascii="Times New Roman" w:eastAsia="Times New Roman" w:hAnsi="Times New Roman" w:cs="Times New Roman"/>
-                <w:color w:val="000000"/>
-                <w:kern w:val="0"/>
-                <w14:ligatures w14:val="none"/>
+                <w:color w:val="000000"/>
               </w:rPr>
             </w:pPr>
             <w:proofErr w:type="spellStart"/>
             <w:r>
               <w:rPr>
-                <w:rFonts w:ascii="Times New Roman" w:eastAsia="Times New Roman" w:hAnsi="Times New Roman" w:cs="Times New Roman"/>
-                <w:color w:val="000000"/>
-                <w:kern w:val="0"/>
-                <w14:ligatures w14:val="none"/>
+                <w:color w:val="000000"/>
               </w:rPr>
               <w:t>RoleListView</w:t>
             </w:r>
@@ -786,18 +535,12 @@
               <w:spacing w:before="100" w:beforeAutospacing="1" w:after="100" w:afterAutospacing="1" w:line="278" w:lineRule="auto"/>
               <w:cnfStyle w:val="000000000000" w:firstRow="0" w:lastRow="0" w:firstColumn="0" w:lastColumn="0" w:oddVBand="0" w:evenVBand="0" w:oddHBand="0" w:evenHBand="0" w:firstRowFirstColumn="0" w:firstRowLastColumn="0" w:lastRowFirstColumn="0" w:lastRowLastColumn="0"/>
               <w:rPr>
-                <w:rFonts w:ascii="Times New Roman" w:eastAsia="Times New Roman" w:hAnsi="Times New Roman" w:cs="Times New Roman"/>
-                <w:color w:val="000000"/>
-                <w:kern w:val="0"/>
-                <w14:ligatures w14:val="none"/>
-              </w:rPr>
-            </w:pPr>
-            <w:r>
-              <w:rPr>
-                <w:rFonts w:ascii="Times New Roman" w:eastAsia="Times New Roman" w:hAnsi="Times New Roman" w:cs="Times New Roman"/>
-                <w:color w:val="000000"/>
-                <w:kern w:val="0"/>
-                <w14:ligatures w14:val="none"/>
+                <w:color w:val="000000"/>
+              </w:rPr>
+            </w:pPr>
+            <w:r>
+              <w:rPr>
+                <w:color w:val="000000"/>
               </w:rPr>
               <w:t>List all roles (Frontend Developer, SDE-1, etc.)</w:t>
             </w:r>
@@ -815,19 +558,13 @@
             <w:pPr>
               <w:spacing w:before="100" w:beforeAutospacing="1" w:after="100" w:afterAutospacing="1" w:line="278" w:lineRule="auto"/>
               <w:rPr>
-                <w:rFonts w:ascii="Times New Roman" w:eastAsia="Times New Roman" w:hAnsi="Times New Roman" w:cs="Times New Roman"/>
-                <w:color w:val="000000"/>
-                <w:kern w:val="0"/>
-                <w14:ligatures w14:val="none"/>
+                <w:color w:val="000000"/>
               </w:rPr>
             </w:pPr>
             <w:proofErr w:type="spellStart"/>
             <w:r>
               <w:rPr>
-                <w:rFonts w:ascii="Times New Roman" w:eastAsia="Times New Roman" w:hAnsi="Times New Roman" w:cs="Times New Roman"/>
-                <w:color w:val="000000"/>
-                <w:kern w:val="0"/>
-                <w14:ligatures w14:val="none"/>
+                <w:color w:val="000000"/>
               </w:rPr>
               <w:t>QuestionListView</w:t>
             </w:r>
@@ -844,18 +581,12 @@
               <w:spacing w:before="100" w:beforeAutospacing="1" w:after="100" w:afterAutospacing="1" w:line="278" w:lineRule="auto"/>
               <w:cnfStyle w:val="000000000000" w:firstRow="0" w:lastRow="0" w:firstColumn="0" w:lastColumn="0" w:oddVBand="0" w:evenVBand="0" w:oddHBand="0" w:evenHBand="0" w:firstRowFirstColumn="0" w:firstRowLastColumn="0" w:lastRowFirstColumn="0" w:lastRowLastColumn="0"/>
               <w:rPr>
-                <w:rFonts w:ascii="Times New Roman" w:eastAsia="Times New Roman" w:hAnsi="Times New Roman" w:cs="Times New Roman"/>
-                <w:color w:val="000000"/>
-                <w:kern w:val="0"/>
-                <w14:ligatures w14:val="none"/>
-              </w:rPr>
-            </w:pPr>
-            <w:r>
-              <w:rPr>
-                <w:rFonts w:ascii="Times New Roman" w:eastAsia="Times New Roman" w:hAnsi="Times New Roman" w:cs="Times New Roman"/>
-                <w:color w:val="000000"/>
-                <w:kern w:val="0"/>
-                <w14:ligatures w14:val="none"/>
+                <w:color w:val="000000"/>
+              </w:rPr>
+            </w:pPr>
+            <w:r>
+              <w:rPr>
+                <w:color w:val="000000"/>
               </w:rPr>
               <w:t>List all questions related to a specific role</w:t>
             </w:r>
@@ -873,19 +604,13 @@
             <w:pPr>
               <w:spacing w:before="100" w:beforeAutospacing="1" w:after="100" w:afterAutospacing="1" w:line="278" w:lineRule="auto"/>
               <w:rPr>
-                <w:rFonts w:ascii="Times New Roman" w:eastAsia="Times New Roman" w:hAnsi="Times New Roman" w:cs="Times New Roman"/>
-                <w:color w:val="000000"/>
-                <w:kern w:val="0"/>
-                <w14:ligatures w14:val="none"/>
+                <w:color w:val="000000"/>
               </w:rPr>
             </w:pPr>
             <w:proofErr w:type="spellStart"/>
             <w:r>
               <w:rPr>
-                <w:rFonts w:ascii="Times New Roman" w:eastAsia="Times New Roman" w:hAnsi="Times New Roman" w:cs="Times New Roman"/>
-                <w:color w:val="000000"/>
-                <w:kern w:val="0"/>
-                <w14:ligatures w14:val="none"/>
+                <w:color w:val="000000"/>
               </w:rPr>
               <w:t>UserProgressListCreateView</w:t>
             </w:r>
@@ -902,18 +627,12 @@
               <w:spacing w:before="100" w:beforeAutospacing="1" w:after="100" w:afterAutospacing="1" w:line="278" w:lineRule="auto"/>
               <w:cnfStyle w:val="000000000000" w:firstRow="0" w:lastRow="0" w:firstColumn="0" w:lastColumn="0" w:oddVBand="0" w:evenVBand="0" w:oddHBand="0" w:evenHBand="0" w:firstRowFirstColumn="0" w:firstRowLastColumn="0" w:lastRowFirstColumn="0" w:lastRowLastColumn="0"/>
               <w:rPr>
-                <w:rFonts w:ascii="Times New Roman" w:eastAsia="Times New Roman" w:hAnsi="Times New Roman" w:cs="Times New Roman"/>
-                <w:color w:val="000000"/>
-                <w:kern w:val="0"/>
-                <w14:ligatures w14:val="none"/>
-              </w:rPr>
-            </w:pPr>
-            <w:r>
-              <w:rPr>
-                <w:rFonts w:ascii="Times New Roman" w:eastAsia="Times New Roman" w:hAnsi="Times New Roman" w:cs="Times New Roman"/>
-                <w:color w:val="000000"/>
-                <w:kern w:val="0"/>
-                <w14:ligatures w14:val="none"/>
+                <w:color w:val="000000"/>
+              </w:rPr>
+            </w:pPr>
+            <w:r>
+              <w:rPr>
+                <w:color w:val="000000"/>
               </w:rPr>
               <w:t>See / Create user's progress (bookmarked, completed, etc.)</w:t>
             </w:r>
@@ -931,19 +650,13 @@
             <w:pPr>
               <w:spacing w:before="100" w:beforeAutospacing="1" w:after="100" w:afterAutospacing="1" w:line="278" w:lineRule="auto"/>
               <w:rPr>
-                <w:rFonts w:ascii="Times New Roman" w:eastAsia="Times New Roman" w:hAnsi="Times New Roman" w:cs="Times New Roman"/>
-                <w:color w:val="000000"/>
-                <w:kern w:val="0"/>
-                <w14:ligatures w14:val="none"/>
+                <w:color w:val="000000"/>
               </w:rPr>
             </w:pPr>
             <w:proofErr w:type="spellStart"/>
             <w:r>
               <w:rPr>
-                <w:rFonts w:ascii="Times New Roman" w:eastAsia="Times New Roman" w:hAnsi="Times New Roman" w:cs="Times New Roman"/>
-                <w:color w:val="000000"/>
-                <w:kern w:val="0"/>
-                <w14:ligatures w14:val="none"/>
+                <w:color w:val="000000"/>
               </w:rPr>
               <w:t>UserProgressDetailView</w:t>
             </w:r>
@@ -960,18 +673,12 @@
               <w:spacing w:before="100" w:beforeAutospacing="1" w:after="100" w:afterAutospacing="1" w:line="278" w:lineRule="auto"/>
               <w:cnfStyle w:val="000000000000" w:firstRow="0" w:lastRow="0" w:firstColumn="0" w:lastColumn="0" w:oddVBand="0" w:evenVBand="0" w:oddHBand="0" w:evenHBand="0" w:firstRowFirstColumn="0" w:firstRowLastColumn="0" w:lastRowFirstColumn="0" w:lastRowLastColumn="0"/>
               <w:rPr>
-                <w:rFonts w:ascii="Times New Roman" w:eastAsia="Times New Roman" w:hAnsi="Times New Roman" w:cs="Times New Roman"/>
-                <w:color w:val="000000"/>
-                <w:kern w:val="0"/>
-                <w14:ligatures w14:val="none"/>
-              </w:rPr>
-            </w:pPr>
-            <w:r>
-              <w:rPr>
-                <w:rFonts w:ascii="Times New Roman" w:eastAsia="Times New Roman" w:hAnsi="Times New Roman" w:cs="Times New Roman"/>
-                <w:color w:val="000000"/>
-                <w:kern w:val="0"/>
-                <w14:ligatures w14:val="none"/>
+                <w:color w:val="000000"/>
+              </w:rPr>
+            </w:pPr>
+            <w:r>
+              <w:rPr>
+                <w:color w:val="000000"/>
               </w:rPr>
               <w:t>Update / Delete user's progress</w:t>
             </w:r>
@@ -989,19 +696,13 @@
             <w:pPr>
               <w:spacing w:before="100" w:beforeAutospacing="1" w:after="100" w:afterAutospacing="1" w:line="278" w:lineRule="auto"/>
               <w:rPr>
-                <w:rFonts w:ascii="Times New Roman" w:eastAsia="Times New Roman" w:hAnsi="Times New Roman" w:cs="Times New Roman"/>
-                <w:color w:val="000000"/>
-                <w:kern w:val="0"/>
-                <w14:ligatures w14:val="none"/>
+                <w:color w:val="000000"/>
               </w:rPr>
             </w:pPr>
             <w:proofErr w:type="spellStart"/>
             <w:r>
               <w:rPr>
-                <w:rFonts w:ascii="Times New Roman" w:eastAsia="Times New Roman" w:hAnsi="Times New Roman" w:cs="Times New Roman"/>
-                <w:color w:val="000000"/>
-                <w:kern w:val="0"/>
-                <w14:ligatures w14:val="none"/>
+                <w:color w:val="000000"/>
               </w:rPr>
               <w:t>UserNoteListCreateView</w:t>
             </w:r>
@@ -1018,18 +719,12 @@
               <w:spacing w:before="100" w:beforeAutospacing="1" w:after="100" w:afterAutospacing="1" w:line="278" w:lineRule="auto"/>
               <w:cnfStyle w:val="000000000000" w:firstRow="0" w:lastRow="0" w:firstColumn="0" w:lastColumn="0" w:oddVBand="0" w:evenVBand="0" w:oddHBand="0" w:evenHBand="0" w:firstRowFirstColumn="0" w:firstRowLastColumn="0" w:lastRowFirstColumn="0" w:lastRowLastColumn="0"/>
               <w:rPr>
-                <w:rFonts w:ascii="Times New Roman" w:eastAsia="Times New Roman" w:hAnsi="Times New Roman" w:cs="Times New Roman"/>
-                <w:color w:val="000000"/>
-                <w:kern w:val="0"/>
-                <w14:ligatures w14:val="none"/>
-              </w:rPr>
-            </w:pPr>
-            <w:r>
-              <w:rPr>
-                <w:rFonts w:ascii="Times New Roman" w:eastAsia="Times New Roman" w:hAnsi="Times New Roman" w:cs="Times New Roman"/>
-                <w:color w:val="000000"/>
-                <w:kern w:val="0"/>
-                <w14:ligatures w14:val="none"/>
+                <w:color w:val="000000"/>
+              </w:rPr>
+            </w:pPr>
+            <w:r>
+              <w:rPr>
+                <w:color w:val="000000"/>
               </w:rPr>
               <w:t>See / Create user's notes for questions</w:t>
             </w:r>
@@ -1047,19 +742,13 @@
             <w:pPr>
               <w:spacing w:before="100" w:beforeAutospacing="1" w:after="100" w:afterAutospacing="1" w:line="278" w:lineRule="auto"/>
               <w:rPr>
-                <w:rFonts w:ascii="Times New Roman" w:eastAsia="Times New Roman" w:hAnsi="Times New Roman" w:cs="Times New Roman"/>
-                <w:color w:val="000000"/>
-                <w:kern w:val="0"/>
-                <w14:ligatures w14:val="none"/>
+                <w:color w:val="000000"/>
               </w:rPr>
             </w:pPr>
             <w:proofErr w:type="spellStart"/>
             <w:r>
               <w:rPr>
-                <w:rFonts w:ascii="Times New Roman" w:eastAsia="Times New Roman" w:hAnsi="Times New Roman" w:cs="Times New Roman"/>
-                <w:color w:val="000000"/>
-                <w:kern w:val="0"/>
-                <w14:ligatures w14:val="none"/>
+                <w:color w:val="000000"/>
               </w:rPr>
               <w:t>UserNoteDetailView</w:t>
             </w:r>
@@ -1076,18 +765,12 @@
               <w:spacing w:before="100" w:beforeAutospacing="1" w:after="100" w:afterAutospacing="1" w:line="278" w:lineRule="auto"/>
               <w:cnfStyle w:val="000000000000" w:firstRow="0" w:lastRow="0" w:firstColumn="0" w:lastColumn="0" w:oddVBand="0" w:evenVBand="0" w:oddHBand="0" w:evenHBand="0" w:firstRowFirstColumn="0" w:firstRowLastColumn="0" w:lastRowFirstColumn="0" w:lastRowLastColumn="0"/>
               <w:rPr>
-                <w:rFonts w:ascii="Times New Roman" w:eastAsia="Times New Roman" w:hAnsi="Times New Roman" w:cs="Times New Roman"/>
-                <w:color w:val="000000"/>
-                <w:kern w:val="0"/>
-                <w14:ligatures w14:val="none"/>
-              </w:rPr>
-            </w:pPr>
-            <w:r>
-              <w:rPr>
-                <w:rFonts w:ascii="Times New Roman" w:eastAsia="Times New Roman" w:hAnsi="Times New Roman" w:cs="Times New Roman"/>
-                <w:color w:val="000000"/>
-                <w:kern w:val="0"/>
-                <w14:ligatures w14:val="none"/>
+                <w:color w:val="000000"/>
+              </w:rPr>
+            </w:pPr>
+            <w:r>
+              <w:rPr>
+                <w:color w:val="000000"/>
               </w:rPr>
               <w:t>Update / Delete user's notes</w:t>
             </w:r>
@@ -1097,84 +780,59 @@
     </w:tbl>
     <w:p>
       <w:pPr>
+        <w:spacing w:before="100" w:beforeAutospacing="1" w:after="100" w:afterAutospacing="1" w:line="278" w:lineRule="auto"/>
+        <w:rPr>
+          <w:color w:val="000000"/>
+        </w:rPr>
+      </w:pPr>
+    </w:p>
+    <w:p/>
+    <w:p>
+      <w:pPr>
+        <w:rPr>
+          <w:b/>
+          <w:bCs/>
+        </w:rPr>
+      </w:pPr>
+      <w:r>
+        <w:rPr>
+          <w:b/>
+          <w:bCs/>
+        </w:rPr>
+        <w:t>u</w:t>
+      </w:r>
+      <w:r>
+        <w:rPr>
+          <w:b/>
+          <w:bCs/>
+        </w:rPr>
+        <w:t>rls.py:</w:t>
+      </w:r>
+    </w:p>
+    <w:p>
+      <w:pPr>
         <w:spacing w:before="100" w:beforeAutospacing="1" w:after="100" w:afterAutospacing="1"/>
         <w:rPr>
-          <w:rFonts w:ascii="Times New Roman" w:eastAsia="Times New Roman" w:hAnsi="Times New Roman" w:cs="Times New Roman"/>
           <w:color w:val="000000"/>
-          <w:kern w:val="0"/>
-          <w14:ligatures w14:val="none"/>
-        </w:rPr>
-      </w:pPr>
-    </w:p>
-    <w:p>
-      <w:pPr>
-        <w:rPr>
-          <w:rFonts w:ascii="Times New Roman" w:hAnsi="Times New Roman" w:cs="Times New Roman"/>
-        </w:rPr>
-      </w:pPr>
-    </w:p>
-    <w:p>
-      <w:pPr>
-        <w:rPr>
-          <w:rFonts w:ascii="Times New Roman" w:hAnsi="Times New Roman" w:cs="Times New Roman"/>
-          <w:b/>
-          <w:bCs/>
-        </w:rPr>
-      </w:pPr>
-      <w:r>
-        <w:rPr>
-          <w:rFonts w:ascii="Times New Roman" w:hAnsi="Times New Roman" w:cs="Times New Roman"/>
-          <w:b/>
-          <w:bCs/>
-        </w:rPr>
-        <w:lastRenderedPageBreak/>
-        <w:t>u</w:t>
-      </w:r>
-      <w:r>
-        <w:rPr>
-          <w:rFonts w:ascii="Times New Roman" w:hAnsi="Times New Roman" w:cs="Times New Roman"/>
-          <w:b/>
-          <w:bCs/>
-        </w:rPr>
-        <w:t>rls.py:</w:t>
-      </w:r>
-    </w:p>
-    <w:p>
-      <w:pPr>
-        <w:spacing w:before="100" w:beforeAutospacing="1" w:after="100" w:afterAutospacing="1" w:line="240" w:lineRule="auto"/>
-        <w:rPr>
-          <w:rFonts w:ascii="Times New Roman" w:eastAsia="Times New Roman" w:hAnsi="Times New Roman" w:cs="Times New Roman"/>
+        </w:rPr>
+      </w:pPr>
+      <w:r>
+        <w:rPr>
           <w:color w:val="000000"/>
-          <w:kern w:val="0"/>
-          <w14:ligatures w14:val="none"/>
-        </w:rPr>
-      </w:pPr>
-      <w:r>
-        <w:rPr>
-          <w:rFonts w:ascii="Times New Roman" w:eastAsia="Times New Roman" w:hAnsi="Times New Roman" w:cs="Times New Roman"/>
+        </w:rPr>
+        <w:t>It </w:t>
+      </w:r>
+      <w:r>
+        <w:rPr>
+          <w:b/>
+          <w:bCs/>
           <w:color w:val="000000"/>
-          <w:kern w:val="0"/>
-          <w14:ligatures w14:val="none"/>
-        </w:rPr>
-        <w:t>It </w:t>
-      </w:r>
-      <w:r>
-        <w:rPr>
-          <w:rFonts w:ascii="Times New Roman" w:eastAsia="Times New Roman" w:hAnsi="Times New Roman" w:cs="Times New Roman"/>
-          <w:b/>
-          <w:bCs/>
+        </w:rPr>
+        <w:t>maps URLs to views</w:t>
+      </w:r>
+      <w:r>
+        <w:rPr>
           <w:color w:val="000000"/>
-          <w:kern w:val="0"/>
-          <w14:ligatures w14:val="none"/>
-        </w:rPr>
-        <w:t>maps URLs to views</w:t>
-      </w:r>
-      <w:r>
-        <w:rPr>
-          <w:rFonts w:ascii="Times New Roman" w:eastAsia="Times New Roman" w:hAnsi="Times New Roman" w:cs="Times New Roman"/>
-          <w:color w:val="000000"/>
-          <w:kern w:val="0"/>
-          <w14:ligatures w14:val="none"/>
         </w:rPr>
         <w:t> like this:</w:t>
       </w:r>
@@ -1207,12 +865,9 @@
           </w:tcPr>
           <w:p>
             <w:pPr>
-              <w:spacing w:before="100" w:beforeAutospacing="1" w:after="100" w:afterAutospacing="1" w:line="240" w:lineRule="auto"/>
-              <w:rPr>
-                <w:rFonts w:ascii="Times New Roman" w:eastAsia="Times New Roman" w:hAnsi="Times New Roman" w:cs="Times New Roman"/>
-                <w:color w:val="000000"/>
-                <w:kern w:val="0"/>
-                <w14:ligatures w14:val="none"/>
+              <w:spacing w:before="100" w:beforeAutospacing="1" w:after="100" w:afterAutospacing="1"/>
+              <w:rPr>
+                <w:color w:val="000000"/>
               </w:rPr>
             </w:pPr>
           </w:p>
@@ -1222,7 +877,6 @@
     <w:p>
       <w:pPr>
         <w:rPr>
-          <w:rFonts w:ascii="Times New Roman" w:hAnsi="Times New Roman" w:cs="Times New Roman"/>
           <w:b/>
           <w:bCs/>
         </w:rPr>
@@ -1235,9 +889,9 @@
         <w:tblLook w:val="04A0" w:firstRow="1" w:lastRow="0" w:firstColumn="1" w:lastColumn="0" w:noHBand="0" w:noVBand="1"/>
       </w:tblPr>
       <w:tblGrid>
-        <w:gridCol w:w="2366"/>
-        <w:gridCol w:w="3001"/>
-        <w:gridCol w:w="3054"/>
+        <w:gridCol w:w="2370"/>
+        <w:gridCol w:w="3016"/>
+        <w:gridCol w:w="3069"/>
       </w:tblGrid>
       <w:tr>
         <w:trPr>
@@ -1252,14 +906,8 @@
           <w:p>
             <w:pPr>
               <w:spacing w:after="160" w:line="278" w:lineRule="auto"/>
-              <w:rPr>
-                <w:rFonts w:ascii="Times New Roman" w:hAnsi="Times New Roman" w:cs="Times New Roman"/>
-              </w:rPr>
-            </w:pPr>
-            <w:r>
-              <w:rPr>
-                <w:rFonts w:ascii="Times New Roman" w:hAnsi="Times New Roman" w:cs="Times New Roman"/>
-              </w:rPr>
+            </w:pPr>
+            <w:r>
               <w:t>URL</w:t>
             </w:r>
           </w:p>
@@ -1273,14 +921,8 @@
             <w:pPr>
               <w:spacing w:after="160" w:line="278" w:lineRule="auto"/>
               <w:cnfStyle w:val="100000000000" w:firstRow="1" w:lastRow="0" w:firstColumn="0" w:lastColumn="0" w:oddVBand="0" w:evenVBand="0" w:oddHBand="0" w:evenHBand="0" w:firstRowFirstColumn="0" w:firstRowLastColumn="0" w:lastRowFirstColumn="0" w:lastRowLastColumn="0"/>
-              <w:rPr>
-                <w:rFonts w:ascii="Times New Roman" w:hAnsi="Times New Roman" w:cs="Times New Roman"/>
-              </w:rPr>
-            </w:pPr>
-            <w:r>
-              <w:rPr>
-                <w:rFonts w:ascii="Times New Roman" w:hAnsi="Times New Roman" w:cs="Times New Roman"/>
-              </w:rPr>
+            </w:pPr>
+            <w:r>
               <w:t>View</w:t>
             </w:r>
           </w:p>
@@ -1294,14 +936,8 @@
             <w:pPr>
               <w:spacing w:after="160" w:line="278" w:lineRule="auto"/>
               <w:cnfStyle w:val="100000000000" w:firstRow="1" w:lastRow="0" w:firstColumn="0" w:lastColumn="0" w:oddVBand="0" w:evenVBand="0" w:oddHBand="0" w:evenHBand="0" w:firstRowFirstColumn="0" w:firstRowLastColumn="0" w:lastRowFirstColumn="0" w:lastRowLastColumn="0"/>
-              <w:rPr>
-                <w:rFonts w:ascii="Times New Roman" w:hAnsi="Times New Roman" w:cs="Times New Roman"/>
-              </w:rPr>
-            </w:pPr>
-            <w:r>
-              <w:rPr>
-                <w:rFonts w:ascii="Times New Roman" w:hAnsi="Times New Roman" w:cs="Times New Roman"/>
-              </w:rPr>
+            </w:pPr>
+            <w:r>
               <w:t>Purpose</w:t>
             </w:r>
           </w:p>
@@ -1317,13 +953,10 @@
           <w:p>
             <w:pPr>
               <w:spacing w:after="160" w:line="278" w:lineRule="auto"/>
-              <w:rPr>
-                <w:rFonts w:ascii="Times New Roman" w:hAnsi="Times New Roman" w:cs="Times New Roman"/>
-              </w:rPr>
-            </w:pPr>
-            <w:r>
-              <w:rPr>
-                <w:rFonts w:ascii="Times New Roman" w:hAnsi="Times New Roman" w:cs="Times New Roman"/>
+            </w:pPr>
+            <w:r>
+              <w:rPr>
+                <w:rFonts w:eastAsiaTheme="majorEastAsia"/>
               </w:rPr>
               <w:t>/roles/</w:t>
             </w:r>
@@ -1338,15 +971,9 @@
             <w:pPr>
               <w:spacing w:after="160" w:line="278" w:lineRule="auto"/>
               <w:cnfStyle w:val="000000000000" w:firstRow="0" w:lastRow="0" w:firstColumn="0" w:lastColumn="0" w:oddVBand="0" w:evenVBand="0" w:oddHBand="0" w:evenHBand="0" w:firstRowFirstColumn="0" w:firstRowLastColumn="0" w:lastRowFirstColumn="0" w:lastRowLastColumn="0"/>
-              <w:rPr>
-                <w:rFonts w:ascii="Times New Roman" w:hAnsi="Times New Roman" w:cs="Times New Roman"/>
-              </w:rPr>
             </w:pPr>
             <w:proofErr w:type="spellStart"/>
             <w:r>
-              <w:rPr>
-                <w:rFonts w:ascii="Times New Roman" w:hAnsi="Times New Roman" w:cs="Times New Roman"/>
-              </w:rPr>
               <w:t>RoleListView</w:t>
             </w:r>
             <w:proofErr w:type="spellEnd"/>
@@ -1361,14 +988,8 @@
             <w:pPr>
               <w:spacing w:after="160" w:line="278" w:lineRule="auto"/>
               <w:cnfStyle w:val="000000000000" w:firstRow="0" w:lastRow="0" w:firstColumn="0" w:lastColumn="0" w:oddVBand="0" w:evenVBand="0" w:oddHBand="0" w:evenHBand="0" w:firstRowFirstColumn="0" w:firstRowLastColumn="0" w:lastRowFirstColumn="0" w:lastRowLastColumn="0"/>
-              <w:rPr>
-                <w:rFonts w:ascii="Times New Roman" w:hAnsi="Times New Roman" w:cs="Times New Roman"/>
-              </w:rPr>
-            </w:pPr>
-            <w:r>
-              <w:rPr>
-                <w:rFonts w:ascii="Times New Roman" w:hAnsi="Times New Roman" w:cs="Times New Roman"/>
-              </w:rPr>
+            </w:pPr>
+            <w:r>
               <w:t>Fetch list of roles</w:t>
             </w:r>
           </w:p>
@@ -1384,27 +1005,24 @@
           <w:p>
             <w:pPr>
               <w:spacing w:after="160" w:line="278" w:lineRule="auto"/>
-              <w:rPr>
-                <w:rFonts w:ascii="Times New Roman" w:hAnsi="Times New Roman" w:cs="Times New Roman"/>
-              </w:rPr>
-            </w:pPr>
-            <w:r>
-              <w:rPr>
-                <w:rFonts w:ascii="Times New Roman" w:hAnsi="Times New Roman" w:cs="Times New Roman"/>
+            </w:pPr>
+            <w:r>
+              <w:rPr>
+                <w:rFonts w:eastAsiaTheme="majorEastAsia"/>
               </w:rPr>
               <w:t>/questions/&lt;</w:t>
             </w:r>
             <w:proofErr w:type="spellStart"/>
             <w:r>
               <w:rPr>
-                <w:rFonts w:ascii="Times New Roman" w:hAnsi="Times New Roman" w:cs="Times New Roman"/>
+                <w:rFonts w:eastAsiaTheme="majorEastAsia"/>
               </w:rPr>
               <w:t>role_id</w:t>
             </w:r>
             <w:proofErr w:type="spellEnd"/>
             <w:r>
               <w:rPr>
-                <w:rFonts w:ascii="Times New Roman" w:hAnsi="Times New Roman" w:cs="Times New Roman"/>
+                <w:rFonts w:eastAsiaTheme="majorEastAsia"/>
               </w:rPr>
               <w:t>&gt;/</w:t>
             </w:r>
@@ -1419,15 +1037,9 @@
             <w:pPr>
               <w:spacing w:after="160" w:line="278" w:lineRule="auto"/>
               <w:cnfStyle w:val="000000000000" w:firstRow="0" w:lastRow="0" w:firstColumn="0" w:lastColumn="0" w:oddVBand="0" w:evenVBand="0" w:oddHBand="0" w:evenHBand="0" w:firstRowFirstColumn="0" w:firstRowLastColumn="0" w:lastRowFirstColumn="0" w:lastRowLastColumn="0"/>
-              <w:rPr>
-                <w:rFonts w:ascii="Times New Roman" w:hAnsi="Times New Roman" w:cs="Times New Roman"/>
-              </w:rPr>
             </w:pPr>
             <w:proofErr w:type="spellStart"/>
             <w:r>
-              <w:rPr>
-                <w:rFonts w:ascii="Times New Roman" w:hAnsi="Times New Roman" w:cs="Times New Roman"/>
-              </w:rPr>
               <w:t>QuestionListView</w:t>
             </w:r>
             <w:proofErr w:type="spellEnd"/>
@@ -1442,14 +1054,8 @@
             <w:pPr>
               <w:spacing w:after="160" w:line="278" w:lineRule="auto"/>
               <w:cnfStyle w:val="000000000000" w:firstRow="0" w:lastRow="0" w:firstColumn="0" w:lastColumn="0" w:oddVBand="0" w:evenVBand="0" w:oddHBand="0" w:evenHBand="0" w:firstRowFirstColumn="0" w:firstRowLastColumn="0" w:lastRowFirstColumn="0" w:lastRowLastColumn="0"/>
-              <w:rPr>
-                <w:rFonts w:ascii="Times New Roman" w:hAnsi="Times New Roman" w:cs="Times New Roman"/>
-              </w:rPr>
-            </w:pPr>
-            <w:r>
-              <w:rPr>
-                <w:rFonts w:ascii="Times New Roman" w:hAnsi="Times New Roman" w:cs="Times New Roman"/>
-              </w:rPr>
+            </w:pPr>
+            <w:r>
               <w:t>Fetch questions by role</w:t>
             </w:r>
           </w:p>
@@ -1465,13 +1071,10 @@
           <w:p>
             <w:pPr>
               <w:spacing w:after="160" w:line="278" w:lineRule="auto"/>
-              <w:rPr>
-                <w:rFonts w:ascii="Times New Roman" w:hAnsi="Times New Roman" w:cs="Times New Roman"/>
-              </w:rPr>
-            </w:pPr>
-            <w:r>
-              <w:rPr>
-                <w:rFonts w:ascii="Times New Roman" w:hAnsi="Times New Roman" w:cs="Times New Roman"/>
+            </w:pPr>
+            <w:r>
+              <w:rPr>
+                <w:rFonts w:eastAsiaTheme="majorEastAsia"/>
               </w:rPr>
               <w:t>/progress/</w:t>
             </w:r>
@@ -1486,15 +1089,9 @@
             <w:pPr>
               <w:spacing w:after="160" w:line="278" w:lineRule="auto"/>
               <w:cnfStyle w:val="000000000000" w:firstRow="0" w:lastRow="0" w:firstColumn="0" w:lastColumn="0" w:oddVBand="0" w:evenVBand="0" w:oddHBand="0" w:evenHBand="0" w:firstRowFirstColumn="0" w:firstRowLastColumn="0" w:lastRowFirstColumn="0" w:lastRowLastColumn="0"/>
-              <w:rPr>
-                <w:rFonts w:ascii="Times New Roman" w:hAnsi="Times New Roman" w:cs="Times New Roman"/>
-              </w:rPr>
             </w:pPr>
             <w:proofErr w:type="spellStart"/>
             <w:r>
-              <w:rPr>
-                <w:rFonts w:ascii="Times New Roman" w:hAnsi="Times New Roman" w:cs="Times New Roman"/>
-              </w:rPr>
               <w:t>UserProgressListCreateView</w:t>
             </w:r>
             <w:proofErr w:type="spellEnd"/>
@@ -1509,14 +1106,8 @@
             <w:pPr>
               <w:spacing w:after="160" w:line="278" w:lineRule="auto"/>
               <w:cnfStyle w:val="000000000000" w:firstRow="0" w:lastRow="0" w:firstColumn="0" w:lastColumn="0" w:oddVBand="0" w:evenVBand="0" w:oddHBand="0" w:evenHBand="0" w:firstRowFirstColumn="0" w:firstRowLastColumn="0" w:lastRowFirstColumn="0" w:lastRowLastColumn="0"/>
-              <w:rPr>
-                <w:rFonts w:ascii="Times New Roman" w:hAnsi="Times New Roman" w:cs="Times New Roman"/>
-              </w:rPr>
-            </w:pPr>
-            <w:r>
-              <w:rPr>
-                <w:rFonts w:ascii="Times New Roman" w:hAnsi="Times New Roman" w:cs="Times New Roman"/>
-              </w:rPr>
+            </w:pPr>
+            <w:r>
               <w:t>Create/View progress records</w:t>
             </w:r>
           </w:p>
@@ -1532,13 +1123,10 @@
           <w:p>
             <w:pPr>
               <w:spacing w:after="160" w:line="278" w:lineRule="auto"/>
-              <w:rPr>
-                <w:rFonts w:ascii="Times New Roman" w:hAnsi="Times New Roman" w:cs="Times New Roman"/>
-              </w:rPr>
-            </w:pPr>
-            <w:r>
-              <w:rPr>
-                <w:rFonts w:ascii="Times New Roman" w:hAnsi="Times New Roman" w:cs="Times New Roman"/>
+            </w:pPr>
+            <w:r>
+              <w:rPr>
+                <w:rFonts w:eastAsiaTheme="majorEastAsia"/>
               </w:rPr>
               <w:t>/progress/&lt;pk&gt;/</w:t>
             </w:r>
@@ -1553,15 +1141,9 @@
             <w:pPr>
               <w:spacing w:after="160" w:line="278" w:lineRule="auto"/>
               <w:cnfStyle w:val="000000000000" w:firstRow="0" w:lastRow="0" w:firstColumn="0" w:lastColumn="0" w:oddVBand="0" w:evenVBand="0" w:oddHBand="0" w:evenHBand="0" w:firstRowFirstColumn="0" w:firstRowLastColumn="0" w:lastRowFirstColumn="0" w:lastRowLastColumn="0"/>
-              <w:rPr>
-                <w:rFonts w:ascii="Times New Roman" w:hAnsi="Times New Roman" w:cs="Times New Roman"/>
-              </w:rPr>
             </w:pPr>
             <w:proofErr w:type="spellStart"/>
             <w:r>
-              <w:rPr>
-                <w:rFonts w:ascii="Times New Roman" w:hAnsi="Times New Roman" w:cs="Times New Roman"/>
-              </w:rPr>
               <w:t>UserProgressDetailView</w:t>
             </w:r>
             <w:proofErr w:type="spellEnd"/>
@@ -1576,14 +1158,8 @@
             <w:pPr>
               <w:spacing w:after="160" w:line="278" w:lineRule="auto"/>
               <w:cnfStyle w:val="000000000000" w:firstRow="0" w:lastRow="0" w:firstColumn="0" w:lastColumn="0" w:oddVBand="0" w:evenVBand="0" w:oddHBand="0" w:evenHBand="0" w:firstRowFirstColumn="0" w:firstRowLastColumn="0" w:lastRowFirstColumn="0" w:lastRowLastColumn="0"/>
-              <w:rPr>
-                <w:rFonts w:ascii="Times New Roman" w:hAnsi="Times New Roman" w:cs="Times New Roman"/>
-              </w:rPr>
-            </w:pPr>
-            <w:r>
-              <w:rPr>
-                <w:rFonts w:ascii="Times New Roman" w:hAnsi="Times New Roman" w:cs="Times New Roman"/>
-              </w:rPr>
+            </w:pPr>
+            <w:r>
               <w:t>Edit/Delete progress</w:t>
             </w:r>
           </w:p>
@@ -1599,13 +1175,10 @@
           <w:p>
             <w:pPr>
               <w:spacing w:after="160" w:line="278" w:lineRule="auto"/>
-              <w:rPr>
-                <w:rFonts w:ascii="Times New Roman" w:hAnsi="Times New Roman" w:cs="Times New Roman"/>
-              </w:rPr>
-            </w:pPr>
-            <w:r>
-              <w:rPr>
-                <w:rFonts w:ascii="Times New Roman" w:hAnsi="Times New Roman" w:cs="Times New Roman"/>
+            </w:pPr>
+            <w:r>
+              <w:rPr>
+                <w:rFonts w:eastAsiaTheme="majorEastAsia"/>
               </w:rPr>
               <w:t>/notes/</w:t>
             </w:r>
@@ -1620,15 +1193,9 @@
             <w:pPr>
               <w:spacing w:after="160" w:line="278" w:lineRule="auto"/>
               <w:cnfStyle w:val="000000000000" w:firstRow="0" w:lastRow="0" w:firstColumn="0" w:lastColumn="0" w:oddVBand="0" w:evenVBand="0" w:oddHBand="0" w:evenHBand="0" w:firstRowFirstColumn="0" w:firstRowLastColumn="0" w:lastRowFirstColumn="0" w:lastRowLastColumn="0"/>
-              <w:rPr>
-                <w:rFonts w:ascii="Times New Roman" w:hAnsi="Times New Roman" w:cs="Times New Roman"/>
-              </w:rPr>
             </w:pPr>
             <w:proofErr w:type="spellStart"/>
             <w:r>
-              <w:rPr>
-                <w:rFonts w:ascii="Times New Roman" w:hAnsi="Times New Roman" w:cs="Times New Roman"/>
-              </w:rPr>
               <w:t>UserNoteListCreateView</w:t>
             </w:r>
             <w:proofErr w:type="spellEnd"/>
@@ -1643,14 +1210,8 @@
             <w:pPr>
               <w:spacing w:after="160" w:line="278" w:lineRule="auto"/>
               <w:cnfStyle w:val="000000000000" w:firstRow="0" w:lastRow="0" w:firstColumn="0" w:lastColumn="0" w:oddVBand="0" w:evenVBand="0" w:oddHBand="0" w:evenHBand="0" w:firstRowFirstColumn="0" w:firstRowLastColumn="0" w:lastRowFirstColumn="0" w:lastRowLastColumn="0"/>
-              <w:rPr>
-                <w:rFonts w:ascii="Times New Roman" w:hAnsi="Times New Roman" w:cs="Times New Roman"/>
-              </w:rPr>
-            </w:pPr>
-            <w:r>
-              <w:rPr>
-                <w:rFonts w:ascii="Times New Roman" w:hAnsi="Times New Roman" w:cs="Times New Roman"/>
-              </w:rPr>
+            </w:pPr>
+            <w:r>
               <w:t>Create/View notes</w:t>
             </w:r>
           </w:p>
@@ -1666,13 +1227,10 @@
           <w:p>
             <w:pPr>
               <w:spacing w:after="160" w:line="278" w:lineRule="auto"/>
-              <w:rPr>
-                <w:rFonts w:ascii="Times New Roman" w:hAnsi="Times New Roman" w:cs="Times New Roman"/>
-              </w:rPr>
-            </w:pPr>
-            <w:r>
-              <w:rPr>
-                <w:rFonts w:ascii="Times New Roman" w:hAnsi="Times New Roman" w:cs="Times New Roman"/>
+            </w:pPr>
+            <w:r>
+              <w:rPr>
+                <w:rFonts w:eastAsiaTheme="majorEastAsia"/>
               </w:rPr>
               <w:t>/notes/&lt;pk&gt;/</w:t>
             </w:r>
@@ -1687,15 +1245,9 @@
             <w:pPr>
               <w:spacing w:after="160" w:line="278" w:lineRule="auto"/>
               <w:cnfStyle w:val="000000000000" w:firstRow="0" w:lastRow="0" w:firstColumn="0" w:lastColumn="0" w:oddVBand="0" w:evenVBand="0" w:oddHBand="0" w:evenHBand="0" w:firstRowFirstColumn="0" w:firstRowLastColumn="0" w:lastRowFirstColumn="0" w:lastRowLastColumn="0"/>
-              <w:rPr>
-                <w:rFonts w:ascii="Times New Roman" w:hAnsi="Times New Roman" w:cs="Times New Roman"/>
-              </w:rPr>
             </w:pPr>
             <w:proofErr w:type="spellStart"/>
             <w:r>
-              <w:rPr>
-                <w:rFonts w:ascii="Times New Roman" w:hAnsi="Times New Roman" w:cs="Times New Roman"/>
-              </w:rPr>
               <w:t>UserNoteDetailView</w:t>
             </w:r>
             <w:proofErr w:type="spellEnd"/>
@@ -1710,14 +1262,8 @@
             <w:pPr>
               <w:spacing w:after="160" w:line="278" w:lineRule="auto"/>
               <w:cnfStyle w:val="000000000000" w:firstRow="0" w:lastRow="0" w:firstColumn="0" w:lastColumn="0" w:oddVBand="0" w:evenVBand="0" w:oddHBand="0" w:evenHBand="0" w:firstRowFirstColumn="0" w:firstRowLastColumn="0" w:lastRowFirstColumn="0" w:lastRowLastColumn="0"/>
-              <w:rPr>
-                <w:rFonts w:ascii="Times New Roman" w:hAnsi="Times New Roman" w:cs="Times New Roman"/>
-              </w:rPr>
-            </w:pPr>
-            <w:r>
-              <w:rPr>
-                <w:rFonts w:ascii="Times New Roman" w:hAnsi="Times New Roman" w:cs="Times New Roman"/>
-              </w:rPr>
+            </w:pPr>
+            <w:r>
               <w:t>Edit/Delete notes</w:t>
             </w:r>
           </w:p>
@@ -1727,30 +1273,21 @@
     <w:p>
       <w:pPr>
         <w:rPr>
-          <w:rFonts w:ascii="Times New Roman" w:hAnsi="Times New Roman" w:cs="Times New Roman"/>
-          <w:b/>
-          <w:bCs/>
-        </w:rPr>
-      </w:pPr>
-    </w:p>
-    <w:p>
-      <w:pPr>
-        <w:rPr>
-          <w:rFonts w:ascii="Times New Roman" w:hAnsi="Times New Roman" w:cs="Times New Roman"/>
-        </w:rPr>
-      </w:pPr>
-    </w:p>
-    <w:p>
-      <w:pPr>
-        <w:rPr>
-          <w:rFonts w:ascii="Times New Roman" w:hAnsi="Times New Roman" w:cs="Times New Roman"/>
-          <w:b/>
-          <w:bCs/>
-        </w:rPr>
-      </w:pPr>
-      <w:r>
-        <w:rPr>
-          <w:rFonts w:ascii="Times New Roman" w:hAnsi="Times New Roman" w:cs="Times New Roman"/>
+          <w:b/>
+          <w:bCs/>
+        </w:rPr>
+      </w:pPr>
+    </w:p>
+    <w:p/>
+    <w:p>
+      <w:pPr>
+        <w:rPr>
+          <w:b/>
+          <w:bCs/>
+        </w:rPr>
+      </w:pPr>
+      <w:r>
+        <w:rPr>
           <w:b/>
           <w:bCs/>
         </w:rPr>
@@ -1760,7 +1297,6 @@
     <w:p>
       <w:pPr>
         <w:rPr>
-          <w:rFonts w:ascii="Times New Roman" w:hAnsi="Times New Roman" w:cs="Times New Roman"/>
           <w:b/>
           <w:bCs/>
         </w:rPr>
@@ -1793,24 +1329,17 @@
           </w:tcPr>
           <w:p>
             <w:pPr>
-              <w:spacing w:after="0" w:line="240" w:lineRule="auto"/>
-              <w:rPr>
-                <w:rFonts w:ascii="Times New Roman" w:eastAsia="Times New Roman" w:hAnsi="Times New Roman" w:cs="Times New Roman"/>
+              <w:rPr>
                 <w:b/>
                 <w:bCs/>
                 <w:color w:val="000000"/>
-                <w:kern w:val="0"/>
-                <w14:ligatures w14:val="none"/>
-              </w:rPr>
-            </w:pPr>
-            <w:r>
-              <w:rPr>
-                <w:rFonts w:ascii="Times New Roman" w:eastAsia="Times New Roman" w:hAnsi="Times New Roman" w:cs="Times New Roman"/>
+              </w:rPr>
+            </w:pPr>
+            <w:r>
+              <w:rPr>
                 <w:b/>
                 <w:bCs/>
                 <w:color w:val="000000"/>
-                <w:kern w:val="0"/>
-                <w14:ligatures w14:val="none"/>
               </w:rPr>
               <w:t>Login to Admin Panel</w:t>
             </w:r>
@@ -1820,12 +1349,8 @@
     </w:tbl>
     <w:p>
       <w:pPr>
-        <w:spacing w:after="0" w:line="240" w:lineRule="auto"/>
-        <w:rPr>
-          <w:rFonts w:ascii="Times New Roman" w:eastAsia="Times New Roman" w:hAnsi="Times New Roman" w:cs="Times New Roman"/>
+        <w:rPr>
           <w:vanish/>
-          <w:kern w:val="0"/>
-          <w14:ligatures w14:val="none"/>
         </w:rPr>
       </w:pPr>
     </w:p>
@@ -1856,22 +1381,15 @@
           </w:tcPr>
           <w:p>
             <w:pPr>
-              <w:spacing w:after="0" w:line="240" w:lineRule="auto"/>
-              <w:rPr>
-                <w:rFonts w:ascii="Times New Roman" w:eastAsia="Times New Roman" w:hAnsi="Times New Roman" w:cs="Times New Roman"/>
-                <w:color w:val="000000"/>
-                <w:kern w:val="0"/>
-                <w14:ligatures w14:val="none"/>
+              <w:rPr>
+                <w:color w:val="000000"/>
               </w:rPr>
             </w:pPr>
             <w:hyperlink r:id="rId5" w:tgtFrame="_new" w:history="1">
               <w:r>
                 <w:rPr>
-                  <w:rFonts w:ascii="Times New Roman" w:eastAsia="Times New Roman" w:hAnsi="Times New Roman" w:cs="Times New Roman"/>
                   <w:color w:val="0000FF"/>
-                  <w:kern w:val="0"/>
                   <w:u w:val="single"/>
-                  <w14:ligatures w14:val="none"/>
                 </w:rPr>
                 <w:t>http://127.0.0.1:8000/admin/</w:t>
               </w:r>
@@ -1883,23 +1401,20 @@
     <w:p>
       <w:pPr>
         <w:rPr>
-          <w:rFonts w:ascii="Times New Roman" w:hAnsi="Times New Roman" w:cs="Times New Roman"/>
-          <w:b/>
-          <w:bCs/>
-        </w:rPr>
-      </w:pPr>
-    </w:p>
-    <w:p>
-      <w:pPr>
-        <w:rPr>
-          <w:rFonts w:ascii="Times New Roman" w:hAnsi="Times New Roman" w:cs="Times New Roman"/>
-          <w:b/>
-          <w:bCs/>
-        </w:rPr>
-      </w:pPr>
-      <w:r>
-        <w:rPr>
-          <w:rFonts w:ascii="Times New Roman" w:hAnsi="Times New Roman" w:cs="Times New Roman"/>
+          <w:b/>
+          <w:bCs/>
+        </w:rPr>
+      </w:pPr>
+    </w:p>
+    <w:p>
+      <w:pPr>
+        <w:rPr>
+          <w:b/>
+          <w:bCs/>
+        </w:rPr>
+      </w:pPr>
+      <w:r>
+        <w:rPr>
           <w:b/>
           <w:bCs/>
         </w:rPr>
@@ -1909,14 +1424,12 @@
     <w:p>
       <w:pPr>
         <w:rPr>
-          <w:rFonts w:ascii="Times New Roman" w:hAnsi="Times New Roman" w:cs="Times New Roman"/>
-          <w:b/>
-          <w:bCs/>
-        </w:rPr>
-      </w:pPr>
-      <w:r>
-        <w:rPr>
-          <w:rFonts w:ascii="Times New Roman" w:hAnsi="Times New Roman" w:cs="Times New Roman"/>
+          <w:b/>
+          <w:bCs/>
+        </w:rPr>
+      </w:pPr>
+      <w:r>
+        <w:rPr>
           <w:b/>
           <w:bCs/>
         </w:rPr>
@@ -1924,7 +1437,6 @@
       </w:r>
       <w:r>
         <w:rPr>
-          <w:rFonts w:ascii="Times New Roman" w:hAnsi="Times New Roman" w:cs="Times New Roman"/>
           <w:b/>
           <w:bCs/>
         </w:rPr>
@@ -1934,38 +1446,21 @@
     <w:p>
       <w:pPr>
         <w:rPr>
-          <w:rFonts w:ascii="Times New Roman" w:hAnsi="Times New Roman" w:cs="Times New Roman"/>
-          <w:b/>
-          <w:bCs/>
-        </w:rPr>
-      </w:pPr>
-      <w:r>
-        <w:rPr>
-          <w:rFonts w:ascii="Times New Roman" w:hAnsi="Times New Roman" w:cs="Times New Roman"/>
+          <w:b/>
+          <w:bCs/>
+        </w:rPr>
+      </w:pPr>
+      <w:r>
+        <w:rPr>
           <w:b/>
           <w:bCs/>
         </w:rPr>
         <w:t>Pass: prepforge1806</w:t>
       </w:r>
     </w:p>
-    <w:p>
-      <w:pPr>
-        <w:rPr>
-          <w:rFonts w:ascii="Times New Roman" w:hAnsi="Times New Roman" w:cs="Times New Roman"/>
-        </w:rPr>
-      </w:pPr>
-    </w:p>
-    <w:p>
-      <w:pPr>
-        <w:rPr>
-          <w:rFonts w:ascii="Times New Roman" w:hAnsi="Times New Roman" w:cs="Times New Roman"/>
-        </w:rPr>
-      </w:pPr>
-      <w:r>
-        <w:rPr>
-          <w:rFonts w:ascii="Times New Roman" w:hAnsi="Times New Roman" w:cs="Times New Roman"/>
-        </w:rPr>
-        <w:lastRenderedPageBreak/>
+    <w:p/>
+    <w:p>
+      <w:r>
         <w:drawing>
           <wp:inline distT="0" distB="0" distL="0" distR="0" wp14:anchorId="0366E4F6" wp14:editId="365331F8">
             <wp:extent cx="5943600" cy="2099462"/>
@@ -2010,23 +1505,9 @@
         </w:drawing>
       </w:r>
     </w:p>
-    <w:p>
-      <w:pPr>
-        <w:rPr>
-          <w:rFonts w:ascii="Times New Roman" w:hAnsi="Times New Roman" w:cs="Times New Roman"/>
-        </w:rPr>
-      </w:pPr>
-    </w:p>
-    <w:p>
-      <w:pPr>
-        <w:rPr>
-          <w:rFonts w:ascii="Times New Roman" w:hAnsi="Times New Roman" w:cs="Times New Roman"/>
-        </w:rPr>
-      </w:pPr>
-      <w:r>
-        <w:rPr>
-          <w:rFonts w:ascii="Times New Roman" w:hAnsi="Times New Roman" w:cs="Times New Roman"/>
-        </w:rPr>
+    <w:p/>
+    <w:p>
+      <w:r>
         <w:drawing>
           <wp:inline distT="0" distB="0" distL="0" distR="0" wp14:anchorId="62618A81" wp14:editId="2F12B49D">
             <wp:extent cx="5943600" cy="2055571"/>
@@ -2071,30 +1552,10 @@
         </w:drawing>
       </w:r>
     </w:p>
-    <w:p>
-      <w:pPr>
-        <w:rPr>
-          <w:rFonts w:ascii="Times New Roman" w:hAnsi="Times New Roman" w:cs="Times New Roman"/>
-        </w:rPr>
-      </w:pPr>
-    </w:p>
-    <w:p>
-      <w:pPr>
-        <w:rPr>
-          <w:rFonts w:ascii="Times New Roman" w:hAnsi="Times New Roman" w:cs="Times New Roman"/>
-        </w:rPr>
-      </w:pPr>
-    </w:p>
-    <w:p>
-      <w:pPr>
-        <w:rPr>
-          <w:rFonts w:ascii="Times New Roman" w:hAnsi="Times New Roman" w:cs="Times New Roman"/>
-        </w:rPr>
-      </w:pPr>
-      <w:r>
-        <w:rPr>
-          <w:rFonts w:ascii="Times New Roman" w:hAnsi="Times New Roman" w:cs="Times New Roman"/>
-        </w:rPr>
+    <w:p/>
+    <w:p/>
+    <w:p>
+      <w:r>
         <w:drawing>
           <wp:inline distT="0" distB="0" distL="0" distR="0" wp14:anchorId="4A4715BA" wp14:editId="1E1A7F83">
             <wp:extent cx="5943600" cy="2033626"/>
@@ -2139,40 +1600,25 @@
         </w:drawing>
       </w:r>
     </w:p>
-    <w:p>
-      <w:pPr>
-        <w:rPr>
-          <w:rFonts w:ascii="Times New Roman" w:hAnsi="Times New Roman" w:cs="Times New Roman"/>
-        </w:rPr>
-      </w:pPr>
-    </w:p>
-    <w:p>
-      <w:pPr>
-        <w:rPr>
-          <w:rFonts w:ascii="Times New Roman" w:hAnsi="Times New Roman" w:cs="Times New Roman"/>
-        </w:rPr>
-      </w:pPr>
-    </w:p>
-    <w:p>
-      <w:pPr>
-        <w:rPr>
-          <w:rFonts w:ascii="Times New Roman" w:hAnsi="Times New Roman" w:cs="Times New Roman"/>
-          <w:b/>
-          <w:bCs/>
-        </w:rPr>
-      </w:pPr>
-      <w:r>
-        <w:rPr>
-          <w:rFonts w:ascii="Times New Roman" w:hAnsi="Times New Roman" w:cs="Times New Roman"/>
-          <w:b/>
-          <w:bCs/>
-        </w:rPr>
-        <w:lastRenderedPageBreak/>
+    <w:p/>
+    <w:p/>
+    <w:p>
+      <w:pPr>
+        <w:spacing w:after="160" w:line="278" w:lineRule="auto"/>
+        <w:rPr>
+          <w:b/>
+          <w:bCs/>
+        </w:rPr>
+      </w:pPr>
+      <w:r>
+        <w:rPr>
+          <w:b/>
+          <w:bCs/>
+        </w:rPr>
         <w:t xml:space="preserve">Quick Recap: What </w:t>
       </w:r>
       <w:r>
         <w:rPr>
-          <w:rFonts w:ascii="Times New Roman" w:hAnsi="Times New Roman" w:cs="Times New Roman"/>
           <w:b/>
           <w:bCs/>
         </w:rPr>
@@ -2180,7 +1626,6 @@
       </w:r>
       <w:r>
         <w:rPr>
-          <w:rFonts w:ascii="Times New Roman" w:hAnsi="Times New Roman" w:cs="Times New Roman"/>
           <w:b/>
           <w:bCs/>
         </w:rPr>
@@ -2188,7 +1633,6 @@
       </w:r>
       <w:r>
         <w:rPr>
-          <w:rFonts w:ascii="Times New Roman" w:hAnsi="Times New Roman" w:cs="Times New Roman"/>
           <w:b/>
           <w:bCs/>
         </w:rPr>
@@ -2223,21 +1667,13 @@
           </w:tcPr>
           <w:p>
             <w:pPr>
-              <w:rPr>
-                <w:rFonts w:ascii="Times New Roman" w:hAnsi="Times New Roman" w:cs="Times New Roman"/>
-              </w:rPr>
+              <w:spacing w:after="160" w:line="278" w:lineRule="auto"/>
             </w:pPr>
           </w:p>
         </w:tc>
       </w:tr>
     </w:tbl>
-    <w:p>
-      <w:pPr>
-        <w:rPr>
-          <w:rFonts w:ascii="Times New Roman" w:hAnsi="Times New Roman" w:cs="Times New Roman"/>
-        </w:rPr>
-      </w:pPr>
-    </w:p>
+    <w:p/>
     <w:tbl>
       <w:tblPr>
         <w:tblStyle w:val="GridTable1Light"/>
@@ -2261,18 +1697,12 @@
           <w:p>
             <w:pPr>
               <w:rPr>
-                <w:rFonts w:ascii="Times New Roman" w:eastAsia="Times New Roman" w:hAnsi="Times New Roman" w:cs="Times New Roman"/>
-                <w:color w:val="000000"/>
-                <w:kern w:val="0"/>
-                <w14:ligatures w14:val="none"/>
-              </w:rPr>
-            </w:pPr>
-            <w:r>
-              <w:rPr>
-                <w:rFonts w:ascii="Times New Roman" w:eastAsia="Times New Roman" w:hAnsi="Times New Roman" w:cs="Times New Roman"/>
-                <w:color w:val="000000"/>
-                <w:kern w:val="0"/>
-                <w14:ligatures w14:val="none"/>
+                <w:color w:val="000000"/>
+              </w:rPr>
+            </w:pPr>
+            <w:r>
+              <w:rPr>
+                <w:color w:val="000000"/>
               </w:rPr>
               <w:t>Part</w:t>
             </w:r>
@@ -2287,18 +1717,12 @@
             <w:pPr>
               <w:cnfStyle w:val="100000000000" w:firstRow="1" w:lastRow="0" w:firstColumn="0" w:lastColumn="0" w:oddVBand="0" w:evenVBand="0" w:oddHBand="0" w:evenHBand="0" w:firstRowFirstColumn="0" w:firstRowLastColumn="0" w:lastRowFirstColumn="0" w:lastRowLastColumn="0"/>
               <w:rPr>
-                <w:rFonts w:ascii="Times New Roman" w:eastAsia="Times New Roman" w:hAnsi="Times New Roman" w:cs="Times New Roman"/>
-                <w:color w:val="000000"/>
-                <w:kern w:val="0"/>
-                <w14:ligatures w14:val="none"/>
-              </w:rPr>
-            </w:pPr>
-            <w:r>
-              <w:rPr>
-                <w:rFonts w:ascii="Times New Roman" w:eastAsia="Times New Roman" w:hAnsi="Times New Roman" w:cs="Times New Roman"/>
-                <w:color w:val="000000"/>
-                <w:kern w:val="0"/>
-                <w14:ligatures w14:val="none"/>
+                <w:color w:val="000000"/>
+              </w:rPr>
+            </w:pPr>
+            <w:r>
+              <w:rPr>
+                <w:color w:val="000000"/>
               </w:rPr>
               <w:t>Status</w:t>
             </w:r>
@@ -2315,18 +1739,12 @@
           <w:p>
             <w:pPr>
               <w:rPr>
-                <w:rFonts w:ascii="Times New Roman" w:eastAsia="Times New Roman" w:hAnsi="Times New Roman" w:cs="Times New Roman"/>
-                <w:color w:val="000000"/>
-                <w:kern w:val="0"/>
-                <w14:ligatures w14:val="none"/>
-              </w:rPr>
-            </w:pPr>
-            <w:r>
-              <w:rPr>
-                <w:rFonts w:ascii="Times New Roman" w:eastAsia="Times New Roman" w:hAnsi="Times New Roman" w:cs="Times New Roman"/>
-                <w:color w:val="000000"/>
-                <w:kern w:val="0"/>
-                <w14:ligatures w14:val="none"/>
+                <w:color w:val="000000"/>
+              </w:rPr>
+            </w:pPr>
+            <w:r>
+              <w:rPr>
+                <w:color w:val="000000"/>
               </w:rPr>
               <w:t>Django Backend Setup</w:t>
             </w:r>
@@ -2341,18 +1759,13 @@
             <w:pPr>
               <w:cnfStyle w:val="000000000000" w:firstRow="0" w:lastRow="0" w:firstColumn="0" w:lastColumn="0" w:oddVBand="0" w:evenVBand="0" w:oddHBand="0" w:evenHBand="0" w:firstRowFirstColumn="0" w:firstRowLastColumn="0" w:lastRowFirstColumn="0" w:lastRowLastColumn="0"/>
               <w:rPr>
-                <w:rFonts w:ascii="Times New Roman" w:eastAsia="Times New Roman" w:hAnsi="Times New Roman" w:cs="Times New Roman"/>
-                <w:color w:val="000000"/>
-                <w:kern w:val="0"/>
-                <w14:ligatures w14:val="none"/>
-              </w:rPr>
-            </w:pPr>
-            <w:r>
-              <w:rPr>
-                <w:rFonts w:ascii="Apple Color Emoji" w:eastAsia="Times New Roman" w:hAnsi="Apple Color Emoji" w:cs="Apple Color Emoji"/>
-                <w:color w:val="000000"/>
-                <w:kern w:val="0"/>
-                <w14:ligatures w14:val="none"/>
+                <w:color w:val="000000"/>
+              </w:rPr>
+            </w:pPr>
+            <w:r>
+              <w:rPr>
+                <w:rFonts w:ascii="Apple Color Emoji" w:hAnsi="Apple Color Emoji" w:cs="Apple Color Emoji"/>
+                <w:color w:val="000000"/>
               </w:rPr>
               <w:t>✅</w:t>
             </w:r>
@@ -2369,18 +1782,12 @@
           <w:p>
             <w:pPr>
               <w:rPr>
-                <w:rFonts w:ascii="Times New Roman" w:eastAsia="Times New Roman" w:hAnsi="Times New Roman" w:cs="Times New Roman"/>
-                <w:color w:val="000000"/>
-                <w:kern w:val="0"/>
-                <w14:ligatures w14:val="none"/>
-              </w:rPr>
-            </w:pPr>
-            <w:r>
-              <w:rPr>
-                <w:rFonts w:ascii="Times New Roman" w:eastAsia="Times New Roman" w:hAnsi="Times New Roman" w:cs="Times New Roman"/>
-                <w:color w:val="000000"/>
-                <w:kern w:val="0"/>
-                <w14:ligatures w14:val="none"/>
+                <w:color w:val="000000"/>
+              </w:rPr>
+            </w:pPr>
+            <w:r>
+              <w:rPr>
+                <w:color w:val="000000"/>
               </w:rPr>
               <w:t>Models (Role, Question, Progress, Notes)</w:t>
             </w:r>
@@ -2395,18 +1802,13 @@
             <w:pPr>
               <w:cnfStyle w:val="000000000000" w:firstRow="0" w:lastRow="0" w:firstColumn="0" w:lastColumn="0" w:oddVBand="0" w:evenVBand="0" w:oddHBand="0" w:evenHBand="0" w:firstRowFirstColumn="0" w:firstRowLastColumn="0" w:lastRowFirstColumn="0" w:lastRowLastColumn="0"/>
               <w:rPr>
-                <w:rFonts w:ascii="Times New Roman" w:eastAsia="Times New Roman" w:hAnsi="Times New Roman" w:cs="Times New Roman"/>
-                <w:color w:val="000000"/>
-                <w:kern w:val="0"/>
-                <w14:ligatures w14:val="none"/>
-              </w:rPr>
-            </w:pPr>
-            <w:r>
-              <w:rPr>
-                <w:rFonts w:ascii="Apple Color Emoji" w:eastAsia="Times New Roman" w:hAnsi="Apple Color Emoji" w:cs="Apple Color Emoji"/>
-                <w:color w:val="000000"/>
-                <w:kern w:val="0"/>
-                <w14:ligatures w14:val="none"/>
+                <w:color w:val="000000"/>
+              </w:rPr>
+            </w:pPr>
+            <w:r>
+              <w:rPr>
+                <w:rFonts w:ascii="Apple Color Emoji" w:hAnsi="Apple Color Emoji" w:cs="Apple Color Emoji"/>
+                <w:color w:val="000000"/>
               </w:rPr>
               <w:t>✅</w:t>
             </w:r>
@@ -2423,18 +1825,12 @@
           <w:p>
             <w:pPr>
               <w:rPr>
-                <w:rFonts w:ascii="Times New Roman" w:eastAsia="Times New Roman" w:hAnsi="Times New Roman" w:cs="Times New Roman"/>
-                <w:color w:val="000000"/>
-                <w:kern w:val="0"/>
-                <w14:ligatures w14:val="none"/>
-              </w:rPr>
-            </w:pPr>
-            <w:r>
-              <w:rPr>
-                <w:rFonts w:ascii="Times New Roman" w:eastAsia="Times New Roman" w:hAnsi="Times New Roman" w:cs="Times New Roman"/>
-                <w:color w:val="000000"/>
-                <w:kern w:val="0"/>
-                <w14:ligatures w14:val="none"/>
+                <w:color w:val="000000"/>
+              </w:rPr>
+            </w:pPr>
+            <w:r>
+              <w:rPr>
+                <w:color w:val="000000"/>
               </w:rPr>
               <w:t>Admin Panel</w:t>
             </w:r>
@@ -2449,18 +1845,13 @@
             <w:pPr>
               <w:cnfStyle w:val="000000000000" w:firstRow="0" w:lastRow="0" w:firstColumn="0" w:lastColumn="0" w:oddVBand="0" w:evenVBand="0" w:oddHBand="0" w:evenHBand="0" w:firstRowFirstColumn="0" w:firstRowLastColumn="0" w:lastRowFirstColumn="0" w:lastRowLastColumn="0"/>
               <w:rPr>
-                <w:rFonts w:ascii="Times New Roman" w:eastAsia="Times New Roman" w:hAnsi="Times New Roman" w:cs="Times New Roman"/>
-                <w:color w:val="000000"/>
-                <w:kern w:val="0"/>
-                <w14:ligatures w14:val="none"/>
-              </w:rPr>
-            </w:pPr>
-            <w:r>
-              <w:rPr>
-                <w:rFonts w:ascii="Apple Color Emoji" w:eastAsia="Times New Roman" w:hAnsi="Apple Color Emoji" w:cs="Apple Color Emoji"/>
-                <w:color w:val="000000"/>
-                <w:kern w:val="0"/>
-                <w14:ligatures w14:val="none"/>
+                <w:color w:val="000000"/>
+              </w:rPr>
+            </w:pPr>
+            <w:r>
+              <w:rPr>
+                <w:rFonts w:ascii="Apple Color Emoji" w:hAnsi="Apple Color Emoji" w:cs="Apple Color Emoji"/>
+                <w:color w:val="000000"/>
               </w:rPr>
               <w:t>✅</w:t>
             </w:r>
@@ -2477,18 +1868,12 @@
           <w:p>
             <w:pPr>
               <w:rPr>
-                <w:rFonts w:ascii="Times New Roman" w:eastAsia="Times New Roman" w:hAnsi="Times New Roman" w:cs="Times New Roman"/>
-                <w:color w:val="000000"/>
-                <w:kern w:val="0"/>
-                <w14:ligatures w14:val="none"/>
-              </w:rPr>
-            </w:pPr>
-            <w:r>
-              <w:rPr>
-                <w:rFonts w:ascii="Times New Roman" w:eastAsia="Times New Roman" w:hAnsi="Times New Roman" w:cs="Times New Roman"/>
-                <w:color w:val="000000"/>
-                <w:kern w:val="0"/>
-                <w14:ligatures w14:val="none"/>
+                <w:color w:val="000000"/>
+              </w:rPr>
+            </w:pPr>
+            <w:r>
+              <w:rPr>
+                <w:color w:val="000000"/>
               </w:rPr>
               <w:t>APIs to fetch Roles/Questions</w:t>
             </w:r>
@@ -2503,18 +1888,13 @@
             <w:pPr>
               <w:cnfStyle w:val="000000000000" w:firstRow="0" w:lastRow="0" w:firstColumn="0" w:lastColumn="0" w:oddVBand="0" w:evenVBand="0" w:oddHBand="0" w:evenHBand="0" w:firstRowFirstColumn="0" w:firstRowLastColumn="0" w:lastRowFirstColumn="0" w:lastRowLastColumn="0"/>
               <w:rPr>
-                <w:rFonts w:ascii="Times New Roman" w:eastAsia="Times New Roman" w:hAnsi="Times New Roman" w:cs="Times New Roman"/>
-                <w:color w:val="000000"/>
-                <w:kern w:val="0"/>
-                <w14:ligatures w14:val="none"/>
-              </w:rPr>
-            </w:pPr>
-            <w:r>
-              <w:rPr>
-                <w:rFonts w:ascii="Apple Color Emoji" w:eastAsia="Times New Roman" w:hAnsi="Apple Color Emoji" w:cs="Apple Color Emoji"/>
-                <w:color w:val="000000"/>
-                <w:kern w:val="0"/>
-                <w14:ligatures w14:val="none"/>
+                <w:color w:val="000000"/>
+              </w:rPr>
+            </w:pPr>
+            <w:r>
+              <w:rPr>
+                <w:rFonts w:ascii="Apple Color Emoji" w:hAnsi="Apple Color Emoji" w:cs="Apple Color Emoji"/>
+                <w:color w:val="000000"/>
               </w:rPr>
               <w:t>✅</w:t>
             </w:r>
@@ -2531,18 +1911,12 @@
           <w:p>
             <w:pPr>
               <w:rPr>
-                <w:rFonts w:ascii="Times New Roman" w:eastAsia="Times New Roman" w:hAnsi="Times New Roman" w:cs="Times New Roman"/>
-                <w:color w:val="000000"/>
-                <w:kern w:val="0"/>
-                <w14:ligatures w14:val="none"/>
-              </w:rPr>
-            </w:pPr>
-            <w:r>
-              <w:rPr>
-                <w:rFonts w:ascii="Times New Roman" w:eastAsia="Times New Roman" w:hAnsi="Times New Roman" w:cs="Times New Roman"/>
-                <w:color w:val="000000"/>
-                <w:kern w:val="0"/>
-                <w14:ligatures w14:val="none"/>
+                <w:color w:val="000000"/>
+              </w:rPr>
+            </w:pPr>
+            <w:r>
+              <w:rPr>
+                <w:color w:val="000000"/>
               </w:rPr>
               <w:t>Server Running Locally</w:t>
             </w:r>
@@ -2557,18 +1931,13 @@
             <w:pPr>
               <w:cnfStyle w:val="000000000000" w:firstRow="0" w:lastRow="0" w:firstColumn="0" w:lastColumn="0" w:oddVBand="0" w:evenVBand="0" w:oddHBand="0" w:evenHBand="0" w:firstRowFirstColumn="0" w:firstRowLastColumn="0" w:lastRowFirstColumn="0" w:lastRowLastColumn="0"/>
               <w:rPr>
-                <w:rFonts w:ascii="Times New Roman" w:eastAsia="Times New Roman" w:hAnsi="Times New Roman" w:cs="Times New Roman"/>
-                <w:color w:val="000000"/>
-                <w:kern w:val="0"/>
-                <w14:ligatures w14:val="none"/>
-              </w:rPr>
-            </w:pPr>
-            <w:r>
-              <w:rPr>
-                <w:rFonts w:ascii="Apple Color Emoji" w:eastAsia="Times New Roman" w:hAnsi="Apple Color Emoji" w:cs="Apple Color Emoji"/>
-                <w:color w:val="000000"/>
-                <w:kern w:val="0"/>
-                <w14:ligatures w14:val="none"/>
+                <w:color w:val="000000"/>
+              </w:rPr>
+            </w:pPr>
+            <w:r>
+              <w:rPr>
+                <w:rFonts w:ascii="Apple Color Emoji" w:hAnsi="Apple Color Emoji" w:cs="Apple Color Emoji"/>
+                <w:color w:val="000000"/>
               </w:rPr>
               <w:t>✅</w:t>
             </w:r>
@@ -2576,31 +1945,12 @@
         </w:tc>
       </w:tr>
     </w:tbl>
-    <w:p>
-      <w:pPr>
-        <w:rPr>
-          <w:rFonts w:ascii="Times New Roman" w:hAnsi="Times New Roman" w:cs="Times New Roman"/>
-        </w:rPr>
-      </w:pPr>
-    </w:p>
-    <w:p>
-      <w:pPr>
-        <w:rPr>
-          <w:rFonts w:ascii="Times New Roman" w:hAnsi="Times New Roman" w:cs="Times New Roman"/>
-        </w:rPr>
-      </w:pPr>
-    </w:p>
-    <w:p>
-      <w:pPr>
-        <w:rPr>
-          <w:rFonts w:ascii="Times New Roman" w:hAnsi="Times New Roman" w:cs="Times New Roman"/>
-        </w:rPr>
-      </w:pPr>
-    </w:p>
-    <w:p>
-      <w:pPr>
-        <w:rPr>
-          <w:rFonts w:ascii="Times New Roman" w:hAnsi="Times New Roman" w:cs="Times New Roman"/>
+    <w:p/>
+    <w:p/>
+    <w:p/>
+    <w:p>
+      <w:pPr>
+        <w:rPr>
           <w:b/>
           <w:bCs/>
           <w:sz w:val="36"/>
@@ -2609,7 +1959,6 @@
       </w:pPr>
       <w:r>
         <w:rPr>
-          <w:rFonts w:ascii="Times New Roman" w:hAnsi="Times New Roman" w:cs="Times New Roman"/>
           <w:b/>
           <w:bCs/>
           <w:sz w:val="36"/>
@@ -2619,43 +1968,20 @@
       </w:r>
     </w:p>
     <w:p>
-      <w:pPr>
-        <w:rPr>
-          <w:rFonts w:ascii="Times New Roman" w:hAnsi="Times New Roman" w:cs="Times New Roman"/>
-        </w:rPr>
-      </w:pPr>
-      <w:r>
-        <w:rPr>
-          <w:rFonts w:ascii="Times New Roman" w:hAnsi="Times New Roman" w:cs="Times New Roman"/>
-        </w:rPr>
+      <w:r>
         <w:t xml:space="preserve">Had option of selecting </w:t>
       </w:r>
       <w:r>
-        <w:rPr>
-          <w:rFonts w:ascii="Times New Roman" w:hAnsi="Times New Roman" w:cs="Times New Roman"/>
-        </w:rPr>
         <w:t>Vite</w:t>
       </w:r>
       <w:r>
-        <w:rPr>
-          <w:rFonts w:ascii="Times New Roman" w:hAnsi="Times New Roman" w:cs="Times New Roman"/>
-        </w:rPr>
         <w:t xml:space="preserve"> or React, and after researching I selected Vite, as it is the latest technology, faster server speed than normal React</w:t>
       </w:r>
       <w:r>
-        <w:rPr>
-          <w:rFonts w:ascii="Times New Roman" w:hAnsi="Times New Roman" w:cs="Times New Roman"/>
-        </w:rPr>
         <w:t>, and would also help by getting highlighted.</w:t>
       </w:r>
     </w:p>
-    <w:p>
-      <w:pPr>
-        <w:rPr>
-          <w:rFonts w:ascii="Times New Roman" w:hAnsi="Times New Roman" w:cs="Times New Roman"/>
-        </w:rPr>
-      </w:pPr>
-    </w:p>
+    <w:p/>
     <w:tbl>
       <w:tblPr>
         <w:tblStyle w:val="GridTable1Light"/>
@@ -2663,7 +1989,7 @@
         <w:tblLook w:val="04A0" w:firstRow="1" w:lastRow="0" w:firstColumn="1" w:lastColumn="0" w:noHBand="0" w:noVBand="1"/>
       </w:tblPr>
       <w:tblGrid>
-        <w:gridCol w:w="3195"/>
+        <w:gridCol w:w="3209"/>
         <w:gridCol w:w="4182"/>
       </w:tblGrid>
       <w:tr>
@@ -2679,14 +2005,8 @@
           <w:p>
             <w:pPr>
               <w:spacing w:after="160" w:line="278" w:lineRule="auto"/>
-              <w:rPr>
-                <w:rFonts w:ascii="Times New Roman" w:hAnsi="Times New Roman" w:cs="Times New Roman"/>
-              </w:rPr>
-            </w:pPr>
-            <w:r>
-              <w:rPr>
-                <w:rFonts w:ascii="Times New Roman" w:hAnsi="Times New Roman" w:cs="Times New Roman"/>
-              </w:rPr>
+            </w:pPr>
+            <w:r>
               <w:t>Part</w:t>
             </w:r>
           </w:p>
@@ -2700,14 +2020,8 @@
             <w:pPr>
               <w:spacing w:after="160" w:line="278" w:lineRule="auto"/>
               <w:cnfStyle w:val="100000000000" w:firstRow="1" w:lastRow="0" w:firstColumn="0" w:lastColumn="0" w:oddVBand="0" w:evenVBand="0" w:oddHBand="0" w:evenHBand="0" w:firstRowFirstColumn="0" w:firstRowLastColumn="0" w:lastRowFirstColumn="0" w:lastRowLastColumn="0"/>
-              <w:rPr>
-                <w:rFonts w:ascii="Times New Roman" w:hAnsi="Times New Roman" w:cs="Times New Roman"/>
-              </w:rPr>
-            </w:pPr>
-            <w:r>
-              <w:rPr>
-                <w:rFonts w:ascii="Times New Roman" w:hAnsi="Times New Roman" w:cs="Times New Roman"/>
-              </w:rPr>
+            </w:pPr>
+            <w:r>
               <w:t>Status</w:t>
             </w:r>
           </w:p>
@@ -2723,14 +2037,8 @@
           <w:p>
             <w:pPr>
               <w:spacing w:after="160" w:line="278" w:lineRule="auto"/>
-              <w:rPr>
-                <w:rFonts w:ascii="Times New Roman" w:hAnsi="Times New Roman" w:cs="Times New Roman"/>
-              </w:rPr>
-            </w:pPr>
-            <w:r>
-              <w:rPr>
-                <w:rFonts w:ascii="Times New Roman" w:hAnsi="Times New Roman" w:cs="Times New Roman"/>
-              </w:rPr>
+            </w:pPr>
+            <w:r>
               <w:t>Backend Django Server</w:t>
             </w:r>
           </w:p>
@@ -2744,15 +2052,15 @@
             <w:pPr>
               <w:spacing w:after="160" w:line="278" w:lineRule="auto"/>
               <w:cnfStyle w:val="000000000000" w:firstRow="0" w:lastRow="0" w:firstColumn="0" w:lastColumn="0" w:oddVBand="0" w:evenVBand="0" w:oddHBand="0" w:evenHBand="0" w:firstRowFirstColumn="0" w:firstRowLastColumn="0" w:lastRowFirstColumn="0" w:lastRowLastColumn="0"/>
-              <w:rPr>
-                <w:rFonts w:ascii="Times New Roman" w:hAnsi="Times New Roman" w:cs="Times New Roman"/>
-              </w:rPr>
-            </w:pPr>
-            <w:r>
-              <w:rPr>
-                <w:rFonts w:ascii="Times New Roman" w:hAnsi="Times New Roman" w:cs="Times New Roman"/>
-              </w:rPr>
-              <w:t>Running on port 8000</w:t>
+            </w:pPr>
+            <w:r>
+              <w:t>Running on port</w:t>
+            </w:r>
+            <w:r>
+              <w:rPr>
+                <w:rFonts w:eastAsiaTheme="majorEastAsia"/>
+              </w:rPr>
+              <w:t> 8000</w:t>
             </w:r>
           </w:p>
         </w:tc>
@@ -2767,14 +2075,8 @@
           <w:p>
             <w:pPr>
               <w:spacing w:after="160" w:line="278" w:lineRule="auto"/>
-              <w:rPr>
-                <w:rFonts w:ascii="Times New Roman" w:hAnsi="Times New Roman" w:cs="Times New Roman"/>
-              </w:rPr>
-            </w:pPr>
-            <w:r>
-              <w:rPr>
-                <w:rFonts w:ascii="Times New Roman" w:hAnsi="Times New Roman" w:cs="Times New Roman"/>
-              </w:rPr>
+            </w:pPr>
+            <w:r>
               <w:t>Frontend React (Vite) Server</w:t>
             </w:r>
           </w:p>
@@ -2788,15 +2090,15 @@
             <w:pPr>
               <w:spacing w:after="160" w:line="278" w:lineRule="auto"/>
               <w:cnfStyle w:val="000000000000" w:firstRow="0" w:lastRow="0" w:firstColumn="0" w:lastColumn="0" w:oddVBand="0" w:evenVBand="0" w:oddHBand="0" w:evenHBand="0" w:firstRowFirstColumn="0" w:firstRowLastColumn="0" w:lastRowFirstColumn="0" w:lastRowLastColumn="0"/>
-              <w:rPr>
-                <w:rFonts w:ascii="Times New Roman" w:hAnsi="Times New Roman" w:cs="Times New Roman"/>
-              </w:rPr>
-            </w:pPr>
-            <w:r>
-              <w:rPr>
-                <w:rFonts w:ascii="Times New Roman" w:hAnsi="Times New Roman" w:cs="Times New Roman"/>
-              </w:rPr>
-              <w:t>Running on port 5173</w:t>
+            </w:pPr>
+            <w:r>
+              <w:t>Running on port</w:t>
+            </w:r>
+            <w:r>
+              <w:rPr>
+                <w:rFonts w:eastAsiaTheme="majorEastAsia"/>
+              </w:rPr>
+              <w:t> 5173</w:t>
             </w:r>
           </w:p>
         </w:tc>
@@ -2811,14 +2113,8 @@
           <w:p>
             <w:pPr>
               <w:spacing w:after="160" w:line="278" w:lineRule="auto"/>
-              <w:rPr>
-                <w:rFonts w:ascii="Times New Roman" w:hAnsi="Times New Roman" w:cs="Times New Roman"/>
-              </w:rPr>
-            </w:pPr>
-            <w:r>
-              <w:rPr>
-                <w:rFonts w:ascii="Times New Roman" w:hAnsi="Times New Roman" w:cs="Times New Roman"/>
-              </w:rPr>
+            </w:pPr>
+            <w:r>
               <w:t>GitHub Repo</w:t>
             </w:r>
           </w:p>
@@ -2832,14 +2128,8 @@
             <w:pPr>
               <w:spacing w:after="160" w:line="278" w:lineRule="auto"/>
               <w:cnfStyle w:val="000000000000" w:firstRow="0" w:lastRow="0" w:firstColumn="0" w:lastColumn="0" w:oddVBand="0" w:evenVBand="0" w:oddHBand="0" w:evenHBand="0" w:firstRowFirstColumn="0" w:firstRowLastColumn="0" w:lastRowFirstColumn="0" w:lastRowLastColumn="0"/>
-              <w:rPr>
-                <w:rFonts w:ascii="Times New Roman" w:hAnsi="Times New Roman" w:cs="Times New Roman"/>
-              </w:rPr>
-            </w:pPr>
-            <w:r>
-              <w:rPr>
-                <w:rFonts w:ascii="Times New Roman" w:hAnsi="Times New Roman" w:cs="Times New Roman"/>
-              </w:rPr>
+            </w:pPr>
+            <w:r>
               <w:t>Clean — backend and frontend separated</w:t>
             </w:r>
           </w:p>
@@ -2855,14 +2145,8 @@
           <w:p>
             <w:pPr>
               <w:spacing w:after="160" w:line="278" w:lineRule="auto"/>
-              <w:rPr>
-                <w:rFonts w:ascii="Times New Roman" w:hAnsi="Times New Roman" w:cs="Times New Roman"/>
-              </w:rPr>
-            </w:pPr>
-            <w:r>
-              <w:rPr>
-                <w:rFonts w:ascii="Times New Roman" w:hAnsi="Times New Roman" w:cs="Times New Roman"/>
-              </w:rPr>
+            </w:pPr>
+            <w:r>
               <w:t>Localhost Frontend</w:t>
             </w:r>
           </w:p>
@@ -2876,9 +2160,6 @@
             <w:pPr>
               <w:spacing w:after="160" w:line="278" w:lineRule="auto"/>
               <w:cnfStyle w:val="000000000000" w:firstRow="0" w:lastRow="0" w:firstColumn="0" w:lastColumn="0" w:oddVBand="0" w:evenVBand="0" w:oddHBand="0" w:evenHBand="0" w:firstRowFirstColumn="0" w:firstRowLastColumn="0" w:lastRowFirstColumn="0" w:lastRowLastColumn="0"/>
-              <w:rPr>
-                <w:rFonts w:ascii="Times New Roman" w:hAnsi="Times New Roman" w:cs="Times New Roman"/>
-              </w:rPr>
             </w:pPr>
             <w:r>
               <w:rPr>
@@ -2887,9 +2168,6 @@
               <w:t>✅</w:t>
             </w:r>
             <w:r>
-              <w:rPr>
-                <w:rFonts w:ascii="Times New Roman" w:hAnsi="Times New Roman" w:cs="Times New Roman"/>
-              </w:rPr>
               <w:t xml:space="preserve"> Live and ready</w:t>
             </w:r>
           </w:p>
@@ -2905,14 +2183,8 @@
           <w:p>
             <w:pPr>
               <w:spacing w:after="160" w:line="278" w:lineRule="auto"/>
-              <w:rPr>
-                <w:rFonts w:ascii="Times New Roman" w:hAnsi="Times New Roman" w:cs="Times New Roman"/>
-              </w:rPr>
-            </w:pPr>
-            <w:r>
-              <w:rPr>
-                <w:rFonts w:ascii="Times New Roman" w:hAnsi="Times New Roman" w:cs="Times New Roman"/>
-              </w:rPr>
+            </w:pPr>
+            <w:r>
               <w:t>Localhost Backend API</w:t>
             </w:r>
           </w:p>
@@ -2926,9 +2198,6 @@
             <w:pPr>
               <w:spacing w:after="160" w:line="278" w:lineRule="auto"/>
               <w:cnfStyle w:val="000000000000" w:firstRow="0" w:lastRow="0" w:firstColumn="0" w:lastColumn="0" w:oddVBand="0" w:evenVBand="0" w:oddHBand="0" w:evenHBand="0" w:firstRowFirstColumn="0" w:firstRowLastColumn="0" w:lastRowFirstColumn="0" w:lastRowLastColumn="0"/>
-              <w:rPr>
-                <w:rFonts w:ascii="Times New Roman" w:hAnsi="Times New Roman" w:cs="Times New Roman"/>
-              </w:rPr>
             </w:pPr>
             <w:r>
               <w:rPr>
@@ -2937,46 +2206,17 @@
               <w:t>✅</w:t>
             </w:r>
             <w:r>
-              <w:rPr>
-                <w:rFonts w:ascii="Times New Roman" w:hAnsi="Times New Roman" w:cs="Times New Roman"/>
-              </w:rPr>
               <w:t xml:space="preserve"> Live and returning real data</w:t>
             </w:r>
           </w:p>
         </w:tc>
       </w:tr>
     </w:tbl>
-    <w:p>
-      <w:pPr>
-        <w:rPr>
-          <w:rFonts w:ascii="Times New Roman" w:hAnsi="Times New Roman" w:cs="Times New Roman"/>
-        </w:rPr>
-      </w:pPr>
-    </w:p>
-    <w:p>
-      <w:pPr>
-        <w:rPr>
-          <w:rFonts w:ascii="Times New Roman" w:hAnsi="Times New Roman" w:cs="Times New Roman"/>
-        </w:rPr>
-      </w:pPr>
-    </w:p>
-    <w:p>
-      <w:pPr>
-        <w:rPr>
-          <w:rFonts w:ascii="Times New Roman" w:hAnsi="Times New Roman" w:cs="Times New Roman"/>
-        </w:rPr>
-      </w:pPr>
-    </w:p>
-    <w:p>
-      <w:pPr>
-        <w:rPr>
-          <w:rFonts w:ascii="Times New Roman" w:hAnsi="Times New Roman" w:cs="Times New Roman"/>
-        </w:rPr>
-      </w:pPr>
-      <w:r>
-        <w:rPr>
-          <w:rFonts w:ascii="Times New Roman" w:hAnsi="Times New Roman" w:cs="Times New Roman"/>
-        </w:rPr>
+    <w:p/>
+    <w:p/>
+    <w:p/>
+    <w:p>
+      <w:r>
         <w:t>When getting the following error:</w:t>
       </w:r>
     </w:p>
@@ -3034,131 +2274,75 @@
         <w:t>This most of the times, simply means you are in the same directory and don’t need to cd.</w:t>
       </w:r>
     </w:p>
-    <w:p>
-      <w:pPr>
-        <w:rPr>
-          <w:rFonts w:ascii="Times New Roman" w:hAnsi="Times New Roman" w:cs="Times New Roman"/>
-        </w:rPr>
-      </w:pPr>
-    </w:p>
-    <w:p>
-      <w:pPr>
-        <w:rPr>
-          <w:rFonts w:ascii="Times New Roman" w:hAnsi="Times New Roman" w:cs="Times New Roman"/>
-          <w:b/>
-          <w:bCs/>
-        </w:rPr>
-      </w:pPr>
-      <w:r>
-        <w:rPr>
-          <w:rFonts w:ascii="Times New Roman" w:hAnsi="Times New Roman" w:cs="Times New Roman"/>
-          <w:b/>
-          <w:bCs/>
-        </w:rPr>
+    <w:p/>
+    <w:p>
+      <w:pPr>
+        <w:rPr>
+          <w:b/>
+          <w:bCs/>
+        </w:rPr>
+      </w:pPr>
+      <w:r>
+        <w:rPr>
+          <w:b/>
+          <w:bCs/>
+        </w:rPr>
+        <w:t>Solve CORS</w:t>
+      </w:r>
+      <w:r>
+        <w:rPr>
+          <w:b/>
+          <w:bCs/>
+        </w:rPr>
+        <w:t xml:space="preserve"> (Cross Origin Request)</w:t>
+      </w:r>
+      <w:r>
+        <w:rPr>
+          <w:b/>
+          <w:bCs/>
+        </w:rPr>
+        <w:t xml:space="preserve"> Issue in Django (Backend)</w:t>
+      </w:r>
+      <w:r>
+        <w:rPr>
+          <w:b/>
+          <w:bCs/>
+        </w:rPr>
+        <w:t>:</w:t>
+      </w:r>
+    </w:p>
+    <w:p>
+      <w:r>
+        <w:t xml:space="preserve">This issue arises, because </w:t>
+      </w:r>
+      <w:r>
+        <w:t>backend is live on one host: 8000</w:t>
+      </w:r>
+    </w:p>
+    <w:p>
+      <w:r>
+        <w:t>And frontend is live on another host: 5173</w:t>
+      </w:r>
+    </w:p>
+    <w:p/>
+    <w:p>
+      <w:r>
+        <w:t xml:space="preserve">So, the browser blocks them, so using </w:t>
+      </w:r>
+      <w:r>
+        <w:rPr>
+          <w:b/>
+          <w:bCs/>
+        </w:rPr>
+        <w:t>django-cors-headers</w:t>
+      </w:r>
+      <w:r>
+        <w:t xml:space="preserve"> helps resolve this issue.</w:t>
+      </w:r>
+    </w:p>
+    <w:p>
+      <w:r>
         <w:lastRenderedPageBreak/>
-        <w:t>Solve CORS</w:t>
-      </w:r>
-      <w:r>
-        <w:rPr>
-          <w:rFonts w:ascii="Times New Roman" w:hAnsi="Times New Roman" w:cs="Times New Roman"/>
-          <w:b/>
-          <w:bCs/>
-        </w:rPr>
-        <w:t xml:space="preserve"> (Cross Origin Request)</w:t>
-      </w:r>
-      <w:r>
-        <w:rPr>
-          <w:rFonts w:ascii="Times New Roman" w:hAnsi="Times New Roman" w:cs="Times New Roman"/>
-          <w:b/>
-          <w:bCs/>
-        </w:rPr>
-        <w:t xml:space="preserve"> Issue in Django (Backend)</w:t>
-      </w:r>
-      <w:r>
-        <w:rPr>
-          <w:rFonts w:ascii="Times New Roman" w:hAnsi="Times New Roman" w:cs="Times New Roman"/>
-          <w:b/>
-          <w:bCs/>
-        </w:rPr>
-        <w:t>:</w:t>
-      </w:r>
-    </w:p>
-    <w:p>
-      <w:pPr>
-        <w:rPr>
-          <w:rFonts w:ascii="Times New Roman" w:hAnsi="Times New Roman" w:cs="Times New Roman"/>
-        </w:rPr>
-      </w:pPr>
-      <w:r>
-        <w:rPr>
-          <w:rFonts w:ascii="Times New Roman" w:hAnsi="Times New Roman" w:cs="Times New Roman"/>
-        </w:rPr>
-        <w:t xml:space="preserve">This issue arises, because </w:t>
-      </w:r>
-      <w:r>
-        <w:rPr>
-          <w:rFonts w:ascii="Times New Roman" w:hAnsi="Times New Roman" w:cs="Times New Roman"/>
-        </w:rPr>
-        <w:t>backend is live on one host: 8000</w:t>
-      </w:r>
-    </w:p>
-    <w:p>
-      <w:pPr>
-        <w:rPr>
-          <w:rFonts w:ascii="Times New Roman" w:hAnsi="Times New Roman" w:cs="Times New Roman"/>
-        </w:rPr>
-      </w:pPr>
-      <w:r>
-        <w:rPr>
-          <w:rFonts w:ascii="Times New Roman" w:hAnsi="Times New Roman" w:cs="Times New Roman"/>
-        </w:rPr>
-        <w:t>And frontend is live on another host: 5173</w:t>
-      </w:r>
-    </w:p>
-    <w:p>
-      <w:pPr>
-        <w:rPr>
-          <w:rFonts w:ascii="Times New Roman" w:hAnsi="Times New Roman" w:cs="Times New Roman"/>
-        </w:rPr>
-      </w:pPr>
-    </w:p>
-    <w:p>
-      <w:pPr>
-        <w:rPr>
-          <w:rFonts w:ascii="Times New Roman" w:hAnsi="Times New Roman" w:cs="Times New Roman"/>
-        </w:rPr>
-      </w:pPr>
-      <w:r>
-        <w:rPr>
-          <w:rFonts w:ascii="Times New Roman" w:hAnsi="Times New Roman" w:cs="Times New Roman"/>
-        </w:rPr>
-        <w:t xml:space="preserve">So, the browser blocks them, so using </w:t>
-      </w:r>
-      <w:r>
-        <w:rPr>
-          <w:rFonts w:ascii="Times New Roman" w:hAnsi="Times New Roman" w:cs="Times New Roman"/>
-          <w:b/>
-          <w:bCs/>
-        </w:rPr>
-        <w:t>django-cors-headers</w:t>
-      </w:r>
-      <w:r>
-        <w:rPr>
-          <w:rFonts w:ascii="Times New Roman" w:hAnsi="Times New Roman" w:cs="Times New Roman"/>
-        </w:rPr>
-        <w:t xml:space="preserve"> helps resolve this issue.</w:t>
-      </w:r>
-    </w:p>
-    <w:p>
-      <w:pPr>
-        <w:rPr>
-          <w:rFonts w:ascii="Times New Roman" w:hAnsi="Times New Roman" w:cs="Times New Roman"/>
-        </w:rPr>
-      </w:pPr>
-      <w:r>
-        <w:rPr>
-          <w:rFonts w:ascii="Times New Roman" w:hAnsi="Times New Roman" w:cs="Times New Roman"/>
-        </w:rPr>
         <w:drawing>
           <wp:inline distT="0" distB="0" distL="0" distR="0" wp14:anchorId="608E43F5" wp14:editId="741CDF7F">
             <wp:extent cx="5943600" cy="3573145"/>
@@ -3198,53 +2382,474 @@
     </w:p>
     <w:p>
       <w:pPr>
-        <w:spacing w:beforeAutospacing="1" w:after="100" w:afterAutospacing="1" w:line="240" w:lineRule="auto"/>
-        <w:rPr>
-          <w:rFonts w:ascii="Times New Roman" w:eastAsia="Times New Roman" w:hAnsi="Times New Roman" w:cs="Times New Roman"/>
+        <w:spacing w:beforeAutospacing="1" w:after="100" w:afterAutospacing="1"/>
+        <w:rPr>
           <w:color w:val="000000"/>
-          <w:kern w:val="0"/>
-          <w14:ligatures w14:val="none"/>
-        </w:rPr>
-      </w:pPr>
-      <w:r>
-        <w:rPr>
-          <w:rFonts w:ascii="Times New Roman" w:eastAsia="Times New Roman" w:hAnsi="Times New Roman" w:cs="Times New Roman"/>
+        </w:rPr>
+      </w:pPr>
+      <w:r>
+        <w:rPr>
           <w:b/>
           <w:bCs/>
           <w:color w:val="000000"/>
-          <w:kern w:val="0"/>
-          <w14:ligatures w14:val="none"/>
         </w:rPr>
         <w:t>"Back — let's continue from Questions Page!"</w:t>
       </w:r>
     </w:p>
-    <w:p>
-      <w:pPr>
-        <w:rPr>
-          <w:rFonts w:ascii="Times New Roman" w:hAnsi="Times New Roman" w:cs="Times New Roman"/>
-        </w:rPr>
-      </w:pPr>
-    </w:p>
-    <w:p>
-      <w:pPr>
-        <w:rPr>
-          <w:rFonts w:ascii="Times New Roman" w:hAnsi="Times New Roman" w:cs="Times New Roman"/>
-        </w:rPr>
-      </w:pPr>
-    </w:p>
-    <w:p>
-      <w:pPr>
-        <w:rPr>
-          <w:rFonts w:ascii="Times New Roman" w:hAnsi="Times New Roman" w:cs="Times New Roman"/>
-        </w:rPr>
-      </w:pPr>
-    </w:p>
-    <w:p>
-      <w:pPr>
-        <w:rPr>
-          <w:rFonts w:ascii="Times New Roman" w:hAnsi="Times New Roman" w:cs="Times New Roman"/>
-        </w:rPr>
-      </w:pPr>
+    <w:p/>
+    <w:p>
+      <w:pPr>
+        <w:rPr>
+          <w:b/>
+          <w:bCs/>
+        </w:rPr>
+      </w:pPr>
+      <w:r>
+        <w:rPr>
+          <w:b/>
+          <w:bCs/>
+        </w:rPr>
+        <w:t>Quick Git commands to add, commit and push:</w:t>
+      </w:r>
+    </w:p>
+    <w:p/>
+    <w:p>
+      <w:r>
+        <w:t xml:space="preserve">git </w:t>
+      </w:r>
+      <w:proofErr w:type="gramStart"/>
+      <w:r>
+        <w:t>add .</w:t>
+      </w:r>
+      <w:proofErr w:type="gramEnd"/>
+    </w:p>
+    <w:p>
+      <w:r>
+        <w:t>git commit -m "Meaningful message like: Setup Django models and admin panel"</w:t>
+      </w:r>
+    </w:p>
+    <w:p>
+      <w:r>
+        <w:t>git push</w:t>
+      </w:r>
+    </w:p>
+    <w:p/>
+    <w:p/>
+    <w:p>
+      <w:r>
+        <w:t>Started with the adding new feature:</w:t>
+      </w:r>
+      <w:r>
+        <w:br/>
+        <w:t xml:space="preserve">Add </w:t>
+      </w:r>
+      <w:proofErr w:type="gramStart"/>
+      <w:r>
+        <w:t>Book mark</w:t>
+      </w:r>
+      <w:proofErr w:type="gramEnd"/>
+      <w:r>
+        <w:t xml:space="preserve"> and Mark as Completed </w:t>
+      </w:r>
+      <w:proofErr w:type="gramStart"/>
+      <w:r>
+        <w:t>features, but</w:t>
+      </w:r>
+      <w:proofErr w:type="gramEnd"/>
+      <w:r>
+        <w:t xml:space="preserve"> encountered errors.</w:t>
+      </w:r>
+    </w:p>
+    <w:p/>
+    <w:p>
+      <w:r>
+        <w:t xml:space="preserve">The following is the one of the </w:t>
+      </w:r>
+      <w:proofErr w:type="gramStart"/>
+      <w:r>
+        <w:t>way</w:t>
+      </w:r>
+      <w:proofErr w:type="gramEnd"/>
+      <w:r>
+        <w:t xml:space="preserve"> to check if frontend is working properly:</w:t>
+      </w:r>
+      <w:r>
+        <w:br/>
+        <w:t xml:space="preserve">Under Inspect =&gt; Network =&gt; Under the ‘Name’ tab, you can see the error, after clicking it, you get the option which says ‘payload’, after clicking it, you get the output, that the </w:t>
+      </w:r>
+      <w:proofErr w:type="spellStart"/>
+      <w:r>
+        <w:t>fronend</w:t>
+      </w:r>
+      <w:proofErr w:type="spellEnd"/>
+      <w:r>
+        <w:t xml:space="preserve"> is sending. This helps in debugging, if this is correct, there is no issue with the frontend, changes </w:t>
+      </w:r>
+      <w:proofErr w:type="gramStart"/>
+      <w:r>
+        <w:t>needs</w:t>
+      </w:r>
+      <w:proofErr w:type="gramEnd"/>
+      <w:r>
+        <w:t xml:space="preserve"> to be done in backend.</w:t>
+      </w:r>
+    </w:p>
+    <w:p>
+      <w:r>
+        <w:lastRenderedPageBreak/>
+        <w:drawing>
+          <wp:inline distT="0" distB="0" distL="0" distR="0" wp14:anchorId="3769C7FA" wp14:editId="734FBF9B">
+            <wp:extent cx="5943600" cy="3573145"/>
+            <wp:effectExtent l="0" t="0" r="0" b="0"/>
+            <wp:docPr id="87254673" name="Picture 1"/>
+            <wp:cNvGraphicFramePr>
+              <a:graphicFrameLocks xmlns:a="http://schemas.openxmlformats.org/drawingml/2006/main" noChangeAspect="1"/>
+            </wp:cNvGraphicFramePr>
+            <a:graphic xmlns:a="http://schemas.openxmlformats.org/drawingml/2006/main">
+              <a:graphicData uri="http://schemas.openxmlformats.org/drawingml/2006/picture">
+                <pic:pic xmlns:pic="http://schemas.openxmlformats.org/drawingml/2006/picture">
+                  <pic:nvPicPr>
+                    <pic:cNvPr id="87254673" name=""/>
+                    <pic:cNvPicPr/>
+                  </pic:nvPicPr>
+                  <pic:blipFill>
+                    <a:blip r:embed="rId10"/>
+                    <a:stretch>
+                      <a:fillRect/>
+                    </a:stretch>
+                  </pic:blipFill>
+                  <pic:spPr>
+                    <a:xfrm>
+                      <a:off x="0" y="0"/>
+                      <a:ext cx="5943600" cy="3573145"/>
+                    </a:xfrm>
+                    <a:prstGeom prst="rect">
+                      <a:avLst/>
+                    </a:prstGeom>
+                  </pic:spPr>
+                </pic:pic>
+              </a:graphicData>
+            </a:graphic>
+          </wp:inline>
+        </w:drawing>
+      </w:r>
+    </w:p>
+    <w:p/>
+    <w:p/>
+    <w:p>
+      <w:pPr>
+        <w:rPr>
+          <w:b/>
+          <w:bCs/>
+        </w:rPr>
+      </w:pPr>
+      <w:r>
+        <w:rPr>
+          <w:b/>
+          <w:bCs/>
+        </w:rPr>
+        <w:t>Use of Bookmark vs Mark Completed:</w:t>
+      </w:r>
+    </w:p>
+    <w:p>
+      <w:pPr>
+        <w:rPr>
+          <w:b/>
+          <w:bCs/>
+        </w:rPr>
+      </w:pPr>
+    </w:p>
+    <w:tbl>
+      <w:tblPr>
+        <w:tblStyle w:val="GridTable1Light"/>
+        <w:tblW w:w="0" w:type="auto"/>
+        <w:tblLook w:val="04A0" w:firstRow="1" w:lastRow="0" w:firstColumn="1" w:lastColumn="0" w:noHBand="0" w:noVBand="1"/>
+      </w:tblPr>
+      <w:tblGrid>
+        <w:gridCol w:w="1456"/>
+        <w:gridCol w:w="6074"/>
+      </w:tblGrid>
+      <w:tr>
+        <w:trPr>
+          <w:cnfStyle w:val="100000000000" w:firstRow="1" w:lastRow="0" w:firstColumn="0" w:lastColumn="0" w:oddVBand="0" w:evenVBand="0" w:oddHBand="0" w:evenHBand="0" w:firstRowFirstColumn="0" w:firstRowLastColumn="0" w:lastRowFirstColumn="0" w:lastRowLastColumn="0"/>
+        </w:trPr>
+        <w:tc>
+          <w:tcPr>
+            <w:cnfStyle w:val="001000000000" w:firstRow="0" w:lastRow="0" w:firstColumn="1" w:lastColumn="0" w:oddVBand="0" w:evenVBand="0" w:oddHBand="0" w:evenHBand="0" w:firstRowFirstColumn="0" w:firstRowLastColumn="0" w:lastRowFirstColumn="0" w:lastRowLastColumn="0"/>
+            <w:tcW w:w="0" w:type="auto"/>
+            <w:hideMark/>
+          </w:tcPr>
+          <w:p>
+            <w:pPr>
+              <w:rPr>
+                <w:color w:val="000000"/>
+              </w:rPr>
+            </w:pPr>
+            <w:r>
+              <w:rPr>
+                <w:color w:val="000000"/>
+              </w:rPr>
+              <w:t>Status</w:t>
+            </w:r>
+          </w:p>
+        </w:tc>
+        <w:tc>
+          <w:tcPr>
+            <w:tcW w:w="0" w:type="auto"/>
+            <w:hideMark/>
+          </w:tcPr>
+          <w:p>
+            <w:pPr>
+              <w:cnfStyle w:val="100000000000" w:firstRow="1" w:lastRow="0" w:firstColumn="0" w:lastColumn="0" w:oddVBand="0" w:evenVBand="0" w:oddHBand="0" w:evenHBand="0" w:firstRowFirstColumn="0" w:firstRowLastColumn="0" w:lastRowFirstColumn="0" w:lastRowLastColumn="0"/>
+              <w:rPr>
+                <w:color w:val="000000"/>
+              </w:rPr>
+            </w:pPr>
+            <w:r>
+              <w:rPr>
+                <w:color w:val="000000"/>
+              </w:rPr>
+              <w:t>Real-World Meaning</w:t>
+            </w:r>
+          </w:p>
+        </w:tc>
+      </w:tr>
+      <w:tr>
+        <w:tc>
+          <w:tcPr>
+            <w:cnfStyle w:val="001000000000" w:firstRow="0" w:lastRow="0" w:firstColumn="1" w:lastColumn="0" w:oddVBand="0" w:evenVBand="0" w:oddHBand="0" w:evenHBand="0" w:firstRowFirstColumn="0" w:firstRowLastColumn="0" w:lastRowFirstColumn="0" w:lastRowLastColumn="0"/>
+            <w:tcW w:w="0" w:type="auto"/>
+            <w:hideMark/>
+          </w:tcPr>
+          <w:p>
+            <w:pPr>
+              <w:rPr>
+                <w:b w:val="0"/>
+                <w:bCs w:val="0"/>
+                <w:color w:val="000000"/>
+              </w:rPr>
+            </w:pPr>
+            <w:r>
+              <w:rPr>
+                <w:rStyle w:val="Strong"/>
+                <w:rFonts w:eastAsiaTheme="majorEastAsia"/>
+                <w:color w:val="000000"/>
+              </w:rPr>
+              <w:t>Bookmarked</w:t>
+            </w:r>
+          </w:p>
+        </w:tc>
+        <w:tc>
+          <w:tcPr>
+            <w:tcW w:w="0" w:type="auto"/>
+            <w:hideMark/>
+          </w:tcPr>
+          <w:p>
+            <w:pPr>
+              <w:cnfStyle w:val="000000000000" w:firstRow="0" w:lastRow="0" w:firstColumn="0" w:lastColumn="0" w:oddVBand="0" w:evenVBand="0" w:oddHBand="0" w:evenHBand="0" w:firstRowFirstColumn="0" w:firstRowLastColumn="0" w:lastRowFirstColumn="0" w:lastRowLastColumn="0"/>
+              <w:rPr>
+                <w:color w:val="000000"/>
+              </w:rPr>
+            </w:pPr>
+            <w:r>
+              <w:rPr>
+                <w:color w:val="000000"/>
+              </w:rPr>
+              <w:t>"I want to practice this question later" or "I want to revisit it"</w:t>
+            </w:r>
+          </w:p>
+        </w:tc>
+      </w:tr>
+      <w:tr>
+        <w:tc>
+          <w:tcPr>
+            <w:cnfStyle w:val="001000000000" w:firstRow="0" w:lastRow="0" w:firstColumn="1" w:lastColumn="0" w:oddVBand="0" w:evenVBand="0" w:oddHBand="0" w:evenHBand="0" w:firstRowFirstColumn="0" w:firstRowLastColumn="0" w:lastRowFirstColumn="0" w:lastRowLastColumn="0"/>
+            <w:tcW w:w="0" w:type="auto"/>
+            <w:hideMark/>
+          </w:tcPr>
+          <w:p>
+            <w:pPr>
+              <w:rPr>
+                <w:color w:val="000000"/>
+              </w:rPr>
+            </w:pPr>
+            <w:r>
+              <w:rPr>
+                <w:rStyle w:val="Strong"/>
+                <w:rFonts w:eastAsiaTheme="majorEastAsia"/>
+                <w:color w:val="000000"/>
+              </w:rPr>
+              <w:t>Completed</w:t>
+            </w:r>
+          </w:p>
+        </w:tc>
+        <w:tc>
+          <w:tcPr>
+            <w:tcW w:w="0" w:type="auto"/>
+            <w:hideMark/>
+          </w:tcPr>
+          <w:p>
+            <w:pPr>
+              <w:cnfStyle w:val="000000000000" w:firstRow="0" w:lastRow="0" w:firstColumn="0" w:lastColumn="0" w:oddVBand="0" w:evenVBand="0" w:oddHBand="0" w:evenHBand="0" w:firstRowFirstColumn="0" w:firstRowLastColumn="0" w:lastRowFirstColumn="0" w:lastRowLastColumn="0"/>
+              <w:rPr>
+                <w:color w:val="000000"/>
+              </w:rPr>
+            </w:pPr>
+            <w:r>
+              <w:rPr>
+                <w:color w:val="000000"/>
+              </w:rPr>
+              <w:t>"I finished solving it" or "I understand it fully"</w:t>
+            </w:r>
+          </w:p>
+        </w:tc>
+      </w:tr>
+    </w:tbl>
+    <w:p/>
+    <w:p/>
+    <w:p>
+      <w:pPr>
+        <w:rPr>
+          <w:b/>
+          <w:bCs/>
+        </w:rPr>
+      </w:pPr>
+      <w:r>
+        <w:rPr>
+          <w:b/>
+          <w:bCs/>
+        </w:rPr>
+        <w:lastRenderedPageBreak/>
+        <w:t>Working Bookmark:</w:t>
+      </w:r>
+      <w:r>
+        <w:rPr>
+          <w:b/>
+          <w:bCs/>
+        </w:rPr>
+        <w:br/>
+      </w:r>
+      <w:r>
+        <w:rPr>
+          <w:b/>
+          <w:bCs/>
+        </w:rPr>
+        <w:drawing>
+          <wp:inline distT="0" distB="0" distL="0" distR="0" wp14:anchorId="14742EFD" wp14:editId="330E50F0">
+            <wp:extent cx="5943600" cy="3573145"/>
+            <wp:effectExtent l="0" t="0" r="0" b="0"/>
+            <wp:docPr id="594504543" name="Picture 1"/>
+            <wp:cNvGraphicFramePr>
+              <a:graphicFrameLocks xmlns:a="http://schemas.openxmlformats.org/drawingml/2006/main" noChangeAspect="1"/>
+            </wp:cNvGraphicFramePr>
+            <a:graphic xmlns:a="http://schemas.openxmlformats.org/drawingml/2006/main">
+              <a:graphicData uri="http://schemas.openxmlformats.org/drawingml/2006/picture">
+                <pic:pic xmlns:pic="http://schemas.openxmlformats.org/drawingml/2006/picture">
+                  <pic:nvPicPr>
+                    <pic:cNvPr id="594504543" name=""/>
+                    <pic:cNvPicPr/>
+                  </pic:nvPicPr>
+                  <pic:blipFill>
+                    <a:blip r:embed="rId11"/>
+                    <a:stretch>
+                      <a:fillRect/>
+                    </a:stretch>
+                  </pic:blipFill>
+                  <pic:spPr>
+                    <a:xfrm>
+                      <a:off x="0" y="0"/>
+                      <a:ext cx="5943600" cy="3573145"/>
+                    </a:xfrm>
+                    <a:prstGeom prst="rect">
+                      <a:avLst/>
+                    </a:prstGeom>
+                  </pic:spPr>
+                </pic:pic>
+              </a:graphicData>
+            </a:graphic>
+          </wp:inline>
+        </w:drawing>
+      </w:r>
+    </w:p>
+    <w:p>
+      <w:pPr>
+        <w:rPr>
+          <w:b/>
+          <w:bCs/>
+        </w:rPr>
+      </w:pPr>
+    </w:p>
+    <w:p>
+      <w:pPr>
+        <w:rPr>
+          <w:b/>
+          <w:bCs/>
+        </w:rPr>
+      </w:pPr>
+    </w:p>
+    <w:p>
+      <w:pPr>
+        <w:rPr>
+          <w:b/>
+          <w:bCs/>
+        </w:rPr>
+      </w:pPr>
+      <w:r>
+        <w:rPr>
+          <w:b/>
+          <w:bCs/>
+        </w:rPr>
+        <w:t>Working Mark Completed:</w:t>
+      </w:r>
+    </w:p>
+    <w:p>
+      <w:pPr>
+        <w:rPr>
+          <w:b/>
+          <w:bCs/>
+        </w:rPr>
+      </w:pPr>
+      <w:r>
+        <w:rPr>
+          <w:b/>
+          <w:bCs/>
+        </w:rPr>
+        <w:drawing>
+          <wp:inline distT="0" distB="0" distL="0" distR="0" wp14:anchorId="2137FA0B" wp14:editId="1882FA18">
+            <wp:extent cx="5943600" cy="3573145"/>
+            <wp:effectExtent l="0" t="0" r="0" b="0"/>
+            <wp:docPr id="1465646218" name="Picture 1"/>
+            <wp:cNvGraphicFramePr>
+              <a:graphicFrameLocks xmlns:a="http://schemas.openxmlformats.org/drawingml/2006/main" noChangeAspect="1"/>
+            </wp:cNvGraphicFramePr>
+            <a:graphic xmlns:a="http://schemas.openxmlformats.org/drawingml/2006/main">
+              <a:graphicData uri="http://schemas.openxmlformats.org/drawingml/2006/picture">
+                <pic:pic xmlns:pic="http://schemas.openxmlformats.org/drawingml/2006/picture">
+                  <pic:nvPicPr>
+                    <pic:cNvPr id="1465646218" name=""/>
+                    <pic:cNvPicPr/>
+                  </pic:nvPicPr>
+                  <pic:blipFill>
+                    <a:blip r:embed="rId12"/>
+                    <a:stretch>
+                      <a:fillRect/>
+                    </a:stretch>
+                  </pic:blipFill>
+                  <pic:spPr>
+                    <a:xfrm>
+                      <a:off x="0" y="0"/>
+                      <a:ext cx="5943600" cy="3573145"/>
+                    </a:xfrm>
+                    <a:prstGeom prst="rect">
+                      <a:avLst/>
+                    </a:prstGeom>
+                  </pic:spPr>
+                </pic:pic>
+              </a:graphicData>
+            </a:graphic>
+          </wp:inline>
+        </w:drawing>
+      </w:r>
     </w:p>
     <w:sectPr>
       <w:pgSz w:w="12240" w:h="15840"/>
@@ -3776,6 +3381,15 @@
   <w:style w:type="paragraph" w:default="1" w:styleId="Normal">
     <w:name w:val="Normal"/>
     <w:qFormat/>
+    <w:rsid w:val="0044227A"/>
+    <w:pPr>
+      <w:spacing w:after="0" w:line="240" w:lineRule="auto"/>
+    </w:pPr>
+    <w:rPr>
+      <w:rFonts w:ascii="Times New Roman" w:eastAsia="Times New Roman" w:hAnsi="Times New Roman" w:cs="Times New Roman"/>
+      <w:kern w:val="0"/>
+      <w14:ligatures w14:val="none"/>
+    </w:rPr>
   </w:style>
   <w:style w:type="paragraph" w:styleId="Heading1">
     <w:name w:val="heading 1"/>
@@ -3788,14 +3402,16 @@
     <w:pPr>
       <w:keepNext/>
       <w:keepLines/>
-      <w:spacing w:before="360" w:after="80"/>
+      <w:spacing w:before="360" w:after="80" w:line="278" w:lineRule="auto"/>
       <w:outlineLvl w:val="0"/>
     </w:pPr>
     <w:rPr>
       <w:rFonts w:asciiTheme="majorHAnsi" w:eastAsiaTheme="majorEastAsia" w:hAnsiTheme="majorHAnsi" w:cstheme="majorBidi"/>
       <w:color w:val="0F4761" w:themeColor="accent1" w:themeShade="BF"/>
+      <w:kern w:val="2"/>
       <w:sz w:val="40"/>
       <w:szCs w:val="40"/>
+      <w14:ligatures w14:val="standardContextual"/>
     </w:rPr>
   </w:style>
   <w:style w:type="paragraph" w:styleId="Heading2">
@@ -3811,14 +3427,16 @@
     <w:pPr>
       <w:keepNext/>
       <w:keepLines/>
-      <w:spacing w:before="160" w:after="80"/>
+      <w:spacing w:before="160" w:after="80" w:line="278" w:lineRule="auto"/>
       <w:outlineLvl w:val="1"/>
     </w:pPr>
     <w:rPr>
       <w:rFonts w:asciiTheme="majorHAnsi" w:eastAsiaTheme="majorEastAsia" w:hAnsiTheme="majorHAnsi" w:cstheme="majorBidi"/>
       <w:color w:val="0F4761" w:themeColor="accent1" w:themeShade="BF"/>
+      <w:kern w:val="2"/>
       <w:sz w:val="32"/>
       <w:szCs w:val="32"/>
+      <w14:ligatures w14:val="standardContextual"/>
     </w:rPr>
   </w:style>
   <w:style w:type="paragraph" w:styleId="Heading3">
@@ -3834,14 +3452,16 @@
     <w:pPr>
       <w:keepNext/>
       <w:keepLines/>
-      <w:spacing w:before="160" w:after="80"/>
+      <w:spacing w:before="160" w:after="80" w:line="278" w:lineRule="auto"/>
       <w:outlineLvl w:val="2"/>
     </w:pPr>
     <w:rPr>
-      <w:rFonts w:eastAsiaTheme="majorEastAsia" w:cstheme="majorBidi"/>
+      <w:rFonts w:asciiTheme="minorHAnsi" w:eastAsiaTheme="majorEastAsia" w:hAnsiTheme="minorHAnsi" w:cstheme="majorBidi"/>
       <w:color w:val="0F4761" w:themeColor="accent1" w:themeShade="BF"/>
+      <w:kern w:val="2"/>
       <w:sz w:val="28"/>
       <w:szCs w:val="28"/>
+      <w14:ligatures w14:val="standardContextual"/>
     </w:rPr>
   </w:style>
   <w:style w:type="paragraph" w:styleId="Heading4">
@@ -3857,14 +3477,16 @@
     <w:pPr>
       <w:keepNext/>
       <w:keepLines/>
-      <w:spacing w:before="80" w:after="40"/>
+      <w:spacing w:before="80" w:after="40" w:line="278" w:lineRule="auto"/>
       <w:outlineLvl w:val="3"/>
     </w:pPr>
     <w:rPr>
-      <w:rFonts w:eastAsiaTheme="majorEastAsia" w:cstheme="majorBidi"/>
+      <w:rFonts w:asciiTheme="minorHAnsi" w:eastAsiaTheme="majorEastAsia" w:hAnsiTheme="minorHAnsi" w:cstheme="majorBidi"/>
       <w:i/>
       <w:iCs/>
       <w:color w:val="0F4761" w:themeColor="accent1" w:themeShade="BF"/>
+      <w:kern w:val="2"/>
+      <w14:ligatures w14:val="standardContextual"/>
     </w:rPr>
   </w:style>
   <w:style w:type="paragraph" w:styleId="Heading5">
@@ -3880,12 +3502,14 @@
     <w:pPr>
       <w:keepNext/>
       <w:keepLines/>
-      <w:spacing w:before="80" w:after="40"/>
+      <w:spacing w:before="80" w:after="40" w:line="278" w:lineRule="auto"/>
       <w:outlineLvl w:val="4"/>
     </w:pPr>
     <w:rPr>
-      <w:rFonts w:eastAsiaTheme="majorEastAsia" w:cstheme="majorBidi"/>
+      <w:rFonts w:asciiTheme="minorHAnsi" w:eastAsiaTheme="majorEastAsia" w:hAnsiTheme="minorHAnsi" w:cstheme="majorBidi"/>
       <w:color w:val="0F4761" w:themeColor="accent1" w:themeShade="BF"/>
+      <w:kern w:val="2"/>
+      <w14:ligatures w14:val="standardContextual"/>
     </w:rPr>
   </w:style>
   <w:style w:type="paragraph" w:styleId="Heading6">
@@ -3901,14 +3525,16 @@
     <w:pPr>
       <w:keepNext/>
       <w:keepLines/>
-      <w:spacing w:before="40" w:after="0"/>
+      <w:spacing w:before="40" w:line="278" w:lineRule="auto"/>
       <w:outlineLvl w:val="5"/>
     </w:pPr>
     <w:rPr>
-      <w:rFonts w:eastAsiaTheme="majorEastAsia" w:cstheme="majorBidi"/>
+      <w:rFonts w:asciiTheme="minorHAnsi" w:eastAsiaTheme="majorEastAsia" w:hAnsiTheme="minorHAnsi" w:cstheme="majorBidi"/>
       <w:i/>
       <w:iCs/>
       <w:color w:val="595959" w:themeColor="text1" w:themeTint="A6"/>
+      <w:kern w:val="2"/>
+      <w14:ligatures w14:val="standardContextual"/>
     </w:rPr>
   </w:style>
   <w:style w:type="paragraph" w:styleId="Heading7">
@@ -3924,12 +3550,14 @@
     <w:pPr>
       <w:keepNext/>
       <w:keepLines/>
-      <w:spacing w:before="40" w:after="0"/>
+      <w:spacing w:before="40" w:line="278" w:lineRule="auto"/>
       <w:outlineLvl w:val="6"/>
     </w:pPr>
     <w:rPr>
-      <w:rFonts w:eastAsiaTheme="majorEastAsia" w:cstheme="majorBidi"/>
+      <w:rFonts w:asciiTheme="minorHAnsi" w:eastAsiaTheme="majorEastAsia" w:hAnsiTheme="minorHAnsi" w:cstheme="majorBidi"/>
       <w:color w:val="595959" w:themeColor="text1" w:themeTint="A6"/>
+      <w:kern w:val="2"/>
+      <w14:ligatures w14:val="standardContextual"/>
     </w:rPr>
   </w:style>
   <w:style w:type="paragraph" w:styleId="Heading8">
@@ -3945,14 +3573,16 @@
     <w:pPr>
       <w:keepNext/>
       <w:keepLines/>
-      <w:spacing w:after="0"/>
+      <w:spacing w:line="278" w:lineRule="auto"/>
       <w:outlineLvl w:val="7"/>
     </w:pPr>
     <w:rPr>
-      <w:rFonts w:eastAsiaTheme="majorEastAsia" w:cstheme="majorBidi"/>
+      <w:rFonts w:asciiTheme="minorHAnsi" w:eastAsiaTheme="majorEastAsia" w:hAnsiTheme="minorHAnsi" w:cstheme="majorBidi"/>
       <w:i/>
       <w:iCs/>
       <w:color w:val="272727" w:themeColor="text1" w:themeTint="D8"/>
+      <w:kern w:val="2"/>
+      <w14:ligatures w14:val="standardContextual"/>
     </w:rPr>
   </w:style>
   <w:style w:type="paragraph" w:styleId="Heading9">
@@ -3968,12 +3598,14 @@
     <w:pPr>
       <w:keepNext/>
       <w:keepLines/>
-      <w:spacing w:after="0"/>
+      <w:spacing w:line="278" w:lineRule="auto"/>
       <w:outlineLvl w:val="8"/>
     </w:pPr>
     <w:rPr>
-      <w:rFonts w:eastAsiaTheme="majorEastAsia" w:cstheme="majorBidi"/>
+      <w:rFonts w:asciiTheme="minorHAnsi" w:eastAsiaTheme="majorEastAsia" w:hAnsiTheme="minorHAnsi" w:cstheme="majorBidi"/>
       <w:color w:val="272727" w:themeColor="text1" w:themeTint="D8"/>
+      <w:kern w:val="2"/>
+      <w14:ligatures w14:val="standardContextual"/>
     </w:rPr>
   </w:style>
   <w:style w:type="character" w:default="1" w:styleId="DefaultParagraphFont">
@@ -4130,7 +3762,7 @@
     <w:qFormat/>
     <w:rsid w:val="00BA3247"/>
     <w:pPr>
-      <w:spacing w:after="80" w:line="240" w:lineRule="auto"/>
+      <w:spacing w:after="80"/>
       <w:contextualSpacing/>
     </w:pPr>
     <w:rPr>
@@ -4139,6 +3771,7 @@
       <w:kern w:val="28"/>
       <w:sz w:val="56"/>
       <w:szCs w:val="56"/>
+      <w14:ligatures w14:val="standardContextual"/>
     </w:rPr>
   </w:style>
   <w:style w:type="character" w:customStyle="1" w:styleId="TitleChar">
@@ -4167,13 +3800,16 @@
       <w:numPr>
         <w:ilvl w:val="1"/>
       </w:numPr>
+      <w:spacing w:after="160" w:line="278" w:lineRule="auto"/>
     </w:pPr>
     <w:rPr>
-      <w:rFonts w:eastAsiaTheme="majorEastAsia" w:cstheme="majorBidi"/>
+      <w:rFonts w:asciiTheme="minorHAnsi" w:eastAsiaTheme="majorEastAsia" w:hAnsiTheme="minorHAnsi" w:cstheme="majorBidi"/>
       <w:color w:val="595959" w:themeColor="text1" w:themeTint="A6"/>
       <w:spacing w:val="15"/>
+      <w:kern w:val="2"/>
       <w:sz w:val="28"/>
       <w:szCs w:val="28"/>
+      <w14:ligatures w14:val="standardContextual"/>
     </w:rPr>
   </w:style>
   <w:style w:type="character" w:customStyle="1" w:styleId="SubtitleChar">
@@ -4199,13 +3835,16 @@
     <w:qFormat/>
     <w:rsid w:val="00BA3247"/>
     <w:pPr>
-      <w:spacing w:before="160"/>
+      <w:spacing w:before="160" w:after="160" w:line="278" w:lineRule="auto"/>
       <w:jc w:val="center"/>
     </w:pPr>
     <w:rPr>
+      <w:rFonts w:asciiTheme="minorHAnsi" w:eastAsiaTheme="minorHAnsi" w:hAnsiTheme="minorHAnsi" w:cstheme="minorBidi"/>
       <w:i/>
       <w:iCs/>
       <w:color w:val="404040" w:themeColor="text1" w:themeTint="BF"/>
+      <w:kern w:val="2"/>
+      <w14:ligatures w14:val="standardContextual"/>
     </w:rPr>
   </w:style>
   <w:style w:type="character" w:customStyle="1" w:styleId="QuoteChar">
@@ -4227,9 +3866,15 @@
     <w:qFormat/>
     <w:rsid w:val="00BA3247"/>
     <w:pPr>
+      <w:spacing w:after="160" w:line="278" w:lineRule="auto"/>
       <w:ind w:left="720"/>
       <w:contextualSpacing/>
     </w:pPr>
+    <w:rPr>
+      <w:rFonts w:asciiTheme="minorHAnsi" w:eastAsiaTheme="minorHAnsi" w:hAnsiTheme="minorHAnsi" w:cstheme="minorBidi"/>
+      <w:kern w:val="2"/>
+      <w14:ligatures w14:val="standardContextual"/>
+    </w:rPr>
   </w:style>
   <w:style w:type="character" w:styleId="IntenseEmphasis">
     <w:name w:val="Intense Emphasis"/>
@@ -4256,14 +3901,17 @@
         <w:top w:val="single" w:sz="4" w:space="10" w:color="0F4761" w:themeColor="accent1" w:themeShade="BF"/>
         <w:bottom w:val="single" w:sz="4" w:space="10" w:color="0F4761" w:themeColor="accent1" w:themeShade="BF"/>
       </w:pBdr>
-      <w:spacing w:before="360" w:after="360"/>
+      <w:spacing w:before="360" w:after="360" w:line="278" w:lineRule="auto"/>
       <w:ind w:left="864" w:right="864"/>
       <w:jc w:val="center"/>
     </w:pPr>
     <w:rPr>
+      <w:rFonts w:asciiTheme="minorHAnsi" w:eastAsiaTheme="minorHAnsi" w:hAnsiTheme="minorHAnsi" w:cstheme="minorBidi"/>
       <w:i/>
       <w:iCs/>
       <w:color w:val="0F4761" w:themeColor="accent1" w:themeShade="BF"/>
+      <w:kern w:val="2"/>
+      <w14:ligatures w14:val="standardContextual"/>
     </w:rPr>
   </w:style>
   <w:style w:type="character" w:customStyle="1" w:styleId="IntenseQuoteChar">

</xml_diff>

<commit_message>
Polished the frontend by some extent
</commit_message>
<xml_diff>
--- a/PrepForge.docx
+++ b/PrepForge.docx
@@ -2851,6 +2851,219 @@
         </w:drawing>
       </w:r>
     </w:p>
+    <w:p>
+      <w:pPr>
+        <w:rPr>
+          <w:b/>
+          <w:bCs/>
+        </w:rPr>
+      </w:pPr>
+    </w:p>
+    <w:p>
+      <w:pPr>
+        <w:rPr>
+          <w:b/>
+          <w:bCs/>
+        </w:rPr>
+      </w:pPr>
+    </w:p>
+    <w:p>
+      <w:pPr>
+        <w:rPr>
+          <w:b/>
+          <w:bCs/>
+        </w:rPr>
+      </w:pPr>
+      <w:r>
+        <w:rPr>
+          <w:b/>
+          <w:bCs/>
+        </w:rPr>
+        <w:lastRenderedPageBreak/>
+        <w:t>Added the feature:</w:t>
+      </w:r>
+    </w:p>
+    <w:p>
+      <w:r>
+        <w:t xml:space="preserve">This feature highlights what the user has selected from the </w:t>
+      </w:r>
+      <w:proofErr w:type="gramStart"/>
+      <w:r>
+        <w:t>two, and</w:t>
+      </w:r>
+      <w:proofErr w:type="gramEnd"/>
+      <w:r>
+        <w:t xml:space="preserve"> fades the button which is selected and highlights the button which is open to select.</w:t>
+      </w:r>
+    </w:p>
+    <w:p/>
+    <w:p>
+      <w:r>
+        <w:t xml:space="preserve">In the image below, user selects Bookmark, hence it is faded and Mark Completed button is highlighted. Also, there is an option to select the role id. </w:t>
+      </w:r>
+    </w:p>
+    <w:p>
+      <w:r>
+        <w:drawing>
+          <wp:inline distT="0" distB="0" distL="0" distR="0" wp14:anchorId="1BCFA061" wp14:editId="62652264">
+            <wp:extent cx="5943600" cy="2501798"/>
+            <wp:effectExtent l="0" t="0" r="0" b="635"/>
+            <wp:docPr id="407122714" name="Picture 1"/>
+            <wp:cNvGraphicFramePr>
+              <a:graphicFrameLocks xmlns:a="http://schemas.openxmlformats.org/drawingml/2006/main" noChangeAspect="1"/>
+            </wp:cNvGraphicFramePr>
+            <a:graphic xmlns:a="http://schemas.openxmlformats.org/drawingml/2006/main">
+              <a:graphicData uri="http://schemas.openxmlformats.org/drawingml/2006/picture">
+                <pic:pic xmlns:pic="http://schemas.openxmlformats.org/drawingml/2006/picture">
+                  <pic:nvPicPr>
+                    <pic:cNvPr id="407122714" name=""/>
+                    <pic:cNvPicPr/>
+                  </pic:nvPicPr>
+                  <pic:blipFill rotWithShape="1">
+                    <a:blip r:embed="rId13"/>
+                    <a:srcRect b="29971"/>
+                    <a:stretch/>
+                  </pic:blipFill>
+                  <pic:spPr bwMode="auto">
+                    <a:xfrm>
+                      <a:off x="0" y="0"/>
+                      <a:ext cx="5943600" cy="2501798"/>
+                    </a:xfrm>
+                    <a:prstGeom prst="rect">
+                      <a:avLst/>
+                    </a:prstGeom>
+                    <a:ln>
+                      <a:noFill/>
+                    </a:ln>
+                    <a:extLst>
+                      <a:ext uri="{53640926-AAD7-44D8-BBD7-CCE9431645EC}">
+                        <a14:shadowObscured xmlns:a14="http://schemas.microsoft.com/office/drawing/2010/main"/>
+                      </a:ext>
+                    </a:extLst>
+                  </pic:spPr>
+                </pic:pic>
+              </a:graphicData>
+            </a:graphic>
+          </wp:inline>
+        </w:drawing>
+      </w:r>
+    </w:p>
+    <w:p/>
+    <w:p/>
+    <w:p>
+      <w:r>
+        <w:t xml:space="preserve">In the image below, the user has selected Mark Completed, so Bookmark button is faded and Mark Completed button is highlighted, along with </w:t>
+      </w:r>
+      <w:proofErr w:type="gramStart"/>
+      <w:r>
+        <w:t>the,</w:t>
+      </w:r>
+      <w:proofErr w:type="gramEnd"/>
+      <w:r>
+        <w:t xml:space="preserve"> user selected input.</w:t>
+      </w:r>
+    </w:p>
+    <w:p>
+      <w:r>
+        <w:drawing>
+          <wp:inline distT="0" distB="0" distL="0" distR="0" wp14:anchorId="4ED746F4" wp14:editId="3A9A4402">
+            <wp:extent cx="5943600" cy="2655418"/>
+            <wp:effectExtent l="0" t="0" r="0" b="0"/>
+            <wp:docPr id="105560188" name="Picture 1"/>
+            <wp:cNvGraphicFramePr>
+              <a:graphicFrameLocks xmlns:a="http://schemas.openxmlformats.org/drawingml/2006/main" noChangeAspect="1"/>
+            </wp:cNvGraphicFramePr>
+            <a:graphic xmlns:a="http://schemas.openxmlformats.org/drawingml/2006/main">
+              <a:graphicData uri="http://schemas.openxmlformats.org/drawingml/2006/picture">
+                <pic:pic xmlns:pic="http://schemas.openxmlformats.org/drawingml/2006/picture">
+                  <pic:nvPicPr>
+                    <pic:cNvPr id="105560188" name=""/>
+                    <pic:cNvPicPr/>
+                  </pic:nvPicPr>
+                  <pic:blipFill rotWithShape="1">
+                    <a:blip r:embed="rId14"/>
+                    <a:srcRect b="25671"/>
+                    <a:stretch/>
+                  </pic:blipFill>
+                  <pic:spPr bwMode="auto">
+                    <a:xfrm>
+                      <a:off x="0" y="0"/>
+                      <a:ext cx="5943600" cy="2655418"/>
+                    </a:xfrm>
+                    <a:prstGeom prst="rect">
+                      <a:avLst/>
+                    </a:prstGeom>
+                    <a:ln>
+                      <a:noFill/>
+                    </a:ln>
+                    <a:extLst>
+                      <a:ext uri="{53640926-AAD7-44D8-BBD7-CCE9431645EC}">
+                        <a14:shadowObscured xmlns:a14="http://schemas.microsoft.com/office/drawing/2010/main"/>
+                      </a:ext>
+                    </a:extLst>
+                  </pic:spPr>
+                </pic:pic>
+              </a:graphicData>
+            </a:graphic>
+          </wp:inline>
+        </w:drawing>
+      </w:r>
+    </w:p>
+    <w:p/>
+    <w:p/>
+    <w:p>
+      <w:pPr>
+        <w:spacing w:before="100" w:beforeAutospacing="1" w:after="100" w:afterAutospacing="1"/>
+        <w:rPr>
+          <w:color w:val="000000"/>
+        </w:rPr>
+      </w:pPr>
+      <w:r>
+        <w:rPr>
+          <w:color w:val="000000"/>
+        </w:rPr>
+        <w:t>"</w:t>
+      </w:r>
+      <w:r>
+        <w:rPr>
+          <w:rStyle w:val="Strong"/>
+          <w:rFonts w:eastAsiaTheme="majorEastAsia"/>
+          <w:color w:val="000000"/>
+        </w:rPr>
+        <w:t xml:space="preserve">Ready to polish UI </w:t>
+      </w:r>
+      <w:r>
+        <w:rPr>
+          <w:rStyle w:val="Strong"/>
+          <w:rFonts w:ascii="Apple Color Emoji" w:eastAsiaTheme="majorEastAsia" w:hAnsi="Apple Color Emoji" w:cs="Apple Color Emoji"/>
+          <w:color w:val="000000"/>
+        </w:rPr>
+        <w:t>✅</w:t>
+      </w:r>
+      <w:r>
+        <w:rPr>
+          <w:rStyle w:val="Strong"/>
+          <w:rFonts w:eastAsiaTheme="majorEastAsia"/>
+          <w:color w:val="000000"/>
+        </w:rPr>
+        <w:t xml:space="preserve"> Let’s go! </w:t>
+      </w:r>
+      <w:r>
+        <w:rPr>
+          <w:rStyle w:val="Strong"/>
+          <w:rFonts w:ascii="Apple Color Emoji" w:eastAsiaTheme="majorEastAsia" w:hAnsi="Apple Color Emoji" w:cs="Apple Color Emoji"/>
+          <w:color w:val="000000"/>
+        </w:rPr>
+        <w:t>🚀</w:t>
+      </w:r>
+      <w:r>
+        <w:rPr>
+          <w:color w:val="000000"/>
+        </w:rPr>
+        <w:t>"</w:t>
+      </w:r>
+    </w:p>
+    <w:p/>
     <w:sectPr>
       <w:pgSz w:w="12240" w:h="15840"/>
       <w:pgMar w:top="1440" w:right="1440" w:bottom="1440" w:left="1440" w:header="720" w:footer="720" w:gutter="0"/>

</xml_diff>

<commit_message>
Added JWT Authentication and Updated Notes Feature
</commit_message>
<xml_diff>
--- a/PrepForge.docx
+++ b/PrepForge.docx
@@ -202,6 +202,30 @@
       <w:r>
         <w:t>AWS</w:t>
       </w:r>
+    </w:p>
+    <w:p/>
+    <w:p/>
+    <w:p>
+      <w:r>
+        <w:rPr>
+          <w:b/>
+          <w:bCs/>
+          <w:sz w:val="36"/>
+          <w:szCs w:val="36"/>
+        </w:rPr>
+        <w:t>Link:</w:t>
+      </w:r>
+      <w:r>
+        <w:br/>
+      </w:r>
+      <w:hyperlink r:id="rId5" w:history="1">
+        <w:r>
+          <w:rPr>
+            <w:rStyle w:val="Hyperlink"/>
+          </w:rPr>
+          <w:t>https://chatgpt.com/share/680f1567-3c3c-8010-b43d-9fb3a76ef29a</w:t>
+        </w:r>
+      </w:hyperlink>
     </w:p>
     <w:p/>
     <w:p/>
@@ -238,21 +262,12 @@
           <w:ilvl w:val="0"/>
           <w:numId w:val="1"/>
         </w:numPr>
-        <w:rPr>
-          <w:rFonts w:ascii="Times New Roman" w:hAnsi="Times New Roman" w:cs="Times New Roman"/>
-        </w:rPr>
-      </w:pPr>
-      <w:r>
-        <w:rPr>
-          <w:rFonts w:ascii="Times New Roman" w:hAnsi="Times New Roman" w:cs="Times New Roman"/>
-        </w:rPr>
+      </w:pPr>
+      <w:r>
         <w:t xml:space="preserve">python manage.py </w:t>
       </w:r>
       <w:proofErr w:type="spellStart"/>
       <w:r>
-        <w:rPr>
-          <w:rFonts w:ascii="Times New Roman" w:hAnsi="Times New Roman" w:cs="Times New Roman"/>
-        </w:rPr>
         <w:t>makemigrations</w:t>
       </w:r>
       <w:proofErr w:type="spellEnd"/>
@@ -264,14 +279,8 @@
           <w:ilvl w:val="0"/>
           <w:numId w:val="1"/>
         </w:numPr>
-        <w:rPr>
-          <w:rFonts w:ascii="Times New Roman" w:hAnsi="Times New Roman" w:cs="Times New Roman"/>
-        </w:rPr>
-      </w:pPr>
-      <w:r>
-        <w:rPr>
-          <w:rFonts w:ascii="Times New Roman" w:hAnsi="Times New Roman" w:cs="Times New Roman"/>
-        </w:rPr>
+      </w:pPr>
+      <w:r>
         <w:t>python manage.py migrate</w:t>
       </w:r>
     </w:p>
@@ -326,6 +335,7 @@
         </w:rPr>
       </w:pPr>
       <w:r>
+        <w:lastRenderedPageBreak/>
         <w:t xml:space="preserve">This file, </w:t>
       </w:r>
       <w:proofErr w:type="gramStart"/>
@@ -380,7 +390,6 @@
           <w:bCs/>
           <w:color w:val="000000"/>
         </w:rPr>
-        <w:lastRenderedPageBreak/>
         <w:t>Translator between Django models and HTTP API data.</w:t>
       </w:r>
     </w:p>
@@ -1010,21 +1019,7 @@
               <w:rPr>
                 <w:rFonts w:eastAsiaTheme="majorEastAsia"/>
               </w:rPr>
-              <w:t>/questions/&lt;</w:t>
-            </w:r>
-            <w:proofErr w:type="spellStart"/>
-            <w:r>
-              <w:rPr>
-                <w:rFonts w:eastAsiaTheme="majorEastAsia"/>
-              </w:rPr>
-              <w:t>role_id</w:t>
-            </w:r>
-            <w:proofErr w:type="spellEnd"/>
-            <w:r>
-              <w:rPr>
-                <w:rFonts w:eastAsiaTheme="majorEastAsia"/>
-              </w:rPr>
-              <w:t>&gt;/</w:t>
+              <w:t>/questions/&lt;role_id&gt;/</w:t>
             </w:r>
           </w:p>
         </w:tc>
@@ -1385,7 +1380,7 @@
                 <w:color w:val="000000"/>
               </w:rPr>
             </w:pPr>
-            <w:hyperlink r:id="rId5" w:tgtFrame="_new" w:history="1">
+            <w:hyperlink r:id="rId6" w:tgtFrame="_new" w:history="1">
               <w:r>
                 <w:rPr>
                   <w:color w:val="0000FF"/>
@@ -1477,7 +1472,7 @@
                     <pic:cNvPicPr/>
                   </pic:nvPicPr>
                   <pic:blipFill rotWithShape="1">
-                    <a:blip r:embed="rId6"/>
+                    <a:blip r:embed="rId7"/>
                     <a:srcRect b="41243"/>
                     <a:stretch/>
                   </pic:blipFill>
@@ -1524,7 +1519,7 @@
                     <pic:cNvPicPr/>
                   </pic:nvPicPr>
                   <pic:blipFill rotWithShape="1">
-                    <a:blip r:embed="rId7"/>
+                    <a:blip r:embed="rId8"/>
                     <a:srcRect b="42472"/>
                     <a:stretch/>
                   </pic:blipFill>
@@ -1556,6 +1551,7 @@
     <w:p/>
     <w:p>
       <w:r>
+        <w:lastRenderedPageBreak/>
         <w:drawing>
           <wp:inline distT="0" distB="0" distL="0" distR="0" wp14:anchorId="4A4715BA" wp14:editId="1E1A7F83">
             <wp:extent cx="5943600" cy="2033626"/>
@@ -1572,7 +1568,7 @@
                     <pic:cNvPicPr/>
                   </pic:nvPicPr>
                   <pic:blipFill rotWithShape="1">
-                    <a:blip r:embed="rId8"/>
+                    <a:blip r:embed="rId9"/>
                     <a:srcRect b="43086"/>
                     <a:stretch/>
                   </pic:blipFill>
@@ -2228,17 +2224,16 @@
           <w:numId w:val="1"/>
         </w:numPr>
         <w:rPr>
-          <w:rFonts w:ascii="Times New Roman" w:hAnsi="Times New Roman" w:cs="Times New Roman"/>
-          <w:b/>
-          <w:bCs/>
-        </w:rPr>
-      </w:pPr>
-      <w:r>
-        <w:rPr>
-          <w:rFonts w:ascii="Times New Roman" w:hAnsi="Times New Roman" w:cs="Times New Roman"/>
-          <w:b/>
-          <w:bCs/>
-        </w:rPr>
+          <w:b/>
+          <w:bCs/>
+        </w:rPr>
+      </w:pPr>
+      <w:r>
+        <w:rPr>
+          <w:b/>
+          <w:bCs/>
+        </w:rPr>
+        <w:lastRenderedPageBreak/>
         <w:t>cd frontend</w:t>
       </w:r>
     </w:p>
@@ -2249,28 +2244,16 @@
           <w:ilvl w:val="0"/>
           <w:numId w:val="1"/>
         </w:numPr>
-        <w:rPr>
-          <w:rFonts w:ascii="Times New Roman" w:hAnsi="Times New Roman" w:cs="Times New Roman"/>
-        </w:rPr>
-      </w:pPr>
-      <w:r>
-        <w:rPr>
-          <w:rFonts w:ascii="Times New Roman" w:hAnsi="Times New Roman" w:cs="Times New Roman"/>
-        </w:rPr>
+      </w:pPr>
+      <w:r>
         <w:t>cd: no such file or directory: frontend</w:t>
       </w:r>
     </w:p>
     <w:p>
       <w:pPr>
         <w:pStyle w:val="ListParagraph"/>
-        <w:rPr>
-          <w:rFonts w:ascii="Times New Roman" w:hAnsi="Times New Roman" w:cs="Times New Roman"/>
-        </w:rPr>
-      </w:pPr>
-      <w:r>
-        <w:rPr>
-          <w:rFonts w:ascii="Times New Roman" w:hAnsi="Times New Roman" w:cs="Times New Roman"/>
-        </w:rPr>
+      </w:pPr>
+      <w:r>
         <w:t>This most of the times, simply means you are in the same directory and don’t need to cd.</w:t>
       </w:r>
     </w:p>
@@ -2342,7 +2325,6 @@
     </w:p>
     <w:p>
       <w:r>
-        <w:lastRenderedPageBreak/>
         <w:drawing>
           <wp:inline distT="0" distB="0" distL="0" distR="0" wp14:anchorId="608E43F5" wp14:editId="741CDF7F">
             <wp:extent cx="5943600" cy="3573145"/>
@@ -2356,160 +2338,6 @@
                 <pic:pic xmlns:pic="http://schemas.openxmlformats.org/drawingml/2006/picture">
                   <pic:nvPicPr>
                     <pic:cNvPr id="1140401542" name="Picture 1" descr="A screenshot of a computer&#10;&#10;AI-generated content may be incorrect."/>
-                    <pic:cNvPicPr/>
-                  </pic:nvPicPr>
-                  <pic:blipFill>
-                    <a:blip r:embed="rId9"/>
-                    <a:stretch>
-                      <a:fillRect/>
-                    </a:stretch>
-                  </pic:blipFill>
-                  <pic:spPr>
-                    <a:xfrm>
-                      <a:off x="0" y="0"/>
-                      <a:ext cx="5943600" cy="3573145"/>
-                    </a:xfrm>
-                    <a:prstGeom prst="rect">
-                      <a:avLst/>
-                    </a:prstGeom>
-                  </pic:spPr>
-                </pic:pic>
-              </a:graphicData>
-            </a:graphic>
-          </wp:inline>
-        </w:drawing>
-      </w:r>
-    </w:p>
-    <w:p>
-      <w:pPr>
-        <w:spacing w:beforeAutospacing="1" w:after="100" w:afterAutospacing="1"/>
-        <w:rPr>
-          <w:color w:val="000000"/>
-        </w:rPr>
-      </w:pPr>
-      <w:r>
-        <w:rPr>
-          <w:b/>
-          <w:bCs/>
-          <w:color w:val="000000"/>
-        </w:rPr>
-        <w:t>"Back — let's continue from Questions Page!"</w:t>
-      </w:r>
-    </w:p>
-    <w:p/>
-    <w:p>
-      <w:pPr>
-        <w:rPr>
-          <w:b/>
-          <w:bCs/>
-        </w:rPr>
-      </w:pPr>
-      <w:r>
-        <w:rPr>
-          <w:b/>
-          <w:bCs/>
-        </w:rPr>
-        <w:t>Quick Git commands to add, commit and push:</w:t>
-      </w:r>
-    </w:p>
-    <w:p/>
-    <w:p>
-      <w:r>
-        <w:t xml:space="preserve">git </w:t>
-      </w:r>
-      <w:proofErr w:type="gramStart"/>
-      <w:r>
-        <w:t>add .</w:t>
-      </w:r>
-      <w:proofErr w:type="gramEnd"/>
-    </w:p>
-    <w:p>
-      <w:r>
-        <w:t>git commit -m "Meaningful message like: Setup Django models and admin panel"</w:t>
-      </w:r>
-    </w:p>
-    <w:p>
-      <w:r>
-        <w:t>git push</w:t>
-      </w:r>
-    </w:p>
-    <w:p/>
-    <w:p/>
-    <w:p>
-      <w:r>
-        <w:t>Started with the adding new feature:</w:t>
-      </w:r>
-      <w:r>
-        <w:br/>
-        <w:t xml:space="preserve">Add </w:t>
-      </w:r>
-      <w:proofErr w:type="gramStart"/>
-      <w:r>
-        <w:t>Book mark</w:t>
-      </w:r>
-      <w:proofErr w:type="gramEnd"/>
-      <w:r>
-        <w:t xml:space="preserve"> and Mark as Completed </w:t>
-      </w:r>
-      <w:proofErr w:type="gramStart"/>
-      <w:r>
-        <w:t>features, but</w:t>
-      </w:r>
-      <w:proofErr w:type="gramEnd"/>
-      <w:r>
-        <w:t xml:space="preserve"> encountered errors.</w:t>
-      </w:r>
-    </w:p>
-    <w:p/>
-    <w:p>
-      <w:r>
-        <w:t xml:space="preserve">The following is the one of the </w:t>
-      </w:r>
-      <w:proofErr w:type="gramStart"/>
-      <w:r>
-        <w:t>way</w:t>
-      </w:r>
-      <w:proofErr w:type="gramEnd"/>
-      <w:r>
-        <w:t xml:space="preserve"> to check if frontend is working properly:</w:t>
-      </w:r>
-      <w:r>
-        <w:br/>
-        <w:t xml:space="preserve">Under Inspect =&gt; Network =&gt; Under the ‘Name’ tab, you can see the error, after clicking it, you get the option which says ‘payload’, after clicking it, you get the output, that the </w:t>
-      </w:r>
-      <w:proofErr w:type="spellStart"/>
-      <w:r>
-        <w:t>fronend</w:t>
-      </w:r>
-      <w:proofErr w:type="spellEnd"/>
-      <w:r>
-        <w:t xml:space="preserve"> is sending. This helps in debugging, if this is correct, there is no issue with the frontend, changes </w:t>
-      </w:r>
-      <w:proofErr w:type="gramStart"/>
-      <w:r>
-        <w:t>needs</w:t>
-      </w:r>
-      <w:proofErr w:type="gramEnd"/>
-      <w:r>
-        <w:t xml:space="preserve"> to be done in backend.</w:t>
-      </w:r>
-    </w:p>
-    <w:p>
-      <w:r>
-        <w:lastRenderedPageBreak/>
-        <w:drawing>
-          <wp:inline distT="0" distB="0" distL="0" distR="0" wp14:anchorId="3769C7FA" wp14:editId="734FBF9B">
-            <wp:extent cx="5943600" cy="3573145"/>
-            <wp:effectExtent l="0" t="0" r="0" b="0"/>
-            <wp:docPr id="87254673" name="Picture 1"/>
-            <wp:cNvGraphicFramePr>
-              <a:graphicFrameLocks xmlns:a="http://schemas.openxmlformats.org/drawingml/2006/main" noChangeAspect="1"/>
-            </wp:cNvGraphicFramePr>
-            <a:graphic xmlns:a="http://schemas.openxmlformats.org/drawingml/2006/main">
-              <a:graphicData uri="http://schemas.openxmlformats.org/drawingml/2006/picture">
-                <pic:pic xmlns:pic="http://schemas.openxmlformats.org/drawingml/2006/picture">
-                  <pic:nvPicPr>
-                    <pic:cNvPr id="87254673" name=""/>
                     <pic:cNvPicPr/>
                   </pic:nvPicPr>
                   <pic:blipFill>
@@ -2534,211 +2362,131 @@
         </w:drawing>
       </w:r>
     </w:p>
+    <w:p>
+      <w:pPr>
+        <w:spacing w:beforeAutospacing="1" w:after="100" w:afterAutospacing="1"/>
+        <w:rPr>
+          <w:color w:val="000000"/>
+        </w:rPr>
+      </w:pPr>
+      <w:r>
+        <w:rPr>
+          <w:b/>
+          <w:bCs/>
+          <w:color w:val="000000"/>
+        </w:rPr>
+        <w:t>"Back — let's continue from Questions Page!"</w:t>
+      </w:r>
+    </w:p>
+    <w:p/>
+    <w:p>
+      <w:pPr>
+        <w:rPr>
+          <w:b/>
+          <w:bCs/>
+        </w:rPr>
+      </w:pPr>
+      <w:r>
+        <w:rPr>
+          <w:b/>
+          <w:bCs/>
+        </w:rPr>
+        <w:t>Quick Git commands to add, commit and push:</w:t>
+      </w:r>
+    </w:p>
+    <w:p/>
+    <w:p>
+      <w:r>
+        <w:t xml:space="preserve">git </w:t>
+      </w:r>
+      <w:proofErr w:type="gramStart"/>
+      <w:r>
+        <w:t>add .</w:t>
+      </w:r>
+      <w:proofErr w:type="gramEnd"/>
+    </w:p>
+    <w:p>
+      <w:r>
+        <w:t>git commit -m "Meaningful message like: Setup Django models and admin panel"</w:t>
+      </w:r>
+    </w:p>
+    <w:p>
+      <w:r>
+        <w:t>git push</w:t>
+      </w:r>
+    </w:p>
     <w:p/>
     <w:p/>
     <w:p>
-      <w:pPr>
-        <w:rPr>
-          <w:b/>
-          <w:bCs/>
-        </w:rPr>
-      </w:pPr>
-      <w:r>
-        <w:rPr>
-          <w:b/>
-          <w:bCs/>
-        </w:rPr>
-        <w:t>Use of Bookmark vs Mark Completed:</w:t>
-      </w:r>
-    </w:p>
-    <w:p>
-      <w:pPr>
-        <w:rPr>
-          <w:b/>
-          <w:bCs/>
-        </w:rPr>
-      </w:pPr>
-    </w:p>
-    <w:tbl>
-      <w:tblPr>
-        <w:tblStyle w:val="GridTable1Light"/>
-        <w:tblW w:w="0" w:type="auto"/>
-        <w:tblLook w:val="04A0" w:firstRow="1" w:lastRow="0" w:firstColumn="1" w:lastColumn="0" w:noHBand="0" w:noVBand="1"/>
-      </w:tblPr>
-      <w:tblGrid>
-        <w:gridCol w:w="1456"/>
-        <w:gridCol w:w="6074"/>
-      </w:tblGrid>
-      <w:tr>
-        <w:trPr>
-          <w:cnfStyle w:val="100000000000" w:firstRow="1" w:lastRow="0" w:firstColumn="0" w:lastColumn="0" w:oddVBand="0" w:evenVBand="0" w:oddHBand="0" w:evenHBand="0" w:firstRowFirstColumn="0" w:firstRowLastColumn="0" w:lastRowFirstColumn="0" w:lastRowLastColumn="0"/>
-        </w:trPr>
-        <w:tc>
-          <w:tcPr>
-            <w:cnfStyle w:val="001000000000" w:firstRow="0" w:lastRow="0" w:firstColumn="1" w:lastColumn="0" w:oddVBand="0" w:evenVBand="0" w:oddHBand="0" w:evenHBand="0" w:firstRowFirstColumn="0" w:firstRowLastColumn="0" w:lastRowFirstColumn="0" w:lastRowLastColumn="0"/>
-            <w:tcW w:w="0" w:type="auto"/>
-            <w:hideMark/>
-          </w:tcPr>
-          <w:p>
-            <w:pPr>
-              <w:rPr>
-                <w:color w:val="000000"/>
-              </w:rPr>
-            </w:pPr>
-            <w:r>
-              <w:rPr>
-                <w:color w:val="000000"/>
-              </w:rPr>
-              <w:t>Status</w:t>
-            </w:r>
-          </w:p>
-        </w:tc>
-        <w:tc>
-          <w:tcPr>
-            <w:tcW w:w="0" w:type="auto"/>
-            <w:hideMark/>
-          </w:tcPr>
-          <w:p>
-            <w:pPr>
-              <w:cnfStyle w:val="100000000000" w:firstRow="1" w:lastRow="0" w:firstColumn="0" w:lastColumn="0" w:oddVBand="0" w:evenVBand="0" w:oddHBand="0" w:evenHBand="0" w:firstRowFirstColumn="0" w:firstRowLastColumn="0" w:lastRowFirstColumn="0" w:lastRowLastColumn="0"/>
-              <w:rPr>
-                <w:color w:val="000000"/>
-              </w:rPr>
-            </w:pPr>
-            <w:r>
-              <w:rPr>
-                <w:color w:val="000000"/>
-              </w:rPr>
-              <w:t>Real-World Meaning</w:t>
-            </w:r>
-          </w:p>
-        </w:tc>
-      </w:tr>
-      <w:tr>
-        <w:tc>
-          <w:tcPr>
-            <w:cnfStyle w:val="001000000000" w:firstRow="0" w:lastRow="0" w:firstColumn="1" w:lastColumn="0" w:oddVBand="0" w:evenVBand="0" w:oddHBand="0" w:evenHBand="0" w:firstRowFirstColumn="0" w:firstRowLastColumn="0" w:lastRowFirstColumn="0" w:lastRowLastColumn="0"/>
-            <w:tcW w:w="0" w:type="auto"/>
-            <w:hideMark/>
-          </w:tcPr>
-          <w:p>
-            <w:pPr>
-              <w:rPr>
-                <w:b w:val="0"/>
-                <w:bCs w:val="0"/>
-                <w:color w:val="000000"/>
-              </w:rPr>
-            </w:pPr>
-            <w:r>
-              <w:rPr>
-                <w:rStyle w:val="Strong"/>
-                <w:rFonts w:eastAsiaTheme="majorEastAsia"/>
-                <w:color w:val="000000"/>
-              </w:rPr>
-              <w:t>Bookmarked</w:t>
-            </w:r>
-          </w:p>
-        </w:tc>
-        <w:tc>
-          <w:tcPr>
-            <w:tcW w:w="0" w:type="auto"/>
-            <w:hideMark/>
-          </w:tcPr>
-          <w:p>
-            <w:pPr>
-              <w:cnfStyle w:val="000000000000" w:firstRow="0" w:lastRow="0" w:firstColumn="0" w:lastColumn="0" w:oddVBand="0" w:evenVBand="0" w:oddHBand="0" w:evenHBand="0" w:firstRowFirstColumn="0" w:firstRowLastColumn="0" w:lastRowFirstColumn="0" w:lastRowLastColumn="0"/>
-              <w:rPr>
-                <w:color w:val="000000"/>
-              </w:rPr>
-            </w:pPr>
-            <w:r>
-              <w:rPr>
-                <w:color w:val="000000"/>
-              </w:rPr>
-              <w:t>"I want to practice this question later" or "I want to revisit it"</w:t>
-            </w:r>
-          </w:p>
-        </w:tc>
-      </w:tr>
-      <w:tr>
-        <w:tc>
-          <w:tcPr>
-            <w:cnfStyle w:val="001000000000" w:firstRow="0" w:lastRow="0" w:firstColumn="1" w:lastColumn="0" w:oddVBand="0" w:evenVBand="0" w:oddHBand="0" w:evenHBand="0" w:firstRowFirstColumn="0" w:firstRowLastColumn="0" w:lastRowFirstColumn="0" w:lastRowLastColumn="0"/>
-            <w:tcW w:w="0" w:type="auto"/>
-            <w:hideMark/>
-          </w:tcPr>
-          <w:p>
-            <w:pPr>
-              <w:rPr>
-                <w:color w:val="000000"/>
-              </w:rPr>
-            </w:pPr>
-            <w:r>
-              <w:rPr>
-                <w:rStyle w:val="Strong"/>
-                <w:rFonts w:eastAsiaTheme="majorEastAsia"/>
-                <w:color w:val="000000"/>
-              </w:rPr>
-              <w:t>Completed</w:t>
-            </w:r>
-          </w:p>
-        </w:tc>
-        <w:tc>
-          <w:tcPr>
-            <w:tcW w:w="0" w:type="auto"/>
-            <w:hideMark/>
-          </w:tcPr>
-          <w:p>
-            <w:pPr>
-              <w:cnfStyle w:val="000000000000" w:firstRow="0" w:lastRow="0" w:firstColumn="0" w:lastColumn="0" w:oddVBand="0" w:evenVBand="0" w:oddHBand="0" w:evenHBand="0" w:firstRowFirstColumn="0" w:firstRowLastColumn="0" w:lastRowFirstColumn="0" w:lastRowLastColumn="0"/>
-              <w:rPr>
-                <w:color w:val="000000"/>
-              </w:rPr>
-            </w:pPr>
-            <w:r>
-              <w:rPr>
-                <w:color w:val="000000"/>
-              </w:rPr>
-              <w:t>"I finished solving it" or "I understand it fully"</w:t>
-            </w:r>
-          </w:p>
-        </w:tc>
-      </w:tr>
-    </w:tbl>
+      <w:r>
+        <w:t>Started with the adding new feature:</w:t>
+      </w:r>
+      <w:r>
+        <w:br/>
+        <w:t xml:space="preserve">Add </w:t>
+      </w:r>
+      <w:proofErr w:type="gramStart"/>
+      <w:r>
+        <w:t>Book mark</w:t>
+      </w:r>
+      <w:proofErr w:type="gramEnd"/>
+      <w:r>
+        <w:t xml:space="preserve"> and Mark as Completed </w:t>
+      </w:r>
+      <w:proofErr w:type="gramStart"/>
+      <w:r>
+        <w:t>features, but</w:t>
+      </w:r>
+      <w:proofErr w:type="gramEnd"/>
+      <w:r>
+        <w:t xml:space="preserve"> encountered errors.</w:t>
+      </w:r>
+    </w:p>
     <w:p/>
-    <w:p/>
-    <w:p>
-      <w:pPr>
-        <w:rPr>
-          <w:b/>
-          <w:bCs/>
-        </w:rPr>
-      </w:pPr>
-      <w:r>
-        <w:rPr>
-          <w:b/>
-          <w:bCs/>
-        </w:rPr>
+    <w:p>
+      <w:r>
+        <w:t xml:space="preserve">The following is the one of the </w:t>
+      </w:r>
+      <w:proofErr w:type="gramStart"/>
+      <w:r>
+        <w:t>way</w:t>
+      </w:r>
+      <w:proofErr w:type="gramEnd"/>
+      <w:r>
+        <w:t xml:space="preserve"> to check if frontend is working properly:</w:t>
+      </w:r>
+      <w:r>
+        <w:br/>
+        <w:t xml:space="preserve">Under Inspect =&gt; Network =&gt; Under the ‘Name’ tab, you can see the error, after clicking it, you get the option which says ‘payload’, after clicking it, you get the output, that the </w:t>
+      </w:r>
+      <w:proofErr w:type="spellStart"/>
+      <w:r>
+        <w:t>fronend</w:t>
+      </w:r>
+      <w:proofErr w:type="spellEnd"/>
+      <w:r>
+        <w:t xml:space="preserve"> is </w:t>
+      </w:r>
+      <w:r>
         <w:lastRenderedPageBreak/>
-        <w:t>Working Bookmark:</w:t>
-      </w:r>
-      <w:r>
-        <w:rPr>
-          <w:b/>
-          <w:bCs/>
-        </w:rPr>
-        <w:br/>
-      </w:r>
-      <w:r>
-        <w:rPr>
-          <w:b/>
-          <w:bCs/>
-        </w:rPr>
+        <w:t xml:space="preserve">sending. This helps in debugging, if this is correct, there is no issue with the frontend, changes </w:t>
+      </w:r>
+      <w:proofErr w:type="gramStart"/>
+      <w:r>
+        <w:t>needs</w:t>
+      </w:r>
+      <w:proofErr w:type="gramEnd"/>
+      <w:r>
+        <w:t xml:space="preserve"> to be done in backend.</w:t>
+      </w:r>
+    </w:p>
+    <w:p>
+      <w:r>
         <w:drawing>
-          <wp:inline distT="0" distB="0" distL="0" distR="0" wp14:anchorId="14742EFD" wp14:editId="330E50F0">
+          <wp:inline distT="0" distB="0" distL="0" distR="0" wp14:anchorId="3769C7FA" wp14:editId="734FBF9B">
             <wp:extent cx="5943600" cy="3573145"/>
             <wp:effectExtent l="0" t="0" r="0" b="0"/>
-            <wp:docPr id="594504543" name="Picture 1"/>
+            <wp:docPr id="87254673" name="Picture 1"/>
             <wp:cNvGraphicFramePr>
               <a:graphicFrameLocks xmlns:a="http://schemas.openxmlformats.org/drawingml/2006/main" noChangeAspect="1"/>
             </wp:cNvGraphicFramePr>
@@ -2746,7 +2494,7 @@
               <a:graphicData uri="http://schemas.openxmlformats.org/drawingml/2006/picture">
                 <pic:pic xmlns:pic="http://schemas.openxmlformats.org/drawingml/2006/picture">
                   <pic:nvPicPr>
-                    <pic:cNvPr id="594504543" name=""/>
+                    <pic:cNvPr id="87254673" name=""/>
                     <pic:cNvPicPr/>
                   </pic:nvPicPr>
                   <pic:blipFill>
@@ -2771,54 +2519,211 @@
         </w:drawing>
       </w:r>
     </w:p>
-    <w:p>
-      <w:pPr>
-        <w:rPr>
-          <w:b/>
-          <w:bCs/>
-        </w:rPr>
-      </w:pPr>
-    </w:p>
-    <w:p>
-      <w:pPr>
-        <w:rPr>
-          <w:b/>
-          <w:bCs/>
-        </w:rPr>
-      </w:pPr>
-    </w:p>
-    <w:p>
-      <w:pPr>
-        <w:rPr>
-          <w:b/>
-          <w:bCs/>
-        </w:rPr>
-      </w:pPr>
-      <w:r>
-        <w:rPr>
-          <w:b/>
-          <w:bCs/>
-        </w:rPr>
-        <w:t>Working Mark Completed:</w:t>
-      </w:r>
-    </w:p>
-    <w:p>
-      <w:pPr>
-        <w:rPr>
-          <w:b/>
-          <w:bCs/>
-        </w:rPr>
-      </w:pPr>
+    <w:p/>
+    <w:p/>
+    <w:p>
+      <w:pPr>
+        <w:rPr>
+          <w:b/>
+          <w:bCs/>
+        </w:rPr>
+      </w:pPr>
+      <w:r>
+        <w:rPr>
+          <w:b/>
+          <w:bCs/>
+        </w:rPr>
+        <w:t>Use of Bookmark vs Mark Completed:</w:t>
+      </w:r>
+    </w:p>
+    <w:p>
+      <w:pPr>
+        <w:rPr>
+          <w:b/>
+          <w:bCs/>
+        </w:rPr>
+      </w:pPr>
+    </w:p>
+    <w:tbl>
+      <w:tblPr>
+        <w:tblStyle w:val="GridTable1Light"/>
+        <w:tblW w:w="0" w:type="auto"/>
+        <w:tblLook w:val="04A0" w:firstRow="1" w:lastRow="0" w:firstColumn="1" w:lastColumn="0" w:noHBand="0" w:noVBand="1"/>
+      </w:tblPr>
+      <w:tblGrid>
+        <w:gridCol w:w="1456"/>
+        <w:gridCol w:w="6074"/>
+      </w:tblGrid>
+      <w:tr>
+        <w:trPr>
+          <w:cnfStyle w:val="100000000000" w:firstRow="1" w:lastRow="0" w:firstColumn="0" w:lastColumn="0" w:oddVBand="0" w:evenVBand="0" w:oddHBand="0" w:evenHBand="0" w:firstRowFirstColumn="0" w:firstRowLastColumn="0" w:lastRowFirstColumn="0" w:lastRowLastColumn="0"/>
+        </w:trPr>
+        <w:tc>
+          <w:tcPr>
+            <w:cnfStyle w:val="001000000000" w:firstRow="0" w:lastRow="0" w:firstColumn="1" w:lastColumn="0" w:oddVBand="0" w:evenVBand="0" w:oddHBand="0" w:evenHBand="0" w:firstRowFirstColumn="0" w:firstRowLastColumn="0" w:lastRowFirstColumn="0" w:lastRowLastColumn="0"/>
+            <w:tcW w:w="0" w:type="auto"/>
+            <w:hideMark/>
+          </w:tcPr>
+          <w:p>
+            <w:pPr>
+              <w:rPr>
+                <w:color w:val="000000"/>
+              </w:rPr>
+            </w:pPr>
+            <w:r>
+              <w:rPr>
+                <w:color w:val="000000"/>
+              </w:rPr>
+              <w:t>Status</w:t>
+            </w:r>
+          </w:p>
+        </w:tc>
+        <w:tc>
+          <w:tcPr>
+            <w:tcW w:w="0" w:type="auto"/>
+            <w:hideMark/>
+          </w:tcPr>
+          <w:p>
+            <w:pPr>
+              <w:cnfStyle w:val="100000000000" w:firstRow="1" w:lastRow="0" w:firstColumn="0" w:lastColumn="0" w:oddVBand="0" w:evenVBand="0" w:oddHBand="0" w:evenHBand="0" w:firstRowFirstColumn="0" w:firstRowLastColumn="0" w:lastRowFirstColumn="0" w:lastRowLastColumn="0"/>
+              <w:rPr>
+                <w:color w:val="000000"/>
+              </w:rPr>
+            </w:pPr>
+            <w:r>
+              <w:rPr>
+                <w:color w:val="000000"/>
+              </w:rPr>
+              <w:t>Real-World Meaning</w:t>
+            </w:r>
+          </w:p>
+        </w:tc>
+      </w:tr>
+      <w:tr>
+        <w:tc>
+          <w:tcPr>
+            <w:cnfStyle w:val="001000000000" w:firstRow="0" w:lastRow="0" w:firstColumn="1" w:lastColumn="0" w:oddVBand="0" w:evenVBand="0" w:oddHBand="0" w:evenHBand="0" w:firstRowFirstColumn="0" w:firstRowLastColumn="0" w:lastRowFirstColumn="0" w:lastRowLastColumn="0"/>
+            <w:tcW w:w="0" w:type="auto"/>
+            <w:hideMark/>
+          </w:tcPr>
+          <w:p>
+            <w:pPr>
+              <w:rPr>
+                <w:b w:val="0"/>
+                <w:bCs w:val="0"/>
+                <w:color w:val="000000"/>
+              </w:rPr>
+            </w:pPr>
+            <w:r>
+              <w:rPr>
+                <w:rStyle w:val="Strong"/>
+                <w:rFonts w:eastAsiaTheme="majorEastAsia"/>
+                <w:color w:val="000000"/>
+              </w:rPr>
+              <w:t>Bookmarked</w:t>
+            </w:r>
+          </w:p>
+        </w:tc>
+        <w:tc>
+          <w:tcPr>
+            <w:tcW w:w="0" w:type="auto"/>
+            <w:hideMark/>
+          </w:tcPr>
+          <w:p>
+            <w:pPr>
+              <w:cnfStyle w:val="000000000000" w:firstRow="0" w:lastRow="0" w:firstColumn="0" w:lastColumn="0" w:oddVBand="0" w:evenVBand="0" w:oddHBand="0" w:evenHBand="0" w:firstRowFirstColumn="0" w:firstRowLastColumn="0" w:lastRowFirstColumn="0" w:lastRowLastColumn="0"/>
+              <w:rPr>
+                <w:color w:val="000000"/>
+              </w:rPr>
+            </w:pPr>
+            <w:r>
+              <w:rPr>
+                <w:color w:val="000000"/>
+              </w:rPr>
+              <w:t>"I want to practice this question later" or "I want to revisit it"</w:t>
+            </w:r>
+          </w:p>
+        </w:tc>
+      </w:tr>
+      <w:tr>
+        <w:tc>
+          <w:tcPr>
+            <w:cnfStyle w:val="001000000000" w:firstRow="0" w:lastRow="0" w:firstColumn="1" w:lastColumn="0" w:oddVBand="0" w:evenVBand="0" w:oddHBand="0" w:evenHBand="0" w:firstRowFirstColumn="0" w:firstRowLastColumn="0" w:lastRowFirstColumn="0" w:lastRowLastColumn="0"/>
+            <w:tcW w:w="0" w:type="auto"/>
+            <w:hideMark/>
+          </w:tcPr>
+          <w:p>
+            <w:pPr>
+              <w:rPr>
+                <w:color w:val="000000"/>
+              </w:rPr>
+            </w:pPr>
+            <w:r>
+              <w:rPr>
+                <w:rStyle w:val="Strong"/>
+                <w:rFonts w:eastAsiaTheme="majorEastAsia"/>
+                <w:color w:val="000000"/>
+              </w:rPr>
+              <w:t>Completed</w:t>
+            </w:r>
+          </w:p>
+        </w:tc>
+        <w:tc>
+          <w:tcPr>
+            <w:tcW w:w="0" w:type="auto"/>
+            <w:hideMark/>
+          </w:tcPr>
+          <w:p>
+            <w:pPr>
+              <w:cnfStyle w:val="000000000000" w:firstRow="0" w:lastRow="0" w:firstColumn="0" w:lastColumn="0" w:oddVBand="0" w:evenVBand="0" w:oddHBand="0" w:evenHBand="0" w:firstRowFirstColumn="0" w:firstRowLastColumn="0" w:lastRowFirstColumn="0" w:lastRowLastColumn="0"/>
+              <w:rPr>
+                <w:color w:val="000000"/>
+              </w:rPr>
+            </w:pPr>
+            <w:r>
+              <w:rPr>
+                <w:color w:val="000000"/>
+              </w:rPr>
+              <w:t>"I finished solving it" or "I understand it fully"</w:t>
+            </w:r>
+          </w:p>
+        </w:tc>
+      </w:tr>
+    </w:tbl>
+    <w:p/>
+    <w:p/>
+    <w:p>
+      <w:pPr>
+        <w:rPr>
+          <w:b/>
+          <w:bCs/>
+        </w:rPr>
+      </w:pPr>
+      <w:r>
+        <w:rPr>
+          <w:b/>
+          <w:bCs/>
+        </w:rPr>
+        <w:lastRenderedPageBreak/>
+        <w:t>Working Bookmark:</w:t>
+      </w:r>
+      <w:r>
+        <w:rPr>
+          <w:b/>
+          <w:bCs/>
+        </w:rPr>
+        <w:br/>
+      </w:r>
       <w:r>
         <w:rPr>
           <w:b/>
           <w:bCs/>
         </w:rPr>
         <w:drawing>
-          <wp:inline distT="0" distB="0" distL="0" distR="0" wp14:anchorId="2137FA0B" wp14:editId="1882FA18">
+          <wp:inline distT="0" distB="0" distL="0" distR="0" wp14:anchorId="14742EFD" wp14:editId="330E50F0">
             <wp:extent cx="5943600" cy="3573145"/>
             <wp:effectExtent l="0" t="0" r="0" b="0"/>
-            <wp:docPr id="1465646218" name="Picture 1"/>
+            <wp:docPr id="594504543" name="Picture 1"/>
             <wp:cNvGraphicFramePr>
               <a:graphicFrameLocks xmlns:a="http://schemas.openxmlformats.org/drawingml/2006/main" noChangeAspect="1"/>
             </wp:cNvGraphicFramePr>
@@ -2826,7 +2731,7 @@
               <a:graphicData uri="http://schemas.openxmlformats.org/drawingml/2006/picture">
                 <pic:pic xmlns:pic="http://schemas.openxmlformats.org/drawingml/2006/picture">
                   <pic:nvPicPr>
-                    <pic:cNvPr id="1465646218" name=""/>
+                    <pic:cNvPr id="594504543" name=""/>
                     <pic:cNvPicPr/>
                   </pic:nvPicPr>
                   <pic:blipFill>
@@ -2879,6 +2784,86 @@
           <w:b/>
           <w:bCs/>
         </w:rPr>
+        <w:t>Working Mark Completed:</w:t>
+      </w:r>
+    </w:p>
+    <w:p>
+      <w:pPr>
+        <w:rPr>
+          <w:b/>
+          <w:bCs/>
+        </w:rPr>
+      </w:pPr>
+      <w:r>
+        <w:rPr>
+          <w:b/>
+          <w:bCs/>
+        </w:rPr>
+        <w:drawing>
+          <wp:inline distT="0" distB="0" distL="0" distR="0" wp14:anchorId="2137FA0B" wp14:editId="1882FA18">
+            <wp:extent cx="5943600" cy="3573145"/>
+            <wp:effectExtent l="0" t="0" r="0" b="0"/>
+            <wp:docPr id="1465646218" name="Picture 1"/>
+            <wp:cNvGraphicFramePr>
+              <a:graphicFrameLocks xmlns:a="http://schemas.openxmlformats.org/drawingml/2006/main" noChangeAspect="1"/>
+            </wp:cNvGraphicFramePr>
+            <a:graphic xmlns:a="http://schemas.openxmlformats.org/drawingml/2006/main">
+              <a:graphicData uri="http://schemas.openxmlformats.org/drawingml/2006/picture">
+                <pic:pic xmlns:pic="http://schemas.openxmlformats.org/drawingml/2006/picture">
+                  <pic:nvPicPr>
+                    <pic:cNvPr id="1465646218" name=""/>
+                    <pic:cNvPicPr/>
+                  </pic:nvPicPr>
+                  <pic:blipFill>
+                    <a:blip r:embed="rId13"/>
+                    <a:stretch>
+                      <a:fillRect/>
+                    </a:stretch>
+                  </pic:blipFill>
+                  <pic:spPr>
+                    <a:xfrm>
+                      <a:off x="0" y="0"/>
+                      <a:ext cx="5943600" cy="3573145"/>
+                    </a:xfrm>
+                    <a:prstGeom prst="rect">
+                      <a:avLst/>
+                    </a:prstGeom>
+                  </pic:spPr>
+                </pic:pic>
+              </a:graphicData>
+            </a:graphic>
+          </wp:inline>
+        </w:drawing>
+      </w:r>
+    </w:p>
+    <w:p>
+      <w:pPr>
+        <w:rPr>
+          <w:b/>
+          <w:bCs/>
+        </w:rPr>
+      </w:pPr>
+    </w:p>
+    <w:p>
+      <w:pPr>
+        <w:rPr>
+          <w:b/>
+          <w:bCs/>
+        </w:rPr>
+      </w:pPr>
+    </w:p>
+    <w:p>
+      <w:pPr>
+        <w:rPr>
+          <w:b/>
+          <w:bCs/>
+        </w:rPr>
+      </w:pPr>
+      <w:r>
+        <w:rPr>
+          <w:b/>
+          <w:bCs/>
+        </w:rPr>
         <w:lastRenderedPageBreak/>
         <w:t>Added the feature:</w:t>
       </w:r>
@@ -2920,7 +2905,7 @@
                     <pic:cNvPicPr/>
                   </pic:nvPicPr>
                   <pic:blipFill rotWithShape="1">
-                    <a:blip r:embed="rId13"/>
+                    <a:blip r:embed="rId14"/>
                     <a:srcRect b="29971"/>
                     <a:stretch/>
                   </pic:blipFill>
@@ -2981,7 +2966,7 @@
                     <pic:cNvPicPr/>
                   </pic:nvPicPr>
                   <pic:blipFill rotWithShape="1">
-                    <a:blip r:embed="rId14"/>
+                    <a:blip r:embed="rId15"/>
                     <a:srcRect b="25671"/>
                     <a:stretch/>
                   </pic:blipFill>
@@ -3144,7 +3129,2915 @@
     <w:p>
       <w:pPr>
         <w:rPr>
-          <w:rFonts w:eastAsiaTheme="majorEastAsia"/>
+          <w:rStyle w:val="Strong"/>
+          <w:rFonts w:eastAsiaTheme="majorEastAsia"/>
+          <w:b w:val="0"/>
+          <w:bCs w:val="0"/>
+          <w:color w:val="000000"/>
+        </w:rPr>
+      </w:pPr>
+    </w:p>
+    <w:p>
+      <w:pPr>
+        <w:rPr>
+          <w:rStyle w:val="Strong"/>
+          <w:rFonts w:eastAsiaTheme="majorEastAsia"/>
+          <w:color w:val="000000"/>
+          <w:sz w:val="36"/>
+          <w:szCs w:val="36"/>
+        </w:rPr>
+      </w:pPr>
+      <w:r>
+        <w:rPr>
+          <w:rStyle w:val="Strong"/>
+          <w:rFonts w:eastAsiaTheme="majorEastAsia"/>
+          <w:color w:val="000000"/>
+          <w:sz w:val="36"/>
+          <w:szCs w:val="36"/>
+        </w:rPr>
+        <w:t>Authentication Phase:</w:t>
+      </w:r>
+    </w:p>
+    <w:p>
+      <w:pPr>
+        <w:rPr>
+          <w:b/>
+          <w:bCs/>
+          <w:color w:val="000000"/>
+          <w:kern w:val="36"/>
+          <w:sz w:val="48"/>
+          <w:szCs w:val="48"/>
+        </w:rPr>
+      </w:pPr>
+    </w:p>
+    <w:p>
+      <w:pPr>
+        <w:rPr>
+          <w:rFonts w:eastAsiaTheme="majorEastAsia"/>
+          <w:b/>
+          <w:bCs/>
+          <w:color w:val="000000"/>
+        </w:rPr>
+      </w:pPr>
+      <w:r>
+        <w:rPr>
+          <w:rFonts w:eastAsiaTheme="majorEastAsia"/>
+          <w:b/>
+          <w:bCs/>
+          <w:color w:val="000000"/>
+        </w:rPr>
+        <w:t>1. What exactly is JWT?</w:t>
+      </w:r>
+    </w:p>
+    <w:p>
+      <w:pPr>
+        <w:rPr>
+          <w:rFonts w:eastAsiaTheme="majorEastAsia"/>
+          <w:color w:val="000000"/>
+        </w:rPr>
+      </w:pPr>
+    </w:p>
+    <w:p>
+      <w:pPr>
+        <w:rPr>
+          <w:rFonts w:eastAsiaTheme="majorEastAsia"/>
+          <w:b/>
+          <w:bCs/>
+          <w:color w:val="000000"/>
+        </w:rPr>
+      </w:pPr>
+      <w:r>
+        <w:rPr>
+          <w:rFonts w:eastAsiaTheme="majorEastAsia"/>
+          <w:b/>
+          <w:bCs/>
+          <w:color w:val="000000"/>
+        </w:rPr>
+        <w:t>JWT</w:t>
+      </w:r>
+      <w:r>
+        <w:rPr>
+          <w:rFonts w:eastAsiaTheme="majorEastAsia"/>
+          <w:color w:val="000000"/>
+        </w:rPr>
+        <w:t> = </w:t>
+      </w:r>
+      <w:r>
+        <w:rPr>
+          <w:rFonts w:eastAsiaTheme="majorEastAsia"/>
+          <w:b/>
+          <w:bCs/>
+          <w:color w:val="000000"/>
+        </w:rPr>
+        <w:t>JSON Web Token</w:t>
+      </w:r>
+    </w:p>
+    <w:p>
+      <w:pPr>
+        <w:rPr>
+          <w:rFonts w:eastAsiaTheme="majorEastAsia"/>
+          <w:color w:val="000000"/>
+        </w:rPr>
+      </w:pPr>
+    </w:p>
+    <w:p>
+      <w:pPr>
+        <w:rPr>
+          <w:rFonts w:eastAsiaTheme="majorEastAsia"/>
+          <w:color w:val="000000"/>
+        </w:rPr>
+      </w:pPr>
+      <w:r>
+        <w:rPr>
+          <w:rFonts w:eastAsiaTheme="majorEastAsia"/>
+          <w:color w:val="000000"/>
+        </w:rPr>
+        <w:t>I</w:t>
+      </w:r>
+      <w:r>
+        <w:rPr>
+          <w:rFonts w:eastAsiaTheme="majorEastAsia"/>
+          <w:color w:val="000000"/>
+        </w:rPr>
+        <w:t>t's simply </w:t>
+      </w:r>
+      <w:r>
+        <w:rPr>
+          <w:rFonts w:eastAsiaTheme="majorEastAsia"/>
+          <w:b/>
+          <w:bCs/>
+          <w:color w:val="000000"/>
+        </w:rPr>
+        <w:t>a special string</w:t>
+      </w:r>
+      <w:r>
+        <w:rPr>
+          <w:rFonts w:eastAsiaTheme="majorEastAsia"/>
+          <w:color w:val="000000"/>
+        </w:rPr>
+        <w:t xml:space="preserve"> (kind of like a digital ticket </w:t>
+      </w:r>
+      <w:r>
+        <w:rPr>
+          <w:rFonts w:ascii="Apple Color Emoji" w:eastAsiaTheme="majorEastAsia" w:hAnsi="Apple Color Emoji" w:cs="Apple Color Emoji"/>
+          <w:color w:val="000000"/>
+        </w:rPr>
+        <w:t>🎫</w:t>
+      </w:r>
+      <w:r>
+        <w:rPr>
+          <w:rFonts w:eastAsiaTheme="majorEastAsia"/>
+          <w:color w:val="000000"/>
+        </w:rPr>
+        <w:t>)</w:t>
+      </w:r>
+      <w:r>
+        <w:rPr>
+          <w:rFonts w:eastAsiaTheme="majorEastAsia"/>
+          <w:color w:val="000000"/>
+        </w:rPr>
+        <w:br/>
+      </w:r>
+      <w:r>
+        <w:rPr>
+          <w:rFonts w:ascii="Apple Color Emoji" w:eastAsiaTheme="majorEastAsia" w:hAnsi="Apple Color Emoji" w:cs="Apple Color Emoji"/>
+          <w:color w:val="000000"/>
+        </w:rPr>
+        <w:t>✅</w:t>
+      </w:r>
+      <w:r>
+        <w:rPr>
+          <w:rFonts w:eastAsiaTheme="majorEastAsia"/>
+          <w:color w:val="000000"/>
+        </w:rPr>
+        <w:t xml:space="preserve"> It proves "</w:t>
+      </w:r>
+      <w:r>
+        <w:rPr>
+          <w:rFonts w:eastAsiaTheme="majorEastAsia"/>
+          <w:b/>
+          <w:bCs/>
+          <w:color w:val="000000"/>
+        </w:rPr>
+        <w:t>Hey, I am Vedant — here's my signed proof!</w:t>
+      </w:r>
+      <w:r>
+        <w:rPr>
+          <w:rFonts w:eastAsiaTheme="majorEastAsia"/>
+          <w:color w:val="000000"/>
+        </w:rPr>
+        <w:t>"</w:t>
+      </w:r>
+    </w:p>
+    <w:p>
+      <w:pPr>
+        <w:rPr>
+          <w:rFonts w:eastAsiaTheme="majorEastAsia"/>
+          <w:color w:val="000000"/>
+        </w:rPr>
+      </w:pPr>
+      <w:r>
+        <w:rPr>
+          <w:rFonts w:eastAsiaTheme="majorEastAsia"/>
+          <w:color w:val="000000"/>
+        </w:rPr>
+        <w:t>Example JWT Token (don't worry about format):</w:t>
+      </w:r>
+    </w:p>
+    <w:p>
+      <w:pPr>
+        <w:rPr>
+          <w:rFonts w:eastAsiaTheme="majorEastAsia"/>
+          <w:color w:val="000000"/>
+        </w:rPr>
+      </w:pPr>
+    </w:p>
+    <w:p>
+      <w:pPr>
+        <w:rPr>
+          <w:rFonts w:eastAsiaTheme="majorEastAsia"/>
+          <w:b/>
+          <w:bCs/>
+          <w:color w:val="000000"/>
+        </w:rPr>
+      </w:pPr>
+      <w:r>
+        <w:rPr>
+          <w:rFonts w:eastAsiaTheme="majorEastAsia"/>
+          <w:b/>
+          <w:bCs/>
+          <w:color w:val="000000"/>
+        </w:rPr>
+        <w:t>eyJhbGciOiJIUzI1NiIsInR5cCI6IkpXVCJ9.eyJpZCI6MX0.LX57NmseukPi4JS...</w:t>
+      </w:r>
+    </w:p>
+    <w:p>
+      <w:pPr>
+        <w:rPr>
+          <w:rFonts w:eastAsiaTheme="majorEastAsia"/>
+          <w:color w:val="000000"/>
+        </w:rPr>
+      </w:pPr>
+    </w:p>
+    <w:p>
+      <w:pPr>
+        <w:rPr>
+          <w:rFonts w:eastAsiaTheme="majorEastAsia"/>
+          <w:color w:val="000000"/>
+        </w:rPr>
+      </w:pPr>
+    </w:p>
+    <w:p>
+      <w:pPr>
+        <w:rPr>
+          <w:rFonts w:eastAsiaTheme="majorEastAsia"/>
+          <w:b/>
+          <w:bCs/>
+          <w:color w:val="000000"/>
+        </w:rPr>
+      </w:pPr>
+      <w:r>
+        <w:rPr>
+          <w:rFonts w:eastAsiaTheme="majorEastAsia"/>
+          <w:b/>
+          <w:bCs/>
+          <w:color w:val="000000"/>
+        </w:rPr>
+        <w:t>Frontend Structure:</w:t>
+      </w:r>
+    </w:p>
+    <w:p>
+      <w:pPr>
+        <w:rPr>
+          <w:rFonts w:eastAsiaTheme="majorEastAsia"/>
+          <w:color w:val="000000"/>
+        </w:rPr>
+      </w:pPr>
+    </w:p>
+    <w:tbl>
+      <w:tblPr>
+        <w:tblW w:w="0" w:type="auto"/>
+        <w:tblCellSpacing w:w="15" w:type="dxa"/>
+        <w:tblCellMar>
+          <w:top w:w="15" w:type="dxa"/>
+          <w:left w:w="15" w:type="dxa"/>
+          <w:bottom w:w="15" w:type="dxa"/>
+          <w:right w:w="15" w:type="dxa"/>
+        </w:tblCellMar>
+        <w:tblLook w:val="04A0" w:firstRow="1" w:lastRow="0" w:firstColumn="1" w:lastColumn="0" w:noHBand="0" w:noVBand="1"/>
+      </w:tblPr>
+      <w:tblGrid>
+        <w:gridCol w:w="529"/>
+        <w:gridCol w:w="5028"/>
+      </w:tblGrid>
+      <w:tr>
+        <w:trPr>
+          <w:tblHeader/>
+          <w:tblCellSpacing w:w="15" w:type="dxa"/>
+        </w:trPr>
+        <w:tc>
+          <w:tcPr>
+            <w:tcW w:w="0" w:type="auto"/>
+            <w:vAlign w:val="center"/>
+            <w:hideMark/>
+          </w:tcPr>
+          <w:p>
+            <w:pPr>
+              <w:rPr>
+                <w:rFonts w:eastAsiaTheme="majorEastAsia"/>
+                <w:b/>
+                <w:bCs/>
+                <w:color w:val="000000"/>
+              </w:rPr>
+            </w:pPr>
+            <w:r>
+              <w:rPr>
+                <w:rFonts w:eastAsiaTheme="majorEastAsia"/>
+                <w:b/>
+                <w:bCs/>
+                <w:color w:val="000000"/>
+              </w:rPr>
+              <w:t>Step</w:t>
+            </w:r>
+          </w:p>
+        </w:tc>
+        <w:tc>
+          <w:tcPr>
+            <w:tcW w:w="0" w:type="auto"/>
+            <w:vAlign w:val="center"/>
+            <w:hideMark/>
+          </w:tcPr>
+          <w:p>
+            <w:pPr>
+              <w:rPr>
+                <w:rFonts w:eastAsiaTheme="majorEastAsia"/>
+                <w:b/>
+                <w:bCs/>
+                <w:color w:val="000000"/>
+              </w:rPr>
+            </w:pPr>
+            <w:r>
+              <w:rPr>
+                <w:rFonts w:eastAsiaTheme="majorEastAsia"/>
+                <w:b/>
+                <w:bCs/>
+                <w:color w:val="000000"/>
+              </w:rPr>
+              <w:t>Action</w:t>
+            </w:r>
+          </w:p>
+        </w:tc>
+      </w:tr>
+      <w:tr>
+        <w:trPr>
+          <w:tblCellSpacing w:w="15" w:type="dxa"/>
+        </w:trPr>
+        <w:tc>
+          <w:tcPr>
+            <w:tcW w:w="0" w:type="auto"/>
+            <w:vAlign w:val="center"/>
+            <w:hideMark/>
+          </w:tcPr>
+          <w:p>
+            <w:pPr>
+              <w:rPr>
+                <w:rFonts w:eastAsiaTheme="majorEastAsia"/>
+                <w:color w:val="000000"/>
+              </w:rPr>
+            </w:pPr>
+            <w:r>
+              <w:rPr>
+                <w:rFonts w:eastAsiaTheme="majorEastAsia"/>
+                <w:color w:val="000000"/>
+              </w:rPr>
+              <w:t>1</w:t>
+            </w:r>
+          </w:p>
+        </w:tc>
+        <w:tc>
+          <w:tcPr>
+            <w:tcW w:w="0" w:type="auto"/>
+            <w:vAlign w:val="center"/>
+            <w:hideMark/>
+          </w:tcPr>
+          <w:p>
+            <w:pPr>
+              <w:rPr>
+                <w:rFonts w:eastAsiaTheme="majorEastAsia"/>
+                <w:color w:val="000000"/>
+              </w:rPr>
+            </w:pPr>
+            <w:r>
+              <w:rPr>
+                <w:rFonts w:eastAsiaTheme="majorEastAsia"/>
+                <w:color w:val="000000"/>
+              </w:rPr>
+              <w:t>Create a simple </w:t>
+            </w:r>
+            <w:proofErr w:type="spellStart"/>
+            <w:r>
+              <w:rPr>
+                <w:rFonts w:eastAsiaTheme="majorEastAsia"/>
+                <w:color w:val="000000"/>
+              </w:rPr>
+              <w:t>LoginPage.jsx</w:t>
+            </w:r>
+            <w:proofErr w:type="spellEnd"/>
+          </w:p>
+        </w:tc>
+      </w:tr>
+      <w:tr>
+        <w:trPr>
+          <w:tblCellSpacing w:w="15" w:type="dxa"/>
+        </w:trPr>
+        <w:tc>
+          <w:tcPr>
+            <w:tcW w:w="0" w:type="auto"/>
+            <w:vAlign w:val="center"/>
+            <w:hideMark/>
+          </w:tcPr>
+          <w:p>
+            <w:pPr>
+              <w:rPr>
+                <w:rFonts w:eastAsiaTheme="majorEastAsia"/>
+                <w:color w:val="000000"/>
+              </w:rPr>
+            </w:pPr>
+            <w:r>
+              <w:rPr>
+                <w:rFonts w:eastAsiaTheme="majorEastAsia"/>
+                <w:color w:val="000000"/>
+              </w:rPr>
+              <w:t>2</w:t>
+            </w:r>
+          </w:p>
+        </w:tc>
+        <w:tc>
+          <w:tcPr>
+            <w:tcW w:w="0" w:type="auto"/>
+            <w:vAlign w:val="center"/>
+            <w:hideMark/>
+          </w:tcPr>
+          <w:p>
+            <w:pPr>
+              <w:rPr>
+                <w:rFonts w:eastAsiaTheme="majorEastAsia"/>
+                <w:color w:val="000000"/>
+              </w:rPr>
+            </w:pPr>
+            <w:r>
+              <w:rPr>
+                <w:rFonts w:eastAsiaTheme="majorEastAsia"/>
+                <w:color w:val="000000"/>
+              </w:rPr>
+              <w:t>Create a form (Username + Password)</w:t>
+            </w:r>
+          </w:p>
+        </w:tc>
+      </w:tr>
+      <w:tr>
+        <w:trPr>
+          <w:tblCellSpacing w:w="15" w:type="dxa"/>
+        </w:trPr>
+        <w:tc>
+          <w:tcPr>
+            <w:tcW w:w="0" w:type="auto"/>
+            <w:vAlign w:val="center"/>
+            <w:hideMark/>
+          </w:tcPr>
+          <w:p>
+            <w:pPr>
+              <w:rPr>
+                <w:rFonts w:eastAsiaTheme="majorEastAsia"/>
+                <w:color w:val="000000"/>
+              </w:rPr>
+            </w:pPr>
+            <w:r>
+              <w:rPr>
+                <w:rFonts w:eastAsiaTheme="majorEastAsia"/>
+                <w:color w:val="000000"/>
+              </w:rPr>
+              <w:t>3</w:t>
+            </w:r>
+          </w:p>
+        </w:tc>
+        <w:tc>
+          <w:tcPr>
+            <w:tcW w:w="0" w:type="auto"/>
+            <w:vAlign w:val="center"/>
+            <w:hideMark/>
+          </w:tcPr>
+          <w:p>
+            <w:pPr>
+              <w:rPr>
+                <w:rFonts w:eastAsiaTheme="majorEastAsia"/>
+                <w:color w:val="000000"/>
+              </w:rPr>
+            </w:pPr>
+            <w:r>
+              <w:rPr>
+                <w:rFonts w:eastAsiaTheme="majorEastAsia"/>
+                <w:color w:val="000000"/>
+              </w:rPr>
+              <w:t xml:space="preserve">When user clicks Login </w:t>
+            </w:r>
+            <w:r>
+              <w:rPr>
+                <w:rFonts w:ascii="Segoe UI Symbol" w:eastAsiaTheme="majorEastAsia" w:hAnsi="Segoe UI Symbol" w:cs="Segoe UI Symbol"/>
+                <w:color w:val="000000"/>
+              </w:rPr>
+              <w:t>➔</w:t>
+            </w:r>
+            <w:r>
+              <w:rPr>
+                <w:rFonts w:eastAsiaTheme="majorEastAsia"/>
+                <w:color w:val="000000"/>
+              </w:rPr>
+              <w:t xml:space="preserve"> Axios POST /api/token/</w:t>
+            </w:r>
+          </w:p>
+        </w:tc>
+      </w:tr>
+      <w:tr>
+        <w:trPr>
+          <w:tblCellSpacing w:w="15" w:type="dxa"/>
+        </w:trPr>
+        <w:tc>
+          <w:tcPr>
+            <w:tcW w:w="0" w:type="auto"/>
+            <w:vAlign w:val="center"/>
+            <w:hideMark/>
+          </w:tcPr>
+          <w:p>
+            <w:pPr>
+              <w:rPr>
+                <w:rFonts w:eastAsiaTheme="majorEastAsia"/>
+                <w:color w:val="000000"/>
+              </w:rPr>
+            </w:pPr>
+            <w:r>
+              <w:rPr>
+                <w:rFonts w:eastAsiaTheme="majorEastAsia"/>
+                <w:color w:val="000000"/>
+              </w:rPr>
+              <w:t>4</w:t>
+            </w:r>
+          </w:p>
+        </w:tc>
+        <w:tc>
+          <w:tcPr>
+            <w:tcW w:w="0" w:type="auto"/>
+            <w:vAlign w:val="center"/>
+            <w:hideMark/>
+          </w:tcPr>
+          <w:p>
+            <w:pPr>
+              <w:rPr>
+                <w:rFonts w:eastAsiaTheme="majorEastAsia"/>
+                <w:color w:val="000000"/>
+              </w:rPr>
+            </w:pPr>
+            <w:r>
+              <w:rPr>
+                <w:rFonts w:eastAsiaTheme="majorEastAsia"/>
+                <w:color w:val="000000"/>
+              </w:rPr>
+              <w:t>Save received JWT token in </w:t>
+            </w:r>
+            <w:proofErr w:type="spellStart"/>
+            <w:r>
+              <w:rPr>
+                <w:rFonts w:eastAsiaTheme="majorEastAsia"/>
+                <w:color w:val="000000"/>
+              </w:rPr>
+              <w:t>localStorage</w:t>
+            </w:r>
+            <w:proofErr w:type="spellEnd"/>
+          </w:p>
+        </w:tc>
+      </w:tr>
+      <w:tr>
+        <w:trPr>
+          <w:tblCellSpacing w:w="15" w:type="dxa"/>
+        </w:trPr>
+        <w:tc>
+          <w:tcPr>
+            <w:tcW w:w="0" w:type="auto"/>
+            <w:vAlign w:val="center"/>
+            <w:hideMark/>
+          </w:tcPr>
+          <w:p>
+            <w:pPr>
+              <w:rPr>
+                <w:rFonts w:eastAsiaTheme="majorEastAsia"/>
+                <w:color w:val="000000"/>
+              </w:rPr>
+            </w:pPr>
+            <w:r>
+              <w:rPr>
+                <w:rFonts w:eastAsiaTheme="majorEastAsia"/>
+                <w:color w:val="000000"/>
+              </w:rPr>
+              <w:t>5</w:t>
+            </w:r>
+          </w:p>
+        </w:tc>
+        <w:tc>
+          <w:tcPr>
+            <w:tcW w:w="0" w:type="auto"/>
+            <w:vAlign w:val="center"/>
+            <w:hideMark/>
+          </w:tcPr>
+          <w:p>
+            <w:pPr>
+              <w:rPr>
+                <w:rFonts w:eastAsiaTheme="majorEastAsia"/>
+                <w:color w:val="000000"/>
+              </w:rPr>
+            </w:pPr>
+            <w:r>
+              <w:rPr>
+                <w:rFonts w:eastAsiaTheme="majorEastAsia"/>
+                <w:color w:val="000000"/>
+              </w:rPr>
+              <w:t xml:space="preserve">Redirect to Questions page after login </w:t>
+            </w:r>
+            <w:r>
+              <w:rPr>
+                <w:rFonts w:ascii="Apple Color Emoji" w:eastAsiaTheme="majorEastAsia" w:hAnsi="Apple Color Emoji" w:cs="Apple Color Emoji"/>
+                <w:color w:val="000000"/>
+              </w:rPr>
+              <w:t>✅</w:t>
+            </w:r>
+          </w:p>
+        </w:tc>
+      </w:tr>
+    </w:tbl>
+    <w:p>
+      <w:pPr>
+        <w:rPr>
+          <w:rFonts w:eastAsiaTheme="majorEastAsia"/>
+          <w:color w:val="000000"/>
+        </w:rPr>
+      </w:pPr>
+    </w:p>
+    <w:p>
+      <w:pPr>
+        <w:rPr>
+          <w:rFonts w:eastAsiaTheme="majorEastAsia"/>
+          <w:color w:val="000000"/>
+        </w:rPr>
+      </w:pPr>
+    </w:p>
+    <w:p>
+      <w:pPr>
+        <w:rPr>
+          <w:rFonts w:eastAsiaTheme="majorEastAsia"/>
+          <w:color w:val="000000"/>
+        </w:rPr>
+      </w:pPr>
+    </w:p>
+    <w:p>
+      <w:pPr>
+        <w:rPr>
+          <w:rFonts w:eastAsiaTheme="majorEastAsia"/>
+          <w:color w:val="000000"/>
+        </w:rPr>
+      </w:pPr>
+    </w:p>
+    <w:p>
+      <w:pPr>
+        <w:rPr>
+          <w:rFonts w:eastAsiaTheme="majorEastAsia"/>
+          <w:color w:val="000000"/>
+        </w:rPr>
+      </w:pPr>
+    </w:p>
+    <w:p>
+      <w:pPr>
+        <w:rPr>
+          <w:rFonts w:eastAsiaTheme="majorEastAsia"/>
+          <w:color w:val="000000"/>
+        </w:rPr>
+      </w:pPr>
+    </w:p>
+    <w:p>
+      <w:pPr>
+        <w:rPr>
+          <w:rFonts w:eastAsiaTheme="majorEastAsia"/>
+          <w:color w:val="000000"/>
+        </w:rPr>
+      </w:pPr>
+    </w:p>
+    <w:p>
+      <w:pPr>
+        <w:rPr>
+          <w:rFonts w:eastAsiaTheme="majorEastAsia"/>
+          <w:color w:val="000000"/>
+        </w:rPr>
+      </w:pPr>
+    </w:p>
+    <w:p>
+      <w:pPr>
+        <w:rPr>
+          <w:rFonts w:eastAsiaTheme="majorEastAsia"/>
+          <w:color w:val="000000"/>
+        </w:rPr>
+      </w:pPr>
+    </w:p>
+    <w:p>
+      <w:pPr>
+        <w:rPr>
+          <w:rFonts w:eastAsiaTheme="majorEastAsia"/>
+          <w:color w:val="000000"/>
+        </w:rPr>
+      </w:pPr>
+    </w:p>
+    <w:p>
+      <w:pPr>
+        <w:rPr>
+          <w:rFonts w:eastAsiaTheme="majorEastAsia"/>
+          <w:color w:val="000000"/>
+        </w:rPr>
+      </w:pPr>
+    </w:p>
+    <w:p>
+      <w:pPr>
+        <w:rPr>
+          <w:rFonts w:eastAsiaTheme="majorEastAsia"/>
+          <w:color w:val="000000"/>
+        </w:rPr>
+      </w:pPr>
+    </w:p>
+    <w:p>
+      <w:pPr>
+        <w:rPr>
+          <w:rFonts w:eastAsiaTheme="majorEastAsia"/>
+          <w:color w:val="000000"/>
+        </w:rPr>
+      </w:pPr>
+    </w:p>
+    <w:p>
+      <w:pPr>
+        <w:rPr>
+          <w:rFonts w:eastAsiaTheme="majorEastAsia"/>
+          <w:color w:val="000000"/>
+        </w:rPr>
+      </w:pPr>
+    </w:p>
+    <w:p>
+      <w:pPr>
+        <w:rPr>
+          <w:rFonts w:eastAsiaTheme="majorEastAsia"/>
+          <w:color w:val="000000"/>
+        </w:rPr>
+      </w:pPr>
+    </w:p>
+    <w:p>
+      <w:pPr>
+        <w:rPr>
+          <w:rFonts w:eastAsiaTheme="majorEastAsia"/>
+          <w:color w:val="000000"/>
+        </w:rPr>
+      </w:pPr>
+    </w:p>
+    <w:p>
+      <w:pPr>
+        <w:rPr>
+          <w:rFonts w:eastAsiaTheme="majorEastAsia"/>
+          <w:color w:val="000000"/>
+        </w:rPr>
+      </w:pPr>
+    </w:p>
+    <w:p>
+      <w:pPr>
+        <w:rPr>
+          <w:rFonts w:eastAsiaTheme="majorEastAsia"/>
+          <w:b/>
+          <w:bCs/>
+          <w:color w:val="000000"/>
+        </w:rPr>
+      </w:pPr>
+      <w:r>
+        <w:rPr>
+          <w:rFonts w:eastAsiaTheme="majorEastAsia"/>
+          <w:b/>
+          <w:bCs/>
+          <w:color w:val="000000"/>
+        </w:rPr>
+        <w:lastRenderedPageBreak/>
+        <w:t xml:space="preserve">One of the few </w:t>
+      </w:r>
+      <w:proofErr w:type="gramStart"/>
+      <w:r>
+        <w:rPr>
+          <w:rFonts w:eastAsiaTheme="majorEastAsia"/>
+          <w:b/>
+          <w:bCs/>
+          <w:color w:val="000000"/>
+        </w:rPr>
+        <w:t>milestone</w:t>
+      </w:r>
+      <w:proofErr w:type="gramEnd"/>
+      <w:r>
+        <w:rPr>
+          <w:rFonts w:eastAsiaTheme="majorEastAsia"/>
+          <w:b/>
+          <w:bCs/>
+          <w:color w:val="000000"/>
+        </w:rPr>
+        <w:t xml:space="preserve"> achieved in building this:</w:t>
+      </w:r>
+    </w:p>
+    <w:p>
+      <w:pPr>
+        <w:rPr>
+          <w:rFonts w:eastAsiaTheme="majorEastAsia"/>
+          <w:b/>
+          <w:bCs/>
+          <w:color w:val="000000"/>
+        </w:rPr>
+      </w:pPr>
+    </w:p>
+    <w:p>
+      <w:pPr>
+        <w:rPr>
+          <w:rFonts w:eastAsiaTheme="majorEastAsia"/>
+          <w:color w:val="000000"/>
+        </w:rPr>
+      </w:pPr>
+      <w:r>
+        <w:rPr>
+          <w:rFonts w:eastAsiaTheme="majorEastAsia"/>
+          <w:color w:val="000000"/>
+        </w:rPr>
+        <w:t>Was getting the error, which were:</w:t>
+      </w:r>
+    </w:p>
+    <w:p>
+      <w:pPr>
+        <w:rPr>
+          <w:rFonts w:eastAsiaTheme="majorEastAsia"/>
+          <w:color w:val="000000"/>
+        </w:rPr>
+      </w:pPr>
+    </w:p>
+    <w:p>
+      <w:pPr>
+        <w:rPr>
+          <w:rFonts w:eastAsiaTheme="majorEastAsia"/>
+          <w:color w:val="000000"/>
+        </w:rPr>
+      </w:pPr>
+      <w:r>
+        <w:rPr>
+          <w:rFonts w:eastAsiaTheme="majorEastAsia"/>
+          <w:color w:val="000000"/>
+        </w:rPr>
+        <w:t>1: User Id was required before</w:t>
+      </w:r>
+      <w:r>
+        <w:rPr>
+          <w:rFonts w:eastAsiaTheme="majorEastAsia"/>
+          <w:color w:val="000000"/>
+        </w:rPr>
+        <w:t>, but after JWT authentication, it wasn’t needed, so was giving errors, when user id wasn’t provided from the frontend.</w:t>
+      </w:r>
+    </w:p>
+    <w:p>
+      <w:pPr>
+        <w:rPr>
+          <w:rFonts w:eastAsiaTheme="majorEastAsia"/>
+          <w:color w:val="000000"/>
+        </w:rPr>
+      </w:pPr>
+      <w:r>
+        <w:rPr>
+          <w:rFonts w:eastAsiaTheme="majorEastAsia"/>
+          <w:color w:val="000000"/>
+        </w:rPr>
+        <w:t xml:space="preserve">Solution: Removed the user id requirement from the frontend, </w:t>
+      </w:r>
+      <w:proofErr w:type="spellStart"/>
+      <w:r>
+        <w:rPr>
+          <w:rFonts w:eastAsiaTheme="majorEastAsia"/>
+          <w:color w:val="000000"/>
+        </w:rPr>
+        <w:t>question.jsx</w:t>
+      </w:r>
+      <w:proofErr w:type="spellEnd"/>
+      <w:r>
+        <w:rPr>
+          <w:rFonts w:eastAsiaTheme="majorEastAsia"/>
+          <w:color w:val="000000"/>
+        </w:rPr>
+        <w:t xml:space="preserve"> file.</w:t>
+      </w:r>
+    </w:p>
+    <w:p>
+      <w:pPr>
+        <w:rPr>
+          <w:rFonts w:eastAsiaTheme="majorEastAsia"/>
+          <w:color w:val="000000"/>
+        </w:rPr>
+      </w:pPr>
+    </w:p>
+    <w:p>
+      <w:pPr>
+        <w:rPr>
+          <w:rFonts w:eastAsiaTheme="majorEastAsia"/>
+          <w:color w:val="000000"/>
+        </w:rPr>
+      </w:pPr>
+      <w:r>
+        <w:rPr>
+          <w:rFonts w:eastAsiaTheme="majorEastAsia"/>
+          <w:color w:val="000000"/>
+        </w:rPr>
+        <w:t>2: Whenever I was trying to change something in notes and save it, it used to throw error, which says, failed to save notes.</w:t>
+      </w:r>
+    </w:p>
+    <w:p>
+      <w:pPr>
+        <w:rPr>
+          <w:rFonts w:eastAsiaTheme="majorEastAsia"/>
+          <w:color w:val="000000"/>
+        </w:rPr>
+      </w:pPr>
+      <w:r>
+        <w:rPr>
+          <w:rFonts w:eastAsiaTheme="majorEastAsia"/>
+          <w:color w:val="000000"/>
+        </w:rPr>
+        <w:t>Solution: Made changes to the frontend, such that, whenever there are any changes to the notes, and the user clicks save, the alert says, Notes updated successfully.</w:t>
+      </w:r>
+    </w:p>
+    <w:p>
+      <w:pPr>
+        <w:rPr>
+          <w:rFonts w:eastAsiaTheme="majorEastAsia"/>
+          <w:color w:val="000000"/>
+        </w:rPr>
+      </w:pPr>
+    </w:p>
+    <w:p>
+      <w:pPr>
+        <w:rPr>
+          <w:rFonts w:eastAsiaTheme="majorEastAsia"/>
+          <w:color w:val="000000"/>
+        </w:rPr>
+      </w:pPr>
+      <w:r>
+        <w:rPr>
+          <w:rFonts w:eastAsiaTheme="majorEastAsia"/>
+          <w:color w:val="000000"/>
+        </w:rPr>
+        <w:t>These were the major challenges faced.</w:t>
+      </w:r>
+    </w:p>
+    <w:p>
+      <w:pPr>
+        <w:rPr>
+          <w:rFonts w:eastAsiaTheme="majorEastAsia"/>
+          <w:color w:val="000000"/>
+        </w:rPr>
+      </w:pPr>
+    </w:p>
+    <w:p>
+      <w:pPr>
+        <w:rPr>
+          <w:rFonts w:eastAsiaTheme="majorEastAsia"/>
+          <w:color w:val="000000"/>
+        </w:rPr>
+      </w:pPr>
+      <w:r>
+        <w:rPr>
+          <w:rFonts w:eastAsiaTheme="majorEastAsia"/>
+          <w:color w:val="000000"/>
+        </w:rPr>
+        <w:drawing>
+          <wp:inline distT="0" distB="0" distL="0" distR="0" wp14:anchorId="2C402634" wp14:editId="7D821DB0">
+            <wp:extent cx="5943600" cy="3572510"/>
+            <wp:effectExtent l="0" t="0" r="0" b="0"/>
+            <wp:docPr id="929820328" name="Picture 1"/>
+            <wp:cNvGraphicFramePr>
+              <a:graphicFrameLocks xmlns:a="http://schemas.openxmlformats.org/drawingml/2006/main" noChangeAspect="1"/>
+            </wp:cNvGraphicFramePr>
+            <a:graphic xmlns:a="http://schemas.openxmlformats.org/drawingml/2006/main">
+              <a:graphicData uri="http://schemas.openxmlformats.org/drawingml/2006/picture">
+                <pic:pic xmlns:pic="http://schemas.openxmlformats.org/drawingml/2006/picture">
+                  <pic:nvPicPr>
+                    <pic:cNvPr id="929820328" name=""/>
+                    <pic:cNvPicPr/>
+                  </pic:nvPicPr>
+                  <pic:blipFill>
+                    <a:blip r:embed="rId16"/>
+                    <a:stretch>
+                      <a:fillRect/>
+                    </a:stretch>
+                  </pic:blipFill>
+                  <pic:spPr>
+                    <a:xfrm>
+                      <a:off x="0" y="0"/>
+                      <a:ext cx="5943600" cy="3572510"/>
+                    </a:xfrm>
+                    <a:prstGeom prst="rect">
+                      <a:avLst/>
+                    </a:prstGeom>
+                  </pic:spPr>
+                </pic:pic>
+              </a:graphicData>
+            </a:graphic>
+          </wp:inline>
+        </w:drawing>
+      </w:r>
+    </w:p>
+    <w:p>
+      <w:pPr>
+        <w:rPr>
+          <w:rFonts w:eastAsiaTheme="majorEastAsia"/>
+          <w:color w:val="000000"/>
+        </w:rPr>
+      </w:pPr>
+    </w:p>
+    <w:p>
+      <w:pPr>
+        <w:rPr>
+          <w:rFonts w:eastAsiaTheme="majorEastAsia"/>
+          <w:color w:val="000000"/>
+        </w:rPr>
+      </w:pPr>
+    </w:p>
+    <w:p>
+      <w:pPr>
+        <w:rPr>
+          <w:rFonts w:eastAsiaTheme="majorEastAsia"/>
+          <w:color w:val="000000"/>
+        </w:rPr>
+      </w:pPr>
+    </w:p>
+    <w:p>
+      <w:pPr>
+        <w:rPr>
+          <w:rFonts w:eastAsiaTheme="majorEastAsia"/>
+          <w:color w:val="000000"/>
+        </w:rPr>
+      </w:pPr>
+    </w:p>
+    <w:p>
+      <w:pPr>
+        <w:rPr>
+          <w:rFonts w:eastAsiaTheme="majorEastAsia"/>
+          <w:color w:val="000000"/>
+        </w:rPr>
+      </w:pPr>
+    </w:p>
+    <w:p>
+      <w:pPr>
+        <w:rPr>
+          <w:rFonts w:eastAsiaTheme="majorEastAsia"/>
+          <w:color w:val="000000"/>
+        </w:rPr>
+      </w:pPr>
+    </w:p>
+    <w:p>
+      <w:pPr>
+        <w:rPr>
+          <w:rFonts w:eastAsiaTheme="majorEastAsia"/>
+          <w:color w:val="000000"/>
+        </w:rPr>
+      </w:pPr>
+    </w:p>
+    <w:p>
+      <w:pPr>
+        <w:rPr>
+          <w:rFonts w:eastAsiaTheme="majorEastAsia"/>
+          <w:color w:val="000000"/>
+        </w:rPr>
+      </w:pPr>
+    </w:p>
+    <w:p>
+      <w:pPr>
+        <w:rPr>
+          <w:rFonts w:eastAsiaTheme="majorEastAsia"/>
+          <w:color w:val="000000"/>
+        </w:rPr>
+      </w:pPr>
+    </w:p>
+    <w:p>
+      <w:pPr>
+        <w:rPr>
+          <w:rFonts w:eastAsiaTheme="majorEastAsia"/>
+          <w:color w:val="000000"/>
+        </w:rPr>
+      </w:pPr>
+    </w:p>
+    <w:p>
+      <w:pPr>
+        <w:rPr>
+          <w:rFonts w:eastAsiaTheme="majorEastAsia"/>
+          <w:color w:val="000000"/>
+        </w:rPr>
+      </w:pPr>
+    </w:p>
+    <w:p>
+      <w:pPr>
+        <w:rPr>
+          <w:rFonts w:eastAsiaTheme="majorEastAsia"/>
+          <w:b/>
+          <w:bCs/>
+          <w:color w:val="000000"/>
+          <w:sz w:val="36"/>
+          <w:szCs w:val="36"/>
+        </w:rPr>
+      </w:pPr>
+      <w:r>
+        <w:rPr>
+          <w:rFonts w:eastAsiaTheme="majorEastAsia"/>
+          <w:b/>
+          <w:bCs/>
+          <w:color w:val="000000"/>
+          <w:sz w:val="36"/>
+          <w:szCs w:val="36"/>
+        </w:rPr>
+        <w:lastRenderedPageBreak/>
+        <w:t>The following is the victory map of the project till this point:</w:t>
+      </w:r>
+    </w:p>
+    <w:p>
+      <w:pPr>
+        <w:rPr>
+          <w:rFonts w:eastAsiaTheme="majorEastAsia"/>
+          <w:b/>
+          <w:bCs/>
+          <w:color w:val="000000"/>
+        </w:rPr>
+      </w:pPr>
+    </w:p>
+    <w:p>
+      <w:pPr>
+        <w:rPr>
+          <w:rFonts w:eastAsiaTheme="majorEastAsia"/>
+          <w:b/>
+          <w:bCs/>
+          <w:color w:val="000000"/>
+        </w:rPr>
+      </w:pPr>
+      <w:r>
+        <w:rPr>
+          <w:rFonts w:eastAsiaTheme="majorEastAsia"/>
+          <w:b/>
+          <w:bCs/>
+          <w:color w:val="000000"/>
+        </w:rPr>
+        <w:t>[Frontend: React + Vite]</w:t>
+      </w:r>
+    </w:p>
+    <w:p>
+      <w:pPr>
+        <w:rPr>
+          <w:rFonts w:eastAsiaTheme="majorEastAsia"/>
+          <w:b/>
+          <w:bCs/>
+          <w:color w:val="000000"/>
+        </w:rPr>
+      </w:pPr>
+      <w:r>
+        <w:rPr>
+          <w:rFonts w:eastAsiaTheme="majorEastAsia"/>
+          <w:b/>
+          <w:bCs/>
+          <w:color w:val="000000"/>
+        </w:rPr>
+        <w:t xml:space="preserve">    |</w:t>
+      </w:r>
+    </w:p>
+    <w:p>
+      <w:pPr>
+        <w:rPr>
+          <w:rFonts w:eastAsiaTheme="majorEastAsia"/>
+          <w:b/>
+          <w:bCs/>
+          <w:color w:val="000000"/>
+        </w:rPr>
+      </w:pPr>
+      <w:r>
+        <w:rPr>
+          <w:rFonts w:eastAsiaTheme="majorEastAsia"/>
+          <w:b/>
+          <w:bCs/>
+          <w:color w:val="000000"/>
+        </w:rPr>
+        <w:t xml:space="preserve">    ├── Home Page (Choose Role) </w:t>
+      </w:r>
+      <w:r>
+        <w:rPr>
+          <w:rFonts w:ascii="Segoe UI Symbol" w:eastAsiaTheme="majorEastAsia" w:hAnsi="Segoe UI Symbol" w:cs="Segoe UI Symbol"/>
+          <w:b/>
+          <w:bCs/>
+          <w:color w:val="000000"/>
+        </w:rPr>
+        <w:t>➔</w:t>
+      </w:r>
+      <w:r>
+        <w:rPr>
+          <w:rFonts w:eastAsiaTheme="majorEastAsia"/>
+          <w:b/>
+          <w:bCs/>
+          <w:color w:val="000000"/>
+        </w:rPr>
+        <w:t xml:space="preserve"> /questions</w:t>
+      </w:r>
+      <w:proofErr w:type="gramStart"/>
+      <w:r>
+        <w:rPr>
+          <w:rFonts w:eastAsiaTheme="majorEastAsia"/>
+          <w:b/>
+          <w:bCs/>
+          <w:color w:val="000000"/>
+        </w:rPr>
+        <w:t>/:roleId</w:t>
+      </w:r>
+      <w:proofErr w:type="gramEnd"/>
+    </w:p>
+    <w:p>
+      <w:pPr>
+        <w:rPr>
+          <w:rFonts w:eastAsiaTheme="majorEastAsia"/>
+          <w:b/>
+          <w:bCs/>
+          <w:color w:val="000000"/>
+        </w:rPr>
+      </w:pPr>
+      <w:r>
+        <w:rPr>
+          <w:rFonts w:eastAsiaTheme="majorEastAsia"/>
+          <w:b/>
+          <w:bCs/>
+          <w:color w:val="000000"/>
+        </w:rPr>
+        <w:t xml:space="preserve">    ├── Login Page (JWT Login) </w:t>
+      </w:r>
+      <w:r>
+        <w:rPr>
+          <w:rFonts w:ascii="Segoe UI Symbol" w:eastAsiaTheme="majorEastAsia" w:hAnsi="Segoe UI Symbol" w:cs="Segoe UI Symbol"/>
+          <w:b/>
+          <w:bCs/>
+          <w:color w:val="000000"/>
+        </w:rPr>
+        <w:t>➔</w:t>
+      </w:r>
+      <w:r>
+        <w:rPr>
+          <w:rFonts w:eastAsiaTheme="majorEastAsia"/>
+          <w:b/>
+          <w:bCs/>
+          <w:color w:val="000000"/>
+        </w:rPr>
+        <w:t xml:space="preserve"> /login</w:t>
+      </w:r>
+    </w:p>
+    <w:p>
+      <w:pPr>
+        <w:rPr>
+          <w:rFonts w:eastAsiaTheme="majorEastAsia"/>
+          <w:b/>
+          <w:bCs/>
+          <w:color w:val="000000"/>
+        </w:rPr>
+      </w:pPr>
+      <w:r>
+        <w:rPr>
+          <w:rFonts w:eastAsiaTheme="majorEastAsia"/>
+          <w:b/>
+          <w:bCs/>
+          <w:color w:val="000000"/>
+        </w:rPr>
+        <w:t xml:space="preserve">    └── Questions Page (Per Role)</w:t>
+      </w:r>
+    </w:p>
+    <w:p>
+      <w:pPr>
+        <w:rPr>
+          <w:rFonts w:eastAsiaTheme="majorEastAsia"/>
+          <w:b/>
+          <w:bCs/>
+          <w:color w:val="000000"/>
+        </w:rPr>
+      </w:pPr>
+      <w:r>
+        <w:rPr>
+          <w:rFonts w:eastAsiaTheme="majorEastAsia"/>
+          <w:b/>
+          <w:bCs/>
+          <w:color w:val="000000"/>
+        </w:rPr>
+        <w:t xml:space="preserve">          ├── Load Questions based on Role</w:t>
+      </w:r>
+    </w:p>
+    <w:p>
+      <w:pPr>
+        <w:rPr>
+          <w:rFonts w:eastAsiaTheme="majorEastAsia"/>
+          <w:b/>
+          <w:bCs/>
+          <w:color w:val="000000"/>
+        </w:rPr>
+      </w:pPr>
+      <w:r>
+        <w:rPr>
+          <w:rFonts w:eastAsiaTheme="majorEastAsia"/>
+          <w:b/>
+          <w:bCs/>
+          <w:color w:val="000000"/>
+        </w:rPr>
+        <w:t xml:space="preserve">          ├── Mark Questions as Bookmark/Complete</w:t>
+      </w:r>
+    </w:p>
+    <w:p>
+      <w:pPr>
+        <w:rPr>
+          <w:rFonts w:eastAsiaTheme="majorEastAsia"/>
+          <w:b/>
+          <w:bCs/>
+          <w:color w:val="000000"/>
+        </w:rPr>
+      </w:pPr>
+      <w:r>
+        <w:rPr>
+          <w:rFonts w:eastAsiaTheme="majorEastAsia"/>
+          <w:b/>
+          <w:bCs/>
+          <w:color w:val="000000"/>
+        </w:rPr>
+        <w:t xml:space="preserve">          ├── Write &amp; Save Notes (Create or Update smartly!)</w:t>
+      </w:r>
+    </w:p>
+    <w:p>
+      <w:pPr>
+        <w:rPr>
+          <w:rFonts w:eastAsiaTheme="majorEastAsia"/>
+          <w:b/>
+          <w:bCs/>
+          <w:color w:val="000000"/>
+        </w:rPr>
+      </w:pPr>
+      <w:r>
+        <w:rPr>
+          <w:rFonts w:eastAsiaTheme="majorEastAsia"/>
+          <w:b/>
+          <w:bCs/>
+          <w:color w:val="000000"/>
+        </w:rPr>
+        <w:t xml:space="preserve">    |</w:t>
+      </w:r>
+    </w:p>
+    <w:p>
+      <w:pPr>
+        <w:rPr>
+          <w:rFonts w:eastAsiaTheme="majorEastAsia"/>
+          <w:b/>
+          <w:bCs/>
+          <w:color w:val="000000"/>
+        </w:rPr>
+      </w:pPr>
+      <w:r>
+        <w:rPr>
+          <w:rFonts w:eastAsiaTheme="majorEastAsia"/>
+          <w:b/>
+          <w:bCs/>
+          <w:color w:val="000000"/>
+        </w:rPr>
+        <w:t xml:space="preserve">    ▼</w:t>
+      </w:r>
+    </w:p>
+    <w:p>
+      <w:pPr>
+        <w:rPr>
+          <w:rFonts w:eastAsiaTheme="majorEastAsia"/>
+          <w:b/>
+          <w:bCs/>
+          <w:color w:val="000000"/>
+        </w:rPr>
+      </w:pPr>
+      <w:r>
+        <w:rPr>
+          <w:rFonts w:eastAsiaTheme="majorEastAsia"/>
+          <w:b/>
+          <w:bCs/>
+          <w:color w:val="000000"/>
+        </w:rPr>
+        <w:t>[API: Axios]</w:t>
+      </w:r>
+    </w:p>
+    <w:p>
+      <w:pPr>
+        <w:rPr>
+          <w:rFonts w:eastAsiaTheme="majorEastAsia"/>
+          <w:b/>
+          <w:bCs/>
+          <w:color w:val="000000"/>
+        </w:rPr>
+      </w:pPr>
+      <w:r>
+        <w:rPr>
+          <w:rFonts w:eastAsiaTheme="majorEastAsia"/>
+          <w:b/>
+          <w:bCs/>
+          <w:color w:val="000000"/>
+        </w:rPr>
+        <w:t xml:space="preserve">    |</w:t>
+      </w:r>
+    </w:p>
+    <w:p>
+      <w:pPr>
+        <w:rPr>
+          <w:rFonts w:eastAsiaTheme="majorEastAsia"/>
+          <w:b/>
+          <w:bCs/>
+          <w:color w:val="000000"/>
+        </w:rPr>
+      </w:pPr>
+      <w:r>
+        <w:rPr>
+          <w:rFonts w:eastAsiaTheme="majorEastAsia"/>
+          <w:b/>
+          <w:bCs/>
+          <w:color w:val="000000"/>
+        </w:rPr>
+        <w:t xml:space="preserve">    ├── GET /api/roles/</w:t>
+      </w:r>
+    </w:p>
+    <w:p>
+      <w:pPr>
+        <w:rPr>
+          <w:rFonts w:eastAsiaTheme="majorEastAsia"/>
+          <w:b/>
+          <w:bCs/>
+          <w:color w:val="000000"/>
+        </w:rPr>
+      </w:pPr>
+      <w:r>
+        <w:rPr>
+          <w:rFonts w:eastAsiaTheme="majorEastAsia"/>
+          <w:b/>
+          <w:bCs/>
+          <w:color w:val="000000"/>
+        </w:rPr>
+        <w:t xml:space="preserve">    ├── GET /api/questions</w:t>
+      </w:r>
+      <w:proofErr w:type="gramStart"/>
+      <w:r>
+        <w:rPr>
+          <w:rFonts w:eastAsiaTheme="majorEastAsia"/>
+          <w:b/>
+          <w:bCs/>
+          <w:color w:val="000000"/>
+        </w:rPr>
+        <w:t>/:role</w:t>
+      </w:r>
+      <w:proofErr w:type="gramEnd"/>
+      <w:r>
+        <w:rPr>
+          <w:rFonts w:eastAsiaTheme="majorEastAsia"/>
+          <w:b/>
+          <w:bCs/>
+          <w:color w:val="000000"/>
+        </w:rPr>
+        <w:t>_id/</w:t>
+      </w:r>
+    </w:p>
+    <w:p>
+      <w:pPr>
+        <w:rPr>
+          <w:rFonts w:eastAsiaTheme="majorEastAsia"/>
+          <w:b/>
+          <w:bCs/>
+          <w:color w:val="000000"/>
+        </w:rPr>
+      </w:pPr>
+      <w:r>
+        <w:rPr>
+          <w:rFonts w:eastAsiaTheme="majorEastAsia"/>
+          <w:b/>
+          <w:bCs/>
+          <w:color w:val="000000"/>
+        </w:rPr>
+        <w:t xml:space="preserve">    ├── POST+PATCH /api/progress/ (Bookmark/Completed status)</w:t>
+      </w:r>
+    </w:p>
+    <w:p>
+      <w:pPr>
+        <w:rPr>
+          <w:rFonts w:eastAsiaTheme="majorEastAsia"/>
+          <w:b/>
+          <w:bCs/>
+          <w:color w:val="000000"/>
+        </w:rPr>
+      </w:pPr>
+      <w:r>
+        <w:rPr>
+          <w:rFonts w:eastAsiaTheme="majorEastAsia"/>
+          <w:b/>
+          <w:bCs/>
+          <w:color w:val="000000"/>
+        </w:rPr>
+        <w:t xml:space="preserve">    ├── POST+PATCH /api/notes/ (User Notes)</w:t>
+      </w:r>
+    </w:p>
+    <w:p>
+      <w:pPr>
+        <w:rPr>
+          <w:rFonts w:eastAsiaTheme="majorEastAsia"/>
+          <w:b/>
+          <w:bCs/>
+          <w:color w:val="000000"/>
+        </w:rPr>
+      </w:pPr>
+      <w:r>
+        <w:rPr>
+          <w:rFonts w:eastAsiaTheme="majorEastAsia"/>
+          <w:b/>
+          <w:bCs/>
+          <w:color w:val="000000"/>
+        </w:rPr>
+        <w:t xml:space="preserve">    ├── JWT Authorization Header</w:t>
+      </w:r>
+    </w:p>
+    <w:p>
+      <w:pPr>
+        <w:rPr>
+          <w:rFonts w:eastAsiaTheme="majorEastAsia"/>
+          <w:b/>
+          <w:bCs/>
+          <w:color w:val="000000"/>
+        </w:rPr>
+      </w:pPr>
+      <w:r>
+        <w:rPr>
+          <w:rFonts w:eastAsiaTheme="majorEastAsia"/>
+          <w:b/>
+          <w:bCs/>
+          <w:color w:val="000000"/>
+        </w:rPr>
+        <w:t xml:space="preserve">    |</w:t>
+      </w:r>
+    </w:p>
+    <w:p>
+      <w:pPr>
+        <w:rPr>
+          <w:rFonts w:eastAsiaTheme="majorEastAsia"/>
+          <w:b/>
+          <w:bCs/>
+          <w:color w:val="000000"/>
+        </w:rPr>
+      </w:pPr>
+      <w:r>
+        <w:rPr>
+          <w:rFonts w:eastAsiaTheme="majorEastAsia"/>
+          <w:b/>
+          <w:bCs/>
+          <w:color w:val="000000"/>
+        </w:rPr>
+        <w:t xml:space="preserve">    ▼</w:t>
+      </w:r>
+    </w:p>
+    <w:p>
+      <w:pPr>
+        <w:rPr>
+          <w:rFonts w:eastAsiaTheme="majorEastAsia"/>
+          <w:b/>
+          <w:bCs/>
+          <w:color w:val="000000"/>
+        </w:rPr>
+      </w:pPr>
+      <w:r>
+        <w:rPr>
+          <w:rFonts w:eastAsiaTheme="majorEastAsia"/>
+          <w:b/>
+          <w:bCs/>
+          <w:color w:val="000000"/>
+        </w:rPr>
+        <w:t>[Backend: Django REST Framework (DRF)]</w:t>
+      </w:r>
+    </w:p>
+    <w:p>
+      <w:pPr>
+        <w:rPr>
+          <w:rFonts w:eastAsiaTheme="majorEastAsia"/>
+          <w:b/>
+          <w:bCs/>
+          <w:color w:val="000000"/>
+        </w:rPr>
+      </w:pPr>
+      <w:r>
+        <w:rPr>
+          <w:rFonts w:eastAsiaTheme="majorEastAsia"/>
+          <w:b/>
+          <w:bCs/>
+          <w:color w:val="000000"/>
+        </w:rPr>
+        <w:t xml:space="preserve">    |</w:t>
+      </w:r>
+    </w:p>
+    <w:p>
+      <w:pPr>
+        <w:rPr>
+          <w:rFonts w:eastAsiaTheme="majorEastAsia"/>
+          <w:b/>
+          <w:bCs/>
+          <w:color w:val="000000"/>
+        </w:rPr>
+      </w:pPr>
+      <w:r>
+        <w:rPr>
+          <w:rFonts w:eastAsiaTheme="majorEastAsia"/>
+          <w:b/>
+          <w:bCs/>
+          <w:color w:val="000000"/>
+        </w:rPr>
+        <w:t xml:space="preserve">    ├── Models</w:t>
+      </w:r>
+    </w:p>
+    <w:p>
+      <w:pPr>
+        <w:rPr>
+          <w:rFonts w:eastAsiaTheme="majorEastAsia"/>
+          <w:b/>
+          <w:bCs/>
+          <w:color w:val="000000"/>
+        </w:rPr>
+      </w:pPr>
+      <w:r>
+        <w:rPr>
+          <w:rFonts w:eastAsiaTheme="majorEastAsia"/>
+          <w:b/>
+          <w:bCs/>
+          <w:color w:val="000000"/>
+        </w:rPr>
+        <w:t xml:space="preserve">    │     ├── Role</w:t>
+      </w:r>
+    </w:p>
+    <w:p>
+      <w:pPr>
+        <w:rPr>
+          <w:rFonts w:eastAsiaTheme="majorEastAsia"/>
+          <w:b/>
+          <w:bCs/>
+          <w:color w:val="000000"/>
+        </w:rPr>
+      </w:pPr>
+      <w:r>
+        <w:rPr>
+          <w:rFonts w:eastAsiaTheme="majorEastAsia"/>
+          <w:b/>
+          <w:bCs/>
+          <w:color w:val="000000"/>
+        </w:rPr>
+        <w:t xml:space="preserve">    │     ├── Question</w:t>
+      </w:r>
+    </w:p>
+    <w:p>
+      <w:pPr>
+        <w:rPr>
+          <w:rFonts w:eastAsiaTheme="majorEastAsia"/>
+          <w:b/>
+          <w:bCs/>
+          <w:color w:val="000000"/>
+        </w:rPr>
+      </w:pPr>
+      <w:r>
+        <w:rPr>
+          <w:rFonts w:eastAsiaTheme="majorEastAsia"/>
+          <w:b/>
+          <w:bCs/>
+          <w:color w:val="000000"/>
+        </w:rPr>
+        <w:t xml:space="preserve">    │     ├── UserProgress</w:t>
+      </w:r>
+    </w:p>
+    <w:p>
+      <w:pPr>
+        <w:rPr>
+          <w:rFonts w:eastAsiaTheme="majorEastAsia"/>
+          <w:b/>
+          <w:bCs/>
+          <w:color w:val="000000"/>
+        </w:rPr>
+      </w:pPr>
+      <w:r>
+        <w:rPr>
+          <w:rFonts w:eastAsiaTheme="majorEastAsia"/>
+          <w:b/>
+          <w:bCs/>
+          <w:color w:val="000000"/>
+        </w:rPr>
+        <w:t xml:space="preserve">    │     └── UserNote</w:t>
+      </w:r>
+    </w:p>
+    <w:p>
+      <w:pPr>
+        <w:rPr>
+          <w:rFonts w:eastAsiaTheme="majorEastAsia"/>
+          <w:b/>
+          <w:bCs/>
+          <w:color w:val="000000"/>
+        </w:rPr>
+      </w:pPr>
+      <w:r>
+        <w:rPr>
+          <w:rFonts w:eastAsiaTheme="majorEastAsia"/>
+          <w:b/>
+          <w:bCs/>
+          <w:color w:val="000000"/>
+        </w:rPr>
+        <w:t xml:space="preserve">    ├── Serializers</w:t>
+      </w:r>
+    </w:p>
+    <w:p>
+      <w:pPr>
+        <w:rPr>
+          <w:rFonts w:eastAsiaTheme="majorEastAsia"/>
+          <w:b/>
+          <w:bCs/>
+          <w:color w:val="000000"/>
+        </w:rPr>
+      </w:pPr>
+      <w:r>
+        <w:rPr>
+          <w:rFonts w:eastAsiaTheme="majorEastAsia"/>
+          <w:b/>
+          <w:bCs/>
+          <w:color w:val="000000"/>
+        </w:rPr>
+        <w:t xml:space="preserve">    │     ├── RoleSerializer</w:t>
+      </w:r>
+    </w:p>
+    <w:p>
+      <w:pPr>
+        <w:rPr>
+          <w:rFonts w:eastAsiaTheme="majorEastAsia"/>
+          <w:b/>
+          <w:bCs/>
+          <w:color w:val="000000"/>
+        </w:rPr>
+      </w:pPr>
+      <w:r>
+        <w:rPr>
+          <w:rFonts w:eastAsiaTheme="majorEastAsia"/>
+          <w:b/>
+          <w:bCs/>
+          <w:color w:val="000000"/>
+        </w:rPr>
+        <w:t xml:space="preserve">    │     ├── QuestionSerializer</w:t>
+      </w:r>
+    </w:p>
+    <w:p>
+      <w:pPr>
+        <w:rPr>
+          <w:rFonts w:eastAsiaTheme="majorEastAsia"/>
+          <w:b/>
+          <w:bCs/>
+          <w:color w:val="000000"/>
+        </w:rPr>
+      </w:pPr>
+      <w:r>
+        <w:rPr>
+          <w:rFonts w:eastAsiaTheme="majorEastAsia"/>
+          <w:b/>
+          <w:bCs/>
+          <w:color w:val="000000"/>
+        </w:rPr>
+        <w:t xml:space="preserve">    │     ├── UserProgressSerializer (user auto-attached)</w:t>
+      </w:r>
+    </w:p>
+    <w:p>
+      <w:pPr>
+        <w:rPr>
+          <w:rFonts w:eastAsiaTheme="majorEastAsia"/>
+          <w:b/>
+          <w:bCs/>
+          <w:color w:val="000000"/>
+        </w:rPr>
+      </w:pPr>
+      <w:r>
+        <w:rPr>
+          <w:rFonts w:eastAsiaTheme="majorEastAsia"/>
+          <w:b/>
+          <w:bCs/>
+          <w:color w:val="000000"/>
+        </w:rPr>
+        <w:t xml:space="preserve">    │     └── UserNoteSerializer (user auto-attached)</w:t>
+      </w:r>
+    </w:p>
+    <w:p>
+      <w:pPr>
+        <w:rPr>
+          <w:rFonts w:eastAsiaTheme="majorEastAsia"/>
+          <w:b/>
+          <w:bCs/>
+          <w:color w:val="000000"/>
+        </w:rPr>
+      </w:pPr>
+      <w:r>
+        <w:rPr>
+          <w:rFonts w:eastAsiaTheme="majorEastAsia"/>
+          <w:b/>
+          <w:bCs/>
+          <w:color w:val="000000"/>
+        </w:rPr>
+        <w:t xml:space="preserve">    ├── Views</w:t>
+      </w:r>
+    </w:p>
+    <w:p>
+      <w:pPr>
+        <w:rPr>
+          <w:rFonts w:eastAsiaTheme="majorEastAsia"/>
+          <w:b/>
+          <w:bCs/>
+          <w:color w:val="000000"/>
+        </w:rPr>
+      </w:pPr>
+      <w:r>
+        <w:rPr>
+          <w:rFonts w:eastAsiaTheme="majorEastAsia"/>
+          <w:b/>
+          <w:bCs/>
+          <w:color w:val="000000"/>
+        </w:rPr>
+        <w:t xml:space="preserve">    │     ├── ListAPIView (Role, Question)</w:t>
+      </w:r>
+    </w:p>
+    <w:p>
+      <w:pPr>
+        <w:rPr>
+          <w:rFonts w:eastAsiaTheme="majorEastAsia"/>
+          <w:b/>
+          <w:bCs/>
+          <w:color w:val="000000"/>
+        </w:rPr>
+      </w:pPr>
+      <w:r>
+        <w:rPr>
+          <w:rFonts w:eastAsiaTheme="majorEastAsia"/>
+          <w:b/>
+          <w:bCs/>
+          <w:color w:val="000000"/>
+        </w:rPr>
+        <w:t xml:space="preserve">    │     ├── ListCreateAPIView (Progress, Note)</w:t>
+      </w:r>
+    </w:p>
+    <w:p>
+      <w:pPr>
+        <w:rPr>
+          <w:rFonts w:eastAsiaTheme="majorEastAsia"/>
+          <w:b/>
+          <w:bCs/>
+          <w:color w:val="000000"/>
+        </w:rPr>
+      </w:pPr>
+      <w:r>
+        <w:rPr>
+          <w:rFonts w:eastAsiaTheme="majorEastAsia"/>
+          <w:b/>
+          <w:bCs/>
+          <w:color w:val="000000"/>
+        </w:rPr>
+        <w:t xml:space="preserve">    │     └── JWT Protected APIs</w:t>
+      </w:r>
+    </w:p>
+    <w:p>
+      <w:pPr>
+        <w:rPr>
+          <w:rFonts w:eastAsiaTheme="majorEastAsia"/>
+          <w:b/>
+          <w:bCs/>
+          <w:color w:val="000000"/>
+        </w:rPr>
+      </w:pPr>
+      <w:r>
+        <w:rPr>
+          <w:rFonts w:eastAsiaTheme="majorEastAsia"/>
+          <w:b/>
+          <w:bCs/>
+          <w:color w:val="000000"/>
+        </w:rPr>
+        <w:t xml:space="preserve">    ├── JWT Authentication System</w:t>
+      </w:r>
+    </w:p>
+    <w:p>
+      <w:pPr>
+        <w:rPr>
+          <w:rFonts w:eastAsiaTheme="majorEastAsia"/>
+          <w:b/>
+          <w:bCs/>
+          <w:color w:val="000000"/>
+        </w:rPr>
+      </w:pPr>
+      <w:r>
+        <w:rPr>
+          <w:rFonts w:eastAsiaTheme="majorEastAsia"/>
+          <w:b/>
+          <w:bCs/>
+          <w:color w:val="000000"/>
+        </w:rPr>
+        <w:t xml:space="preserve">    |</w:t>
+      </w:r>
+    </w:p>
+    <w:p>
+      <w:pPr>
+        <w:rPr>
+          <w:rFonts w:eastAsiaTheme="majorEastAsia"/>
+          <w:b/>
+          <w:bCs/>
+          <w:color w:val="000000"/>
+        </w:rPr>
+      </w:pPr>
+      <w:r>
+        <w:rPr>
+          <w:rFonts w:eastAsiaTheme="majorEastAsia"/>
+          <w:b/>
+          <w:bCs/>
+          <w:color w:val="000000"/>
+        </w:rPr>
+        <w:t xml:space="preserve">    ▼</w:t>
+      </w:r>
+    </w:p>
+    <w:p>
+      <w:pPr>
+        <w:rPr>
+          <w:rFonts w:eastAsiaTheme="majorEastAsia"/>
+          <w:b/>
+          <w:bCs/>
+          <w:color w:val="000000"/>
+        </w:rPr>
+      </w:pPr>
+      <w:r>
+        <w:rPr>
+          <w:rFonts w:eastAsiaTheme="majorEastAsia"/>
+          <w:b/>
+          <w:bCs/>
+          <w:color w:val="000000"/>
+        </w:rPr>
+        <w:t>[Database: SQLite]</w:t>
+      </w:r>
+    </w:p>
+    <w:p>
+      <w:pPr>
+        <w:rPr>
+          <w:rFonts w:eastAsiaTheme="majorEastAsia"/>
+          <w:b/>
+          <w:bCs/>
+          <w:color w:val="000000"/>
+        </w:rPr>
+      </w:pPr>
+      <w:r>
+        <w:rPr>
+          <w:rFonts w:eastAsiaTheme="majorEastAsia"/>
+          <w:b/>
+          <w:bCs/>
+          <w:color w:val="000000"/>
+        </w:rPr>
+        <w:t xml:space="preserve">    └── Stores Users, Roles, Questions, Progress, Notes</w:t>
+      </w:r>
+    </w:p>
+    <w:p>
+      <w:pPr>
+        <w:rPr>
+          <w:rFonts w:eastAsiaTheme="majorEastAsia"/>
+          <w:b/>
+          <w:bCs/>
+          <w:color w:val="000000"/>
+        </w:rPr>
+      </w:pPr>
+    </w:p>
+    <w:p>
+      <w:pPr>
+        <w:rPr>
+          <w:rFonts w:eastAsiaTheme="majorEastAsia"/>
+          <w:b/>
+          <w:bCs/>
+          <w:color w:val="000000"/>
+        </w:rPr>
+      </w:pPr>
+    </w:p>
+    <w:p>
+      <w:pPr>
+        <w:rPr>
+          <w:rFonts w:eastAsiaTheme="majorEastAsia"/>
+          <w:b/>
+          <w:bCs/>
+          <w:color w:val="000000"/>
+        </w:rPr>
+      </w:pPr>
+    </w:p>
+    <w:p>
+      <w:pPr>
+        <w:rPr>
+          <w:rFonts w:eastAsiaTheme="majorEastAsia"/>
+          <w:b/>
+          <w:bCs/>
+          <w:color w:val="000000"/>
+        </w:rPr>
+      </w:pPr>
+    </w:p>
+    <w:p>
+      <w:pPr>
+        <w:rPr>
+          <w:rFonts w:eastAsiaTheme="majorEastAsia"/>
+          <w:b/>
+          <w:bCs/>
+          <w:color w:val="000000"/>
+          <w:sz w:val="36"/>
+          <w:szCs w:val="36"/>
+        </w:rPr>
+      </w:pPr>
+      <w:r>
+        <w:rPr>
+          <w:rFonts w:eastAsiaTheme="majorEastAsia"/>
+          <w:b/>
+          <w:bCs/>
+          <w:color w:val="000000"/>
+          <w:sz w:val="36"/>
+          <w:szCs w:val="36"/>
+        </w:rPr>
+        <w:lastRenderedPageBreak/>
+        <w:t>Before vs After — Saving Notes</w:t>
+      </w:r>
+      <w:r>
+        <w:rPr>
+          <w:rFonts w:eastAsiaTheme="majorEastAsia"/>
+          <w:b/>
+          <w:bCs/>
+          <w:color w:val="000000"/>
+          <w:sz w:val="36"/>
+          <w:szCs w:val="36"/>
+        </w:rPr>
+        <w:t>:</w:t>
+      </w:r>
+    </w:p>
+    <w:tbl>
+      <w:tblPr>
+        <w:tblW w:w="0" w:type="auto"/>
+        <w:tblCellSpacing w:w="15" w:type="dxa"/>
+        <w:tblCellMar>
+          <w:top w:w="15" w:type="dxa"/>
+          <w:left w:w="15" w:type="dxa"/>
+          <w:bottom w:w="15" w:type="dxa"/>
+          <w:right w:w="15" w:type="dxa"/>
+        </w:tblCellMar>
+        <w:tblLook w:val="04A0" w:firstRow="1" w:lastRow="0" w:firstColumn="1" w:lastColumn="0" w:noHBand="0" w:noVBand="1"/>
+      </w:tblPr>
+      <w:tblGrid>
+        <w:gridCol w:w="96"/>
+      </w:tblGrid>
+      <w:tr>
+        <w:trPr>
+          <w:tblHeader/>
+          <w:tblCellSpacing w:w="15" w:type="dxa"/>
+        </w:trPr>
+        <w:tc>
+          <w:tcPr>
+            <w:tcW w:w="0" w:type="auto"/>
+            <w:vAlign w:val="center"/>
+            <w:hideMark/>
+          </w:tcPr>
+          <w:p>
+            <w:pPr>
+              <w:rPr>
+                <w:rFonts w:eastAsiaTheme="majorEastAsia"/>
+                <w:b/>
+                <w:bCs/>
+                <w:color w:val="000000"/>
+              </w:rPr>
+            </w:pPr>
+          </w:p>
+        </w:tc>
+      </w:tr>
+    </w:tbl>
+    <w:p>
+      <w:pPr>
+        <w:rPr>
+          <w:rFonts w:eastAsiaTheme="majorEastAsia"/>
+          <w:b/>
+          <w:bCs/>
+          <w:color w:val="000000"/>
+        </w:rPr>
+      </w:pPr>
+    </w:p>
+    <w:tbl>
+      <w:tblPr>
+        <w:tblStyle w:val="GridTable1Light"/>
+        <w:tblW w:w="0" w:type="auto"/>
+        <w:tblLook w:val="04A0" w:firstRow="1" w:lastRow="0" w:firstColumn="1" w:lastColumn="0" w:noHBand="0" w:noVBand="1"/>
+      </w:tblPr>
+      <w:tblGrid>
+        <w:gridCol w:w="2900"/>
+        <w:gridCol w:w="3361"/>
+        <w:gridCol w:w="3089"/>
+      </w:tblGrid>
+      <w:tr>
+        <w:trPr>
+          <w:cnfStyle w:val="100000000000" w:firstRow="1" w:lastRow="0" w:firstColumn="0" w:lastColumn="0" w:oddVBand="0" w:evenVBand="0" w:oddHBand="0" w:evenHBand="0" w:firstRowFirstColumn="0" w:firstRowLastColumn="0" w:lastRowFirstColumn="0" w:lastRowLastColumn="0"/>
+        </w:trPr>
+        <w:tc>
+          <w:tcPr>
+            <w:cnfStyle w:val="001000000000" w:firstRow="0" w:lastRow="0" w:firstColumn="1" w:lastColumn="0" w:oddVBand="0" w:evenVBand="0" w:oddHBand="0" w:evenHBand="0" w:firstRowFirstColumn="0" w:firstRowLastColumn="0" w:lastRowFirstColumn="0" w:lastRowLastColumn="0"/>
+            <w:tcW w:w="0" w:type="auto"/>
+            <w:hideMark/>
+          </w:tcPr>
+          <w:p>
+            <w:pPr>
+              <w:rPr>
+                <w:rFonts w:eastAsiaTheme="majorEastAsia"/>
+                <w:color w:val="000000"/>
+              </w:rPr>
+            </w:pPr>
+            <w:r>
+              <w:rPr>
+                <w:rFonts w:eastAsiaTheme="majorEastAsia"/>
+                <w:color w:val="000000"/>
+              </w:rPr>
+              <w:t>Action</w:t>
+            </w:r>
+          </w:p>
+        </w:tc>
+        <w:tc>
+          <w:tcPr>
+            <w:tcW w:w="0" w:type="auto"/>
+            <w:hideMark/>
+          </w:tcPr>
+          <w:p>
+            <w:pPr>
+              <w:cnfStyle w:val="100000000000" w:firstRow="1" w:lastRow="0" w:firstColumn="0" w:lastColumn="0" w:oddVBand="0" w:evenVBand="0" w:oddHBand="0" w:evenHBand="0" w:firstRowFirstColumn="0" w:firstRowLastColumn="0" w:lastRowFirstColumn="0" w:lastRowLastColumn="0"/>
+              <w:rPr>
+                <w:rFonts w:eastAsiaTheme="majorEastAsia"/>
+                <w:color w:val="000000"/>
+              </w:rPr>
+            </w:pPr>
+            <w:r>
+              <w:rPr>
+                <w:rFonts w:eastAsiaTheme="majorEastAsia"/>
+                <w:color w:val="000000"/>
+              </w:rPr>
+              <w:t>Before Fix</w:t>
+            </w:r>
+          </w:p>
+        </w:tc>
+        <w:tc>
+          <w:tcPr>
+            <w:tcW w:w="0" w:type="auto"/>
+            <w:hideMark/>
+          </w:tcPr>
+          <w:p>
+            <w:pPr>
+              <w:cnfStyle w:val="100000000000" w:firstRow="1" w:lastRow="0" w:firstColumn="0" w:lastColumn="0" w:oddVBand="0" w:evenVBand="0" w:oddHBand="0" w:evenHBand="0" w:firstRowFirstColumn="0" w:firstRowLastColumn="0" w:lastRowFirstColumn="0" w:lastRowLastColumn="0"/>
+              <w:rPr>
+                <w:rFonts w:eastAsiaTheme="majorEastAsia"/>
+                <w:color w:val="000000"/>
+              </w:rPr>
+            </w:pPr>
+            <w:r>
+              <w:rPr>
+                <w:rFonts w:eastAsiaTheme="majorEastAsia"/>
+                <w:color w:val="000000"/>
+              </w:rPr>
+              <w:t>After Fix</w:t>
+            </w:r>
+          </w:p>
+        </w:tc>
+      </w:tr>
+      <w:tr>
+        <w:tc>
+          <w:tcPr>
+            <w:cnfStyle w:val="001000000000" w:firstRow="0" w:lastRow="0" w:firstColumn="1" w:lastColumn="0" w:oddVBand="0" w:evenVBand="0" w:oddHBand="0" w:evenHBand="0" w:firstRowFirstColumn="0" w:firstRowLastColumn="0" w:lastRowFirstColumn="0" w:lastRowLastColumn="0"/>
+            <w:tcW w:w="0" w:type="auto"/>
+            <w:hideMark/>
+          </w:tcPr>
+          <w:p>
+            <w:pPr>
+              <w:rPr>
+                <w:rFonts w:eastAsiaTheme="majorEastAsia"/>
+                <w:color w:val="000000"/>
+              </w:rPr>
+            </w:pPr>
+            <w:r>
+              <w:rPr>
+                <w:rFonts w:eastAsiaTheme="majorEastAsia"/>
+                <w:color w:val="000000"/>
+              </w:rPr>
+              <w:t>Saving new note</w:t>
+            </w:r>
+          </w:p>
+        </w:tc>
+        <w:tc>
+          <w:tcPr>
+            <w:tcW w:w="0" w:type="auto"/>
+            <w:hideMark/>
+          </w:tcPr>
+          <w:p>
+            <w:pPr>
+              <w:cnfStyle w:val="000000000000" w:firstRow="0" w:lastRow="0" w:firstColumn="0" w:lastColumn="0" w:oddVBand="0" w:evenVBand="0" w:oddHBand="0" w:evenHBand="0" w:firstRowFirstColumn="0" w:firstRowLastColumn="0" w:lastRowFirstColumn="0" w:lastRowLastColumn="0"/>
+              <w:rPr>
+                <w:rFonts w:eastAsiaTheme="majorEastAsia"/>
+                <w:b/>
+                <w:bCs/>
+                <w:color w:val="000000"/>
+              </w:rPr>
+            </w:pPr>
+            <w:r>
+              <w:rPr>
+                <w:rFonts w:ascii="Apple Color Emoji" w:eastAsiaTheme="majorEastAsia" w:hAnsi="Apple Color Emoji" w:cs="Apple Color Emoji"/>
+                <w:b/>
+                <w:bCs/>
+                <w:color w:val="000000"/>
+              </w:rPr>
+              <w:t>✅</w:t>
+            </w:r>
+            <w:r>
+              <w:rPr>
+                <w:rFonts w:eastAsiaTheme="majorEastAsia"/>
+                <w:b/>
+                <w:bCs/>
+                <w:color w:val="000000"/>
+              </w:rPr>
+              <w:t xml:space="preserve"> Works (POST)</w:t>
+            </w:r>
+          </w:p>
+        </w:tc>
+        <w:tc>
+          <w:tcPr>
+            <w:tcW w:w="0" w:type="auto"/>
+            <w:hideMark/>
+          </w:tcPr>
+          <w:p>
+            <w:pPr>
+              <w:cnfStyle w:val="000000000000" w:firstRow="0" w:lastRow="0" w:firstColumn="0" w:lastColumn="0" w:oddVBand="0" w:evenVBand="0" w:oddHBand="0" w:evenHBand="0" w:firstRowFirstColumn="0" w:firstRowLastColumn="0" w:lastRowFirstColumn="0" w:lastRowLastColumn="0"/>
+              <w:rPr>
+                <w:rFonts w:eastAsiaTheme="majorEastAsia"/>
+                <w:b/>
+                <w:bCs/>
+                <w:color w:val="000000"/>
+              </w:rPr>
+            </w:pPr>
+            <w:r>
+              <w:rPr>
+                <w:rFonts w:ascii="Apple Color Emoji" w:eastAsiaTheme="majorEastAsia" w:hAnsi="Apple Color Emoji" w:cs="Apple Color Emoji"/>
+                <w:b/>
+                <w:bCs/>
+                <w:color w:val="000000"/>
+              </w:rPr>
+              <w:t>✅</w:t>
+            </w:r>
+            <w:r>
+              <w:rPr>
+                <w:rFonts w:eastAsiaTheme="majorEastAsia"/>
+                <w:b/>
+                <w:bCs/>
+                <w:color w:val="000000"/>
+              </w:rPr>
+              <w:t xml:space="preserve"> Works (POST)</w:t>
+            </w:r>
+          </w:p>
+        </w:tc>
+      </w:tr>
+      <w:tr>
+        <w:tc>
+          <w:tcPr>
+            <w:cnfStyle w:val="001000000000" w:firstRow="0" w:lastRow="0" w:firstColumn="1" w:lastColumn="0" w:oddVBand="0" w:evenVBand="0" w:oddHBand="0" w:evenHBand="0" w:firstRowFirstColumn="0" w:firstRowLastColumn="0" w:lastRowFirstColumn="0" w:lastRowLastColumn="0"/>
+            <w:tcW w:w="0" w:type="auto"/>
+            <w:hideMark/>
+          </w:tcPr>
+          <w:p>
+            <w:pPr>
+              <w:rPr>
+                <w:rFonts w:eastAsiaTheme="majorEastAsia"/>
+                <w:color w:val="000000"/>
+              </w:rPr>
+            </w:pPr>
+            <w:r>
+              <w:rPr>
+                <w:rFonts w:eastAsiaTheme="majorEastAsia"/>
+                <w:color w:val="000000"/>
+              </w:rPr>
+              <w:t>Saving again for same question</w:t>
+            </w:r>
+          </w:p>
+        </w:tc>
+        <w:tc>
+          <w:tcPr>
+            <w:tcW w:w="0" w:type="auto"/>
+            <w:hideMark/>
+          </w:tcPr>
+          <w:p>
+            <w:pPr>
+              <w:cnfStyle w:val="000000000000" w:firstRow="0" w:lastRow="0" w:firstColumn="0" w:lastColumn="0" w:oddVBand="0" w:evenVBand="0" w:oddHBand="0" w:evenHBand="0" w:firstRowFirstColumn="0" w:firstRowLastColumn="0" w:lastRowFirstColumn="0" w:lastRowLastColumn="0"/>
+              <w:rPr>
+                <w:rFonts w:eastAsiaTheme="majorEastAsia"/>
+                <w:b/>
+                <w:bCs/>
+                <w:color w:val="000000"/>
+              </w:rPr>
+            </w:pPr>
+            <w:r>
+              <w:rPr>
+                <w:rFonts w:ascii="Apple Color Emoji" w:eastAsiaTheme="majorEastAsia" w:hAnsi="Apple Color Emoji" w:cs="Apple Color Emoji"/>
+                <w:b/>
+                <w:bCs/>
+                <w:color w:val="000000"/>
+              </w:rPr>
+              <w:t>❌</w:t>
+            </w:r>
+            <w:r>
+              <w:rPr>
+                <w:rFonts w:eastAsiaTheme="majorEastAsia"/>
+                <w:b/>
+                <w:bCs/>
+                <w:color w:val="000000"/>
+              </w:rPr>
+              <w:t xml:space="preserve"> "unique set" error</w:t>
+            </w:r>
+          </w:p>
+        </w:tc>
+        <w:tc>
+          <w:tcPr>
+            <w:tcW w:w="0" w:type="auto"/>
+            <w:hideMark/>
+          </w:tcPr>
+          <w:p>
+            <w:pPr>
+              <w:cnfStyle w:val="000000000000" w:firstRow="0" w:lastRow="0" w:firstColumn="0" w:lastColumn="0" w:oddVBand="0" w:evenVBand="0" w:oddHBand="0" w:evenHBand="0" w:firstRowFirstColumn="0" w:firstRowLastColumn="0" w:lastRowFirstColumn="0" w:lastRowLastColumn="0"/>
+              <w:rPr>
+                <w:rFonts w:eastAsiaTheme="majorEastAsia"/>
+                <w:b/>
+                <w:bCs/>
+                <w:color w:val="000000"/>
+              </w:rPr>
+            </w:pPr>
+            <w:r>
+              <w:rPr>
+                <w:rFonts w:ascii="Apple Color Emoji" w:eastAsiaTheme="majorEastAsia" w:hAnsi="Apple Color Emoji" w:cs="Apple Color Emoji"/>
+                <w:b/>
+                <w:bCs/>
+                <w:color w:val="000000"/>
+              </w:rPr>
+              <w:t>✅</w:t>
+            </w:r>
+            <w:r>
+              <w:rPr>
+                <w:rFonts w:eastAsiaTheme="majorEastAsia"/>
+                <w:b/>
+                <w:bCs/>
+                <w:color w:val="000000"/>
+              </w:rPr>
+              <w:t xml:space="preserve"> Smart PATCH update</w:t>
+            </w:r>
+          </w:p>
+        </w:tc>
+      </w:tr>
+      <w:tr>
+        <w:tc>
+          <w:tcPr>
+            <w:cnfStyle w:val="001000000000" w:firstRow="0" w:lastRow="0" w:firstColumn="1" w:lastColumn="0" w:oddVBand="0" w:evenVBand="0" w:oddHBand="0" w:evenHBand="0" w:firstRowFirstColumn="0" w:firstRowLastColumn="0" w:lastRowFirstColumn="0" w:lastRowLastColumn="0"/>
+            <w:tcW w:w="0" w:type="auto"/>
+            <w:hideMark/>
+          </w:tcPr>
+          <w:p>
+            <w:pPr>
+              <w:rPr>
+                <w:rFonts w:eastAsiaTheme="majorEastAsia"/>
+                <w:color w:val="000000"/>
+              </w:rPr>
+            </w:pPr>
+            <w:r>
+              <w:rPr>
+                <w:rFonts w:eastAsiaTheme="majorEastAsia"/>
+                <w:color w:val="000000"/>
+              </w:rPr>
+              <w:t>User experience</w:t>
+            </w:r>
+          </w:p>
+        </w:tc>
+        <w:tc>
+          <w:tcPr>
+            <w:tcW w:w="0" w:type="auto"/>
+            <w:hideMark/>
+          </w:tcPr>
+          <w:p>
+            <w:pPr>
+              <w:cnfStyle w:val="000000000000" w:firstRow="0" w:lastRow="0" w:firstColumn="0" w:lastColumn="0" w:oddVBand="0" w:evenVBand="0" w:oddHBand="0" w:evenHBand="0" w:firstRowFirstColumn="0" w:firstRowLastColumn="0" w:lastRowFirstColumn="0" w:lastRowLastColumn="0"/>
+              <w:rPr>
+                <w:rFonts w:eastAsiaTheme="majorEastAsia"/>
+                <w:b/>
+                <w:bCs/>
+                <w:color w:val="000000"/>
+              </w:rPr>
+            </w:pPr>
+            <w:r>
+              <w:rPr>
+                <w:rFonts w:ascii="Apple Color Emoji" w:eastAsiaTheme="majorEastAsia" w:hAnsi="Apple Color Emoji" w:cs="Apple Color Emoji"/>
+                <w:b/>
+                <w:bCs/>
+                <w:color w:val="000000"/>
+              </w:rPr>
+              <w:t>❌</w:t>
+            </w:r>
+            <w:r>
+              <w:rPr>
+                <w:rFonts w:eastAsiaTheme="majorEastAsia"/>
+                <w:b/>
+                <w:bCs/>
+                <w:color w:val="000000"/>
+              </w:rPr>
+              <w:t xml:space="preserve"> Feels broken</w:t>
+            </w:r>
+          </w:p>
+        </w:tc>
+        <w:tc>
+          <w:tcPr>
+            <w:tcW w:w="0" w:type="auto"/>
+            <w:hideMark/>
+          </w:tcPr>
+          <w:p>
+            <w:pPr>
+              <w:cnfStyle w:val="000000000000" w:firstRow="0" w:lastRow="0" w:firstColumn="0" w:lastColumn="0" w:oddVBand="0" w:evenVBand="0" w:oddHBand="0" w:evenHBand="0" w:firstRowFirstColumn="0" w:firstRowLastColumn="0" w:lastRowFirstColumn="0" w:lastRowLastColumn="0"/>
+              <w:rPr>
+                <w:rFonts w:eastAsiaTheme="majorEastAsia"/>
+                <w:b/>
+                <w:bCs/>
+                <w:color w:val="000000"/>
+              </w:rPr>
+            </w:pPr>
+            <w:r>
+              <w:rPr>
+                <w:rFonts w:ascii="Apple Color Emoji" w:eastAsiaTheme="majorEastAsia" w:hAnsi="Apple Color Emoji" w:cs="Apple Color Emoji"/>
+                <w:b/>
+                <w:bCs/>
+                <w:color w:val="000000"/>
+              </w:rPr>
+              <w:t>✅</w:t>
+            </w:r>
+            <w:r>
+              <w:rPr>
+                <w:rFonts w:eastAsiaTheme="majorEastAsia"/>
+                <w:b/>
+                <w:bCs/>
+                <w:color w:val="000000"/>
+              </w:rPr>
+              <w:t xml:space="preserve"> Smooth and production-grade</w:t>
+            </w:r>
+          </w:p>
+        </w:tc>
+      </w:tr>
+      <w:tr>
+        <w:tc>
+          <w:tcPr>
+            <w:cnfStyle w:val="001000000000" w:firstRow="0" w:lastRow="0" w:firstColumn="1" w:lastColumn="0" w:oddVBand="0" w:evenVBand="0" w:oddHBand="0" w:evenHBand="0" w:firstRowFirstColumn="0" w:firstRowLastColumn="0" w:lastRowFirstColumn="0" w:lastRowLastColumn="0"/>
+            <w:tcW w:w="0" w:type="auto"/>
+            <w:hideMark/>
+          </w:tcPr>
+          <w:p>
+            <w:pPr>
+              <w:rPr>
+                <w:rFonts w:eastAsiaTheme="majorEastAsia"/>
+                <w:color w:val="000000"/>
+              </w:rPr>
+            </w:pPr>
+            <w:r>
+              <w:rPr>
+                <w:rFonts w:eastAsiaTheme="majorEastAsia"/>
+                <w:color w:val="000000"/>
+              </w:rPr>
+              <w:t>Backend behavior</w:t>
+            </w:r>
+          </w:p>
+        </w:tc>
+        <w:tc>
+          <w:tcPr>
+            <w:tcW w:w="0" w:type="auto"/>
+            <w:hideMark/>
+          </w:tcPr>
+          <w:p>
+            <w:pPr>
+              <w:cnfStyle w:val="000000000000" w:firstRow="0" w:lastRow="0" w:firstColumn="0" w:lastColumn="0" w:oddVBand="0" w:evenVBand="0" w:oddHBand="0" w:evenHBand="0" w:firstRowFirstColumn="0" w:firstRowLastColumn="0" w:lastRowFirstColumn="0" w:lastRowLastColumn="0"/>
+              <w:rPr>
+                <w:rFonts w:eastAsiaTheme="majorEastAsia"/>
+                <w:b/>
+                <w:bCs/>
+                <w:color w:val="000000"/>
+              </w:rPr>
+            </w:pPr>
+            <w:r>
+              <w:rPr>
+                <w:rFonts w:ascii="Apple Color Emoji" w:eastAsiaTheme="majorEastAsia" w:hAnsi="Apple Color Emoji" w:cs="Apple Color Emoji"/>
+                <w:b/>
+                <w:bCs/>
+                <w:color w:val="000000"/>
+              </w:rPr>
+              <w:t>❌</w:t>
+            </w:r>
+            <w:r>
+              <w:rPr>
+                <w:rFonts w:eastAsiaTheme="majorEastAsia"/>
+                <w:b/>
+                <w:bCs/>
+                <w:color w:val="000000"/>
+              </w:rPr>
+              <w:t xml:space="preserve"> Always POST, caused duplication</w:t>
+            </w:r>
+          </w:p>
+        </w:tc>
+        <w:tc>
+          <w:tcPr>
+            <w:tcW w:w="0" w:type="auto"/>
+            <w:hideMark/>
+          </w:tcPr>
+          <w:p>
+            <w:pPr>
+              <w:cnfStyle w:val="000000000000" w:firstRow="0" w:lastRow="0" w:firstColumn="0" w:lastColumn="0" w:oddVBand="0" w:evenVBand="0" w:oddHBand="0" w:evenHBand="0" w:firstRowFirstColumn="0" w:firstRowLastColumn="0" w:lastRowFirstColumn="0" w:lastRowLastColumn="0"/>
+              <w:rPr>
+                <w:rFonts w:eastAsiaTheme="majorEastAsia"/>
+                <w:b/>
+                <w:bCs/>
+                <w:color w:val="000000"/>
+              </w:rPr>
+            </w:pPr>
+            <w:r>
+              <w:rPr>
+                <w:rFonts w:ascii="Apple Color Emoji" w:eastAsiaTheme="majorEastAsia" w:hAnsi="Apple Color Emoji" w:cs="Apple Color Emoji"/>
+                <w:b/>
+                <w:bCs/>
+                <w:color w:val="000000"/>
+              </w:rPr>
+              <w:t>✅</w:t>
+            </w:r>
+            <w:r>
+              <w:rPr>
+                <w:rFonts w:eastAsiaTheme="majorEastAsia"/>
+                <w:b/>
+                <w:bCs/>
+                <w:color w:val="000000"/>
+              </w:rPr>
+              <w:t xml:space="preserve"> POST if new, PATCH if exists</w:t>
+            </w:r>
+          </w:p>
+        </w:tc>
+      </w:tr>
+      <w:tr>
+        <w:tc>
+          <w:tcPr>
+            <w:cnfStyle w:val="001000000000" w:firstRow="0" w:lastRow="0" w:firstColumn="1" w:lastColumn="0" w:oddVBand="0" w:evenVBand="0" w:oddHBand="0" w:evenHBand="0" w:firstRowFirstColumn="0" w:firstRowLastColumn="0" w:lastRowFirstColumn="0" w:lastRowLastColumn="0"/>
+            <w:tcW w:w="0" w:type="auto"/>
+            <w:hideMark/>
+          </w:tcPr>
+          <w:p>
+            <w:pPr>
+              <w:rPr>
+                <w:rFonts w:eastAsiaTheme="majorEastAsia"/>
+                <w:color w:val="000000"/>
+              </w:rPr>
+            </w:pPr>
+            <w:r>
+              <w:rPr>
+                <w:rFonts w:eastAsiaTheme="majorEastAsia"/>
+                <w:color w:val="000000"/>
+              </w:rPr>
+              <w:t>Database integrity</w:t>
+            </w:r>
+          </w:p>
+        </w:tc>
+        <w:tc>
+          <w:tcPr>
+            <w:tcW w:w="0" w:type="auto"/>
+            <w:hideMark/>
+          </w:tcPr>
+          <w:p>
+            <w:pPr>
+              <w:cnfStyle w:val="000000000000" w:firstRow="0" w:lastRow="0" w:firstColumn="0" w:lastColumn="0" w:oddVBand="0" w:evenVBand="0" w:oddHBand="0" w:evenHBand="0" w:firstRowFirstColumn="0" w:firstRowLastColumn="0" w:lastRowFirstColumn="0" w:lastRowLastColumn="0"/>
+              <w:rPr>
+                <w:rFonts w:eastAsiaTheme="majorEastAsia"/>
+                <w:b/>
+                <w:bCs/>
+                <w:color w:val="000000"/>
+              </w:rPr>
+            </w:pPr>
+            <w:r>
+              <w:rPr>
+                <w:rFonts w:ascii="Apple Color Emoji" w:eastAsiaTheme="majorEastAsia" w:hAnsi="Apple Color Emoji" w:cs="Apple Color Emoji"/>
+                <w:b/>
+                <w:bCs/>
+                <w:color w:val="000000"/>
+              </w:rPr>
+              <w:t>❌</w:t>
+            </w:r>
+            <w:r>
+              <w:rPr>
+                <w:rFonts w:eastAsiaTheme="majorEastAsia"/>
+                <w:b/>
+                <w:bCs/>
+                <w:color w:val="000000"/>
+              </w:rPr>
+              <w:t xml:space="preserve"> Risky</w:t>
+            </w:r>
+          </w:p>
+        </w:tc>
+        <w:tc>
+          <w:tcPr>
+            <w:tcW w:w="0" w:type="auto"/>
+            <w:hideMark/>
+          </w:tcPr>
+          <w:p>
+            <w:pPr>
+              <w:cnfStyle w:val="000000000000" w:firstRow="0" w:lastRow="0" w:firstColumn="0" w:lastColumn="0" w:oddVBand="0" w:evenVBand="0" w:oddHBand="0" w:evenHBand="0" w:firstRowFirstColumn="0" w:firstRowLastColumn="0" w:lastRowFirstColumn="0" w:lastRowLastColumn="0"/>
+              <w:rPr>
+                <w:rFonts w:eastAsiaTheme="majorEastAsia"/>
+                <w:b/>
+                <w:bCs/>
+                <w:color w:val="000000"/>
+              </w:rPr>
+            </w:pPr>
+            <w:r>
+              <w:rPr>
+                <w:rFonts w:ascii="Apple Color Emoji" w:eastAsiaTheme="majorEastAsia" w:hAnsi="Apple Color Emoji" w:cs="Apple Color Emoji"/>
+                <w:b/>
+                <w:bCs/>
+                <w:color w:val="000000"/>
+              </w:rPr>
+              <w:t>✅</w:t>
+            </w:r>
+            <w:r>
+              <w:rPr>
+                <w:rFonts w:eastAsiaTheme="majorEastAsia"/>
+                <w:b/>
+                <w:bCs/>
+                <w:color w:val="000000"/>
+              </w:rPr>
+              <w:t xml:space="preserve"> Super clean</w:t>
+            </w:r>
+          </w:p>
+        </w:tc>
+      </w:tr>
+      <w:tr>
+        <w:tc>
+          <w:tcPr>
+            <w:cnfStyle w:val="001000000000" w:firstRow="0" w:lastRow="0" w:firstColumn="1" w:lastColumn="0" w:oddVBand="0" w:evenVBand="0" w:oddHBand="0" w:evenHBand="0" w:firstRowFirstColumn="0" w:firstRowLastColumn="0" w:lastRowFirstColumn="0" w:lastRowLastColumn="0"/>
+            <w:tcW w:w="0" w:type="auto"/>
+          </w:tcPr>
+          <w:p>
+            <w:pPr>
+              <w:rPr>
+                <w:rFonts w:eastAsiaTheme="majorEastAsia"/>
+                <w:b w:val="0"/>
+                <w:bCs w:val="0"/>
+                <w:color w:val="000000"/>
+              </w:rPr>
+            </w:pPr>
+          </w:p>
+        </w:tc>
+        <w:tc>
+          <w:tcPr>
+            <w:tcW w:w="0" w:type="auto"/>
+          </w:tcPr>
+          <w:p>
+            <w:pPr>
+              <w:cnfStyle w:val="000000000000" w:firstRow="0" w:lastRow="0" w:firstColumn="0" w:lastColumn="0" w:oddVBand="0" w:evenVBand="0" w:oddHBand="0" w:evenHBand="0" w:firstRowFirstColumn="0" w:firstRowLastColumn="0" w:lastRowFirstColumn="0" w:lastRowLastColumn="0"/>
+              <w:rPr>
+                <w:rFonts w:ascii="Apple Color Emoji" w:eastAsiaTheme="majorEastAsia" w:hAnsi="Apple Color Emoji" w:cs="Apple Color Emoji"/>
+                <w:b/>
+                <w:bCs/>
+                <w:color w:val="000000"/>
+              </w:rPr>
+            </w:pPr>
+          </w:p>
+        </w:tc>
+        <w:tc>
+          <w:tcPr>
+            <w:tcW w:w="0" w:type="auto"/>
+          </w:tcPr>
+          <w:p>
+            <w:pPr>
+              <w:cnfStyle w:val="000000000000" w:firstRow="0" w:lastRow="0" w:firstColumn="0" w:lastColumn="0" w:oddVBand="0" w:evenVBand="0" w:oddHBand="0" w:evenHBand="0" w:firstRowFirstColumn="0" w:firstRowLastColumn="0" w:lastRowFirstColumn="0" w:lastRowLastColumn="0"/>
+              <w:rPr>
+                <w:rFonts w:ascii="Apple Color Emoji" w:eastAsiaTheme="majorEastAsia" w:hAnsi="Apple Color Emoji" w:cs="Apple Color Emoji"/>
+                <w:b/>
+                <w:bCs/>
+                <w:color w:val="000000"/>
+              </w:rPr>
+            </w:pPr>
+          </w:p>
+        </w:tc>
+      </w:tr>
+    </w:tbl>
+    <w:p>
+      <w:pPr>
+        <w:rPr>
+          <w:rFonts w:eastAsiaTheme="majorEastAsia"/>
+          <w:b/>
+          <w:bCs/>
+          <w:color w:val="000000"/>
+        </w:rPr>
+      </w:pPr>
+    </w:p>
+    <w:p>
+      <w:pPr>
+        <w:rPr>
+          <w:rFonts w:eastAsiaTheme="majorEastAsia"/>
+          <w:b/>
+          <w:bCs/>
+          <w:color w:val="000000"/>
+          <w:sz w:val="36"/>
+          <w:szCs w:val="36"/>
+        </w:rPr>
+      </w:pPr>
+      <w:r>
+        <w:rPr>
+          <w:rFonts w:eastAsiaTheme="majorEastAsia"/>
+          <w:b/>
+          <w:bCs/>
+          <w:color w:val="000000"/>
+          <w:sz w:val="36"/>
+          <w:szCs w:val="36"/>
+        </w:rPr>
+        <w:t>What We Can Build Next:</w:t>
+      </w:r>
+    </w:p>
+    <w:p>
+      <w:pPr>
+        <w:rPr>
+          <w:rFonts w:eastAsiaTheme="majorEastAsia"/>
+          <w:b/>
+          <w:bCs/>
+          <w:color w:val="000000"/>
+          <w:sz w:val="36"/>
+          <w:szCs w:val="36"/>
+        </w:rPr>
+      </w:pPr>
+    </w:p>
+    <w:p>
+      <w:pPr>
+        <w:numPr>
+          <w:ilvl w:val="0"/>
+          <w:numId w:val="2"/>
+        </w:numPr>
+        <w:rPr>
+          <w:rFonts w:eastAsiaTheme="majorEastAsia"/>
+          <w:b/>
+          <w:bCs/>
+          <w:color w:val="000000"/>
+        </w:rPr>
+      </w:pPr>
+      <w:r>
+        <w:rPr>
+          <w:rFonts w:eastAsiaTheme="majorEastAsia"/>
+          <w:b/>
+          <w:bCs/>
+          <w:color w:val="000000"/>
+        </w:rPr>
+        <w:t> Signup System (Register New Users)</w:t>
+      </w:r>
+    </w:p>
+    <w:p>
+      <w:pPr>
+        <w:numPr>
+          <w:ilvl w:val="0"/>
+          <w:numId w:val="2"/>
+        </w:numPr>
+        <w:rPr>
+          <w:rFonts w:eastAsiaTheme="majorEastAsia"/>
+          <w:b/>
+          <w:bCs/>
+          <w:color w:val="000000"/>
+        </w:rPr>
+      </w:pPr>
+      <w:r>
+        <w:rPr>
+          <w:rFonts w:eastAsiaTheme="majorEastAsia"/>
+          <w:b/>
+          <w:bCs/>
+          <w:color w:val="000000"/>
+        </w:rPr>
+        <w:t> Toast Notifications for Save Success/Fail</w:t>
+      </w:r>
+    </w:p>
+    <w:p>
+      <w:pPr>
+        <w:numPr>
+          <w:ilvl w:val="0"/>
+          <w:numId w:val="2"/>
+        </w:numPr>
+        <w:rPr>
+          <w:rFonts w:eastAsiaTheme="majorEastAsia"/>
+          <w:b/>
+          <w:bCs/>
+          <w:color w:val="000000"/>
+        </w:rPr>
+      </w:pPr>
+      <w:r>
+        <w:rPr>
+          <w:rFonts w:eastAsiaTheme="majorEastAsia"/>
+          <w:b/>
+          <w:bCs/>
+          <w:color w:val="000000"/>
+        </w:rPr>
+        <w:t> Profile Page: View My Bookmarks, Completed</w:t>
+      </w:r>
+    </w:p>
+    <w:p>
+      <w:pPr>
+        <w:numPr>
+          <w:ilvl w:val="0"/>
+          <w:numId w:val="2"/>
+        </w:numPr>
+        <w:rPr>
+          <w:rFonts w:eastAsiaTheme="majorEastAsia"/>
+          <w:b/>
+          <w:bCs/>
+          <w:color w:val="000000"/>
+        </w:rPr>
+      </w:pPr>
+      <w:r>
+        <w:rPr>
+          <w:rFonts w:eastAsiaTheme="majorEastAsia"/>
+          <w:b/>
+          <w:bCs/>
+          <w:color w:val="000000"/>
+        </w:rPr>
+        <w:t> Role Dropdown UX Improvement</w:t>
+      </w:r>
+    </w:p>
+    <w:p>
+      <w:pPr>
+        <w:numPr>
+          <w:ilvl w:val="0"/>
+          <w:numId w:val="2"/>
+        </w:numPr>
+        <w:rPr>
+          <w:rFonts w:eastAsiaTheme="majorEastAsia"/>
+          <w:b/>
+          <w:bCs/>
+          <w:color w:val="000000"/>
+        </w:rPr>
+      </w:pPr>
+      <w:r>
+        <w:rPr>
+          <w:rFonts w:eastAsiaTheme="majorEastAsia"/>
+          <w:b/>
+          <w:bCs/>
+          <w:color w:val="000000"/>
+        </w:rPr>
+        <w:t> AWS Deployment (putting whole app live!)</w:t>
+      </w:r>
+    </w:p>
+    <w:p>
+      <w:pPr>
+        <w:numPr>
+          <w:ilvl w:val="0"/>
+          <w:numId w:val="2"/>
+        </w:numPr>
+        <w:rPr>
+          <w:rFonts w:eastAsiaTheme="majorEastAsia"/>
+          <w:b/>
+          <w:bCs/>
+          <w:color w:val="000000"/>
+        </w:rPr>
+      </w:pPr>
+      <w:r>
+        <w:rPr>
+          <w:rFonts w:eastAsiaTheme="majorEastAsia"/>
+          <w:b/>
+          <w:bCs/>
+          <w:color w:val="000000"/>
+        </w:rPr>
+        <w:t> Invite-Only Beta Mode (make it feel premium)</w:t>
+      </w:r>
+    </w:p>
+    <w:p>
+      <w:pPr>
+        <w:rPr>
+          <w:rFonts w:eastAsiaTheme="majorEastAsia"/>
+          <w:b/>
+          <w:bCs/>
+          <w:color w:val="000000"/>
+        </w:rPr>
+      </w:pPr>
+    </w:p>
+    <w:p>
+      <w:pPr>
+        <w:rPr>
+          <w:rFonts w:eastAsiaTheme="majorEastAsia"/>
+          <w:b/>
+          <w:bCs/>
+          <w:color w:val="000000"/>
+        </w:rPr>
+      </w:pPr>
+    </w:p>
+    <w:p>
+      <w:pPr>
+        <w:rPr>
+          <w:rFonts w:eastAsiaTheme="majorEastAsia"/>
+          <w:b/>
+          <w:bCs/>
           <w:color w:val="000000"/>
         </w:rPr>
       </w:pPr>
@@ -3162,6 +6055,155 @@
 <file path=word/numbering.xml><?xml version="1.0" encoding="utf-8"?>
 <w:numbering xmlns:wpc="http://schemas.microsoft.com/office/word/2010/wordprocessingCanvas" xmlns:cx="http://schemas.microsoft.com/office/drawing/2014/chartex" xmlns:cx1="http://schemas.microsoft.com/office/drawing/2015/9/8/chartex" xmlns:cx2="http://schemas.microsoft.com/office/drawing/2015/10/21/chartex" xmlns:cx3="http://schemas.microsoft.com/office/drawing/2016/5/9/chartex" xmlns:cx4="http://schemas.microsoft.com/office/drawing/2016/5/10/chartex" xmlns:cx5="http://schemas.microsoft.com/office/drawing/2016/5/11/chartex" xmlns:cx6="http://schemas.microsoft.com/office/drawing/2016/5/12/chartex" xmlns:cx7="http://schemas.microsoft.com/office/drawing/2016/5/13/chartex" xmlns:cx8="http://schemas.microsoft.com/office/drawing/2016/5/14/chartex" xmlns:mc="http://schemas.openxmlformats.org/markup-compatibility/2006" xmlns:aink="http://schemas.microsoft.com/office/drawing/2016/ink" xmlns:am3d="http://schemas.microsoft.com/office/drawing/2017/model3d" xmlns:o="urn:schemas-microsoft-com:office:office" xmlns:oel="http://schemas.microsoft.com/office/2019/extlst" xmlns:r="http://schemas.openxmlformats.org/officeDocument/2006/relationships" xmlns:m="http://schemas.openxmlformats.org/officeDocument/2006/math" xmlns:v="urn:schemas-microsoft-com:vml" xmlns:wp14="http://schemas.microsoft.com/office/word/2010/wordprocessingDrawing" xmlns:wp="http://schemas.openxmlformats.org/drawingml/2006/wordprocessingDrawing" xmlns:w10="urn:schemas-microsoft-com:office:word" xmlns:w="http://schemas.openxmlformats.org/wordprocessingml/2006/main" xmlns:w14="http://schemas.microsoft.com/office/word/2010/wordml" xmlns:w15="http://schemas.microsoft.com/office/word/2012/wordml" xmlns:w16cex="http://schemas.microsoft.com/office/word/2018/wordml/cex" xmlns:w16cid="http://schemas.microsoft.com/office/word/2016/wordml/cid" xmlns:w16="http://schemas.microsoft.com/office/word/2018/wordml" xmlns:w16du="http://schemas.microsoft.com/office/word/2023/wordml/word16du" xmlns:w16sdtdh="http://schemas.microsoft.com/office/word/2020/wordml/sdtdatahash" xmlns:w16sdtfl="http://schemas.microsoft.com/office/word/2024/wordml/sdtformatlock" xmlns:w16se="http://schemas.microsoft.com/office/word/2015/wordml/symex" xmlns:wpg="http://schemas.microsoft.com/office/word/2010/wordprocessingGroup" xmlns:wpi="http://schemas.microsoft.com/office/word/2010/wordprocessingInk" xmlns:wne="http://schemas.microsoft.com/office/word/2006/wordml" xmlns:wps="http://schemas.microsoft.com/office/word/2010/wordprocessingShape" mc:Ignorable="w14 w15 w16se w16cid w16 w16cex w16sdtdh w16sdtfl w16du wp14">
   <w:abstractNum w:abstractNumId="0" w15:restartNumberingAfterBreak="0">
+    <w:nsid w:val="2CC3039A"/>
+    <w:multiLevelType w:val="multilevel"/>
+    <w:tmpl w:val="8FB22696"/>
+    <w:lvl w:ilvl="0">
+      <w:start w:val="1"/>
+      <w:numFmt w:val="bullet"/>
+      <w:lvlText w:val=""/>
+      <w:lvlJc w:val="left"/>
+      <w:pPr>
+        <w:tabs>
+          <w:tab w:val="num" w:pos="720"/>
+        </w:tabs>
+        <w:ind w:left="720" w:hanging="360"/>
+      </w:pPr>
+      <w:rPr>
+        <w:rFonts w:ascii="Symbol" w:hAnsi="Symbol" w:hint="default"/>
+        <w:sz w:val="20"/>
+      </w:rPr>
+    </w:lvl>
+    <w:lvl w:ilvl="1" w:tentative="1">
+      <w:start w:val="1"/>
+      <w:numFmt w:val="bullet"/>
+      <w:lvlText w:val="o"/>
+      <w:lvlJc w:val="left"/>
+      <w:pPr>
+        <w:tabs>
+          <w:tab w:val="num" w:pos="1440"/>
+        </w:tabs>
+        <w:ind w:left="1440" w:hanging="360"/>
+      </w:pPr>
+      <w:rPr>
+        <w:rFonts w:ascii="Courier New" w:hAnsi="Courier New" w:hint="default"/>
+        <w:sz w:val="20"/>
+      </w:rPr>
+    </w:lvl>
+    <w:lvl w:ilvl="2" w:tentative="1">
+      <w:start w:val="1"/>
+      <w:numFmt w:val="bullet"/>
+      <w:lvlText w:val=""/>
+      <w:lvlJc w:val="left"/>
+      <w:pPr>
+        <w:tabs>
+          <w:tab w:val="num" w:pos="2160"/>
+        </w:tabs>
+        <w:ind w:left="2160" w:hanging="360"/>
+      </w:pPr>
+      <w:rPr>
+        <w:rFonts w:ascii="Wingdings" w:hAnsi="Wingdings" w:hint="default"/>
+        <w:sz w:val="20"/>
+      </w:rPr>
+    </w:lvl>
+    <w:lvl w:ilvl="3" w:tentative="1">
+      <w:start w:val="1"/>
+      <w:numFmt w:val="bullet"/>
+      <w:lvlText w:val=""/>
+      <w:lvlJc w:val="left"/>
+      <w:pPr>
+        <w:tabs>
+          <w:tab w:val="num" w:pos="2880"/>
+        </w:tabs>
+        <w:ind w:left="2880" w:hanging="360"/>
+      </w:pPr>
+      <w:rPr>
+        <w:rFonts w:ascii="Wingdings" w:hAnsi="Wingdings" w:hint="default"/>
+        <w:sz w:val="20"/>
+      </w:rPr>
+    </w:lvl>
+    <w:lvl w:ilvl="4" w:tentative="1">
+      <w:start w:val="1"/>
+      <w:numFmt w:val="bullet"/>
+      <w:lvlText w:val=""/>
+      <w:lvlJc w:val="left"/>
+      <w:pPr>
+        <w:tabs>
+          <w:tab w:val="num" w:pos="3600"/>
+        </w:tabs>
+        <w:ind w:left="3600" w:hanging="360"/>
+      </w:pPr>
+      <w:rPr>
+        <w:rFonts w:ascii="Wingdings" w:hAnsi="Wingdings" w:hint="default"/>
+        <w:sz w:val="20"/>
+      </w:rPr>
+    </w:lvl>
+    <w:lvl w:ilvl="5" w:tentative="1">
+      <w:start w:val="1"/>
+      <w:numFmt w:val="bullet"/>
+      <w:lvlText w:val=""/>
+      <w:lvlJc w:val="left"/>
+      <w:pPr>
+        <w:tabs>
+          <w:tab w:val="num" w:pos="4320"/>
+        </w:tabs>
+        <w:ind w:left="4320" w:hanging="360"/>
+      </w:pPr>
+      <w:rPr>
+        <w:rFonts w:ascii="Wingdings" w:hAnsi="Wingdings" w:hint="default"/>
+        <w:sz w:val="20"/>
+      </w:rPr>
+    </w:lvl>
+    <w:lvl w:ilvl="6" w:tentative="1">
+      <w:start w:val="1"/>
+      <w:numFmt w:val="bullet"/>
+      <w:lvlText w:val=""/>
+      <w:lvlJc w:val="left"/>
+      <w:pPr>
+        <w:tabs>
+          <w:tab w:val="num" w:pos="5040"/>
+        </w:tabs>
+        <w:ind w:left="5040" w:hanging="360"/>
+      </w:pPr>
+      <w:rPr>
+        <w:rFonts w:ascii="Wingdings" w:hAnsi="Wingdings" w:hint="default"/>
+        <w:sz w:val="20"/>
+      </w:rPr>
+    </w:lvl>
+    <w:lvl w:ilvl="7" w:tentative="1">
+      <w:start w:val="1"/>
+      <w:numFmt w:val="bullet"/>
+      <w:lvlText w:val=""/>
+      <w:lvlJc w:val="left"/>
+      <w:pPr>
+        <w:tabs>
+          <w:tab w:val="num" w:pos="5760"/>
+        </w:tabs>
+        <w:ind w:left="5760" w:hanging="360"/>
+      </w:pPr>
+      <w:rPr>
+        <w:rFonts w:ascii="Wingdings" w:hAnsi="Wingdings" w:hint="default"/>
+        <w:sz w:val="20"/>
+      </w:rPr>
+    </w:lvl>
+    <w:lvl w:ilvl="8" w:tentative="1">
+      <w:start w:val="1"/>
+      <w:numFmt w:val="bullet"/>
+      <w:lvlText w:val=""/>
+      <w:lvlJc w:val="left"/>
+      <w:pPr>
+        <w:tabs>
+          <w:tab w:val="num" w:pos="6480"/>
+        </w:tabs>
+        <w:ind w:left="6480" w:hanging="360"/>
+      </w:pPr>
+      <w:rPr>
+        <w:rFonts w:ascii="Wingdings" w:hAnsi="Wingdings" w:hint="default"/>
+        <w:sz w:val="20"/>
+      </w:rPr>
+    </w:lvl>
+  </w:abstractNum>
+  <w:abstractNum w:abstractNumId="1" w15:restartNumberingAfterBreak="0">
     <w:nsid w:val="669E0ACC"/>
     <w:multiLevelType w:val="hybridMultilevel"/>
     <w:tmpl w:val="C97AC698"/>
@@ -3274,6 +6316,9 @@
     </w:lvl>
   </w:abstractNum>
   <w:num w:numId="1" w16cid:durableId="1633629424">
+    <w:abstractNumId w:val="1"/>
+  </w:num>
+  <w:num w:numId="2" w16cid:durableId="1414548453">
     <w:abstractNumId w:val="0"/>
   </w:num>
 </w:numbering>
@@ -3700,16 +6745,14 @@
     <w:pPr>
       <w:keepNext/>
       <w:keepLines/>
-      <w:spacing w:before="360" w:after="80" w:line="278" w:lineRule="auto"/>
+      <w:spacing w:before="360" w:after="80"/>
       <w:outlineLvl w:val="0"/>
     </w:pPr>
     <w:rPr>
       <w:rFonts w:asciiTheme="majorHAnsi" w:eastAsiaTheme="majorEastAsia" w:hAnsiTheme="majorHAnsi" w:cstheme="majorBidi"/>
       <w:color w:val="0F4761" w:themeColor="accent1" w:themeShade="BF"/>
-      <w:kern w:val="2"/>
       <w:sz w:val="40"/>
       <w:szCs w:val="40"/>
-      <w14:ligatures w14:val="standardContextual"/>
     </w:rPr>
   </w:style>
   <w:style w:type="paragraph" w:styleId="Heading2">
@@ -3725,16 +6768,14 @@
     <w:pPr>
       <w:keepNext/>
       <w:keepLines/>
-      <w:spacing w:before="160" w:after="80" w:line="278" w:lineRule="auto"/>
+      <w:spacing w:before="160" w:after="80"/>
       <w:outlineLvl w:val="1"/>
     </w:pPr>
     <w:rPr>
       <w:rFonts w:asciiTheme="majorHAnsi" w:eastAsiaTheme="majorEastAsia" w:hAnsiTheme="majorHAnsi" w:cstheme="majorBidi"/>
       <w:color w:val="0F4761" w:themeColor="accent1" w:themeShade="BF"/>
-      <w:kern w:val="2"/>
       <w:sz w:val="32"/>
       <w:szCs w:val="32"/>
-      <w14:ligatures w14:val="standardContextual"/>
     </w:rPr>
   </w:style>
   <w:style w:type="paragraph" w:styleId="Heading3">
@@ -3750,16 +6791,14 @@
     <w:pPr>
       <w:keepNext/>
       <w:keepLines/>
-      <w:spacing w:before="160" w:after="80" w:line="278" w:lineRule="auto"/>
+      <w:spacing w:before="160" w:after="80"/>
       <w:outlineLvl w:val="2"/>
     </w:pPr>
     <w:rPr>
-      <w:rFonts w:asciiTheme="minorHAnsi" w:eastAsiaTheme="majorEastAsia" w:hAnsiTheme="minorHAnsi" w:cstheme="majorBidi"/>
+      <w:rFonts w:eastAsiaTheme="majorEastAsia" w:cstheme="majorBidi"/>
       <w:color w:val="0F4761" w:themeColor="accent1" w:themeShade="BF"/>
-      <w:kern w:val="2"/>
       <w:sz w:val="28"/>
       <w:szCs w:val="28"/>
-      <w14:ligatures w14:val="standardContextual"/>
     </w:rPr>
   </w:style>
   <w:style w:type="paragraph" w:styleId="Heading4">
@@ -3775,16 +6814,14 @@
     <w:pPr>
       <w:keepNext/>
       <w:keepLines/>
-      <w:spacing w:before="80" w:after="40" w:line="278" w:lineRule="auto"/>
+      <w:spacing w:before="80" w:after="40"/>
       <w:outlineLvl w:val="3"/>
     </w:pPr>
     <w:rPr>
-      <w:rFonts w:asciiTheme="minorHAnsi" w:eastAsiaTheme="majorEastAsia" w:hAnsiTheme="minorHAnsi" w:cstheme="majorBidi"/>
+      <w:rFonts w:eastAsiaTheme="majorEastAsia" w:cstheme="majorBidi"/>
       <w:i/>
       <w:iCs/>
       <w:color w:val="0F4761" w:themeColor="accent1" w:themeShade="BF"/>
-      <w:kern w:val="2"/>
-      <w14:ligatures w14:val="standardContextual"/>
     </w:rPr>
   </w:style>
   <w:style w:type="paragraph" w:styleId="Heading5">
@@ -3800,14 +6837,12 @@
     <w:pPr>
       <w:keepNext/>
       <w:keepLines/>
-      <w:spacing w:before="80" w:after="40" w:line="278" w:lineRule="auto"/>
+      <w:spacing w:before="80" w:after="40"/>
       <w:outlineLvl w:val="4"/>
     </w:pPr>
     <w:rPr>
-      <w:rFonts w:asciiTheme="minorHAnsi" w:eastAsiaTheme="majorEastAsia" w:hAnsiTheme="minorHAnsi" w:cstheme="majorBidi"/>
+      <w:rFonts w:eastAsiaTheme="majorEastAsia" w:cstheme="majorBidi"/>
       <w:color w:val="0F4761" w:themeColor="accent1" w:themeShade="BF"/>
-      <w:kern w:val="2"/>
-      <w14:ligatures w14:val="standardContextual"/>
     </w:rPr>
   </w:style>
   <w:style w:type="paragraph" w:styleId="Heading6">
@@ -3823,16 +6858,14 @@
     <w:pPr>
       <w:keepNext/>
       <w:keepLines/>
-      <w:spacing w:before="40" w:line="278" w:lineRule="auto"/>
+      <w:spacing w:before="40"/>
       <w:outlineLvl w:val="5"/>
     </w:pPr>
     <w:rPr>
-      <w:rFonts w:asciiTheme="minorHAnsi" w:eastAsiaTheme="majorEastAsia" w:hAnsiTheme="minorHAnsi" w:cstheme="majorBidi"/>
+      <w:rFonts w:eastAsiaTheme="majorEastAsia" w:cstheme="majorBidi"/>
       <w:i/>
       <w:iCs/>
       <w:color w:val="595959" w:themeColor="text1" w:themeTint="A6"/>
-      <w:kern w:val="2"/>
-      <w14:ligatures w14:val="standardContextual"/>
     </w:rPr>
   </w:style>
   <w:style w:type="paragraph" w:styleId="Heading7">
@@ -3848,14 +6881,12 @@
     <w:pPr>
       <w:keepNext/>
       <w:keepLines/>
-      <w:spacing w:before="40" w:line="278" w:lineRule="auto"/>
+      <w:spacing w:before="40"/>
       <w:outlineLvl w:val="6"/>
     </w:pPr>
     <w:rPr>
-      <w:rFonts w:asciiTheme="minorHAnsi" w:eastAsiaTheme="majorEastAsia" w:hAnsiTheme="minorHAnsi" w:cstheme="majorBidi"/>
+      <w:rFonts w:eastAsiaTheme="majorEastAsia" w:cstheme="majorBidi"/>
       <w:color w:val="595959" w:themeColor="text1" w:themeTint="A6"/>
-      <w:kern w:val="2"/>
-      <w14:ligatures w14:val="standardContextual"/>
     </w:rPr>
   </w:style>
   <w:style w:type="paragraph" w:styleId="Heading8">
@@ -3871,16 +6902,13 @@
     <w:pPr>
       <w:keepNext/>
       <w:keepLines/>
-      <w:spacing w:line="278" w:lineRule="auto"/>
       <w:outlineLvl w:val="7"/>
     </w:pPr>
     <w:rPr>
-      <w:rFonts w:asciiTheme="minorHAnsi" w:eastAsiaTheme="majorEastAsia" w:hAnsiTheme="minorHAnsi" w:cstheme="majorBidi"/>
+      <w:rFonts w:eastAsiaTheme="majorEastAsia" w:cstheme="majorBidi"/>
       <w:i/>
       <w:iCs/>
       <w:color w:val="272727" w:themeColor="text1" w:themeTint="D8"/>
-      <w:kern w:val="2"/>
-      <w14:ligatures w14:val="standardContextual"/>
     </w:rPr>
   </w:style>
   <w:style w:type="paragraph" w:styleId="Heading9">
@@ -3896,14 +6924,11 @@
     <w:pPr>
       <w:keepNext/>
       <w:keepLines/>
-      <w:spacing w:line="278" w:lineRule="auto"/>
       <w:outlineLvl w:val="8"/>
     </w:pPr>
     <w:rPr>
-      <w:rFonts w:asciiTheme="minorHAnsi" w:eastAsiaTheme="majorEastAsia" w:hAnsiTheme="minorHAnsi" w:cstheme="majorBidi"/>
+      <w:rFonts w:eastAsiaTheme="majorEastAsia" w:cstheme="majorBidi"/>
       <w:color w:val="272727" w:themeColor="text1" w:themeTint="D8"/>
-      <w:kern w:val="2"/>
-      <w14:ligatures w14:val="standardContextual"/>
     </w:rPr>
   </w:style>
   <w:style w:type="character" w:default="1" w:styleId="DefaultParagraphFont">
@@ -4069,7 +7094,6 @@
       <w:kern w:val="28"/>
       <w:sz w:val="56"/>
       <w:szCs w:val="56"/>
-      <w14:ligatures w14:val="standardContextual"/>
     </w:rPr>
   </w:style>
   <w:style w:type="character" w:customStyle="1" w:styleId="TitleChar">
@@ -4098,16 +7122,13 @@
       <w:numPr>
         <w:ilvl w:val="1"/>
       </w:numPr>
-      <w:spacing w:after="160" w:line="278" w:lineRule="auto"/>
     </w:pPr>
     <w:rPr>
-      <w:rFonts w:asciiTheme="minorHAnsi" w:eastAsiaTheme="majorEastAsia" w:hAnsiTheme="minorHAnsi" w:cstheme="majorBidi"/>
+      <w:rFonts w:eastAsiaTheme="majorEastAsia" w:cstheme="majorBidi"/>
       <w:color w:val="595959" w:themeColor="text1" w:themeTint="A6"/>
       <w:spacing w:val="15"/>
-      <w:kern w:val="2"/>
       <w:sz w:val="28"/>
       <w:szCs w:val="28"/>
-      <w14:ligatures w14:val="standardContextual"/>
     </w:rPr>
   </w:style>
   <w:style w:type="character" w:customStyle="1" w:styleId="SubtitleChar">
@@ -4133,16 +7154,13 @@
     <w:qFormat/>
     <w:rsid w:val="00BA3247"/>
     <w:pPr>
-      <w:spacing w:before="160" w:after="160" w:line="278" w:lineRule="auto"/>
+      <w:spacing w:before="160"/>
       <w:jc w:val="center"/>
     </w:pPr>
     <w:rPr>
-      <w:rFonts w:asciiTheme="minorHAnsi" w:eastAsiaTheme="minorHAnsi" w:hAnsiTheme="minorHAnsi" w:cstheme="minorBidi"/>
       <w:i/>
       <w:iCs/>
       <w:color w:val="404040" w:themeColor="text1" w:themeTint="BF"/>
-      <w:kern w:val="2"/>
-      <w14:ligatures w14:val="standardContextual"/>
     </w:rPr>
   </w:style>
   <w:style w:type="character" w:customStyle="1" w:styleId="QuoteChar">
@@ -4164,15 +7182,9 @@
     <w:qFormat/>
     <w:rsid w:val="00BA3247"/>
     <w:pPr>
-      <w:spacing w:after="160" w:line="278" w:lineRule="auto"/>
       <w:ind w:left="720"/>
       <w:contextualSpacing/>
     </w:pPr>
-    <w:rPr>
-      <w:rFonts w:asciiTheme="minorHAnsi" w:eastAsiaTheme="minorHAnsi" w:hAnsiTheme="minorHAnsi" w:cstheme="minorBidi"/>
-      <w:kern w:val="2"/>
-      <w14:ligatures w14:val="standardContextual"/>
-    </w:rPr>
   </w:style>
   <w:style w:type="character" w:styleId="IntenseEmphasis">
     <w:name w:val="Intense Emphasis"/>
@@ -4199,17 +7211,14 @@
         <w:top w:val="single" w:sz="4" w:space="10" w:color="0F4761" w:themeColor="accent1" w:themeShade="BF"/>
         <w:bottom w:val="single" w:sz="4" w:space="10" w:color="0F4761" w:themeColor="accent1" w:themeShade="BF"/>
       </w:pBdr>
-      <w:spacing w:before="360" w:after="360" w:line="278" w:lineRule="auto"/>
+      <w:spacing w:before="360" w:after="360"/>
       <w:ind w:left="864" w:right="864"/>
       <w:jc w:val="center"/>
     </w:pPr>
     <w:rPr>
-      <w:rFonts w:asciiTheme="minorHAnsi" w:eastAsiaTheme="minorHAnsi" w:hAnsiTheme="minorHAnsi" w:cstheme="minorBidi"/>
       <w:i/>
       <w:iCs/>
       <w:color w:val="0F4761" w:themeColor="accent1" w:themeShade="BF"/>
-      <w:kern w:val="2"/>
-      <w14:ligatures w14:val="standardContextual"/>
     </w:rPr>
   </w:style>
   <w:style w:type="character" w:customStyle="1" w:styleId="IntenseQuoteChar">
@@ -4809,12 +7818,23 @@
     <w:name w:val="Hyperlink"/>
     <w:basedOn w:val="DefaultParagraphFont"/>
     <w:uiPriority w:val="99"/>
-    <w:semiHidden/>
     <w:unhideWhenUsed/>
     <w:rsid w:val="004365EE"/>
     <w:rPr>
       <w:color w:val="0000FF"/>
       <w:u w:val="single"/>
+    </w:rPr>
+  </w:style>
+  <w:style w:type="character" w:styleId="UnresolvedMention">
+    <w:name w:val="Unresolved Mention"/>
+    <w:basedOn w:val="DefaultParagraphFont"/>
+    <w:uiPriority w:val="99"/>
+    <w:semiHidden/>
+    <w:unhideWhenUsed/>
+    <w:rsid w:val="00A51CF6"/>
+    <w:rPr>
+      <w:color w:val="605E5C"/>
+      <w:shd w:val="clear" w:color="auto" w:fill="E1DFDD"/>
     </w:rPr>
   </w:style>
 </w:styles>

</xml_diff>

<commit_message>
Added Signup Page: one of the major update
</commit_message>
<xml_diff>
--- a/PrepForge.docx
+++ b/PrepForge.docx
@@ -6041,6 +6041,108 @@
           <w:color w:val="000000"/>
         </w:rPr>
       </w:pPr>
+    </w:p>
+    <w:p>
+      <w:pPr>
+        <w:rPr>
+          <w:rFonts w:eastAsiaTheme="majorEastAsia"/>
+          <w:b/>
+          <w:bCs/>
+          <w:color w:val="000000"/>
+        </w:rPr>
+      </w:pPr>
+      <w:r>
+        <w:rPr>
+          <w:rFonts w:eastAsiaTheme="majorEastAsia"/>
+          <w:b/>
+          <w:bCs/>
+          <w:color w:val="000000"/>
+        </w:rPr>
+        <w:t>Built signup page:</w:t>
+      </w:r>
+    </w:p>
+    <w:p>
+      <w:pPr>
+        <w:rPr>
+          <w:rFonts w:eastAsiaTheme="majorEastAsia"/>
+          <w:b/>
+          <w:bCs/>
+          <w:color w:val="000000"/>
+        </w:rPr>
+      </w:pPr>
+      <w:r>
+        <w:rPr>
+          <w:rFonts w:eastAsiaTheme="majorEastAsia"/>
+          <w:b/>
+          <w:bCs/>
+          <w:color w:val="000000"/>
+        </w:rPr>
+        <w:t>Contains:</w:t>
+      </w:r>
+    </w:p>
+    <w:p>
+      <w:pPr>
+        <w:rPr>
+          <w:rFonts w:eastAsiaTheme="majorEastAsia"/>
+          <w:b/>
+          <w:bCs/>
+          <w:color w:val="000000"/>
+        </w:rPr>
+      </w:pPr>
+      <w:r>
+        <w:rPr>
+          <w:rFonts w:eastAsiaTheme="majorEastAsia"/>
+          <w:b/>
+          <w:bCs/>
+          <w:color w:val="000000"/>
+        </w:rPr>
+        <w:t>Username, Email, Password, Confirm Password</w:t>
+      </w:r>
+    </w:p>
+    <w:p>
+      <w:pPr>
+        <w:rPr>
+          <w:rFonts w:eastAsiaTheme="majorEastAsia"/>
+          <w:b/>
+          <w:bCs/>
+          <w:color w:val="000000"/>
+        </w:rPr>
+      </w:pPr>
+    </w:p>
+    <w:p>
+      <w:pPr>
+        <w:rPr>
+          <w:rFonts w:eastAsiaTheme="majorEastAsia"/>
+          <w:b/>
+          <w:bCs/>
+          <w:color w:val="000000"/>
+        </w:rPr>
+      </w:pPr>
+      <w:r>
+        <w:rPr>
+          <w:rFonts w:eastAsiaTheme="majorEastAsia"/>
+          <w:color w:val="000000"/>
+        </w:rPr>
+        <w:t>After clicking submit button it redirects to the login page. Here user can login using recently signed up account.</w:t>
+      </w:r>
+      <w:r>
+        <w:rPr>
+          <w:rFonts w:eastAsiaTheme="majorEastAsia"/>
+          <w:b/>
+          <w:bCs/>
+          <w:color w:val="000000"/>
+        </w:rPr>
+        <w:br/>
+      </w:r>
+      <w:r>
+        <w:rPr>
+          <w:rFonts w:eastAsiaTheme="majorEastAsia"/>
+          <w:b/>
+          <w:bCs/>
+          <w:color w:val="000000"/>
+        </w:rPr>
+        <w:br/>
+      </w:r>
     </w:p>
     <w:sectPr>
       <w:pgSz w:w="12240" w:h="15840"/>

</xml_diff>